<commit_message>
adicionando agumas coisas na justificativa
</commit_message>
<xml_diff>
--- a/pre_projeto_Francisco V1.0.docx
+++ b/pre_projeto_Francisco V1.0.docx
@@ -1,6 +1,6 @@
 
 <file path=word/document.xml><?xml version="1.0" encoding="utf-8"?>
-<w:document xmlns:wpc="http://schemas.microsoft.com/office/word/2010/wordprocessingCanvas" xmlns:mc="http://schemas.openxmlformats.org/markup-compatibility/2006" xmlns:o="urn:schemas-microsoft-com:office:office" xmlns:r="http://schemas.openxmlformats.org/officeDocument/2006/relationships" xmlns:m="http://schemas.openxmlformats.org/officeDocument/2006/math" xmlns:v="urn:schemas-microsoft-com:vml" xmlns:wp14="http://schemas.microsoft.com/office/word/2010/wordprocessingDrawing" xmlns:wp="http://schemas.openxmlformats.org/drawingml/2006/wordprocessingDrawing" xmlns:w10="urn:schemas-microsoft-com:office:word" xmlns:w="http://schemas.openxmlformats.org/wordprocessingml/2006/main" xmlns:w14="http://schemas.microsoft.com/office/word/2010/wordml" xmlns:wpg="http://schemas.microsoft.com/office/word/2010/wordprocessingGroup" xmlns:wpi="http://schemas.microsoft.com/office/word/2010/wordprocessingInk" xmlns:wne="http://schemas.microsoft.com/office/word/2006/wordml" xmlns:wps="http://schemas.microsoft.com/office/word/2010/wordprocessingShape" mc:Ignorable="w14 wp14">
+<w:document xmlns:ve="http://schemas.openxmlformats.org/markup-compatibility/2006" xmlns:o="urn:schemas-microsoft-com:office:office" xmlns:r="http://schemas.openxmlformats.org/officeDocument/2006/relationships" xmlns:m="http://schemas.openxmlformats.org/officeDocument/2006/math" xmlns:v="urn:schemas-microsoft-com:vml" xmlns:wp="http://schemas.openxmlformats.org/drawingml/2006/wordprocessingDrawing" xmlns:w10="urn:schemas-microsoft-com:office:word" xmlns:w="http://schemas.openxmlformats.org/wordprocessingml/2006/main" xmlns:wne="http://schemas.microsoft.com/office/word/2006/wordml">
   <w:body>
     <w:tbl>
       <w:tblPr>
@@ -18,7 +18,7 @@
           <w:left w:w="70" w:type="dxa"/>
           <w:right w:w="70" w:type="dxa"/>
         </w:tblCellMar>
-        <w:tblLook w:val="0000" w:firstRow="0" w:lastRow="0" w:firstColumn="0" w:lastColumn="0" w:noHBand="0" w:noVBand="0"/>
+        <w:tblLook w:val="0000"/>
       </w:tblPr>
       <w:tblGrid>
         <w:gridCol w:w="8978"/>
@@ -369,7 +369,13 @@
         <w:t>nos requisitos</w:t>
       </w:r>
       <w:r>
-        <w:t xml:space="preserve"> para que estes estejam de acordo com os modelos </w:t>
+        <w:t xml:space="preserve"> </w:t>
+      </w:r>
+      <w:r>
+        <w:t>de maneira que estejam em acordo com</w:t>
+      </w:r>
+      <w:r>
+        <w:t xml:space="preserve"> os modelos </w:t>
       </w:r>
       <w:proofErr w:type="spellStart"/>
       <w:r>
@@ -396,27 +402,26 @@
         <w:t xml:space="preserve"> Deste modo, </w:t>
       </w:r>
       <w:r>
-        <w:t xml:space="preserve">a criação de </w:t>
-      </w:r>
-      <w:r>
-        <w:t>um tradutor de modelos SCADE para requisitos SCR</w:t>
-      </w:r>
-      <w:r>
-        <w:t xml:space="preserve"> </w:t>
-      </w:r>
-      <w:r>
-        <w:rPr>
-          <w:highlight w:val="yellow"/>
-        </w:rPr>
-        <w:t>tais empresas necessitam de um tradutor de modelos SCADE para requisitos SCR.</w:t>
-      </w:r>
-      <w:bookmarkStart w:id="0" w:name="_GoBack"/>
-      <w:bookmarkEnd w:id="0"/>
-    </w:p>
-    <w:p>
-      <w:pPr>
-        <w:ind w:firstLine="708"/>
-      </w:pPr>
+        <w:t>a criação de um tradutor de modelos SCADE para requisitos SCR</w:t>
+      </w:r>
+      <w:r>
+        <w:t>, seria uma ferramenta de grand</w:t>
+      </w:r>
+      <w:r>
+        <w:t xml:space="preserve">e valia para essas empresas. A automação </w:t>
+      </w:r>
+      <w:r>
+        <w:t>desse processo visa facilitar a gerencia dos</w:t>
+      </w:r>
+      <w:r>
+        <w:t xml:space="preserve"> requisitos</w:t>
+      </w:r>
+      <w:r>
+        <w:t xml:space="preserve"> do sistema em desenvolvimento</w:t>
+      </w:r>
+      <w:r>
+        <w:t>,</w:t>
+      </w:r>
     </w:p>
     <w:p>
       <w:pPr>
@@ -803,17 +808,9 @@
       <w:r>
         <w:t>tradução em duas vias (</w:t>
       </w:r>
-      <w:proofErr w:type="gramStart"/>
-      <w:r>
-        <w:t>round</w:t>
-      </w:r>
-      <w:proofErr w:type="gramEnd"/>
-      <w:r>
-        <w:t xml:space="preserve"> </w:t>
-      </w:r>
       <w:proofErr w:type="spellStart"/>
       <w:r>
-        <w:t>trip</w:t>
+        <w:t>roundtrip</w:t>
       </w:r>
       <w:proofErr w:type="spellEnd"/>
       <w:r>
@@ -838,21 +835,21 @@
       <w:tblPr>
         <w:tblStyle w:val="Tabelacomgrade"/>
         <w:tblW w:w="0" w:type="auto"/>
-        <w:tblLook w:val="04A0" w:firstRow="1" w:lastRow="0" w:firstColumn="1" w:lastColumn="0" w:noHBand="0" w:noVBand="1"/>
+        <w:tblLook w:val="04A0"/>
       </w:tblPr>
       <w:tblGrid>
-        <w:gridCol w:w="1752"/>
-        <w:gridCol w:w="699"/>
-        <w:gridCol w:w="681"/>
-        <w:gridCol w:w="687"/>
-        <w:gridCol w:w="687"/>
-        <w:gridCol w:w="651"/>
-        <w:gridCol w:w="702"/>
-        <w:gridCol w:w="683"/>
-        <w:gridCol w:w="686"/>
-        <w:gridCol w:w="707"/>
-        <w:gridCol w:w="709"/>
-        <w:gridCol w:w="643"/>
+        <w:gridCol w:w="1751"/>
+        <w:gridCol w:w="703"/>
+        <w:gridCol w:w="684"/>
+        <w:gridCol w:w="691"/>
+        <w:gridCol w:w="692"/>
+        <w:gridCol w:w="652"/>
+        <w:gridCol w:w="711"/>
+        <w:gridCol w:w="679"/>
+        <w:gridCol w:w="692"/>
+        <w:gridCol w:w="712"/>
+        <w:gridCol w:w="712"/>
+        <w:gridCol w:w="608"/>
       </w:tblGrid>
       <w:tr>
         <w:tc>
@@ -2409,377 +2406,311 @@
         <w:t>se iniciará a fase de testes a fim de observar o comportamento da ferramenta e realizar a verificação dos requisitos obtidos.</w:t>
       </w:r>
       <w:r>
-        <w:t xml:space="preserve"> A ultima etapa do desenvolvimento, contempla a integração da ferramenta que será desenvolvida neste projeto com a ferramenta apresentada em [3</w:t>
+        <w:t xml:space="preserve"> A ultima etapa do desenvolvimento</w:t>
       </w:r>
       <w:proofErr w:type="gramStart"/>
       <w:r>
-        <w:t>]</w:t>
-      </w:r>
-      <w:r>
-        <w:t xml:space="preserve"> </w:t>
+        <w:t>, contempla</w:t>
+      </w:r>
+      <w:proofErr w:type="gramEnd"/>
+      <w:r>
+        <w:t xml:space="preserve"> a integração da ferramenta que será desenvolvida neste projeto com a ferramenta apresentada em [3].</w:t>
+      </w:r>
+    </w:p>
+    <w:p>
+      <w:pPr>
+        <w:ind w:firstLine="708"/>
+      </w:pPr>
+    </w:p>
+    <w:p>
+      <w:pPr>
+        <w:rPr>
+          <w:b/>
+        </w:rPr>
+      </w:pPr>
+      <w:r>
+        <w:rPr>
+          <w:b/>
+        </w:rPr>
+        <w:t>R</w:t>
+      </w:r>
+      <w:r>
+        <w:rPr>
+          <w:b/>
+        </w:rPr>
+        <w:t>eferências</w:t>
+      </w:r>
+      <w:r>
+        <w:rPr>
+          <w:b/>
+        </w:rPr>
+        <w:t>B</w:t>
+      </w:r>
+      <w:r>
+        <w:rPr>
+          <w:b/>
+        </w:rPr>
+        <w:t>ibliográficas</w:t>
+      </w:r>
+    </w:p>
+    <w:p>
+      <w:pPr>
+        <w:rPr>
+          <w:lang w:val="en-US"/>
+        </w:rPr>
+      </w:pPr>
+      <w:r>
+        <w:t xml:space="preserve">[1] </w:t>
+      </w:r>
+      <w:r>
+        <w:t xml:space="preserve">I. </w:t>
+      </w:r>
+      <w:proofErr w:type="gramStart"/>
+      <w:r>
+        <w:t>R</w:t>
       </w:r>
       <w:r>
         <w:t>.</w:t>
+      </w:r>
+      <w:proofErr w:type="gramEnd"/>
+      <w:r>
+        <w:rPr>
+          <w:rStyle w:val="apple-style-span"/>
+        </w:rPr>
+        <w:t>de Oliveira</w:t>
+      </w:r>
+      <w:r>
+        <w:rPr>
+          <w:rStyle w:val="apple-style-span"/>
+        </w:rPr>
+        <w:t>;</w:t>
+      </w:r>
+      <w:r>
+        <w:rPr>
+          <w:rStyle w:val="apple-style-span"/>
+        </w:rPr>
+        <w:t> </w:t>
+      </w:r>
+      <w:r>
+        <w:t xml:space="preserve">Considerações Sobre Reuso de Software </w:t>
+      </w:r>
+      <w:proofErr w:type="spellStart"/>
+      <w:r>
+        <w:t>Aviônico</w:t>
+      </w:r>
+      <w:proofErr w:type="spellEnd"/>
+      <w:r>
+        <w:t xml:space="preserve">. In: VII SITRAER - Simpósio Brasileiro de Pesquisa em Transporte Aéreo, 2008, Rio de Janeiro. </w:t>
+      </w:r>
+      <w:proofErr w:type="spellStart"/>
+      <w:r>
+        <w:rPr>
+          <w:lang w:val="en-US"/>
+        </w:rPr>
+        <w:t>Avanços</w:t>
+      </w:r>
+      <w:proofErr w:type="spellEnd"/>
+      <w:r>
+        <w:rPr>
+          <w:lang w:val="en-US"/>
+        </w:rPr>
+        <w:t xml:space="preserve"> do </w:t>
+      </w:r>
+      <w:proofErr w:type="spellStart"/>
+      <w:r>
+        <w:rPr>
+          <w:lang w:val="en-US"/>
+        </w:rPr>
+        <w:t>TransporteAéreoBrasileiro</w:t>
+      </w:r>
+      <w:proofErr w:type="spellEnd"/>
+      <w:r>
+        <w:rPr>
+          <w:lang w:val="en-US"/>
+        </w:rPr>
+        <w:t>, 2008.</w:t>
+      </w:r>
+    </w:p>
+    <w:p>
+      <w:pPr>
+        <w:spacing w:after="0"/>
+        <w:rPr>
+          <w:lang w:val="en-US"/>
+        </w:rPr>
+      </w:pPr>
+      <w:r>
+        <w:rPr>
+          <w:lang w:val="en-US"/>
+        </w:rPr>
+        <w:t xml:space="preserve">[2] </w:t>
+      </w:r>
+      <w:r>
+        <w:rPr>
+          <w:lang w:val="en-US"/>
+        </w:rPr>
+        <w:t xml:space="preserve">J. </w:t>
+      </w:r>
+      <w:proofErr w:type="spellStart"/>
+      <w:r>
+        <w:rPr>
+          <w:lang w:val="en-US"/>
+        </w:rPr>
+        <w:t>Rushby</w:t>
+      </w:r>
+      <w:proofErr w:type="spellEnd"/>
+      <w:r>
+        <w:rPr>
+          <w:lang w:val="en-US"/>
+        </w:rPr>
+        <w:t xml:space="preserve">; New challenges in </w:t>
+      </w:r>
+      <w:proofErr w:type="spellStart"/>
+      <w:r>
+        <w:rPr>
+          <w:lang w:val="en-US"/>
+        </w:rPr>
+        <w:t>certi</w:t>
+      </w:r>
+      <w:proofErr w:type="spellEnd"/>
+      <w:r>
+        <w:t>ﬁ</w:t>
+      </w:r>
+      <w:proofErr w:type="spellStart"/>
+      <w:r>
+        <w:rPr>
+          <w:lang w:val="en-US"/>
+        </w:rPr>
+        <w:t>cation</w:t>
+      </w:r>
+      <w:proofErr w:type="spellEnd"/>
+      <w:r>
+        <w:rPr>
+          <w:lang w:val="en-US"/>
+        </w:rPr>
+        <w:t xml:space="preserve"> for aircraft software. In Proceedings of</w:t>
+      </w:r>
+    </w:p>
+    <w:p>
+      <w:pPr>
+        <w:spacing w:after="0"/>
+        <w:rPr>
+          <w:lang w:val="en-US"/>
+        </w:rPr>
+      </w:pPr>
+      <w:proofErr w:type="gramStart"/>
+      <w:r>
+        <w:rPr>
+          <w:lang w:val="en-US"/>
+        </w:rPr>
+        <w:t>the</w:t>
+      </w:r>
+      <w:proofErr w:type="gramEnd"/>
+      <w:r>
+        <w:rPr>
+          <w:lang w:val="en-US"/>
+        </w:rPr>
+        <w:t xml:space="preserve"> ninth ACM international conference on Embedded software, EMSOFT ’11, pages</w:t>
+      </w:r>
+    </w:p>
+    <w:p>
+      <w:pPr>
+        <w:rPr>
+          <w:lang w:val="en-US"/>
+        </w:rPr>
+      </w:pPr>
+      <w:proofErr w:type="gramStart"/>
+      <w:r>
+        <w:rPr>
+          <w:lang w:val="en-US"/>
+        </w:rPr>
+        <w:t>211–218, New York, NY, USA.ACM.</w:t>
       </w:r>
       <w:proofErr w:type="gramEnd"/>
     </w:p>
     <w:p>
       <w:pPr>
-        <w:ind w:firstLine="708"/>
-      </w:pPr>
-    </w:p>
-    <w:p>
-      <w:pPr>
-        <w:rPr>
-          <w:b/>
-        </w:rPr>
-      </w:pPr>
-      <w:r>
-        <w:rPr>
-          <w:b/>
-        </w:rPr>
-        <w:t>R</w:t>
-      </w:r>
-      <w:r>
-        <w:rPr>
-          <w:b/>
-        </w:rPr>
-        <w:t>eferências</w:t>
-      </w:r>
-      <w:r>
-        <w:rPr>
-          <w:b/>
-        </w:rPr>
-        <w:t xml:space="preserve"> </w:t>
-      </w:r>
-      <w:r>
-        <w:rPr>
-          <w:b/>
-        </w:rPr>
-        <w:t>B</w:t>
-      </w:r>
-      <w:r>
-        <w:rPr>
-          <w:b/>
-        </w:rPr>
-        <w:t>ibliográficas</w:t>
-      </w:r>
-    </w:p>
-    <w:p>
-      <w:pPr>
+        <w:spacing w:after="0" w:line="240" w:lineRule="auto"/>
         <w:rPr>
           <w:lang w:val="en-US"/>
         </w:rPr>
       </w:pPr>
       <w:r>
-        <w:t xml:space="preserve">[1] </w:t>
-      </w:r>
-      <w:r>
-        <w:t xml:space="preserve">I. </w:t>
+        <w:rPr>
+          <w:lang w:val="en-US"/>
+        </w:rPr>
+        <w:t>[3] M</w:t>
+      </w:r>
+      <w:r>
+        <w:rPr>
+          <w:lang w:val="en-US"/>
+        </w:rPr>
+        <w:t xml:space="preserve">. </w:t>
+      </w:r>
+      <w:r>
+        <w:rPr>
+          <w:lang w:val="en-US"/>
+        </w:rPr>
+        <w:t>Andrade</w:t>
+      </w:r>
+      <w:r>
+        <w:rPr>
+          <w:lang w:val="en-US"/>
+        </w:rPr>
+        <w:t xml:space="preserve">, A. </w:t>
+      </w:r>
+      <w:proofErr w:type="spellStart"/>
+      <w:r>
+        <w:rPr>
+          <w:lang w:val="en-US"/>
+        </w:rPr>
+        <w:t>Mota</w:t>
+      </w:r>
+      <w:proofErr w:type="spellEnd"/>
+      <w:r>
+        <w:rPr>
+          <w:lang w:val="en-US"/>
+        </w:rPr>
+        <w:t xml:space="preserve">, </w:t>
+      </w:r>
+      <w:r>
+        <w:rPr>
+          <w:lang w:val="en-US"/>
+        </w:rPr>
+        <w:t>M</w:t>
+      </w:r>
+      <w:r>
+        <w:rPr>
+          <w:lang w:val="en-US"/>
+        </w:rPr>
+        <w:t xml:space="preserve">. </w:t>
+      </w:r>
+      <w:proofErr w:type="spellStart"/>
+      <w:r>
+        <w:rPr>
+          <w:lang w:val="en-US"/>
+        </w:rPr>
+        <w:t>Cornélio</w:t>
       </w:r>
       <w:proofErr w:type="gramStart"/>
       <w:r>
-        <w:t>R</w:t>
-      </w:r>
-      <w:r>
-        <w:t>.</w:t>
-      </w:r>
+        <w:rPr>
+          <w:lang w:val="en-US"/>
+        </w:rPr>
+        <w:t>;</w:t>
+      </w:r>
+      <w:r>
+        <w:rPr>
+          <w:lang w:val="en-US"/>
+        </w:rPr>
+        <w:t>Generating</w:t>
+      </w:r>
+      <w:proofErr w:type="spellEnd"/>
       <w:proofErr w:type="gramEnd"/>
       <w:r>
-        <w:t xml:space="preserve"> </w:t>
-      </w:r>
-      <w:r>
-        <w:rPr>
-          <w:rStyle w:val="apple-style-span"/>
-        </w:rPr>
-        <w:t>de Oliveira</w:t>
-      </w:r>
-      <w:r>
-        <w:rPr>
-          <w:rStyle w:val="apple-style-span"/>
-        </w:rPr>
-        <w:t>;</w:t>
-      </w:r>
-      <w:r>
-        <w:rPr>
-          <w:rStyle w:val="apple-style-span"/>
-        </w:rPr>
-        <w:t> </w:t>
-      </w:r>
-      <w:r>
-        <w:t xml:space="preserve">Considerações Sobre Reuso de Software </w:t>
-      </w:r>
-      <w:proofErr w:type="spellStart"/>
-      <w:r>
-        <w:t>Aviônico</w:t>
-      </w:r>
-      <w:proofErr w:type="spellEnd"/>
-      <w:r>
-        <w:t xml:space="preserve">. In: VII SITRAER - Simpósio Brasileiro de Pesquisa em Transporte Aéreo, 2008, Rio de Janeiro. </w:t>
-      </w:r>
-      <w:proofErr w:type="spellStart"/>
-      <w:r>
         <w:rPr>
           <w:lang w:val="en-US"/>
         </w:rPr>
-        <w:t>Avanços</w:t>
-      </w:r>
-      <w:proofErr w:type="spellEnd"/>
-      <w:r>
-        <w:rPr>
-          <w:lang w:val="en-US"/>
-        </w:rPr>
-        <w:t xml:space="preserve"> do </w:t>
-      </w:r>
-      <w:proofErr w:type="spellStart"/>
-      <w:r>
-        <w:rPr>
-          <w:lang w:val="en-US"/>
-        </w:rPr>
-        <w:t>Transporte</w:t>
-      </w:r>
-      <w:proofErr w:type="spellEnd"/>
-      <w:r>
-        <w:rPr>
-          <w:lang w:val="en-US"/>
-        </w:rPr>
-        <w:t xml:space="preserve"> </w:t>
-      </w:r>
-      <w:proofErr w:type="spellStart"/>
-      <w:r>
-        <w:rPr>
-          <w:lang w:val="en-US"/>
-        </w:rPr>
-        <w:t>Aéreo</w:t>
-      </w:r>
-      <w:proofErr w:type="spellEnd"/>
-      <w:r>
-        <w:rPr>
-          <w:lang w:val="en-US"/>
-        </w:rPr>
-        <w:t xml:space="preserve"> </w:t>
-      </w:r>
-      <w:proofErr w:type="spellStart"/>
-      <w:r>
-        <w:rPr>
-          <w:lang w:val="en-US"/>
-        </w:rPr>
-        <w:t>Brasileiro</w:t>
-      </w:r>
-      <w:proofErr w:type="spellEnd"/>
-      <w:r>
-        <w:rPr>
-          <w:lang w:val="en-US"/>
-        </w:rPr>
-        <w:t>, 2008.</w:t>
-      </w:r>
-    </w:p>
-    <w:p>
-      <w:pPr>
-        <w:spacing w:after="0"/>
-        <w:rPr>
-          <w:lang w:val="en-US"/>
-        </w:rPr>
-      </w:pPr>
-      <w:r>
-        <w:rPr>
-          <w:lang w:val="en-US"/>
-        </w:rPr>
-        <w:t xml:space="preserve">[2] </w:t>
-      </w:r>
-      <w:r>
-        <w:rPr>
-          <w:lang w:val="en-US"/>
-        </w:rPr>
-        <w:t xml:space="preserve">J. </w:t>
-      </w:r>
-      <w:proofErr w:type="spellStart"/>
-      <w:r>
-        <w:rPr>
-          <w:lang w:val="en-US"/>
-        </w:rPr>
-        <w:t>Rushby</w:t>
-      </w:r>
-      <w:proofErr w:type="spellEnd"/>
-      <w:r>
-        <w:rPr>
-          <w:lang w:val="en-US"/>
-        </w:rPr>
-        <w:t xml:space="preserve">; New challenges in </w:t>
-      </w:r>
-      <w:proofErr w:type="spellStart"/>
-      <w:r>
-        <w:rPr>
-          <w:lang w:val="en-US"/>
-        </w:rPr>
-        <w:t>certi</w:t>
-      </w:r>
-      <w:proofErr w:type="spellEnd"/>
-      <w:r>
-        <w:t>ﬁ</w:t>
-      </w:r>
-      <w:proofErr w:type="spellStart"/>
-      <w:r>
-        <w:rPr>
-          <w:lang w:val="en-US"/>
-        </w:rPr>
-        <w:t>cation</w:t>
-      </w:r>
-      <w:proofErr w:type="spellEnd"/>
-      <w:r>
-        <w:rPr>
-          <w:lang w:val="en-US"/>
-        </w:rPr>
-        <w:t xml:space="preserve"> for aircraft software. In Proceedings of</w:t>
-      </w:r>
-    </w:p>
-    <w:p>
-      <w:pPr>
-        <w:spacing w:after="0"/>
-        <w:rPr>
-          <w:lang w:val="en-US"/>
-        </w:rPr>
-      </w:pPr>
-      <w:proofErr w:type="gramStart"/>
-      <w:r>
-        <w:rPr>
-          <w:lang w:val="en-US"/>
-        </w:rPr>
-        <w:t>the</w:t>
-      </w:r>
-      <w:proofErr w:type="gramEnd"/>
-      <w:r>
-        <w:rPr>
-          <w:lang w:val="en-US"/>
-        </w:rPr>
-        <w:t xml:space="preserve"> ninth ACM international conference on Embedded software, EMSOFT ’11, pages</w:t>
-      </w:r>
-    </w:p>
-    <w:p>
-      <w:pPr>
-        <w:rPr>
-          <w:lang w:val="en-US"/>
-        </w:rPr>
-      </w:pPr>
-      <w:proofErr w:type="gramStart"/>
-      <w:r>
-        <w:rPr>
-          <w:lang w:val="en-US"/>
-        </w:rPr>
-        <w:t>211–218, New York, NY, USA.</w:t>
-      </w:r>
-      <w:proofErr w:type="gramEnd"/>
-      <w:r>
-        <w:rPr>
-          <w:lang w:val="en-US"/>
-        </w:rPr>
-        <w:t xml:space="preserve"> </w:t>
-      </w:r>
-      <w:proofErr w:type="gramStart"/>
-      <w:r>
-        <w:rPr>
-          <w:lang w:val="en-US"/>
-        </w:rPr>
-        <w:t>ACM.</w:t>
-      </w:r>
-      <w:proofErr w:type="gramEnd"/>
-    </w:p>
-    <w:p>
-      <w:pPr>
-        <w:spacing w:after="0" w:line="240" w:lineRule="auto"/>
-        <w:rPr>
-          <w:lang w:val="en-US"/>
-        </w:rPr>
-      </w:pPr>
-      <w:r>
-        <w:rPr>
-          <w:lang w:val="en-US"/>
-        </w:rPr>
-        <w:t>[3] M</w:t>
-      </w:r>
-      <w:r>
-        <w:rPr>
-          <w:lang w:val="en-US"/>
-        </w:rPr>
-        <w:t xml:space="preserve">. </w:t>
-      </w:r>
-      <w:r>
-        <w:rPr>
-          <w:lang w:val="en-US"/>
-        </w:rPr>
-        <w:t>Andrade</w:t>
-      </w:r>
-      <w:r>
-        <w:rPr>
-          <w:lang w:val="en-US"/>
-        </w:rPr>
-        <w:t xml:space="preserve">, A. </w:t>
-      </w:r>
-      <w:proofErr w:type="spellStart"/>
-      <w:r>
-        <w:rPr>
-          <w:lang w:val="en-US"/>
-        </w:rPr>
-        <w:t>Mota</w:t>
-      </w:r>
-      <w:proofErr w:type="spellEnd"/>
-      <w:r>
-        <w:rPr>
-          <w:lang w:val="en-US"/>
-        </w:rPr>
-        <w:t xml:space="preserve">, </w:t>
-      </w:r>
-      <w:r>
-        <w:rPr>
-          <w:lang w:val="en-US"/>
-        </w:rPr>
-        <w:t>M</w:t>
-      </w:r>
-      <w:r>
-        <w:rPr>
-          <w:lang w:val="en-US"/>
-        </w:rPr>
-        <w:t xml:space="preserve">. </w:t>
-      </w:r>
-      <w:proofErr w:type="spellStart"/>
-      <w:r>
-        <w:rPr>
-          <w:lang w:val="en-US"/>
-        </w:rPr>
-        <w:t>Cornélio</w:t>
-      </w:r>
-      <w:proofErr w:type="spellEnd"/>
-      <w:r>
-        <w:rPr>
-          <w:lang w:val="en-US"/>
-        </w:rPr>
-        <w:t>;</w:t>
-      </w:r>
-      <w:r>
-        <w:rPr>
-          <w:lang w:val="en-US"/>
-        </w:rPr>
-        <w:t xml:space="preserve"> </w:t>
-      </w:r>
-      <w:r>
-        <w:rPr>
-          <w:lang w:val="en-US"/>
-        </w:rPr>
-        <w:t xml:space="preserve">Generating SCADE Models </w:t>
-      </w:r>
-      <w:proofErr w:type="gramStart"/>
-      <w:r>
-        <w:rPr>
-          <w:lang w:val="en-US"/>
-        </w:rPr>
-        <w:t>From</w:t>
-      </w:r>
-      <w:proofErr w:type="gramEnd"/>
-      <w:r>
-        <w:rPr>
-          <w:lang w:val="en-US"/>
-        </w:rPr>
-        <w:t xml:space="preserve"> SCR</w:t>
+        <w:t xml:space="preserve"> SCADE Models From SCR</w:t>
       </w:r>
     </w:p>
     <w:p>
@@ -2818,9 +2749,6 @@
       </w:r>
       <w:r>
         <w:t>, Através de</w:t>
-      </w:r>
-      <w:r>
-        <w:t xml:space="preserve"> </w:t>
       </w:r>
       <w:r>
         <w:rPr>
@@ -2841,7 +2769,7 @@
 </file>
 
 <file path=word/numbering.xml><?xml version="1.0" encoding="utf-8"?>
-<w:numbering xmlns:wpc="http://schemas.microsoft.com/office/word/2010/wordprocessingCanvas" xmlns:mc="http://schemas.openxmlformats.org/markup-compatibility/2006" xmlns:o="urn:schemas-microsoft-com:office:office" xmlns:r="http://schemas.openxmlformats.org/officeDocument/2006/relationships" xmlns:m="http://schemas.openxmlformats.org/officeDocument/2006/math" xmlns:v="urn:schemas-microsoft-com:vml" xmlns:wp14="http://schemas.microsoft.com/office/word/2010/wordprocessingDrawing" xmlns:wp="http://schemas.openxmlformats.org/drawingml/2006/wordprocessingDrawing" xmlns:w10="urn:schemas-microsoft-com:office:word" xmlns:w="http://schemas.openxmlformats.org/wordprocessingml/2006/main" xmlns:w14="http://schemas.microsoft.com/office/word/2010/wordml" xmlns:wpg="http://schemas.microsoft.com/office/word/2010/wordprocessingGroup" xmlns:wpi="http://schemas.microsoft.com/office/word/2010/wordprocessingInk" xmlns:wne="http://schemas.microsoft.com/office/word/2006/wordml" xmlns:wps="http://schemas.microsoft.com/office/word/2010/wordprocessingShape" mc:Ignorable="w14 wp14">
+<w:numbering xmlns:ve="http://schemas.openxmlformats.org/markup-compatibility/2006" xmlns:o="urn:schemas-microsoft-com:office:office" xmlns:r="http://schemas.openxmlformats.org/officeDocument/2006/relationships" xmlns:m="http://schemas.openxmlformats.org/officeDocument/2006/math" xmlns:v="urn:schemas-microsoft-com:vml" xmlns:wp="http://schemas.openxmlformats.org/drawingml/2006/wordprocessingDrawing" xmlns:w10="urn:schemas-microsoft-com:office:word" xmlns:w="http://schemas.openxmlformats.org/wordprocessingml/2006/main" xmlns:wne="http://schemas.microsoft.com/office/word/2006/wordml">
   <w:abstractNum w:abstractNumId="0">
     <w:nsid w:val="3CD73F27"/>
     <w:multiLevelType w:val="hybridMultilevel"/>
@@ -3409,7 +3337,7 @@
 </file>
 
 <file path=word/styles.xml><?xml version="1.0" encoding="utf-8"?>
-<w:styles xmlns:mc="http://schemas.openxmlformats.org/markup-compatibility/2006" xmlns:r="http://schemas.openxmlformats.org/officeDocument/2006/relationships" xmlns:w="http://schemas.openxmlformats.org/wordprocessingml/2006/main" xmlns:w14="http://schemas.microsoft.com/office/word/2010/wordml" mc:Ignorable="w14">
+<w:styles xmlns:r="http://schemas.openxmlformats.org/officeDocument/2006/relationships" xmlns:w="http://schemas.openxmlformats.org/wordprocessingml/2006/main">
   <w:docDefaults>
     <w:rPrDefault>
       <w:rPr>
@@ -3608,6 +3536,7 @@
     <w:uiPriority w:val="99"/>
     <w:semiHidden/>
     <w:unhideWhenUsed/>
+    <w:qFormat/>
     <w:tblPr>
       <w:tblInd w:w="0" w:type="dxa"/>
       <w:tblCellMar>

</xml_diff>

<commit_message>
Pequenas modificaoes na Justificativa
</commit_message>
<xml_diff>
--- a/pre_projeto_Francisco V1.0.docx
+++ b/pre_projeto_Francisco V1.0.docx
@@ -1,6 +1,6 @@
 
 <file path=word/document.xml><?xml version="1.0" encoding="utf-8"?>
-<w:document xmlns:ve="http://schemas.openxmlformats.org/markup-compatibility/2006" xmlns:o="urn:schemas-microsoft-com:office:office" xmlns:r="http://schemas.openxmlformats.org/officeDocument/2006/relationships" xmlns:m="http://schemas.openxmlformats.org/officeDocument/2006/math" xmlns:v="urn:schemas-microsoft-com:vml" xmlns:wp="http://schemas.openxmlformats.org/drawingml/2006/wordprocessingDrawing" xmlns:w10="urn:schemas-microsoft-com:office:word" xmlns:w="http://schemas.openxmlformats.org/wordprocessingml/2006/main" xmlns:wne="http://schemas.microsoft.com/office/word/2006/wordml">
+<w:document xmlns:wpc="http://schemas.microsoft.com/office/word/2010/wordprocessingCanvas" xmlns:mc="http://schemas.openxmlformats.org/markup-compatibility/2006" xmlns:o="urn:schemas-microsoft-com:office:office" xmlns:r="http://schemas.openxmlformats.org/officeDocument/2006/relationships" xmlns:m="http://schemas.openxmlformats.org/officeDocument/2006/math" xmlns:v="urn:schemas-microsoft-com:vml" xmlns:wp14="http://schemas.microsoft.com/office/word/2010/wordprocessingDrawing" xmlns:wp="http://schemas.openxmlformats.org/drawingml/2006/wordprocessingDrawing" xmlns:w10="urn:schemas-microsoft-com:office:word" xmlns:w="http://schemas.openxmlformats.org/wordprocessingml/2006/main" xmlns:w14="http://schemas.microsoft.com/office/word/2010/wordml" xmlns:wpg="http://schemas.microsoft.com/office/word/2010/wordprocessingGroup" xmlns:wpi="http://schemas.microsoft.com/office/word/2010/wordprocessingInk" xmlns:wne="http://schemas.microsoft.com/office/word/2006/wordml" xmlns:wps="http://schemas.microsoft.com/office/word/2010/wordprocessingShape" mc:Ignorable="w14 wp14">
   <w:body>
     <w:tbl>
       <w:tblPr>
@@ -18,7 +18,7 @@
           <w:left w:w="70" w:type="dxa"/>
           <w:right w:w="70" w:type="dxa"/>
         </w:tblCellMar>
-        <w:tblLook w:val="0000"/>
+        <w:tblLook w:val="0000" w:firstRow="0" w:lastRow="0" w:firstColumn="0" w:lastColumn="0" w:noHBand="0" w:noVBand="0"/>
       </w:tblPr>
       <w:tblGrid>
         <w:gridCol w:w="8978"/>
@@ -408,10 +408,22 @@
         <w:t>, seria uma ferramenta de grand</w:t>
       </w:r>
       <w:r>
-        <w:t xml:space="preserve">e valia para essas empresas. A automação </w:t>
-      </w:r>
-      <w:r>
-        <w:t>desse processo visa facilitar a gerencia dos</w:t>
+        <w:t xml:space="preserve">e valia para essas empresas. </w:t>
+      </w:r>
+      <w:r>
+        <w:t>Visto que</w:t>
+      </w:r>
+      <w:r>
+        <w:t>, a</w:t>
+      </w:r>
+      <w:r>
+        <w:t xml:space="preserve"> automação </w:t>
+      </w:r>
+      <w:r>
+        <w:t>desse processo viria</w:t>
+      </w:r>
+      <w:r>
+        <w:t xml:space="preserve"> facilitar a gerencia dos</w:t>
       </w:r>
       <w:r>
         <w:t xml:space="preserve"> requisitos</w:t>
@@ -421,6 +433,12 @@
       </w:r>
       <w:r>
         <w:t>,</w:t>
+      </w:r>
+      <w:r>
+        <w:t xml:space="preserve"> bem como assegurar a equivalência entre modelos de desenvolvimento e o documento de requisitos</w:t>
+      </w:r>
+      <w:r>
+        <w:t>.</w:t>
       </w:r>
     </w:p>
     <w:p>
@@ -835,7 +853,7 @@
       <w:tblPr>
         <w:tblStyle w:val="Tabelacomgrade"/>
         <w:tblW w:w="0" w:type="auto"/>
-        <w:tblLook w:val="04A0"/>
+        <w:tblLook w:val="04A0" w:firstRow="1" w:lastRow="0" w:firstColumn="1" w:lastColumn="0" w:noHBand="0" w:noVBand="1"/>
       </w:tblPr>
       <w:tblGrid>
         <w:gridCol w:w="1751"/>
@@ -2406,7 +2424,11 @@
         <w:t>se iniciará a fase de testes a fim de observar o comportamento da ferramenta e realizar a verificação dos requisitos obtidos.</w:t>
       </w:r>
       <w:r>
-        <w:t xml:space="preserve"> A ultima etapa do desenvolvimento</w:t>
+        <w:t xml:space="preserve"> A </w:t>
+      </w:r>
+      <w:bookmarkStart w:id="0" w:name="_GoBack"/>
+      <w:r>
+        <w:t>ultima etapa do desenvolvimento</w:t>
       </w:r>
       <w:proofErr w:type="gramStart"/>
       <w:r>
@@ -2414,7 +2436,11 @@
       </w:r>
       <w:proofErr w:type="gramEnd"/>
       <w:r>
-        <w:t xml:space="preserve"> a integração da ferramenta que será desenvolvida neste projeto com a ferramenta apresentada em [3].</w:t>
+        <w:t xml:space="preserve"> a integração da ferramenta que será </w:t>
+      </w:r>
+      <w:bookmarkEnd w:id="0"/>
+      <w:r>
+        <w:t>desenvolvida neste projeto com a ferramenta apresentada em [3].</w:t>
       </w:r>
     </w:p>
     <w:p>
@@ -2769,7 +2795,7 @@
 </file>
 
 <file path=word/numbering.xml><?xml version="1.0" encoding="utf-8"?>
-<w:numbering xmlns:ve="http://schemas.openxmlformats.org/markup-compatibility/2006" xmlns:o="urn:schemas-microsoft-com:office:office" xmlns:r="http://schemas.openxmlformats.org/officeDocument/2006/relationships" xmlns:m="http://schemas.openxmlformats.org/officeDocument/2006/math" xmlns:v="urn:schemas-microsoft-com:vml" xmlns:wp="http://schemas.openxmlformats.org/drawingml/2006/wordprocessingDrawing" xmlns:w10="urn:schemas-microsoft-com:office:word" xmlns:w="http://schemas.openxmlformats.org/wordprocessingml/2006/main" xmlns:wne="http://schemas.microsoft.com/office/word/2006/wordml">
+<w:numbering xmlns:wpc="http://schemas.microsoft.com/office/word/2010/wordprocessingCanvas" xmlns:mc="http://schemas.openxmlformats.org/markup-compatibility/2006" xmlns:o="urn:schemas-microsoft-com:office:office" xmlns:r="http://schemas.openxmlformats.org/officeDocument/2006/relationships" xmlns:m="http://schemas.openxmlformats.org/officeDocument/2006/math" xmlns:v="urn:schemas-microsoft-com:vml" xmlns:wp14="http://schemas.microsoft.com/office/word/2010/wordprocessingDrawing" xmlns:wp="http://schemas.openxmlformats.org/drawingml/2006/wordprocessingDrawing" xmlns:w10="urn:schemas-microsoft-com:office:word" xmlns:w="http://schemas.openxmlformats.org/wordprocessingml/2006/main" xmlns:w14="http://schemas.microsoft.com/office/word/2010/wordml" xmlns:wpg="http://schemas.microsoft.com/office/word/2010/wordprocessingGroup" xmlns:wpi="http://schemas.microsoft.com/office/word/2010/wordprocessingInk" xmlns:wne="http://schemas.microsoft.com/office/word/2006/wordml" xmlns:wps="http://schemas.microsoft.com/office/word/2010/wordprocessingShape" mc:Ignorable="w14 wp14">
   <w:abstractNum w:abstractNumId="0">
     <w:nsid w:val="3CD73F27"/>
     <w:multiLevelType w:val="hybridMultilevel"/>
@@ -3337,7 +3363,7 @@
 </file>
 
 <file path=word/styles.xml><?xml version="1.0" encoding="utf-8"?>
-<w:styles xmlns:r="http://schemas.openxmlformats.org/officeDocument/2006/relationships" xmlns:w="http://schemas.openxmlformats.org/wordprocessingml/2006/main">
+<w:styles xmlns:mc="http://schemas.openxmlformats.org/markup-compatibility/2006" xmlns:r="http://schemas.openxmlformats.org/officeDocument/2006/relationships" xmlns:w="http://schemas.openxmlformats.org/wordprocessingml/2006/main" xmlns:w14="http://schemas.microsoft.com/office/word/2010/wordml" mc:Ignorable="w14">
   <w:docDefaults>
     <w:rPrDefault>
       <w:rPr>
@@ -3536,7 +3562,6 @@
     <w:uiPriority w:val="99"/>
     <w:semiHidden/>
     <w:unhideWhenUsed/>
-    <w:qFormat/>
     <w:tblPr>
       <w:tblInd w:w="0" w:type="dxa"/>
       <w:tblCellMar>

</xml_diff>

<commit_message>
Modificao na estrutura do texto de acordo com a reviso de Alexandre Mota
</commit_message>
<xml_diff>
--- a/pre_projeto_Francisco V1.0.docx
+++ b/pre_projeto_Francisco V1.0.docx
@@ -158,7 +158,7 @@
               <w:rPr>
                 <w:b/>
               </w:rPr>
-              <w:t>Analisando Desempenho de Padrões Simulink</w:t>
+              <w:t>Gerador de Requisitos SCR a Partir de Modelos SCADE</w:t>
             </w:r>
           </w:p>
         </w:tc>
@@ -243,10 +243,50 @@
         <w:t>) dos EUA, pela ANAC no Brasil e EASA n</w:t>
       </w:r>
       <w:r>
-        <w:t>a Europa [1]</w:t>
+        <w:t>a Europa [1</w:t>
+      </w:r>
+      <w:r>
+        <w:t>,4</w:t>
+      </w:r>
+      <w:r>
+        <w:t>]</w:t>
       </w:r>
       <w:r>
         <w:t xml:space="preserve">. </w:t>
+      </w:r>
+      <w:bookmarkStart w:id="0" w:name="_GoBack"/>
+      <w:bookmarkEnd w:id="0"/>
+      <w:r>
+        <w:t>Estar de acordo com normas e padrões implica na aptidão do sistema a receber certificação de segurança (</w:t>
+      </w:r>
+      <w:proofErr w:type="spellStart"/>
+      <w:r>
+        <w:t>safety</w:t>
+      </w:r>
+      <w:proofErr w:type="spellEnd"/>
+      <w:r>
+        <w:t xml:space="preserve">), como exposto por </w:t>
+      </w:r>
+      <w:r>
+        <w:t>[2]</w:t>
+      </w:r>
+      <w:r>
+        <w:t>. Certificados de segurança garantem a sociedade como um todo que a implantação de um dado sistema não representa um risco de dano inaceitável</w:t>
+      </w:r>
+      <w:r>
+        <w:t xml:space="preserve"> </w:t>
+      </w:r>
+      <w:r>
+        <w:t>[2</w:t>
+      </w:r>
+      <w:r>
+        <w:t>]</w:t>
+      </w:r>
+      <w:r>
+        <w:t>. Para as entidades certificadoras, é necessário que todos os artefatos do projeto satisfaçam os altos padrões de qualidade como, por exemplo, o DO-178C.</w:t>
+      </w:r>
+      <w:r>
+        <w:t xml:space="preserve"> </w:t>
       </w:r>
     </w:p>
     <w:p>
@@ -254,222 +294,68 @@
         <w:ind w:firstLine="708"/>
       </w:pPr>
       <w:r>
-        <w:t>Estar de acordo com normas e padrões implica na aptidão do sistema a receber certificação de segurança (</w:t>
+        <w:t>E</w:t>
+      </w:r>
+      <w:r>
+        <w:t xml:space="preserve">mpresas que desenvolvem sistemas críticos, como a Embraer, que trabalham mais diretamente com sistemas de controle, </w:t>
+      </w:r>
+      <w:r>
+        <w:t xml:space="preserve">utilizam </w:t>
+      </w:r>
+      <w:r>
+        <w:t xml:space="preserve">modelos </w:t>
       </w:r>
       <w:proofErr w:type="spellStart"/>
       <w:r>
-        <w:t>safety</w:t>
+        <w:t>Simulink</w:t>
       </w:r>
       <w:proofErr w:type="spellEnd"/>
       <w:r>
-        <w:t xml:space="preserve">), como exposto por </w:t>
-      </w:r>
-      <w:r>
-        <w:t>[2]</w:t>
-      </w:r>
-      <w:r>
-        <w:t>. Certificados de segurança garantem a sociedade como um todo que a implantação de um dado sistema não representa um risco de dano inaceitável.  Para as entidades certificadoras, é necessário que todos os artefatos do projeto satisfaçam os altos padrões de qualidade como, por exemplo, o DO-178C.</w:t>
+        <w:t>/SCADE, entre outros</w:t>
+      </w:r>
+      <w:r>
+        <w:t xml:space="preserve"> no desenvolvimento de seus sistemas</w:t>
+      </w:r>
+      <w:r>
+        <w:t>. O uso de modelos de simulação</w:t>
+      </w:r>
+      <w:r>
+        <w:t xml:space="preserve">, como </w:t>
+      </w:r>
+      <w:r>
+        <w:t>por exemplo,</w:t>
+      </w:r>
+      <w:r>
+        <w:t xml:space="preserve"> os modelos SCADE, possibilita a geração de código certificado e de acordo com o DO-178C</w:t>
+      </w:r>
+      <w:r>
+        <w:t xml:space="preserve"> [3].</w:t>
+      </w:r>
+      <w:r>
+        <w:t xml:space="preserve"> </w:t>
       </w:r>
     </w:p>
     <w:p>
       <w:pPr>
         <w:ind w:firstLine="708"/>
       </w:pPr>
-      <w:r>
-        <w:t xml:space="preserve">O documento de requisitos é o artefato mais importante em um processo de desenvolvimento de sistemas. Ao longo do ciclo de desenvolvimento, este documento sofre refinamentos, saindo de uma visão mais abstrata para uma representação mais próxima de uma </w:t>
-      </w:r>
-      <w:proofErr w:type="gramStart"/>
-      <w:r>
-        <w:t>implementação</w:t>
-      </w:r>
-      <w:proofErr w:type="gramEnd"/>
-      <w:r>
-        <w:t xml:space="preserve">. Porém os requisitos geralmente são expressos de maneira informal, por meio de linguagem natural </w:t>
-      </w:r>
-      <w:r>
-        <w:t>[3]</w:t>
-      </w:r>
-      <w:r>
-        <w:t>, que pode gerar ambigüidade e incompletudes. A formalização deste artefato</w:t>
-      </w:r>
-      <w:proofErr w:type="gramStart"/>
-      <w:r>
-        <w:t>, pode</w:t>
-      </w:r>
-      <w:proofErr w:type="gramEnd"/>
-      <w:r>
-        <w:t xml:space="preserve"> ser feita utilizando SCR (Software </w:t>
-      </w:r>
-      <w:proofErr w:type="spellStart"/>
-      <w:r>
-        <w:t>Cost</w:t>
-      </w:r>
-      <w:proofErr w:type="spellEnd"/>
-      <w:r>
-        <w:t xml:space="preserve"> </w:t>
-      </w:r>
-      <w:proofErr w:type="spellStart"/>
-      <w:r>
-        <w:t>Reduction</w:t>
-      </w:r>
-      <w:proofErr w:type="spellEnd"/>
-      <w:r>
-        <w:t xml:space="preserve">), que consiste em um método para descrição formal de requisitos. Como demonstrado por </w:t>
-      </w:r>
-      <w:r>
-        <w:t>[3]</w:t>
-      </w:r>
-      <w:r>
-        <w:t>, é possível se obter modelos SCADE a partir de especificações descrita em SCR. SCADE possui em seu ambiente de desenvolvimento um gerador automático de código na linguagem C este código segue o padrão DO-178C o que garante sua certificação.</w:t>
-      </w:r>
     </w:p>
     <w:p>
       <w:pPr>
         <w:ind w:firstLine="708"/>
       </w:pPr>
-      <w:r>
-        <w:t>Para determinadas empresas</w:t>
-      </w:r>
-      <w:r>
-        <w:t xml:space="preserve"> que desenvolvem sistemas críticos, </w:t>
-      </w:r>
-      <w:r>
-        <w:t xml:space="preserve">como a Embraer, que trabalham </w:t>
-      </w:r>
-      <w:r>
-        <w:t xml:space="preserve">mais diretamente com </w:t>
-      </w:r>
-      <w:r>
-        <w:t>sistemas de controle,</w:t>
-      </w:r>
-      <w:r>
-        <w:t xml:space="preserve"> por meio de modelos </w:t>
-      </w:r>
-      <w:proofErr w:type="spellStart"/>
-      <w:r>
-        <w:t>Simulink</w:t>
-      </w:r>
-      <w:proofErr w:type="spellEnd"/>
-      <w:r>
-        <w:t>/SCADE, entre outros.</w:t>
-      </w:r>
-      <w:r>
-        <w:t xml:space="preserve"> </w:t>
-      </w:r>
-      <w:r>
-        <w:t>O</w:t>
-      </w:r>
-      <w:r>
-        <w:t xml:space="preserve"> uso de mode</w:t>
-      </w:r>
-      <w:r>
-        <w:t xml:space="preserve">los de simulação induz a atualizações </w:t>
-      </w:r>
-      <w:r>
-        <w:t>nos requisitos</w:t>
-      </w:r>
-      <w:r>
-        <w:t xml:space="preserve"> </w:t>
-      </w:r>
-      <w:r>
-        <w:t>de maneira que estejam em acordo com</w:t>
-      </w:r>
-      <w:r>
-        <w:t xml:space="preserve"> os modelos </w:t>
-      </w:r>
-      <w:proofErr w:type="spellStart"/>
-      <w:r>
-        <w:t>Simulink</w:t>
-      </w:r>
-      <w:proofErr w:type="spellEnd"/>
-      <w:r>
-        <w:t>/SCADE</w:t>
-      </w:r>
-      <w:r>
-        <w:t>.</w:t>
-      </w:r>
-      <w:r>
-        <w:t xml:space="preserve"> Atualmente, o processo</w:t>
-      </w:r>
-      <w:r>
-        <w:t xml:space="preserve"> de atualização do documento de requisitos apôs o resultado das simulações com os modelos, é feito por seres </w:t>
-      </w:r>
-      <w:r>
-        <w:lastRenderedPageBreak/>
-        <w:t>humanos.</w:t>
-      </w:r>
-      <w:r>
-        <w:t xml:space="preserve"> Deste modo, </w:t>
-      </w:r>
-      <w:r>
-        <w:t>a criação de um tradutor de modelos SCADE para requisitos SCR</w:t>
-      </w:r>
-      <w:r>
-        <w:t>, seria uma ferramenta de grand</w:t>
-      </w:r>
-      <w:r>
-        <w:t xml:space="preserve">e valia para essas empresas. </w:t>
-      </w:r>
-      <w:r>
-        <w:t>Visto que</w:t>
-      </w:r>
-      <w:r>
-        <w:t>, a</w:t>
-      </w:r>
-      <w:r>
-        <w:t xml:space="preserve"> automação </w:t>
-      </w:r>
-      <w:r>
-        <w:t>desse processo viria</w:t>
-      </w:r>
-      <w:r>
-        <w:t xml:space="preserve"> facilitar a gerencia dos</w:t>
-      </w:r>
-      <w:r>
-        <w:t xml:space="preserve"> requisitos</w:t>
-      </w:r>
-      <w:r>
-        <w:t xml:space="preserve"> do sistema em desenvolvimento</w:t>
-      </w:r>
-      <w:r>
-        <w:t>,</w:t>
-      </w:r>
-      <w:r>
-        <w:t xml:space="preserve"> bem como assegurar a equivalência entre modelos de desenvolvimento e o documento de requisitos</w:t>
-      </w:r>
-      <w:r>
-        <w:t>.</w:t>
-      </w:r>
     </w:p>
     <w:p>
       <w:pPr>
-        <w:rPr>
-          <w:b/>
-        </w:rPr>
-      </w:pPr>
-      <w:r>
-        <w:rPr>
-          <w:b/>
-        </w:rPr>
-        <w:t>R</w:t>
-      </w:r>
-      <w:r>
-        <w:rPr>
-          <w:b/>
-        </w:rPr>
-        <w:t xml:space="preserve">evisão da </w:t>
-      </w:r>
-      <w:r>
-        <w:rPr>
-          <w:b/>
-        </w:rPr>
-        <w:t>L</w:t>
-      </w:r>
-      <w:r>
-        <w:rPr>
-          <w:b/>
-        </w:rPr>
-        <w:t>iteratura</w:t>
+        <w:ind w:firstLine="708"/>
+      </w:pPr>
+      <w:proofErr w:type="gramStart"/>
+      <w:r>
+        <w:t>induz</w:t>
+      </w:r>
+      <w:proofErr w:type="gramEnd"/>
+      <w:r>
+        <w:t xml:space="preserve"> a atualizações nos requisitos de maneira que, tanto os requisitos quanto os modelos estejam em conformidade um com o outro. Atualmente, o processo de atualização do documento de requisitos apôs o resultado das simulações com os modelos, é feito por seres humanos, o que pode gerar inconsistências na rastreabilidade destes artefatos.</w:t>
       </w:r>
     </w:p>
     <w:p>
@@ -477,43 +363,63 @@
         <w:ind w:firstLine="708"/>
       </w:pPr>
       <w:r>
-        <w:t xml:space="preserve">Sistemas </w:t>
-      </w:r>
-      <w:r>
-        <w:t>de controle utilizados na aviação</w:t>
-      </w:r>
-      <w:r>
-        <w:t xml:space="preserve"> apresentam-se</w:t>
-      </w:r>
-      <w:r>
-        <w:t xml:space="preserve"> como um</w:t>
-      </w:r>
-      <w:r>
-        <w:t xml:space="preserve"> conjunto de softwares e outros sistemas de controles que são responsáveis por diversas funções importantes em aeronaves modernas. Alguns destes sistemas operam em solo, </w:t>
-      </w:r>
-      <w:r>
-        <w:t xml:space="preserve">como sistemas para controle de trafego aéreo, </w:t>
-      </w:r>
-      <w:r>
-        <w:t>bem como podem ser embarcados nas aeronaves</w:t>
+        <w:t xml:space="preserve">O documento de requisitos é o artefato mais importante em um processo de </w:t>
+      </w:r>
+      <w:proofErr w:type="gramStart"/>
+      <w:r>
+        <w:t>desenvolvimento</w:t>
+      </w:r>
+      <w:proofErr w:type="gramEnd"/>
+      <w:r>
+        <w:t xml:space="preserve"> de sistemas. Ao longo do ciclo de desenvolvimento, este documento sofre refinamentos, saindo de uma visão mais abstrata para uma representação mais próxima de uma </w:t>
+      </w:r>
+      <w:proofErr w:type="gramStart"/>
+      <w:r>
+        <w:t>implementação</w:t>
+      </w:r>
+      <w:proofErr w:type="gramEnd"/>
+      <w:r>
+        <w:t xml:space="preserve">. Porém os requisitos geralmente são expressos de maneira informal, por meio de linguagem natural </w:t>
+      </w:r>
+      <w:r>
+        <w:t>[3]</w:t>
       </w:r>
       <w:r>
         <w:t xml:space="preserve">, </w:t>
       </w:r>
       <w:r>
-        <w:t>sendo então</w:t>
-      </w:r>
-      <w:r>
-        <w:t xml:space="preserve"> denominados aviônicos </w:t>
-      </w:r>
-      <w:r>
-        <w:t>[</w:t>
-      </w:r>
-      <w:r>
-        <w:t>1</w:t>
-      </w:r>
-      <w:r>
-        <w:t>].</w:t>
+        <w:lastRenderedPageBreak/>
+        <w:t>que pode gerar ambigüidade e incompletudes. A formalização deste artefato</w:t>
+      </w:r>
+      <w:proofErr w:type="gramStart"/>
+      <w:r>
+        <w:t>, pode</w:t>
+      </w:r>
+      <w:proofErr w:type="gramEnd"/>
+      <w:r>
+        <w:t xml:space="preserve"> ser feita utilizando SCR (Software </w:t>
+      </w:r>
+      <w:proofErr w:type="spellStart"/>
+      <w:r>
+        <w:t>Cost</w:t>
+      </w:r>
+      <w:proofErr w:type="spellEnd"/>
+      <w:r>
+        <w:t xml:space="preserve"> </w:t>
+      </w:r>
+      <w:proofErr w:type="spellStart"/>
+      <w:r>
+        <w:t>Reduction</w:t>
+      </w:r>
+      <w:proofErr w:type="spellEnd"/>
+      <w:r>
+        <w:t xml:space="preserve">), que consiste em um método para descrição formal de requisitos. Como demonstrado por </w:t>
+      </w:r>
+      <w:r>
+        <w:t>[3]</w:t>
+      </w:r>
+      <w:r>
+        <w:t>, é possível se obter modelos SCADE a partir de especificações descrita em SCR. SCADE possui em seu ambiente de desenvolvimento um gerador automático de código na linguagem C este código segue o padrão DO-178C o que garante sua certificação.</w:t>
       </w:r>
     </w:p>
     <w:p>
@@ -521,50 +427,353 @@
         <w:ind w:firstLine="708"/>
       </w:pPr>
       <w:r>
-        <w:t xml:space="preserve">Para que uma aeronave civil possa entrar em operação, o projeto deve ser homologado por autoridades aeronáuticas competentes [1]. </w:t>
-      </w:r>
-      <w:r>
-        <w:t xml:space="preserve">Como visto em [1], devido a acordos internacionais, o processo </w:t>
-      </w:r>
-      <w:r>
-        <w:t>de certificaç</w:t>
-      </w:r>
-      <w:r>
-        <w:t xml:space="preserve">ão se dá de acordo com o padrão adotado pela </w:t>
-      </w:r>
-      <w:r>
-        <w:t>FAA.</w:t>
-      </w:r>
-      <w:r>
-        <w:t xml:space="preserve"> No que diz respeito </w:t>
-      </w:r>
-      <w:r>
-        <w:t>à</w:t>
-      </w:r>
-      <w:r>
-        <w:t xml:space="preserve"> certificação de sistemas de so</w:t>
-      </w:r>
-      <w:r>
-        <w:t>ftware para aeronaves, tem-se o padrão DO-178C</w:t>
-      </w:r>
-      <w:r>
-        <w:t xml:space="preserve">, este padrão é o sucessor do padrão DO-178B que foi implantado em 1992 </w:t>
-      </w:r>
-      <w:r>
-        <w:t xml:space="preserve">e sofreu mudanças para esclarecer algumas </w:t>
-      </w:r>
-      <w:r>
-        <w:t>inconsistências, e introduzir novas metodologias e tecnologias</w:t>
-      </w:r>
-      <w:r>
-        <w:t>[4].</w:t>
+        <w:rPr>
+          <w:highlight w:val="yellow"/>
+        </w:rPr>
+        <w:t>Para determinadas empresas</w:t>
+      </w:r>
+      <w:r>
+        <w:rPr>
+          <w:highlight w:val="yellow"/>
+        </w:rPr>
+        <w:t xml:space="preserve"> que desenvolvem sistemas críticos, </w:t>
+      </w:r>
+      <w:r>
+        <w:rPr>
+          <w:highlight w:val="yellow"/>
+        </w:rPr>
+        <w:t xml:space="preserve">como a Embraer, que trabalham </w:t>
+      </w:r>
+      <w:r>
+        <w:rPr>
+          <w:highlight w:val="yellow"/>
+        </w:rPr>
+        <w:t xml:space="preserve">mais diretamente com </w:t>
+      </w:r>
+      <w:r>
+        <w:rPr>
+          <w:highlight w:val="yellow"/>
+        </w:rPr>
+        <w:t>sistemas de controle,</w:t>
+      </w:r>
+      <w:r>
+        <w:rPr>
+          <w:highlight w:val="yellow"/>
+        </w:rPr>
+        <w:t xml:space="preserve"> por meio de modelos </w:t>
+      </w:r>
+      <w:proofErr w:type="spellStart"/>
+      <w:r>
+        <w:rPr>
+          <w:highlight w:val="yellow"/>
+        </w:rPr>
+        <w:t>Simulink</w:t>
+      </w:r>
+      <w:proofErr w:type="spellEnd"/>
+      <w:r>
+        <w:rPr>
+          <w:highlight w:val="yellow"/>
+        </w:rPr>
+        <w:t>/SCADE, entre outros.</w:t>
+      </w:r>
+      <w:r>
+        <w:rPr>
+          <w:highlight w:val="yellow"/>
+        </w:rPr>
+        <w:t xml:space="preserve"> </w:t>
+      </w:r>
+      <w:r>
+        <w:rPr>
+          <w:highlight w:val="yellow"/>
+        </w:rPr>
+        <w:t>O</w:t>
+      </w:r>
+      <w:r>
+        <w:rPr>
+          <w:highlight w:val="yellow"/>
+        </w:rPr>
+        <w:t xml:space="preserve"> uso de mode</w:t>
+      </w:r>
+      <w:r>
+        <w:rPr>
+          <w:highlight w:val="yellow"/>
+        </w:rPr>
+        <w:t xml:space="preserve">los de simulação induz a atualizações </w:t>
+      </w:r>
+      <w:r>
+        <w:rPr>
+          <w:highlight w:val="yellow"/>
+        </w:rPr>
+        <w:t>nos requisitos</w:t>
+      </w:r>
+      <w:r>
+        <w:rPr>
+          <w:highlight w:val="yellow"/>
+        </w:rPr>
+        <w:t xml:space="preserve"> </w:t>
+      </w:r>
+      <w:r>
+        <w:rPr>
+          <w:highlight w:val="yellow"/>
+        </w:rPr>
+        <w:t>de maneira que</w:t>
+      </w:r>
+      <w:r>
+        <w:rPr>
+          <w:highlight w:val="yellow"/>
+        </w:rPr>
+        <w:t>, tanto os requisitos quanto os modelos</w:t>
+      </w:r>
+      <w:r>
+        <w:rPr>
+          <w:highlight w:val="yellow"/>
+        </w:rPr>
+        <w:t xml:space="preserve"> estejam em </w:t>
+      </w:r>
+      <w:r>
+        <w:rPr>
+          <w:highlight w:val="yellow"/>
+        </w:rPr>
+        <w:t>conformidade um com o outro</w:t>
+      </w:r>
+      <w:r>
+        <w:rPr>
+          <w:highlight w:val="yellow"/>
+        </w:rPr>
+        <w:t>.</w:t>
+      </w:r>
+      <w:r>
+        <w:rPr>
+          <w:highlight w:val="yellow"/>
+        </w:rPr>
+        <w:t xml:space="preserve"> Atualmente, o processo</w:t>
+      </w:r>
+      <w:r>
+        <w:rPr>
+          <w:highlight w:val="yellow"/>
+        </w:rPr>
+        <w:t xml:space="preserve"> de atualização do documento de requisitos apôs o resultado das simulações com os modelos, é feito por seres humanos</w:t>
+      </w:r>
+      <w:r>
+        <w:rPr>
+          <w:highlight w:val="yellow"/>
+        </w:rPr>
+        <w:t>, o que pode gerar inconsistências na rastreabilidade destes artefatos</w:t>
+      </w:r>
+      <w:r>
+        <w:rPr>
+          <w:highlight w:val="yellow"/>
+        </w:rPr>
+        <w:t>.</w:t>
+      </w:r>
+      <w:r>
+        <w:t xml:space="preserve"> Deste modo, </w:t>
+      </w:r>
+      <w:r>
+        <w:t>a criação de um tradutor de modelos SCADE para requisitos SCR</w:t>
+      </w:r>
+      <w:r>
+        <w:t>, seria uma ferramenta de grand</w:t>
+      </w:r>
+      <w:r>
+        <w:t xml:space="preserve">e valia para essas empresas. </w:t>
+      </w:r>
+      <w:r>
+        <w:t>Visto que</w:t>
+      </w:r>
+      <w:r>
+        <w:t>, a</w:t>
+      </w:r>
+      <w:r>
+        <w:t xml:space="preserve"> automação </w:t>
+      </w:r>
+      <w:r>
+        <w:t>desse processo</w:t>
+      </w:r>
+      <w:r>
+        <w:t>,</w:t>
+      </w:r>
+      <w:r>
+        <w:t xml:space="preserve"> </w:t>
+      </w:r>
+      <w:r>
+        <w:t xml:space="preserve">garante que os requisitos ajustados de acordo com os modelos de simulação </w:t>
+      </w:r>
+      <w:proofErr w:type="spellStart"/>
+      <w:r>
+        <w:t>Simulink</w:t>
+      </w:r>
+      <w:proofErr w:type="spellEnd"/>
+      <w:r>
+        <w:t xml:space="preserve">/SCADE </w:t>
+      </w:r>
+      <w:r>
+        <w:t>satisfazem</w:t>
+      </w:r>
+      <w:r>
+        <w:t xml:space="preserve"> as normas de certificação internacionais como a DO-178C</w:t>
+      </w:r>
+      <w:r>
+        <w:t xml:space="preserve"> que exige</w:t>
+      </w:r>
+      <w:r>
+        <w:t xml:space="preserve"> uma correta</w:t>
+      </w:r>
+      <w:r>
+        <w:t xml:space="preserve"> a rastreabilidade dos artefatos do projeto</w:t>
+      </w:r>
+      <w:r>
+        <w:t>.</w:t>
+      </w:r>
+      <w:r>
+        <w:t xml:space="preserve"> </w:t>
+      </w:r>
+      <w:r>
+        <w:t>Facilitando</w:t>
+      </w:r>
+      <w:r>
+        <w:t xml:space="preserve"> a gerencia dos</w:t>
+      </w:r>
+      <w:r>
+        <w:t xml:space="preserve"> requisitos</w:t>
+      </w:r>
+      <w:r>
+        <w:t xml:space="preserve"> do sistema em desenvolvimento</w:t>
+      </w:r>
+      <w:r>
+        <w:t>,</w:t>
+      </w:r>
+      <w:r>
+        <w:t xml:space="preserve"> bem como assegurar a equivalência entre modelos de desenvolvimento e o documento de requisitos</w:t>
+      </w:r>
+      <w:r>
+        <w:t>.</w:t>
       </w:r>
     </w:p>
     <w:p>
       <w:pPr>
+        <w:rPr>
+          <w:b/>
+        </w:rPr>
+      </w:pPr>
+      <w:r>
+        <w:rPr>
+          <w:b/>
+        </w:rPr>
+        <w:t>R</w:t>
+      </w:r>
+      <w:r>
+        <w:rPr>
+          <w:b/>
+        </w:rPr>
+        <w:t xml:space="preserve">evisão da </w:t>
+      </w:r>
+      <w:r>
+        <w:rPr>
+          <w:b/>
+        </w:rPr>
+        <w:t>L</w:t>
+      </w:r>
+      <w:r>
+        <w:rPr>
+          <w:b/>
+        </w:rPr>
+        <w:t>iteratura</w:t>
+      </w:r>
+    </w:p>
+    <w:p>
+      <w:pPr>
         <w:ind w:firstLine="708"/>
       </w:pPr>
       <w:r>
+        <w:t xml:space="preserve">Sistemas </w:t>
+      </w:r>
+      <w:r>
+        <w:t>de controle utilizados na aviação</w:t>
+      </w:r>
+      <w:r>
+        <w:t xml:space="preserve"> apresentam-se</w:t>
+      </w:r>
+      <w:r>
+        <w:t xml:space="preserve"> como um</w:t>
+      </w:r>
+      <w:r>
+        <w:t xml:space="preserve"> conjunto de softwares e outros sistemas de controles que são responsáveis por diversas funções importantes em aeronaves modernas. Alguns destes sistemas operam em solo, </w:t>
+      </w:r>
+      <w:r>
+        <w:t xml:space="preserve">como sistemas para controle de trafego aéreo, </w:t>
+      </w:r>
+      <w:r>
+        <w:t>bem como podem ser embarcados nas aeronaves</w:t>
+      </w:r>
+      <w:r>
+        <w:t xml:space="preserve">, </w:t>
+      </w:r>
+      <w:r>
+        <w:t>sendo então</w:t>
+      </w:r>
+      <w:r>
+        <w:t xml:space="preserve"> denominados aviônicos </w:t>
+      </w:r>
+      <w:r>
+        <w:t>[</w:t>
+      </w:r>
+      <w:r>
+        <w:t>1</w:t>
+      </w:r>
+      <w:r>
+        <w:t>].</w:t>
+      </w:r>
+    </w:p>
+    <w:p>
+      <w:pPr>
+        <w:ind w:firstLine="708"/>
+      </w:pPr>
+      <w:r>
+        <w:t xml:space="preserve">Para que uma aeronave civil possa entrar em operação, o projeto deve ser homologado por autoridades aeronáuticas competentes [1]. </w:t>
+      </w:r>
+      <w:r>
+        <w:t xml:space="preserve">Como visto em [1], devido a acordos internacionais, o processo </w:t>
+      </w:r>
+      <w:r>
+        <w:t>de certificaç</w:t>
+      </w:r>
+      <w:r>
+        <w:t xml:space="preserve">ão se dá de acordo com o padrão adotado pela </w:t>
+      </w:r>
+      <w:r>
+        <w:t>FAA.</w:t>
+      </w:r>
+      <w:r>
+        <w:t xml:space="preserve"> No que diz respeito </w:t>
+      </w:r>
+      <w:r>
+        <w:t>à</w:t>
+      </w:r>
+      <w:r>
+        <w:t xml:space="preserve"> certificação de sistemas de so</w:t>
+      </w:r>
+      <w:r>
+        <w:t>ftware para aeronaves, tem-se o padrão DO-178C</w:t>
+      </w:r>
+      <w:r>
+        <w:t xml:space="preserve">, este padrão é o sucessor do padrão DO-178B que foi implantado em 1992 </w:t>
+      </w:r>
+      <w:r>
+        <w:t xml:space="preserve">e sofreu mudanças para esclarecer algumas </w:t>
+      </w:r>
+      <w:r>
+        <w:t>inconsistências, e introduzir novas metodologias e tecnologias</w:t>
+      </w:r>
+      <w:r>
+        <w:t>[4].</w:t>
+      </w:r>
+    </w:p>
+    <w:p>
+      <w:pPr>
+        <w:ind w:firstLine="708"/>
+      </w:pPr>
+      <w:r>
         <w:t xml:space="preserve"> As </w:t>
       </w:r>
       <w:r>
@@ -583,7 +792,11 @@
         <w:t xml:space="preserve"> de padrões como o DO-178C. Um problema deste processo era garantir que os requisitos fossem expressos de maneira formal, evitando incompletudes e ambigüidades. A solução apontada por [3], utiliza SCR</w:t>
       </w:r>
       <w:r>
-        <w:t xml:space="preserve"> para descrever os requisitos em forma de tabelas por meio de expressões lógicas, além disto, o trabalho de [3] mostra como obter modelos SCADE a partir das especificações SCR</w:t>
+        <w:t xml:space="preserve"> para descrever os requisitos em forma de tabelas por meio de expressões lógicas, além disto, o trabalho de [3] mostra como obter modelos SCADE a partir das </w:t>
+      </w:r>
+      <w:r>
+        <w:lastRenderedPageBreak/>
+        <w:t>especificações SCR</w:t>
       </w:r>
       <w:r>
         <w:t>.</w:t>
@@ -722,13 +935,39 @@
         <w:t>à</w:t>
       </w:r>
       <w:r>
-        <w:t xml:space="preserve"> construção de um tradutor de modelos SCADE para requisitos em SCR, </w:t>
+        <w:t xml:space="preserve"> construção de um tradutor de modelos SCADE para requisitos em SCR,</w:t>
+      </w:r>
+      <w:r>
+        <w:t xml:space="preserve"> e por meio desse </w:t>
+      </w:r>
+      <w:r>
+        <w:t>aperfeiçoar</w:t>
+      </w:r>
+      <w:r>
+        <w:t xml:space="preserve"> o processo de rastreabilidade e gestão de requisitos do sistema,</w:t>
+      </w:r>
+      <w:r>
+        <w:t xml:space="preserve"> </w:t>
       </w:r>
       <w:r>
         <w:t>além disto,</w:t>
       </w:r>
       <w:r>
-        <w:t xml:space="preserve"> busca-se neste projeto a integração com o tradutor gerado por Andrade (2012), possibilitando assim uma estratégia de desenvolvimento Round Trip.</w:t>
+        <w:t xml:space="preserve"> busca-se neste projeto a integração com o tradutor gerado</w:t>
+      </w:r>
+      <w:r>
+        <w:t xml:space="preserve"> em [3]</w:t>
+      </w:r>
+      <w:r>
+        <w:t xml:space="preserve">, possibilitando assim uma estratégia de desenvolvimento </w:t>
+      </w:r>
+      <w:proofErr w:type="gramStart"/>
+      <w:r>
+        <w:t>Round</w:t>
+      </w:r>
+      <w:proofErr w:type="gramEnd"/>
+      <w:r>
+        <w:t xml:space="preserve"> Trip.</w:t>
       </w:r>
     </w:p>
     <w:p>
@@ -1111,7 +1350,15 @@
                 <w:sz w:val="20"/>
                 <w:szCs w:val="20"/>
               </w:rPr>
-              <w:t>Cursando carga horária</w:t>
+              <w:t xml:space="preserve">Cursando carga </w:t>
+            </w:r>
+            <w:r>
+              <w:rPr>
+                <w:sz w:val="20"/>
+                <w:szCs w:val="20"/>
+              </w:rPr>
+              <w:lastRenderedPageBreak/>
+              <w:t>horária</w:t>
             </w:r>
           </w:p>
         </w:tc>
@@ -1235,6 +1482,7 @@
                 <w:sz w:val="20"/>
                 <w:szCs w:val="20"/>
               </w:rPr>
+              <w:lastRenderedPageBreak/>
               <w:t>Pesquisa Bibliográfica</w:t>
             </w:r>
           </w:p>
@@ -2388,7 +2636,6 @@
         <w:ind w:firstLine="708"/>
       </w:pPr>
       <w:r>
-        <w:lastRenderedPageBreak/>
         <w:t xml:space="preserve">De inicio será realizada um levantamento bibliográfico, este levantamento terá a finalidade de </w:t>
       </w:r>
       <w:r>
@@ -2424,11 +2671,7 @@
         <w:t>se iniciará a fase de testes a fim de observar o comportamento da ferramenta e realizar a verificação dos requisitos obtidos.</w:t>
       </w:r>
       <w:r>
-        <w:t xml:space="preserve"> A </w:t>
-      </w:r>
-      <w:bookmarkStart w:id="0" w:name="_GoBack"/>
-      <w:r>
-        <w:t>ultima etapa do desenvolvimento</w:t>
+        <w:t xml:space="preserve"> A ultima etapa do desenvolvimento</w:t>
       </w:r>
       <w:proofErr w:type="gramStart"/>
       <w:r>
@@ -2436,11 +2679,7 @@
       </w:r>
       <w:proofErr w:type="gramEnd"/>
       <w:r>
-        <w:t xml:space="preserve"> a integração da ferramenta que será </w:t>
-      </w:r>
-      <w:bookmarkEnd w:id="0"/>
-      <w:r>
-        <w:t>desenvolvida neste projeto com a ferramenta apresentada em [3].</w:t>
+        <w:t xml:space="preserve"> a integração da ferramenta que será desenvolvida neste projeto com a ferramenta apresentada em [3].</w:t>
       </w:r>
     </w:p>
     <w:p>

</xml_diff>

<commit_message>
Mexendo no texto da justificativa colocando de acordo com o que foi passado por Alexandre Mota
</commit_message>
<xml_diff>
--- a/pre_projeto_Francisco V1.0.docx
+++ b/pre_projeto_Francisco V1.0.docx
@@ -1,6 +1,6 @@
 
 <file path=word/document.xml><?xml version="1.0" encoding="utf-8"?>
-<w:document xmlns:wpc="http://schemas.microsoft.com/office/word/2010/wordprocessingCanvas" xmlns:mc="http://schemas.openxmlformats.org/markup-compatibility/2006" xmlns:o="urn:schemas-microsoft-com:office:office" xmlns:r="http://schemas.openxmlformats.org/officeDocument/2006/relationships" xmlns:m="http://schemas.openxmlformats.org/officeDocument/2006/math" xmlns:v="urn:schemas-microsoft-com:vml" xmlns:wp14="http://schemas.microsoft.com/office/word/2010/wordprocessingDrawing" xmlns:wp="http://schemas.openxmlformats.org/drawingml/2006/wordprocessingDrawing" xmlns:w10="urn:schemas-microsoft-com:office:word" xmlns:w="http://schemas.openxmlformats.org/wordprocessingml/2006/main" xmlns:w14="http://schemas.microsoft.com/office/word/2010/wordml" xmlns:wpg="http://schemas.microsoft.com/office/word/2010/wordprocessingGroup" xmlns:wpi="http://schemas.microsoft.com/office/word/2010/wordprocessingInk" xmlns:wne="http://schemas.microsoft.com/office/word/2006/wordml" xmlns:wps="http://schemas.microsoft.com/office/word/2010/wordprocessingShape" mc:Ignorable="w14 wp14">
+<w:document xmlns:ve="http://schemas.openxmlformats.org/markup-compatibility/2006" xmlns:o="urn:schemas-microsoft-com:office:office" xmlns:r="http://schemas.openxmlformats.org/officeDocument/2006/relationships" xmlns:m="http://schemas.openxmlformats.org/officeDocument/2006/math" xmlns:v="urn:schemas-microsoft-com:vml" xmlns:wp="http://schemas.openxmlformats.org/drawingml/2006/wordprocessingDrawing" xmlns:w10="urn:schemas-microsoft-com:office:word" xmlns:w="http://schemas.openxmlformats.org/wordprocessingml/2006/main" xmlns:wne="http://schemas.microsoft.com/office/word/2006/wordml">
   <w:body>
     <w:tbl>
       <w:tblPr>
@@ -18,7 +18,7 @@
           <w:left w:w="70" w:type="dxa"/>
           <w:right w:w="70" w:type="dxa"/>
         </w:tblCellMar>
-        <w:tblLook w:val="0000" w:firstRow="0" w:lastRow="0" w:firstColumn="0" w:lastColumn="0" w:noHBand="0" w:noVBand="0"/>
+        <w:tblLook w:val="0000"/>
       </w:tblPr>
       <w:tblGrid>
         <w:gridCol w:w="8978"/>
@@ -218,7 +218,31 @@
         <w:ind w:firstLine="708"/>
       </w:pPr>
       <w:r>
-        <w:t>O desenvolvimento de sistemas críticos engloba uma série questões no que diz respeito a sua implantação, para que tais sistemas possam ser postos em funcionamento. Estes sistemas devem satisfazer determinados padrões, que regem normas para seu desenvolvime</w:t>
+        <w:t>O desenvolvimento de sistemas críticos engloba uma série questões no que</w:t>
+      </w:r>
+      <w:r>
+        <w:t xml:space="preserve"> diz respeito a sua implantação.</w:t>
+      </w:r>
+      <w:r>
+        <w:t xml:space="preserve"> </w:t>
+      </w:r>
+      <w:r>
+        <w:t>P</w:t>
+      </w:r>
+      <w:r>
+        <w:t>ara que tais sistemas pos</w:t>
+      </w:r>
+      <w:r>
+        <w:t>sam ser postos em funcionamento,</w:t>
+      </w:r>
+      <w:r>
+        <w:t xml:space="preserve"> </w:t>
+      </w:r>
+      <w:r>
+        <w:t>e</w:t>
+      </w:r>
+      <w:r>
+        <w:t>stes sistemas devem satisfazer determinados padrões, que regem normas para seu desenvolvime</w:t>
       </w:r>
       <w:r>
         <w:t>nto. Para sistemas av</w:t>
@@ -256,80 +280,140 @@
       </w:r>
       <w:bookmarkStart w:id="0" w:name="_GoBack"/>
       <w:bookmarkEnd w:id="0"/>
-      <w:r>
-        <w:t>Estar de acordo com normas e padrões implica na aptidão do sistema a receber certificação de segurança (</w:t>
-      </w:r>
-      <w:proofErr w:type="spellStart"/>
-      <w:r>
-        <w:t>safety</w:t>
-      </w:r>
-      <w:proofErr w:type="spellEnd"/>
-      <w:r>
-        <w:t xml:space="preserve">), como exposto por </w:t>
-      </w:r>
-      <w:r>
-        <w:t>[2]</w:t>
-      </w:r>
-      <w:r>
-        <w:t>. Certificados de segurança garantem a sociedade como um todo que a implantação de um dado sistema não representa um risco de dano inaceitável</w:t>
-      </w:r>
-      <w:r>
-        <w:t xml:space="preserve"> </w:t>
-      </w:r>
-      <w:r>
-        <w:t>[2</w:t>
-      </w:r>
-      <w:r>
-        <w:t>]</w:t>
-      </w:r>
-      <w:r>
-        <w:t>. Para as entidades certificadoras, é necessário que todos os artefatos do projeto satisfaçam os altos padrões de qualidade como, por exemplo, o DO-178C.</w:t>
-      </w:r>
-      <w:r>
-        <w:t xml:space="preserve"> </w:t>
-      </w:r>
     </w:p>
     <w:p>
       <w:pPr>
         <w:ind w:firstLine="708"/>
       </w:pPr>
       <w:r>
-        <w:t>E</w:t>
-      </w:r>
-      <w:r>
-        <w:t xml:space="preserve">mpresas que desenvolvem sistemas críticos, como a Embraer, que trabalham mais diretamente com sistemas de controle, </w:t>
-      </w:r>
-      <w:r>
-        <w:t xml:space="preserve">utilizam </w:t>
-      </w:r>
-      <w:r>
-        <w:t xml:space="preserve">modelos </w:t>
+        <w:t xml:space="preserve">Estar de acordo com </w:t>
+      </w:r>
+      <w:r>
+        <w:t xml:space="preserve">tais </w:t>
+      </w:r>
+      <w:r>
+        <w:t>normas e padrões implica na aptidão do sistema a receber cer</w:t>
+      </w:r>
+      <w:r>
+        <w:t>tificação de segurança (</w:t>
       </w:r>
       <w:proofErr w:type="spellStart"/>
       <w:r>
-        <w:t>Simulink</w:t>
+        <w:t>safety</w:t>
       </w:r>
       <w:proofErr w:type="spellEnd"/>
       <w:r>
-        <w:t>/SCADE, entre outros</w:t>
-      </w:r>
-      <w:r>
-        <w:t xml:space="preserve"> no desenvolvimento de seus sistemas</w:t>
-      </w:r>
-      <w:r>
-        <w:t>. O uso de modelos de simulação</w:t>
-      </w:r>
-      <w:r>
-        <w:t xml:space="preserve">, como </w:t>
-      </w:r>
-      <w:r>
-        <w:t>por exemplo,</w:t>
-      </w:r>
-      <w:r>
-        <w:t xml:space="preserve"> os modelos SCADE, possibilita a geração de código certificado e de acordo com o DO-178C</w:t>
-      </w:r>
-      <w:r>
-        <w:t xml:space="preserve"> [3].</w:t>
+        <w:t>)</w:t>
+      </w:r>
+      <w:r>
+        <w:t xml:space="preserve"> </w:t>
+      </w:r>
+      <w:r>
+        <w:t>[2]</w:t>
+      </w:r>
+      <w:r>
+        <w:t xml:space="preserve">. </w:t>
+      </w:r>
+      <w:r>
+        <w:t>Certificados de segurança garantem a sociedade como um todo que a implantação de um dado sistema não representa um risco de dano inaceitável</w:t>
+      </w:r>
+      <w:r>
+        <w:t xml:space="preserve"> </w:t>
+      </w:r>
+      <w:r>
+        <w:t>[2</w:t>
+      </w:r>
+      <w:r>
+        <w:t>]</w:t>
+      </w:r>
+      <w:r>
+        <w:t>. Para as entidades certificadoras, é necessário que todos os artefatos do projeto satisfaçam os altos padrões de qualidade como, por exemplo, o DO-178C.</w:t>
+      </w:r>
+      <w:r>
+        <w:t xml:space="preserve"> </w:t>
+      </w:r>
+      <w:r>
+        <w:t xml:space="preserve">Porem, como discutido em [3], os requisitos de um sistema </w:t>
+      </w:r>
+      <w:proofErr w:type="gramStart"/>
+      <w:r>
+        <w:t>são</w:t>
+      </w:r>
+      <w:proofErr w:type="gramEnd"/>
+      <w:r>
+        <w:t xml:space="preserve"> normalmente descritos informalmente, </w:t>
+      </w:r>
+      <w:r>
+        <w:t>usando</w:t>
+      </w:r>
+      <w:r>
+        <w:t xml:space="preserve"> linguagem natural. Por meio do SCR (Software </w:t>
+      </w:r>
+      <w:proofErr w:type="spellStart"/>
+      <w:r>
+        <w:t>Cost</w:t>
+      </w:r>
+      <w:proofErr w:type="spellEnd"/>
+      <w:r>
+        <w:t xml:space="preserve"> </w:t>
+      </w:r>
+      <w:proofErr w:type="spellStart"/>
+      <w:r>
+        <w:t>Reduction</w:t>
+      </w:r>
+      <w:proofErr w:type="spellEnd"/>
+      <w:r>
+        <w:t>), pode-se obter a descrição formal de requisitos em uma linguagem amigável,</w:t>
+      </w:r>
+      <w:r>
+        <w:t xml:space="preserve"> mas isso não é suficiente para obtenção de certificado de segurança, </w:t>
+      </w:r>
+      <w:r>
+        <w:t xml:space="preserve">código certificado é </w:t>
+      </w:r>
+      <w:proofErr w:type="gramStart"/>
+      <w:r>
+        <w:t>um outro</w:t>
+      </w:r>
+      <w:proofErr w:type="gramEnd"/>
+      <w:r>
+        <w:t xml:space="preserve"> requisito para segurança do sistema</w:t>
+      </w:r>
+      <w:r>
+        <w:t xml:space="preserve">, é possível se obter </w:t>
+      </w:r>
+      <w:r>
+        <w:t>código</w:t>
+      </w:r>
+      <w:r>
+        <w:t xml:space="preserve"> certificado de acordo com DO-178C utilizando SCADE (ambiente de desenvolvimento baseado em modelos)</w:t>
+      </w:r>
+      <w:r>
+        <w:t xml:space="preserve"> [3]</w:t>
+      </w:r>
+      <w:r>
+        <w:t>.</w:t>
+      </w:r>
+      <w:r>
+        <w:t xml:space="preserve"> </w:t>
+      </w:r>
+      <w:r>
+        <w:t xml:space="preserve">A norma DO-178C exige que </w:t>
+      </w:r>
+      <w:r>
+        <w:t>sejam adotadas</w:t>
+      </w:r>
+      <w:r>
+        <w:t xml:space="preserve"> estratégias </w:t>
+      </w:r>
+      <w:r>
+        <w:t>para</w:t>
+      </w:r>
+      <w:r>
+        <w:t xml:space="preserve"> rastreabilidade entre estes artefatos de forma que garanta que, ao final do processo de desenvolvimento</w:t>
+      </w:r>
+      <w:r>
+        <w:t xml:space="preserve"> estes artefatos satisfação as exigências dos órgãos certificadores [3].</w:t>
       </w:r>
       <w:r>
         <w:t xml:space="preserve"> </w:t>
@@ -339,6 +423,70 @@
       <w:pPr>
         <w:ind w:firstLine="708"/>
       </w:pPr>
+      <w:r>
+        <w:t>Empresas que desenvolvem sistemas críticos, como a Embraer, que trabalham mais diretamente com sistemas de controle,</w:t>
+      </w:r>
+      <w:r>
+        <w:t xml:space="preserve"> lidam</w:t>
+      </w:r>
+      <w:r>
+        <w:t xml:space="preserve"> com maior</w:t>
+      </w:r>
+      <w:r>
+        <w:t xml:space="preserve"> </w:t>
+      </w:r>
+      <w:r>
+        <w:t>freqüência</w:t>
+      </w:r>
+      <w:r>
+        <w:t xml:space="preserve"> com</w:t>
+      </w:r>
+      <w:r>
+        <w:t xml:space="preserve"> modelos</w:t>
+      </w:r>
+      <w:r>
+        <w:t xml:space="preserve"> de simulação (</w:t>
+      </w:r>
+      <w:proofErr w:type="spellStart"/>
+      <w:r>
+        <w:t>Simulink</w:t>
+      </w:r>
+      <w:proofErr w:type="spellEnd"/>
+      <w:r>
+        <w:t>/SCADE, entre outros</w:t>
+      </w:r>
+      <w:r>
+        <w:t>), do que com requisitos</w:t>
+      </w:r>
+      <w:r>
+        <w:t xml:space="preserve"> no desenvolvimento de seus sistemas</w:t>
+      </w:r>
+      <w:r>
+        <w:t>. O uso de modelos de simulação</w:t>
+      </w:r>
+      <w:r>
+        <w:t xml:space="preserve">, como </w:t>
+      </w:r>
+      <w:r>
+        <w:t>por exemplo,</w:t>
+      </w:r>
+      <w:r>
+        <w:t xml:space="preserve"> </w:t>
+      </w:r>
+      <w:proofErr w:type="gramStart"/>
+      <w:r>
+        <w:t>os modelos SCADE, possibilita</w:t>
+      </w:r>
+      <w:proofErr w:type="gramEnd"/>
+      <w:r>
+        <w:t xml:space="preserve"> a geração de código certificado e de acordo com o DO-178C</w:t>
+      </w:r>
+      <w:r>
+        <w:t xml:space="preserve"> [3].</w:t>
+      </w:r>
+      <w:r>
+        <w:t xml:space="preserve"> Após a elaboração do documento de requisitos</w:t>
+      </w:r>
     </w:p>
     <w:p>
       <w:pPr>
@@ -349,77 +497,18 @@
       <w:pPr>
         <w:ind w:firstLine="708"/>
       </w:pPr>
-      <w:proofErr w:type="gramStart"/>
-      <w:r>
-        <w:t>induz</w:t>
-      </w:r>
-      <w:proofErr w:type="gramEnd"/>
-      <w:r>
-        <w:t xml:space="preserve"> a atualizações nos requisitos de maneira que, tanto os requisitos quanto os modelos estejam em conformidade um com o outro. Atualmente, o processo de atualização do documento de requisitos apôs o resultado das simulações com os modelos, é feito por seres humanos, o que pode gerar inconsistências na rastreabilidade destes artefatos.</w:t>
-      </w:r>
     </w:p>
     <w:p>
       <w:pPr>
         <w:ind w:firstLine="708"/>
       </w:pPr>
-      <w:r>
-        <w:t xml:space="preserve">O documento de requisitos é o artefato mais importante em um processo de </w:t>
-      </w:r>
       <w:proofErr w:type="gramStart"/>
       <w:r>
-        <w:t>desenvolvimento</w:t>
+        <w:t>induz</w:t>
       </w:r>
       <w:proofErr w:type="gramEnd"/>
       <w:r>
-        <w:t xml:space="preserve"> de sistemas. Ao longo do ciclo de desenvolvimento, este documento sofre refinamentos, saindo de uma visão mais abstrata para uma representação mais próxima de uma </w:t>
-      </w:r>
-      <w:proofErr w:type="gramStart"/>
-      <w:r>
-        <w:t>implementação</w:t>
-      </w:r>
-      <w:proofErr w:type="gramEnd"/>
-      <w:r>
-        <w:t xml:space="preserve">. Porém os requisitos geralmente são expressos de maneira informal, por meio de linguagem natural </w:t>
-      </w:r>
-      <w:r>
-        <w:t>[3]</w:t>
-      </w:r>
-      <w:r>
-        <w:t xml:space="preserve">, </w:t>
-      </w:r>
-      <w:r>
-        <w:lastRenderedPageBreak/>
-        <w:t>que pode gerar ambigüidade e incompletudes. A formalização deste artefato</w:t>
-      </w:r>
-      <w:proofErr w:type="gramStart"/>
-      <w:r>
-        <w:t>, pode</w:t>
-      </w:r>
-      <w:proofErr w:type="gramEnd"/>
-      <w:r>
-        <w:t xml:space="preserve"> ser feita utilizando SCR (Software </w:t>
-      </w:r>
-      <w:proofErr w:type="spellStart"/>
-      <w:r>
-        <w:t>Cost</w:t>
-      </w:r>
-      <w:proofErr w:type="spellEnd"/>
-      <w:r>
-        <w:t xml:space="preserve"> </w:t>
-      </w:r>
-      <w:proofErr w:type="spellStart"/>
-      <w:r>
-        <w:t>Reduction</w:t>
-      </w:r>
-      <w:proofErr w:type="spellEnd"/>
-      <w:r>
-        <w:t xml:space="preserve">), que consiste em um método para descrição formal de requisitos. Como demonstrado por </w:t>
-      </w:r>
-      <w:r>
-        <w:t>[3]</w:t>
-      </w:r>
-      <w:r>
-        <w:t>, é possível se obter modelos SCADE a partir de especificações descrita em SCR. SCADE possui em seu ambiente de desenvolvimento um gerador automático de código na linguagem C este código segue o padrão DO-178C o que garante sua certificação.</w:t>
+        <w:t xml:space="preserve"> a atualizações nos requisitos de maneira que, tanto os requisitos quanto os modelos estejam em conformidade um com o outro. Atualmente, o processo de atualização do documento de requisitos apôs o resultado das simulações com os modelos, é feito por seres humanos, o que pode gerar inconsistências na rastreabilidade destes artefatos.</w:t>
       </w:r>
     </w:p>
     <w:p>
@@ -430,299 +519,310 @@
         <w:rPr>
           <w:highlight w:val="yellow"/>
         </w:rPr>
-        <w:t>Para determinadas empresas</w:t>
-      </w:r>
-      <w:r>
-        <w:rPr>
-          <w:highlight w:val="yellow"/>
-        </w:rPr>
-        <w:t xml:space="preserve"> que desenvolvem sistemas críticos, </w:t>
-      </w:r>
-      <w:r>
-        <w:rPr>
-          <w:highlight w:val="yellow"/>
-        </w:rPr>
-        <w:t xml:space="preserve">como a Embraer, que trabalham </w:t>
-      </w:r>
-      <w:r>
-        <w:rPr>
-          <w:highlight w:val="yellow"/>
-        </w:rPr>
-        <w:t xml:space="preserve">mais diretamente com </w:t>
-      </w:r>
-      <w:r>
-        <w:rPr>
-          <w:highlight w:val="yellow"/>
-        </w:rPr>
-        <w:t>sistemas de controle,</w:t>
-      </w:r>
-      <w:r>
-        <w:rPr>
-          <w:highlight w:val="yellow"/>
-        </w:rPr>
-        <w:t xml:space="preserve"> por meio de modelos </w:t>
+        <w:t>O documento de requisitos é o artefato mais importante em um processo de desenvolvimento de sistemas</w:t>
+      </w:r>
+      <w:r>
+        <w:t xml:space="preserve">. Ao longo do ciclo de desenvolvimento, este documento sofre refinamentos, saindo de uma visão mais abstrata para uma representação mais próxima de uma </w:t>
+      </w:r>
+      <w:proofErr w:type="gramStart"/>
+      <w:r>
+        <w:t>implementação</w:t>
+      </w:r>
+      <w:proofErr w:type="gramEnd"/>
+      <w:r>
+        <w:t xml:space="preserve">. Porém os requisitos geralmente são expressos de maneira informal, por meio de linguagem natural </w:t>
+      </w:r>
+      <w:r>
+        <w:t>[3]</w:t>
+      </w:r>
+      <w:r>
+        <w:t xml:space="preserve">, que pode gerar ambigüidade e incompletudes. </w:t>
+      </w:r>
+      <w:r>
+        <w:rPr>
+          <w:highlight w:val="green"/>
+        </w:rPr>
+        <w:t>A formalização deste artefato</w:t>
+      </w:r>
+      <w:proofErr w:type="gramStart"/>
+      <w:r>
+        <w:rPr>
+          <w:highlight w:val="green"/>
+        </w:rPr>
+        <w:t>, pode</w:t>
+      </w:r>
+      <w:proofErr w:type="gramEnd"/>
+      <w:r>
+        <w:rPr>
+          <w:highlight w:val="green"/>
+        </w:rPr>
+        <w:t xml:space="preserve"> ser feita utilizando SCR (Software </w:t>
       </w:r>
       <w:proofErr w:type="spellStart"/>
       <w:r>
         <w:rPr>
-          <w:highlight w:val="yellow"/>
-        </w:rPr>
-        <w:t>Simulink</w:t>
+          <w:highlight w:val="green"/>
+        </w:rPr>
+        <w:t>Cost</w:t>
       </w:r>
       <w:proofErr w:type="spellEnd"/>
       <w:r>
         <w:rPr>
-          <w:highlight w:val="yellow"/>
-        </w:rPr>
-        <w:t>/SCADE, entre outros.</w:t>
-      </w:r>
-      <w:r>
-        <w:rPr>
-          <w:highlight w:val="yellow"/>
+          <w:highlight w:val="green"/>
         </w:rPr>
         <w:t xml:space="preserve"> </w:t>
       </w:r>
-      <w:r>
-        <w:rPr>
-          <w:highlight w:val="yellow"/>
-        </w:rPr>
-        <w:t>O</w:t>
-      </w:r>
-      <w:r>
-        <w:rPr>
-          <w:highlight w:val="yellow"/>
-        </w:rPr>
-        <w:t xml:space="preserve"> uso de mode</w:t>
-      </w:r>
-      <w:r>
-        <w:rPr>
-          <w:highlight w:val="yellow"/>
-        </w:rPr>
-        <w:t xml:space="preserve">los de simulação induz a atualizações </w:t>
-      </w:r>
-      <w:r>
-        <w:rPr>
-          <w:highlight w:val="yellow"/>
-        </w:rPr>
-        <w:t>nos requisitos</w:t>
-      </w:r>
-      <w:r>
-        <w:rPr>
-          <w:highlight w:val="yellow"/>
-        </w:rPr>
-        <w:t xml:space="preserve"> </w:t>
-      </w:r>
-      <w:r>
-        <w:rPr>
-          <w:highlight w:val="yellow"/>
-        </w:rPr>
-        <w:t>de maneira que</w:t>
-      </w:r>
-      <w:r>
-        <w:rPr>
-          <w:highlight w:val="yellow"/>
-        </w:rPr>
-        <w:t>, tanto os requisitos quanto os modelos</w:t>
-      </w:r>
-      <w:r>
-        <w:rPr>
-          <w:highlight w:val="yellow"/>
-        </w:rPr>
-        <w:t xml:space="preserve"> estejam em </w:t>
-      </w:r>
-      <w:r>
-        <w:rPr>
-          <w:highlight w:val="yellow"/>
-        </w:rPr>
-        <w:t>conformidade um com o outro</w:t>
-      </w:r>
-      <w:r>
-        <w:rPr>
-          <w:highlight w:val="yellow"/>
-        </w:rPr>
-        <w:t>.</w:t>
-      </w:r>
-      <w:r>
-        <w:rPr>
-          <w:highlight w:val="yellow"/>
-        </w:rPr>
-        <w:t xml:space="preserve"> Atualmente, o processo</w:t>
-      </w:r>
-      <w:r>
-        <w:rPr>
-          <w:highlight w:val="yellow"/>
-        </w:rPr>
-        <w:t xml:space="preserve"> de atualização do documento de requisitos apôs o resultado das simulações com os modelos, é feito por seres humanos</w:t>
-      </w:r>
-      <w:r>
-        <w:rPr>
-          <w:highlight w:val="yellow"/>
-        </w:rPr>
-        <w:t>, o que pode gerar inconsistências na rastreabilidade destes artefatos</w:t>
-      </w:r>
-      <w:r>
-        <w:rPr>
-          <w:highlight w:val="yellow"/>
-        </w:rPr>
-        <w:t>.</w:t>
-      </w:r>
-      <w:r>
-        <w:t xml:space="preserve"> Deste modo, </w:t>
-      </w:r>
-      <w:r>
-        <w:t>a criação de um tradutor de modelos SCADE para requisitos SCR</w:t>
-      </w:r>
-      <w:r>
-        <w:t>, seria uma ferramenta de grand</w:t>
-      </w:r>
-      <w:r>
-        <w:t xml:space="preserve">e valia para essas empresas. </w:t>
-      </w:r>
-      <w:r>
-        <w:t>Visto que</w:t>
-      </w:r>
-      <w:r>
-        <w:t>, a</w:t>
-      </w:r>
-      <w:r>
-        <w:t xml:space="preserve"> automação </w:t>
-      </w:r>
-      <w:r>
-        <w:t>desse processo</w:t>
-      </w:r>
-      <w:r>
-        <w:t>,</w:t>
-      </w:r>
-      <w:r>
-        <w:t xml:space="preserve"> </w:t>
-      </w:r>
-      <w:r>
-        <w:t xml:space="preserve">garante que os requisitos ajustados de acordo com os modelos de simulação </w:t>
-      </w:r>
       <w:proofErr w:type="spellStart"/>
       <w:r>
-        <w:t>Simulink</w:t>
+        <w:rPr>
+          <w:highlight w:val="green"/>
+        </w:rPr>
+        <w:t>Reduction</w:t>
       </w:r>
       <w:proofErr w:type="spellEnd"/>
       <w:r>
-        <w:t xml:space="preserve">/SCADE </w:t>
-      </w:r>
-      <w:r>
-        <w:t>satisfazem</w:t>
-      </w:r>
-      <w:r>
-        <w:t xml:space="preserve"> as normas de certificação internacionais como a DO-178C</w:t>
-      </w:r>
-      <w:r>
-        <w:t xml:space="preserve"> que exige</w:t>
-      </w:r>
-      <w:r>
-        <w:t xml:space="preserve"> uma correta</w:t>
-      </w:r>
-      <w:r>
-        <w:t xml:space="preserve"> a rastreabilidade dos artefatos do projeto</w:t>
-      </w:r>
-      <w:r>
-        <w:t>.</w:t>
-      </w:r>
-      <w:r>
-        <w:t xml:space="preserve"> </w:t>
-      </w:r>
-      <w:r>
-        <w:t>Facilitando</w:t>
-      </w:r>
-      <w:r>
-        <w:t xml:space="preserve"> a gerencia dos</w:t>
-      </w:r>
-      <w:r>
-        <w:t xml:space="preserve"> requisitos</w:t>
-      </w:r>
-      <w:r>
-        <w:t xml:space="preserve"> do sistema em desenvolvimento</w:t>
-      </w:r>
-      <w:r>
-        <w:t>,</w:t>
-      </w:r>
-      <w:r>
-        <w:t xml:space="preserve"> bem como assegurar a equivalência entre modelos de desenvolvimento e o documento de requisitos</w:t>
-      </w:r>
-      <w:r>
-        <w:t>.</w:t>
+        <w:rPr>
+          <w:highlight w:val="green"/>
+        </w:rPr>
+        <w:t>),</w:t>
+      </w:r>
+      <w:r>
+        <w:t xml:space="preserve"> que consiste em um método para descrição formal de requisitos. Como demonstrado por </w:t>
+      </w:r>
+      <w:r>
+        <w:t>[3]</w:t>
+      </w:r>
+      <w:r>
+        <w:t>, é possível se obter modelos SCADE a partir de especificações descrita em SCR. SCADE possui em seu ambiente de desenvolvimento um gerador automático de código na linguagem C este código segue o padrão DO-178C o que garante sua certificação.</w:t>
       </w:r>
     </w:p>
     <w:p>
       <w:pPr>
-        <w:rPr>
-          <w:b/>
-        </w:rPr>
-      </w:pPr>
-      <w:r>
-        <w:rPr>
-          <w:b/>
-        </w:rPr>
-        <w:t>R</w:t>
-      </w:r>
-      <w:r>
-        <w:rPr>
-          <w:b/>
-        </w:rPr>
-        <w:t xml:space="preserve">evisão da </w:t>
-      </w:r>
-      <w:r>
-        <w:rPr>
-          <w:b/>
-        </w:rPr>
-        <w:t>L</w:t>
-      </w:r>
-      <w:r>
-        <w:rPr>
-          <w:b/>
-        </w:rPr>
-        <w:t>iteratura</w:t>
+        <w:ind w:firstLine="708"/>
+      </w:pPr>
+      <w:r>
+        <w:rPr>
+          <w:highlight w:val="yellow"/>
+        </w:rPr>
+        <w:t>Para determinadas empresas</w:t>
+      </w:r>
+      <w:r>
+        <w:rPr>
+          <w:highlight w:val="yellow"/>
+        </w:rPr>
+        <w:t xml:space="preserve"> que desenvolvem sistemas críticos, </w:t>
+      </w:r>
+      <w:r>
+        <w:rPr>
+          <w:highlight w:val="yellow"/>
+        </w:rPr>
+        <w:t xml:space="preserve">como a Embraer, que trabalham </w:t>
+      </w:r>
+      <w:r>
+        <w:rPr>
+          <w:highlight w:val="yellow"/>
+        </w:rPr>
+        <w:t xml:space="preserve">mais diretamente com </w:t>
+      </w:r>
+      <w:r>
+        <w:rPr>
+          <w:highlight w:val="yellow"/>
+        </w:rPr>
+        <w:t>sistemas de controle,</w:t>
+      </w:r>
+      <w:r>
+        <w:rPr>
+          <w:highlight w:val="yellow"/>
+        </w:rPr>
+        <w:t xml:space="preserve"> por meio de modelos </w:t>
+      </w:r>
+      <w:proofErr w:type="spellStart"/>
+      <w:r>
+        <w:rPr>
+          <w:highlight w:val="yellow"/>
+        </w:rPr>
+        <w:t>Simulink</w:t>
+      </w:r>
+      <w:proofErr w:type="spellEnd"/>
+      <w:r>
+        <w:rPr>
+          <w:highlight w:val="yellow"/>
+        </w:rPr>
+        <w:t>/SCADE, entre outros.O</w:t>
+      </w:r>
+      <w:r>
+        <w:rPr>
+          <w:highlight w:val="yellow"/>
+        </w:rPr>
+        <w:t xml:space="preserve"> uso de mode</w:t>
+      </w:r>
+      <w:r>
+        <w:rPr>
+          <w:highlight w:val="yellow"/>
+        </w:rPr>
+        <w:t xml:space="preserve">los de simulação induz a atualizações </w:t>
+      </w:r>
+      <w:r>
+        <w:rPr>
+          <w:highlight w:val="yellow"/>
+        </w:rPr>
+        <w:t>nos requisitos</w:t>
+      </w:r>
+      <w:r>
+        <w:rPr>
+          <w:highlight w:val="yellow"/>
+        </w:rPr>
+        <w:t>de maneira que</w:t>
+      </w:r>
+      <w:r>
+        <w:rPr>
+          <w:highlight w:val="yellow"/>
+        </w:rPr>
+        <w:t>, tanto os requisitos quanto os modelos</w:t>
+      </w:r>
+      <w:r>
+        <w:rPr>
+          <w:highlight w:val="yellow"/>
+        </w:rPr>
+        <w:t xml:space="preserve"> estejam em </w:t>
+      </w:r>
+      <w:r>
+        <w:rPr>
+          <w:highlight w:val="yellow"/>
+        </w:rPr>
+        <w:t>conformidade um com o outro</w:t>
+      </w:r>
+      <w:r>
+        <w:rPr>
+          <w:highlight w:val="yellow"/>
+        </w:rPr>
+        <w:t>.</w:t>
+      </w:r>
+      <w:r>
+        <w:rPr>
+          <w:highlight w:val="yellow"/>
+        </w:rPr>
+        <w:t xml:space="preserve"> Atualmente, o processo</w:t>
+      </w:r>
+      <w:r>
+        <w:rPr>
+          <w:highlight w:val="yellow"/>
+        </w:rPr>
+        <w:t xml:space="preserve"> de atualização do documento de requisitos apôs o resultado das simulações com os modelos, é feito por seres humanos</w:t>
+      </w:r>
+      <w:r>
+        <w:rPr>
+          <w:highlight w:val="yellow"/>
+        </w:rPr>
+        <w:t>, o que pode gerar inconsistências na rastreabilidade destes artefatos</w:t>
+      </w:r>
+      <w:r>
+        <w:rPr>
+          <w:highlight w:val="yellow"/>
+        </w:rPr>
+        <w:t>.</w:t>
+      </w:r>
+      <w:r>
+        <w:t xml:space="preserve"> Deste modo, </w:t>
+      </w:r>
+      <w:r>
+        <w:t>a criação de um tradutor de modelos SCADE para requisitos SCR</w:t>
+      </w:r>
+      <w:r>
+        <w:t>, seria uma ferramenta de grand</w:t>
+      </w:r>
+      <w:r>
+        <w:t xml:space="preserve">e valia para essas empresas. </w:t>
+      </w:r>
+      <w:r>
+        <w:t>Visto que</w:t>
+      </w:r>
+      <w:r>
+        <w:t>, a</w:t>
+      </w:r>
+      <w:r>
+        <w:t xml:space="preserve"> automação </w:t>
+      </w:r>
+      <w:r>
+        <w:t>desse processo</w:t>
+      </w:r>
+      <w:r>
+        <w:t xml:space="preserve">,garante que os requisitos ajustados de acordo com os modelos de simulação </w:t>
+      </w:r>
+      <w:proofErr w:type="spellStart"/>
+      <w:r>
+        <w:t>Simulink</w:t>
+      </w:r>
+      <w:proofErr w:type="spellEnd"/>
+      <w:r>
+        <w:t xml:space="preserve">/SCADE </w:t>
+      </w:r>
+      <w:r>
+        <w:t>satisfazem</w:t>
+      </w:r>
+      <w:r>
+        <w:t xml:space="preserve"> as normas de certificação internacionais como a DO-178C</w:t>
+      </w:r>
+      <w:r>
+        <w:t xml:space="preserve"> que exige</w:t>
+      </w:r>
+      <w:r>
+        <w:t xml:space="preserve"> uma correta</w:t>
+      </w:r>
+      <w:r>
+        <w:t xml:space="preserve"> a rastreabilidade dos artefatos do projeto</w:t>
+      </w:r>
+      <w:r>
+        <w:t>.Facilitando</w:t>
+      </w:r>
+      <w:r>
+        <w:t xml:space="preserve"> a gerencia dos</w:t>
+      </w:r>
+      <w:r>
+        <w:t xml:space="preserve"> requisitos</w:t>
+      </w:r>
+      <w:r>
+        <w:t xml:space="preserve"> do sistema em desenvolvimento</w:t>
+      </w:r>
+      <w:r>
+        <w:t>,</w:t>
+      </w:r>
+      <w:r>
+        <w:t xml:space="preserve"> bem como assegurar a equivalência entre modelos de desenvolvimento e o documento de requisitos</w:t>
+      </w:r>
+      <w:r>
+        <w:t>.</w:t>
       </w:r>
     </w:p>
     <w:p>
       <w:pPr>
-        <w:ind w:firstLine="708"/>
-      </w:pPr>
-      <w:r>
-        <w:t xml:space="preserve">Sistemas </w:t>
-      </w:r>
-      <w:r>
-        <w:t>de controle utilizados na aviação</w:t>
-      </w:r>
-      <w:r>
-        <w:t xml:space="preserve"> apresentam-se</w:t>
-      </w:r>
-      <w:r>
-        <w:t xml:space="preserve"> como um</w:t>
-      </w:r>
-      <w:r>
-        <w:t xml:space="preserve"> conjunto de softwares e outros sistemas de controles que são responsáveis por diversas funções importantes em aeronaves modernas. Alguns destes sistemas operam em solo, </w:t>
-      </w:r>
-      <w:r>
-        <w:t xml:space="preserve">como sistemas para controle de trafego aéreo, </w:t>
-      </w:r>
-      <w:r>
-        <w:t>bem como podem ser embarcados nas aeronaves</w:t>
-      </w:r>
-      <w:r>
-        <w:t xml:space="preserve">, </w:t>
-      </w:r>
-      <w:r>
-        <w:t>sendo então</w:t>
-      </w:r>
-      <w:r>
-        <w:t xml:space="preserve"> denominados aviônicos </w:t>
-      </w:r>
-      <w:r>
-        <w:t>[</w:t>
-      </w:r>
-      <w:r>
-        <w:t>1</w:t>
-      </w:r>
-      <w:r>
-        <w:t>].</w:t>
+        <w:rPr>
+          <w:b/>
+        </w:rPr>
+      </w:pPr>
+      <w:r>
+        <w:rPr>
+          <w:b/>
+        </w:rPr>
+        <w:t>R</w:t>
+      </w:r>
+      <w:r>
+        <w:rPr>
+          <w:b/>
+        </w:rPr>
+        <w:t xml:space="preserve">evisão da </w:t>
+      </w:r>
+      <w:r>
+        <w:rPr>
+          <w:b/>
+        </w:rPr>
+        <w:t>L</w:t>
+      </w:r>
+      <w:r>
+        <w:rPr>
+          <w:b/>
+        </w:rPr>
+        <w:t>iteratura</w:t>
       </w:r>
     </w:p>
     <w:p>
@@ -730,43 +830,43 @@
         <w:ind w:firstLine="708"/>
       </w:pPr>
       <w:r>
-        <w:t xml:space="preserve">Para que uma aeronave civil possa entrar em operação, o projeto deve ser homologado por autoridades aeronáuticas competentes [1]. </w:t>
-      </w:r>
-      <w:r>
-        <w:t xml:space="preserve">Como visto em [1], devido a acordos internacionais, o processo </w:t>
-      </w:r>
-      <w:r>
-        <w:t>de certificaç</w:t>
-      </w:r>
-      <w:r>
-        <w:t xml:space="preserve">ão se dá de acordo com o padrão adotado pela </w:t>
-      </w:r>
-      <w:r>
-        <w:t>FAA.</w:t>
-      </w:r>
-      <w:r>
-        <w:t xml:space="preserve"> No que diz respeito </w:t>
-      </w:r>
-      <w:r>
-        <w:t>à</w:t>
-      </w:r>
-      <w:r>
-        <w:t xml:space="preserve"> certificação de sistemas de so</w:t>
-      </w:r>
-      <w:r>
-        <w:t>ftware para aeronaves, tem-se o padrão DO-178C</w:t>
-      </w:r>
-      <w:r>
-        <w:t xml:space="preserve">, este padrão é o sucessor do padrão DO-178B que foi implantado em 1992 </w:t>
-      </w:r>
-      <w:r>
-        <w:t xml:space="preserve">e sofreu mudanças para esclarecer algumas </w:t>
-      </w:r>
-      <w:r>
-        <w:t>inconsistências, e introduzir novas metodologias e tecnologias</w:t>
-      </w:r>
-      <w:r>
-        <w:t>[4].</w:t>
+        <w:t xml:space="preserve">Sistemas </w:t>
+      </w:r>
+      <w:r>
+        <w:t>de controle utilizados na aviação</w:t>
+      </w:r>
+      <w:r>
+        <w:t xml:space="preserve"> apresentam-se</w:t>
+      </w:r>
+      <w:r>
+        <w:t xml:space="preserve"> como um</w:t>
+      </w:r>
+      <w:r>
+        <w:t xml:space="preserve"> conjunto de softwares e outros sistemas de controles que são responsáveis por diversas funções importantes em aeronaves modernas. Alguns destes sistemas operam em solo, </w:t>
+      </w:r>
+      <w:r>
+        <w:t xml:space="preserve">como sistemas para controle de trafego aéreo, </w:t>
+      </w:r>
+      <w:r>
+        <w:t>bem como podem ser embarcados nas aeronaves</w:t>
+      </w:r>
+      <w:r>
+        <w:t xml:space="preserve">, </w:t>
+      </w:r>
+      <w:r>
+        <w:t>sendo então</w:t>
+      </w:r>
+      <w:r>
+        <w:t xml:space="preserve"> denominados aviônicos </w:t>
+      </w:r>
+      <w:r>
+        <w:t>[</w:t>
+      </w:r>
+      <w:r>
+        <w:t>1</w:t>
+      </w:r>
+      <w:r>
+        <w:t>].</w:t>
       </w:r>
     </w:p>
     <w:p>
@@ -774,6 +874,54 @@
         <w:ind w:firstLine="708"/>
       </w:pPr>
       <w:r>
+        <w:t xml:space="preserve">Para que uma aeronave civil possa entrar em operação, o projeto deve ser homologado por autoridades aeronáuticas competentes [1]. </w:t>
+      </w:r>
+      <w:r>
+        <w:t xml:space="preserve">Como visto em [1], </w:t>
+      </w:r>
+      <w:r>
+        <w:lastRenderedPageBreak/>
+        <w:t xml:space="preserve">devido a acordos internacionais, o processo </w:t>
+      </w:r>
+      <w:r>
+        <w:t>de certificaç</w:t>
+      </w:r>
+      <w:r>
+        <w:t xml:space="preserve">ão se dá de acordo com o padrão adotado pela </w:t>
+      </w:r>
+      <w:r>
+        <w:t>FAA.</w:t>
+      </w:r>
+      <w:r>
+        <w:t xml:space="preserve"> No que diz respeito </w:t>
+      </w:r>
+      <w:r>
+        <w:t>à</w:t>
+      </w:r>
+      <w:r>
+        <w:t xml:space="preserve"> certificação de sistemas de so</w:t>
+      </w:r>
+      <w:r>
+        <w:t>ftware para aeronaves, tem-se o padrão DO-178C</w:t>
+      </w:r>
+      <w:r>
+        <w:t xml:space="preserve">, este padrão é o sucessor do padrão DO-178B que foi implantado em 1992 </w:t>
+      </w:r>
+      <w:r>
+        <w:t xml:space="preserve">e sofreu mudanças para esclarecer algumas </w:t>
+      </w:r>
+      <w:r>
+        <w:t>inconsistências, e introduzir novas metodologias e tecnologias</w:t>
+      </w:r>
+      <w:r>
+        <w:t>[4].</w:t>
+      </w:r>
+    </w:p>
+    <w:p>
+      <w:pPr>
+        <w:ind w:firstLine="708"/>
+      </w:pPr>
+      <w:r>
         <w:t xml:space="preserve"> As </w:t>
       </w:r>
       <w:r>
@@ -792,11 +940,7 @@
         <w:t xml:space="preserve"> de padrões como o DO-178C. Um problema deste processo era garantir que os requisitos fossem expressos de maneira formal, evitando incompletudes e ambigüidades. A solução apontada por [3], utiliza SCR</w:t>
       </w:r>
       <w:r>
-        <w:t xml:space="preserve"> para descrever os requisitos em forma de tabelas por meio de expressões lógicas, além disto, o trabalho de [3] mostra como obter modelos SCADE a partir das </w:t>
-      </w:r>
-      <w:r>
-        <w:lastRenderedPageBreak/>
-        <w:t>especificações SCR</w:t>
+        <w:t xml:space="preserve"> para descrever os requisitos em forma de tabelas por meio de expressões lógicas, além disto, o trabalho de [3] mostra como obter modelos SCADE a partir das especificações SCR</w:t>
       </w:r>
       <w:r>
         <w:t>.</w:t>
@@ -944,11 +1088,13 @@
         <w:t>aperfeiçoar</w:t>
       </w:r>
       <w:r>
-        <w:t xml:space="preserve"> o processo de rastreabilidade e gestão de requisitos do sistema,</w:t>
-      </w:r>
-      <w:r>
-        <w:t xml:space="preserve"> </w:t>
-      </w:r>
+        <w:t xml:space="preserve"> o processo de rastreabilidade e gestão de requisitos do </w:t>
+      </w:r>
+      <w:proofErr w:type="gramStart"/>
+      <w:r>
+        <w:t>sistema,</w:t>
+      </w:r>
+      <w:proofErr w:type="gramEnd"/>
       <w:r>
         <w:t>além disto,</w:t>
       </w:r>
@@ -959,15 +1105,7 @@
         <w:t xml:space="preserve"> em [3]</w:t>
       </w:r>
       <w:r>
-        <w:t xml:space="preserve">, possibilitando assim uma estratégia de desenvolvimento </w:t>
-      </w:r>
-      <w:proofErr w:type="gramStart"/>
-      <w:r>
-        <w:t>Round</w:t>
-      </w:r>
-      <w:proofErr w:type="gramEnd"/>
-      <w:r>
-        <w:t xml:space="preserve"> Trip.</w:t>
+        <w:t>, possibilitando assim uma estratégia de desenvolvimento Round Trip.</w:t>
       </w:r>
     </w:p>
     <w:p>
@@ -991,6 +1129,7 @@
     </w:p>
     <w:p>
       <w:r>
+        <w:lastRenderedPageBreak/>
         <w:tab/>
         <w:t>O desenvolvimento do tradutor de diagramas SCADE para requisitos SCRse dará da seguinte forma:</w:t>
       </w:r>
@@ -1092,7 +1231,7 @@
       <w:tblPr>
         <w:tblStyle w:val="Tabelacomgrade"/>
         <w:tblW w:w="0" w:type="auto"/>
-        <w:tblLook w:val="04A0" w:firstRow="1" w:lastRow="0" w:firstColumn="1" w:lastColumn="0" w:noHBand="0" w:noVBand="1"/>
+        <w:tblLook w:val="04A0"/>
       </w:tblPr>
       <w:tblGrid>
         <w:gridCol w:w="1751"/>
@@ -1350,139 +1489,130 @@
                 <w:sz w:val="20"/>
                 <w:szCs w:val="20"/>
               </w:rPr>
-              <w:t xml:space="preserve">Cursando carga </w:t>
-            </w:r>
-            <w:r>
+              <w:t>Cursando carga horária</w:t>
+            </w:r>
+          </w:p>
+        </w:tc>
+        <w:tc>
+          <w:tcPr>
+            <w:tcW w:w="703" w:type="dxa"/>
+          </w:tcPr>
+          <w:p/>
+        </w:tc>
+        <w:tc>
+          <w:tcPr>
+            <w:tcW w:w="684" w:type="dxa"/>
+          </w:tcPr>
+          <w:p>
+            <w:r>
+              <w:t>X</w:t>
+            </w:r>
+          </w:p>
+        </w:tc>
+        <w:tc>
+          <w:tcPr>
+            <w:tcW w:w="691" w:type="dxa"/>
+          </w:tcPr>
+          <w:p>
+            <w:r>
+              <w:t>X</w:t>
+            </w:r>
+          </w:p>
+        </w:tc>
+        <w:tc>
+          <w:tcPr>
+            <w:tcW w:w="692" w:type="dxa"/>
+          </w:tcPr>
+          <w:p>
+            <w:r>
+              <w:t>X</w:t>
+            </w:r>
+          </w:p>
+        </w:tc>
+        <w:tc>
+          <w:tcPr>
+            <w:tcW w:w="652" w:type="dxa"/>
+          </w:tcPr>
+          <w:p>
+            <w:r>
+              <w:t>X</w:t>
+            </w:r>
+          </w:p>
+        </w:tc>
+        <w:tc>
+          <w:tcPr>
+            <w:tcW w:w="711" w:type="dxa"/>
+          </w:tcPr>
+          <w:p>
+            <w:r>
+              <w:t>X</w:t>
+            </w:r>
+          </w:p>
+        </w:tc>
+        <w:tc>
+          <w:tcPr>
+            <w:tcW w:w="679" w:type="dxa"/>
+          </w:tcPr>
+          <w:p>
+            <w:r>
+              <w:t>X</w:t>
+            </w:r>
+          </w:p>
+        </w:tc>
+        <w:tc>
+          <w:tcPr>
+            <w:tcW w:w="692" w:type="dxa"/>
+          </w:tcPr>
+          <w:p>
+            <w:r>
+              <w:t>X</w:t>
+            </w:r>
+          </w:p>
+        </w:tc>
+        <w:tc>
+          <w:tcPr>
+            <w:tcW w:w="712" w:type="dxa"/>
+          </w:tcPr>
+          <w:p>
+            <w:r>
+              <w:t>X</w:t>
+            </w:r>
+          </w:p>
+        </w:tc>
+        <w:tc>
+          <w:tcPr>
+            <w:tcW w:w="712" w:type="dxa"/>
+          </w:tcPr>
+          <w:p>
+            <w:r>
+              <w:t>X</w:t>
+            </w:r>
+          </w:p>
+        </w:tc>
+        <w:tc>
+          <w:tcPr>
+            <w:tcW w:w="608" w:type="dxa"/>
+          </w:tcPr>
+          <w:p/>
+        </w:tc>
+      </w:tr>
+      <w:tr>
+        <w:tc>
+          <w:tcPr>
+            <w:tcW w:w="1751" w:type="dxa"/>
+          </w:tcPr>
+          <w:p>
+            <w:pPr>
               <w:rPr>
                 <w:sz w:val="20"/>
                 <w:szCs w:val="20"/>
               </w:rPr>
-              <w:lastRenderedPageBreak/>
-              <w:t>horária</w:t>
-            </w:r>
-          </w:p>
-        </w:tc>
-        <w:tc>
-          <w:tcPr>
-            <w:tcW w:w="703" w:type="dxa"/>
-          </w:tcPr>
-          <w:p/>
-        </w:tc>
-        <w:tc>
-          <w:tcPr>
-            <w:tcW w:w="684" w:type="dxa"/>
-          </w:tcPr>
-          <w:p>
-            <w:r>
-              <w:t>X</w:t>
-            </w:r>
-          </w:p>
-        </w:tc>
-        <w:tc>
-          <w:tcPr>
-            <w:tcW w:w="691" w:type="dxa"/>
-          </w:tcPr>
-          <w:p>
-            <w:r>
-              <w:t>X</w:t>
-            </w:r>
-          </w:p>
-        </w:tc>
-        <w:tc>
-          <w:tcPr>
-            <w:tcW w:w="692" w:type="dxa"/>
-          </w:tcPr>
-          <w:p>
-            <w:r>
-              <w:t>X</w:t>
-            </w:r>
-          </w:p>
-        </w:tc>
-        <w:tc>
-          <w:tcPr>
-            <w:tcW w:w="652" w:type="dxa"/>
-          </w:tcPr>
-          <w:p>
-            <w:r>
-              <w:t>X</w:t>
-            </w:r>
-          </w:p>
-        </w:tc>
-        <w:tc>
-          <w:tcPr>
-            <w:tcW w:w="711" w:type="dxa"/>
-          </w:tcPr>
-          <w:p>
-            <w:r>
-              <w:t>X</w:t>
-            </w:r>
-          </w:p>
-        </w:tc>
-        <w:tc>
-          <w:tcPr>
-            <w:tcW w:w="679" w:type="dxa"/>
-          </w:tcPr>
-          <w:p>
-            <w:r>
-              <w:t>X</w:t>
-            </w:r>
-          </w:p>
-        </w:tc>
-        <w:tc>
-          <w:tcPr>
-            <w:tcW w:w="692" w:type="dxa"/>
-          </w:tcPr>
-          <w:p>
-            <w:r>
-              <w:t>X</w:t>
-            </w:r>
-          </w:p>
-        </w:tc>
-        <w:tc>
-          <w:tcPr>
-            <w:tcW w:w="712" w:type="dxa"/>
-          </w:tcPr>
-          <w:p>
-            <w:r>
-              <w:t>X</w:t>
-            </w:r>
-          </w:p>
-        </w:tc>
-        <w:tc>
-          <w:tcPr>
-            <w:tcW w:w="712" w:type="dxa"/>
-          </w:tcPr>
-          <w:p>
-            <w:r>
-              <w:t>X</w:t>
-            </w:r>
-          </w:p>
-        </w:tc>
-        <w:tc>
-          <w:tcPr>
-            <w:tcW w:w="608" w:type="dxa"/>
-          </w:tcPr>
-          <w:p/>
-        </w:tc>
-      </w:tr>
-      <w:tr>
-        <w:tc>
-          <w:tcPr>
-            <w:tcW w:w="1751" w:type="dxa"/>
-          </w:tcPr>
-          <w:p>
-            <w:pPr>
+            </w:pPr>
+            <w:r>
               <w:rPr>
                 <w:sz w:val="20"/>
                 <w:szCs w:val="20"/>
               </w:rPr>
-            </w:pPr>
-            <w:r>
-              <w:rPr>
-                <w:sz w:val="20"/>
-                <w:szCs w:val="20"/>
-              </w:rPr>
-              <w:lastRenderedPageBreak/>
               <w:t>Pesquisa Bibliográfica</w:t>
             </w:r>
           </w:p>
@@ -2725,6 +2855,7 @@
         </w:rPr>
       </w:pPr>
       <w:r>
+        <w:lastRenderedPageBreak/>
         <w:t xml:space="preserve">[1] </w:t>
       </w:r>
       <w:r>
@@ -3034,7 +3165,7 @@
 </file>
 
 <file path=word/numbering.xml><?xml version="1.0" encoding="utf-8"?>
-<w:numbering xmlns:wpc="http://schemas.microsoft.com/office/word/2010/wordprocessingCanvas" xmlns:mc="http://schemas.openxmlformats.org/markup-compatibility/2006" xmlns:o="urn:schemas-microsoft-com:office:office" xmlns:r="http://schemas.openxmlformats.org/officeDocument/2006/relationships" xmlns:m="http://schemas.openxmlformats.org/officeDocument/2006/math" xmlns:v="urn:schemas-microsoft-com:vml" xmlns:wp14="http://schemas.microsoft.com/office/word/2010/wordprocessingDrawing" xmlns:wp="http://schemas.openxmlformats.org/drawingml/2006/wordprocessingDrawing" xmlns:w10="urn:schemas-microsoft-com:office:word" xmlns:w="http://schemas.openxmlformats.org/wordprocessingml/2006/main" xmlns:w14="http://schemas.microsoft.com/office/word/2010/wordml" xmlns:wpg="http://schemas.microsoft.com/office/word/2010/wordprocessingGroup" xmlns:wpi="http://schemas.microsoft.com/office/word/2010/wordprocessingInk" xmlns:wne="http://schemas.microsoft.com/office/word/2006/wordml" xmlns:wps="http://schemas.microsoft.com/office/word/2010/wordprocessingShape" mc:Ignorable="w14 wp14">
+<w:numbering xmlns:ve="http://schemas.openxmlformats.org/markup-compatibility/2006" xmlns:o="urn:schemas-microsoft-com:office:office" xmlns:r="http://schemas.openxmlformats.org/officeDocument/2006/relationships" xmlns:m="http://schemas.openxmlformats.org/officeDocument/2006/math" xmlns:v="urn:schemas-microsoft-com:vml" xmlns:wp="http://schemas.openxmlformats.org/drawingml/2006/wordprocessingDrawing" xmlns:w10="urn:schemas-microsoft-com:office:word" xmlns:w="http://schemas.openxmlformats.org/wordprocessingml/2006/main" xmlns:wne="http://schemas.microsoft.com/office/word/2006/wordml">
   <w:abstractNum w:abstractNumId="0">
     <w:nsid w:val="3CD73F27"/>
     <w:multiLevelType w:val="hybridMultilevel"/>
@@ -3602,7 +3733,7 @@
 </file>
 
 <file path=word/styles.xml><?xml version="1.0" encoding="utf-8"?>
-<w:styles xmlns:mc="http://schemas.openxmlformats.org/markup-compatibility/2006" xmlns:r="http://schemas.openxmlformats.org/officeDocument/2006/relationships" xmlns:w="http://schemas.openxmlformats.org/wordprocessingml/2006/main" xmlns:w14="http://schemas.microsoft.com/office/word/2010/wordml" mc:Ignorable="w14">
+<w:styles xmlns:r="http://schemas.openxmlformats.org/officeDocument/2006/relationships" xmlns:w="http://schemas.openxmlformats.org/wordprocessingml/2006/main">
   <w:docDefaults>
     <w:rPrDefault>
       <w:rPr>
@@ -3801,6 +3932,7 @@
     <w:uiPriority w:val="99"/>
     <w:semiHidden/>
     <w:unhideWhenUsed/>
+    <w:qFormat/>
     <w:tblPr>
       <w:tblInd w:w="0" w:type="dxa"/>
       <w:tblCellMar>

</xml_diff>

<commit_message>
modificaoes da justificativa tarde do dia 29/10/2013
</commit_message>
<xml_diff>
--- a/pre_projeto_Francisco V1.0.docx
+++ b/pre_projeto_Francisco V1.0.docx
@@ -1,6 +1,6 @@
 
 <file path=word/document.xml><?xml version="1.0" encoding="utf-8"?>
-<w:document xmlns:ve="http://schemas.openxmlformats.org/markup-compatibility/2006" xmlns:o="urn:schemas-microsoft-com:office:office" xmlns:r="http://schemas.openxmlformats.org/officeDocument/2006/relationships" xmlns:m="http://schemas.openxmlformats.org/officeDocument/2006/math" xmlns:v="urn:schemas-microsoft-com:vml" xmlns:wp="http://schemas.openxmlformats.org/drawingml/2006/wordprocessingDrawing" xmlns:w10="urn:schemas-microsoft-com:office:word" xmlns:w="http://schemas.openxmlformats.org/wordprocessingml/2006/main" xmlns:wne="http://schemas.microsoft.com/office/word/2006/wordml">
+<w:document xmlns:wpc="http://schemas.microsoft.com/office/word/2010/wordprocessingCanvas" xmlns:mc="http://schemas.openxmlformats.org/markup-compatibility/2006" xmlns:o="urn:schemas-microsoft-com:office:office" xmlns:r="http://schemas.openxmlformats.org/officeDocument/2006/relationships" xmlns:m="http://schemas.openxmlformats.org/officeDocument/2006/math" xmlns:v="urn:schemas-microsoft-com:vml" xmlns:wp14="http://schemas.microsoft.com/office/word/2010/wordprocessingDrawing" xmlns:wp="http://schemas.openxmlformats.org/drawingml/2006/wordprocessingDrawing" xmlns:w10="urn:schemas-microsoft-com:office:word" xmlns:w="http://schemas.openxmlformats.org/wordprocessingml/2006/main" xmlns:w14="http://schemas.microsoft.com/office/word/2010/wordml" xmlns:wpg="http://schemas.microsoft.com/office/word/2010/wordprocessingGroup" xmlns:wpi="http://schemas.microsoft.com/office/word/2010/wordprocessingInk" xmlns:wne="http://schemas.microsoft.com/office/word/2006/wordml" xmlns:wps="http://schemas.microsoft.com/office/word/2010/wordprocessingShape" mc:Ignorable="w14 wp14">
   <w:body>
     <w:tbl>
       <w:tblPr>
@@ -18,7 +18,7 @@
           <w:left w:w="70" w:type="dxa"/>
           <w:right w:w="70" w:type="dxa"/>
         </w:tblCellMar>
-        <w:tblLook w:val="0000"/>
+        <w:tblLook w:val="0000" w:firstRow="0" w:lastRow="0" w:firstColumn="0" w:lastColumn="0" w:noHBand="0" w:noVBand="0"/>
       </w:tblPr>
       <w:tblGrid>
         <w:gridCol w:w="8978"/>
@@ -248,18 +248,33 @@
         <w:t>nto. Para sistemas av</w:t>
       </w:r>
       <w:r>
-        <w:t xml:space="preserve">iônicos, a norma DO-178C é o padrão que regulamenta o desenvolvimento de software para aeronaves. Este padrão é adotado pela FAA (Federal </w:t>
+        <w:t>iônicos, a norma DO-178C é o padrão que regulamenta o desenvolvimento de software para aeronaves. Este padrão é adotado pela FAA (</w:t>
+      </w:r>
+      <w:r>
+        <w:rPr>
+          <w:i/>
+        </w:rPr>
+        <w:t xml:space="preserve">Federal </w:t>
       </w:r>
       <w:proofErr w:type="spellStart"/>
       <w:r>
+        <w:rPr>
+          <w:i/>
+        </w:rPr>
         <w:t>Aviation</w:t>
       </w:r>
       <w:proofErr w:type="spellEnd"/>
       <w:r>
+        <w:rPr>
+          <w:i/>
+        </w:rPr>
         <w:t xml:space="preserve"> </w:t>
       </w:r>
       <w:proofErr w:type="spellStart"/>
       <w:r>
+        <w:rPr>
+          <w:i/>
+        </w:rPr>
         <w:t>Administration</w:t>
       </w:r>
       <w:proofErr w:type="spellEnd"/>
@@ -270,245 +285,589 @@
         <w:t>a Europa [1</w:t>
       </w:r>
       <w:r>
-        <w:t>,4</w:t>
+        <w:t>,</w:t>
+      </w:r>
+      <w:r>
+        <w:t xml:space="preserve"> </w:t>
+      </w:r>
+      <w:r>
+        <w:t>4</w:t>
       </w:r>
       <w:r>
         <w:t>]</w:t>
       </w:r>
       <w:r>
         <w:t xml:space="preserve">. </w:t>
+      </w:r>
+    </w:p>
+    <w:p>
+      <w:pPr>
+        <w:ind w:firstLine="708"/>
+      </w:pPr>
+      <w:r>
+        <w:t xml:space="preserve">Estar de acordo com </w:t>
+      </w:r>
+      <w:r>
+        <w:t xml:space="preserve">tais </w:t>
+      </w:r>
+      <w:r>
+        <w:t>normas e padrões implica na aptidão do sistema a receber cer</w:t>
+      </w:r>
+      <w:r>
+        <w:t>tificação de segurança (</w:t>
+      </w:r>
+      <w:proofErr w:type="spellStart"/>
+      <w:r>
+        <w:rPr>
+          <w:i/>
+        </w:rPr>
+        <w:t>safety</w:t>
+      </w:r>
+      <w:proofErr w:type="spellEnd"/>
+      <w:r>
+        <w:t>)</w:t>
+      </w:r>
+      <w:r>
+        <w:t xml:space="preserve"> </w:t>
+      </w:r>
+      <w:r>
+        <w:t>[2]</w:t>
+      </w:r>
+      <w:r>
+        <w:t xml:space="preserve">. </w:t>
+      </w:r>
+      <w:r>
+        <w:t>Certificados de segurança garantem a sociedade como um todo que a implantação de um dado sistema não representa um risco de dano inaceitável</w:t>
+      </w:r>
+      <w:r>
+        <w:t xml:space="preserve"> </w:t>
+      </w:r>
+      <w:r>
+        <w:t>[2</w:t>
+      </w:r>
+      <w:r>
+        <w:t>]</w:t>
+      </w:r>
+      <w:r>
+        <w:t>. Para as entidades certificadoras, é necessário que todos os artefatos do projeto satisfaçam os altos padrões de qualidade como, por exemplo, o DO-178C.</w:t>
+      </w:r>
+      <w:r>
+        <w:t xml:space="preserve"> </w:t>
+      </w:r>
+      <w:r>
+        <w:t xml:space="preserve">Porem, como discutido em [3], os requisitos de um sistema normalmente </w:t>
+      </w:r>
+      <w:r>
+        <w:t>são</w:t>
+      </w:r>
+      <w:r>
+        <w:t xml:space="preserve"> </w:t>
+      </w:r>
+      <w:r>
+        <w:t xml:space="preserve">descritos informalmente, </w:t>
+      </w:r>
+      <w:r>
+        <w:t>usando</w:t>
+      </w:r>
+      <w:r>
+        <w:t xml:space="preserve"> linguagem natural. Por meio do SCR (Software </w:t>
+      </w:r>
+      <w:proofErr w:type="spellStart"/>
+      <w:r>
+        <w:t>Cost</w:t>
+      </w:r>
+      <w:proofErr w:type="spellEnd"/>
+      <w:r>
+        <w:t xml:space="preserve"> </w:t>
+      </w:r>
+      <w:proofErr w:type="spellStart"/>
+      <w:r>
+        <w:t>Reduction</w:t>
+      </w:r>
+      <w:proofErr w:type="spellEnd"/>
+      <w:r>
+        <w:t>), pode-se obter a descrição formal de requisitos em uma linguagem amigável,</w:t>
+      </w:r>
+      <w:r>
+        <w:t xml:space="preserve"> mas isso não é suficiente para obtenção de certificado de segurança, </w:t>
+      </w:r>
+      <w:r>
+        <w:t xml:space="preserve">código certificado é </w:t>
+      </w:r>
+      <w:proofErr w:type="gramStart"/>
+      <w:r>
+        <w:t>um outro</w:t>
+      </w:r>
+      <w:proofErr w:type="gramEnd"/>
+      <w:r>
+        <w:t xml:space="preserve"> </w:t>
+      </w:r>
+      <w:r>
+        <w:t>ponto chave</w:t>
+      </w:r>
+      <w:r>
+        <w:t xml:space="preserve"> para </w:t>
+      </w:r>
+      <w:r>
+        <w:t>certificação</w:t>
+      </w:r>
+      <w:r>
+        <w:t xml:space="preserve"> do sistema</w:t>
+      </w:r>
+      <w:r>
+        <w:t xml:space="preserve">, é possível se obter </w:t>
+      </w:r>
+      <w:r>
+        <w:t>código</w:t>
+      </w:r>
+      <w:r>
+        <w:t xml:space="preserve"> certificado de acordo com DO-178C utilizando SCADE (ambiente de desenvolvimento baseado em modelos)</w:t>
+      </w:r>
+      <w:r>
+        <w:t xml:space="preserve"> [3]</w:t>
+      </w:r>
+      <w:r>
+        <w:t>.</w:t>
+      </w:r>
+      <w:r>
+        <w:t xml:space="preserve"> </w:t>
+      </w:r>
+      <w:r>
+        <w:t xml:space="preserve">A norma DO-178C exige que </w:t>
+      </w:r>
+      <w:r>
+        <w:t>sejam adotadas</w:t>
+      </w:r>
+      <w:r>
+        <w:t xml:space="preserve"> estratégias </w:t>
+      </w:r>
+      <w:r>
+        <w:t>para</w:t>
+      </w:r>
+      <w:r>
+        <w:t xml:space="preserve"> rastreabilidade entre estes artefatos de forma que garanta que, ao final do processo de desenvolvimento</w:t>
+      </w:r>
+      <w:r>
+        <w:t xml:space="preserve"> estes artefatos satisfação as exigências dos órgãos certificadores [3].</w:t>
+      </w:r>
+      <w:r>
+        <w:t xml:space="preserve"> </w:t>
+      </w:r>
+    </w:p>
+    <w:p>
+      <w:pPr>
+        <w:ind w:firstLine="708"/>
+      </w:pPr>
+      <w:r>
+        <w:t>Empresas que desenvolvem sistemas críticos, como a Embraer, que trabalham mais diretamente com sistemas de controle,</w:t>
+      </w:r>
+      <w:r>
+        <w:t xml:space="preserve"> lidam</w:t>
+      </w:r>
+      <w:r>
+        <w:t xml:space="preserve"> com maior</w:t>
+      </w:r>
+      <w:r>
+        <w:t xml:space="preserve"> </w:t>
+      </w:r>
+      <w:r>
+        <w:t>freqüência</w:t>
+      </w:r>
+      <w:r>
+        <w:t xml:space="preserve"> com</w:t>
+      </w:r>
+      <w:r>
+        <w:t xml:space="preserve"> modelos</w:t>
+      </w:r>
+      <w:r>
+        <w:t xml:space="preserve"> de simulação (</w:t>
+      </w:r>
+      <w:proofErr w:type="spellStart"/>
+      <w:r>
+        <w:t>Simulink</w:t>
+      </w:r>
+      <w:proofErr w:type="spellEnd"/>
+      <w:r>
+        <w:t>/SCADE, entre outros</w:t>
+      </w:r>
+      <w:r>
+        <w:t>), do que com requisitos</w:t>
+      </w:r>
+      <w:r>
+        <w:t xml:space="preserve"> no desenvolvimento de seus sistemas</w:t>
+      </w:r>
+      <w:r>
+        <w:t>. O uso de modelos de simulação</w:t>
+      </w:r>
+      <w:r>
+        <w:t xml:space="preserve"> </w:t>
+      </w:r>
+      <w:r>
+        <w:t xml:space="preserve">gera resultados (curva de resposta) que muitas vezes vão de encontro </w:t>
+      </w:r>
+      <w:r>
+        <w:t>à</w:t>
+      </w:r>
+      <w:r>
+        <w:t xml:space="preserve"> descrição dos requisitos. </w:t>
+      </w:r>
+      <w:r>
+        <w:t>Fato que acarreta a necessidade de atualizar</w:t>
+      </w:r>
+      <w:r>
+        <w:t xml:space="preserve"> o </w:t>
+      </w:r>
+      <w:r>
+        <w:t xml:space="preserve">documento de </w:t>
+      </w:r>
+      <w:r>
+        <w:t xml:space="preserve">requisitos </w:t>
+      </w:r>
+      <w:r>
+        <w:t>para que</w:t>
+      </w:r>
+      <w:r>
+        <w:t xml:space="preserve"> ambos os artefatos</w:t>
+      </w:r>
+      <w:r>
+        <w:t xml:space="preserve"> esteja</w:t>
+      </w:r>
+      <w:r>
+        <w:t>m</w:t>
+      </w:r>
+      <w:r>
+        <w:t xml:space="preserve"> em conformidade um com o outro. Atualmente, o processo de atualização do documento de requisitos apôs o resultado das </w:t>
+      </w:r>
+      <w:r>
+        <w:lastRenderedPageBreak/>
+        <w:t>simulações com os modelos, é feito por seres humanos, o que pode gerar inconsistências na rastreabilidade destes artefatos.</w:t>
+      </w:r>
+    </w:p>
+    <w:p>
+      <w:pPr>
+        <w:ind w:firstLine="708"/>
+      </w:pPr>
+      <w:r>
+        <w:t>Deste modo, a criação de um tradutor de modelos SCADE para requisitos SCR, seria uma ferramenta de grande valia para essas empresas. Visto que, a automação desse processo,</w:t>
+      </w:r>
+      <w:r>
+        <w:t xml:space="preserve"> </w:t>
       </w:r>
       <w:bookmarkStart w:id="0" w:name="_GoBack"/>
       <w:bookmarkEnd w:id="0"/>
+      <w:r>
+        <w:t xml:space="preserve">garante que os requisitos ajustados de acordo com os modelos de simulação </w:t>
+      </w:r>
+      <w:proofErr w:type="spellStart"/>
+      <w:r>
+        <w:t>Simulink</w:t>
+      </w:r>
+      <w:proofErr w:type="spellEnd"/>
+      <w:r>
+        <w:t>/SCADE satisfazem as normas de certificação internacionais como a DO-178C que exige uma correta a rastreabilidade dos artefatos do projeto. Facilitando a gerencia dos requisitos do sistema em desenvolvimento, bem como assegurar a equivalência entre modelos de desenvolvimento e o documento de requisitos.</w:t>
+      </w:r>
     </w:p>
     <w:p>
       <w:pPr>
         <w:ind w:firstLine="708"/>
       </w:pPr>
-      <w:r>
-        <w:t xml:space="preserve">Estar de acordo com </w:t>
-      </w:r>
-      <w:r>
-        <w:t xml:space="preserve">tais </w:t>
-      </w:r>
-      <w:r>
-        <w:t>normas e padrões implica na aptidão do sistema a receber cer</w:t>
-      </w:r>
-      <w:r>
-        <w:t>tificação de segurança (</w:t>
-      </w:r>
-      <w:proofErr w:type="spellStart"/>
-      <w:r>
-        <w:t>safety</w:t>
-      </w:r>
-      <w:proofErr w:type="spellEnd"/>
-      <w:r>
-        <w:t>)</w:t>
-      </w:r>
-      <w:r>
-        <w:t xml:space="preserve"> </w:t>
-      </w:r>
-      <w:r>
-        <w:t>[2]</w:t>
-      </w:r>
-      <w:r>
-        <w:t xml:space="preserve">. </w:t>
-      </w:r>
-      <w:r>
-        <w:t>Certificados de segurança garantem a sociedade como um todo que a implantação de um dado sistema não representa um risco de dano inaceitável</w:t>
-      </w:r>
-      <w:r>
-        <w:t xml:space="preserve"> </w:t>
-      </w:r>
-      <w:r>
-        <w:t>[2</w:t>
-      </w:r>
-      <w:r>
-        <w:t>]</w:t>
-      </w:r>
-      <w:r>
-        <w:t>. Para as entidades certificadoras, é necessário que todos os artefatos do projeto satisfaçam os altos padrões de qualidade como, por exemplo, o DO-178C.</w:t>
-      </w:r>
-      <w:r>
-        <w:t xml:space="preserve"> </w:t>
-      </w:r>
-      <w:r>
-        <w:t xml:space="preserve">Porem, como discutido em [3], os requisitos de um sistema </w:t>
-      </w:r>
-      <w:proofErr w:type="gramStart"/>
-      <w:r>
-        <w:t>são</w:t>
-      </w:r>
-      <w:proofErr w:type="gramEnd"/>
-      <w:r>
-        <w:t xml:space="preserve"> normalmente descritos informalmente, </w:t>
-      </w:r>
-      <w:r>
-        <w:t>usando</w:t>
-      </w:r>
-      <w:r>
-        <w:t xml:space="preserve"> linguagem natural. Por meio do SCR (Software </w:t>
-      </w:r>
-      <w:proofErr w:type="spellStart"/>
-      <w:r>
-        <w:t>Cost</w:t>
-      </w:r>
-      <w:proofErr w:type="spellEnd"/>
-      <w:r>
-        <w:t xml:space="preserve"> </w:t>
-      </w:r>
-      <w:proofErr w:type="spellStart"/>
-      <w:r>
-        <w:t>Reduction</w:t>
-      </w:r>
-      <w:proofErr w:type="spellEnd"/>
-      <w:r>
-        <w:t>), pode-se obter a descrição formal de requisitos em uma linguagem amigável,</w:t>
-      </w:r>
-      <w:r>
-        <w:t xml:space="preserve"> mas isso não é suficiente para obtenção de certificado de segurança, </w:t>
-      </w:r>
-      <w:r>
-        <w:t xml:space="preserve">código certificado é </w:t>
-      </w:r>
-      <w:proofErr w:type="gramStart"/>
-      <w:r>
-        <w:t>um outro</w:t>
-      </w:r>
-      <w:proofErr w:type="gramEnd"/>
-      <w:r>
-        <w:t xml:space="preserve"> requisito para segurança do sistema</w:t>
-      </w:r>
-      <w:r>
-        <w:t xml:space="preserve">, é possível se obter </w:t>
-      </w:r>
-      <w:r>
-        <w:t>código</w:t>
-      </w:r>
-      <w:r>
-        <w:t xml:space="preserve"> certificado de acordo com DO-178C utilizando SCADE (ambiente de desenvolvimento baseado em modelos)</w:t>
-      </w:r>
-      <w:r>
-        <w:t xml:space="preserve"> [3]</w:t>
-      </w:r>
-      <w:r>
-        <w:t>.</w:t>
-      </w:r>
-      <w:r>
-        <w:t xml:space="preserve"> </w:t>
-      </w:r>
-      <w:r>
-        <w:t xml:space="preserve">A norma DO-178C exige que </w:t>
-      </w:r>
-      <w:r>
-        <w:t>sejam adotadas</w:t>
-      </w:r>
-      <w:r>
-        <w:t xml:space="preserve"> estratégias </w:t>
-      </w:r>
-      <w:r>
-        <w:t>para</w:t>
-      </w:r>
-      <w:r>
-        <w:t xml:space="preserve"> rastreabilidade entre estes artefatos de forma que garanta que, ao final do processo de desenvolvimento</w:t>
-      </w:r>
-      <w:r>
-        <w:t xml:space="preserve"> estes artefatos satisfação as exigências dos órgãos certificadores [3].</w:t>
-      </w:r>
-      <w:r>
-        <w:t xml:space="preserve"> </w:t>
-      </w:r>
     </w:p>
     <w:p>
       <w:pPr>
         <w:ind w:firstLine="708"/>
       </w:pPr>
       <w:r>
-        <w:t>Empresas que desenvolvem sistemas críticos, como a Embraer, que trabalham mais diretamente com sistemas de controle,</w:t>
-      </w:r>
-      <w:r>
-        <w:t xml:space="preserve"> lidam</w:t>
-      </w:r>
-      <w:r>
-        <w:t xml:space="preserve"> com maior</w:t>
-      </w:r>
-      <w:r>
+        <w:rPr>
+          <w:highlight w:val="yellow"/>
+        </w:rPr>
+        <w:t>O documento de requisitos é o artefato mais importante em um processo de desenvolvimento de sistemas</w:t>
+      </w:r>
+      <w:r>
+        <w:t xml:space="preserve">. Ao longo do ciclo de desenvolvimento, este documento sofre refinamentos, saindo de uma visão mais abstrata para uma representação mais próxima de uma </w:t>
+      </w:r>
+      <w:proofErr w:type="gramStart"/>
+      <w:r>
+        <w:t>implementação</w:t>
+      </w:r>
+      <w:proofErr w:type="gramEnd"/>
+      <w:r>
+        <w:t xml:space="preserve">. Porém os requisitos geralmente são expressos de maneira informal, por meio de linguagem natural </w:t>
+      </w:r>
+      <w:r>
+        <w:t>[3]</w:t>
+      </w:r>
+      <w:r>
+        <w:t xml:space="preserve">, que pode gerar ambigüidade e incompletudes. </w:t>
+      </w:r>
+      <w:r>
+        <w:rPr>
+          <w:highlight w:val="green"/>
+        </w:rPr>
+        <w:t>A formalização deste artefato</w:t>
+      </w:r>
+      <w:proofErr w:type="gramStart"/>
+      <w:r>
+        <w:rPr>
+          <w:highlight w:val="green"/>
+        </w:rPr>
+        <w:t>, pode</w:t>
+      </w:r>
+      <w:proofErr w:type="gramEnd"/>
+      <w:r>
+        <w:rPr>
+          <w:highlight w:val="green"/>
+        </w:rPr>
+        <w:t xml:space="preserve"> ser feita utilizando SCR (Software </w:t>
+      </w:r>
+      <w:proofErr w:type="spellStart"/>
+      <w:r>
+        <w:rPr>
+          <w:highlight w:val="green"/>
+        </w:rPr>
+        <w:t>Cost</w:t>
+      </w:r>
+      <w:proofErr w:type="spellEnd"/>
+      <w:r>
+        <w:rPr>
+          <w:highlight w:val="green"/>
+        </w:rPr>
         <w:t xml:space="preserve"> </w:t>
       </w:r>
-      <w:r>
-        <w:t>freqüência</w:t>
-      </w:r>
-      <w:r>
-        <w:t xml:space="preserve"> com</w:t>
-      </w:r>
-      <w:r>
-        <w:t xml:space="preserve"> modelos</w:t>
-      </w:r>
-      <w:r>
-        <w:t xml:space="preserve"> de simulação (</w:t>
-      </w:r>
       <w:proofErr w:type="spellStart"/>
       <w:r>
-        <w:t>Simulink</w:t>
+        <w:rPr>
+          <w:highlight w:val="green"/>
+        </w:rPr>
+        <w:t>Reduction</w:t>
       </w:r>
       <w:proofErr w:type="spellEnd"/>
       <w:r>
-        <w:t>/SCADE, entre outros</w:t>
-      </w:r>
-      <w:r>
-        <w:t>), do que com requisitos</w:t>
-      </w:r>
-      <w:r>
-        <w:t xml:space="preserve"> no desenvolvimento de seus sistemas</w:t>
-      </w:r>
-      <w:r>
-        <w:t>. O uso de modelos de simulação</w:t>
-      </w:r>
-      <w:r>
-        <w:t xml:space="preserve">, como </w:t>
-      </w:r>
-      <w:r>
-        <w:t>por exemplo,</w:t>
-      </w:r>
-      <w:r>
-        <w:t xml:space="preserve"> </w:t>
-      </w:r>
-      <w:proofErr w:type="gramStart"/>
-      <w:r>
-        <w:t>os modelos SCADE, possibilita</w:t>
-      </w:r>
-      <w:proofErr w:type="gramEnd"/>
-      <w:r>
-        <w:t xml:space="preserve"> a geração de código certificado e de acordo com o DO-178C</w:t>
-      </w:r>
-      <w:r>
-        <w:t xml:space="preserve"> [3].</w:t>
-      </w:r>
-      <w:r>
-        <w:t xml:space="preserve"> Após a elaboração do documento de requisitos</w:t>
+        <w:rPr>
+          <w:highlight w:val="green"/>
+        </w:rPr>
+        <w:t>),</w:t>
+      </w:r>
+      <w:r>
+        <w:t xml:space="preserve"> que consiste em um método para descrição formal de requisitos. Como demonstrado por </w:t>
+      </w:r>
+      <w:r>
+        <w:t>[3]</w:t>
+      </w:r>
+      <w:r>
+        <w:t>, é possível se obter modelos SCADE a partir de especificações descrita em SCR. SCADE possui em seu ambiente de desenvolvimento um gerador automático de código na linguagem C este código segue o padrão DO-178C o que garante sua certificação.</w:t>
       </w:r>
     </w:p>
     <w:p>
       <w:pPr>
         <w:ind w:firstLine="708"/>
       </w:pPr>
+      <w:r>
+        <w:rPr>
+          <w:highlight w:val="yellow"/>
+        </w:rPr>
+        <w:t>Para determinadas empresas</w:t>
+      </w:r>
+      <w:r>
+        <w:rPr>
+          <w:highlight w:val="yellow"/>
+        </w:rPr>
+        <w:t xml:space="preserve"> que desenvolvem sistemas críticos, </w:t>
+      </w:r>
+      <w:r>
+        <w:rPr>
+          <w:highlight w:val="yellow"/>
+        </w:rPr>
+        <w:t xml:space="preserve">como a Embraer, que trabalham </w:t>
+      </w:r>
+      <w:r>
+        <w:rPr>
+          <w:highlight w:val="yellow"/>
+        </w:rPr>
+        <w:t xml:space="preserve">mais diretamente com </w:t>
+      </w:r>
+      <w:r>
+        <w:rPr>
+          <w:highlight w:val="yellow"/>
+        </w:rPr>
+        <w:t>sistemas de controle,</w:t>
+      </w:r>
+      <w:r>
+        <w:rPr>
+          <w:highlight w:val="yellow"/>
+        </w:rPr>
+        <w:t xml:space="preserve"> por meio de modelos </w:t>
+      </w:r>
+      <w:proofErr w:type="spellStart"/>
+      <w:r>
+        <w:rPr>
+          <w:highlight w:val="yellow"/>
+        </w:rPr>
+        <w:t>Simulink</w:t>
+      </w:r>
+      <w:proofErr w:type="spellEnd"/>
+      <w:r>
+        <w:rPr>
+          <w:highlight w:val="yellow"/>
+        </w:rPr>
+        <w:t xml:space="preserve">/SCADE, entre </w:t>
+      </w:r>
+      <w:proofErr w:type="spellStart"/>
+      <w:r>
+        <w:rPr>
+          <w:highlight w:val="yellow"/>
+        </w:rPr>
+        <w:t>outros.O</w:t>
+      </w:r>
+      <w:proofErr w:type="spellEnd"/>
+      <w:r>
+        <w:rPr>
+          <w:highlight w:val="yellow"/>
+        </w:rPr>
+        <w:t xml:space="preserve"> uso de mode</w:t>
+      </w:r>
+      <w:r>
+        <w:rPr>
+          <w:highlight w:val="yellow"/>
+        </w:rPr>
+        <w:t xml:space="preserve">los de simulação induz a atualizações </w:t>
+      </w:r>
+      <w:r>
+        <w:rPr>
+          <w:highlight w:val="yellow"/>
+        </w:rPr>
+        <w:t>nos requisitos</w:t>
+      </w:r>
+      <w:r>
+        <w:rPr>
+          <w:highlight w:val="yellow"/>
+        </w:rPr>
+        <w:t>de maneira que</w:t>
+      </w:r>
+      <w:r>
+        <w:rPr>
+          <w:highlight w:val="yellow"/>
+        </w:rPr>
+        <w:t>, tanto os requisitos quanto os modelos</w:t>
+      </w:r>
+      <w:r>
+        <w:rPr>
+          <w:highlight w:val="yellow"/>
+        </w:rPr>
+        <w:t xml:space="preserve"> estejam em </w:t>
+      </w:r>
+      <w:r>
+        <w:rPr>
+          <w:highlight w:val="yellow"/>
+        </w:rPr>
+        <w:t>conformidade um com o outro</w:t>
+      </w:r>
+      <w:r>
+        <w:rPr>
+          <w:highlight w:val="yellow"/>
+        </w:rPr>
+        <w:t>.</w:t>
+      </w:r>
+      <w:r>
+        <w:rPr>
+          <w:highlight w:val="yellow"/>
+        </w:rPr>
+        <w:t xml:space="preserve"> Atualmente, o processo</w:t>
+      </w:r>
+      <w:r>
+        <w:rPr>
+          <w:highlight w:val="yellow"/>
+        </w:rPr>
+        <w:t xml:space="preserve"> de atualização do documento de requisitos apôs o resultado das simulações com os modelos, é feito por seres humanos</w:t>
+      </w:r>
+      <w:r>
+        <w:rPr>
+          <w:highlight w:val="yellow"/>
+        </w:rPr>
+        <w:t>, o que pode gerar inconsistências na rastreabilidade destes artefatos</w:t>
+      </w:r>
+      <w:r>
+        <w:rPr>
+          <w:highlight w:val="yellow"/>
+        </w:rPr>
+        <w:t>.</w:t>
+      </w:r>
+      <w:r>
+        <w:t xml:space="preserve"> </w:t>
+      </w:r>
     </w:p>
     <w:p>
       <w:pPr>
-        <w:ind w:firstLine="708"/>
-      </w:pPr>
+        <w:rPr>
+          <w:b/>
+        </w:rPr>
+      </w:pPr>
+      <w:r>
+        <w:rPr>
+          <w:b/>
+        </w:rPr>
+        <w:t>R</w:t>
+      </w:r>
+      <w:r>
+        <w:rPr>
+          <w:b/>
+        </w:rPr>
+        <w:t xml:space="preserve">evisão da </w:t>
+      </w:r>
+      <w:r>
+        <w:rPr>
+          <w:b/>
+        </w:rPr>
+        <w:t>L</w:t>
+      </w:r>
+      <w:r>
+        <w:rPr>
+          <w:b/>
+        </w:rPr>
+        <w:t>iteratura</w:t>
+      </w:r>
     </w:p>
     <w:p>
       <w:pPr>
         <w:ind w:firstLine="708"/>
       </w:pPr>
-      <w:proofErr w:type="gramStart"/>
-      <w:r>
-        <w:t>induz</w:t>
-      </w:r>
-      <w:proofErr w:type="gramEnd"/>
-      <w:r>
-        <w:t xml:space="preserve"> a atualizações nos requisitos de maneira que, tanto os requisitos quanto os modelos estejam em conformidade um com o outro. Atualmente, o processo de atualização do documento de requisitos apôs o resultado das simulações com os modelos, é feito por seres humanos, o que pode gerar inconsistências na rastreabilidade destes artefatos.</w:t>
+      <w:r>
+        <w:t xml:space="preserve">Sistemas </w:t>
+      </w:r>
+      <w:r>
+        <w:t>de controle utilizados na aviação</w:t>
+      </w:r>
+      <w:r>
+        <w:t xml:space="preserve"> apresentam-se</w:t>
+      </w:r>
+      <w:r>
+        <w:t xml:space="preserve"> como um</w:t>
+      </w:r>
+      <w:r>
+        <w:t xml:space="preserve"> conjunto de softwares e outros sistemas de controles que são responsáveis por diversas funções importantes em aeronaves modernas. Alguns destes sistemas operam em solo, </w:t>
+      </w:r>
+      <w:r>
+        <w:t xml:space="preserve">como sistemas para controle de trafego aéreo, </w:t>
+      </w:r>
+      <w:r>
+        <w:t>bem como podem ser embarcados nas aeronaves</w:t>
+      </w:r>
+      <w:r>
+        <w:t xml:space="preserve">, </w:t>
+      </w:r>
+      <w:r>
+        <w:t>sendo então</w:t>
+      </w:r>
+      <w:r>
+        <w:t xml:space="preserve"> denominados aviônicos </w:t>
+      </w:r>
+      <w:r>
+        <w:t>[</w:t>
+      </w:r>
+      <w:r>
+        <w:t>1</w:t>
+      </w:r>
+      <w:r>
+        <w:t>].</w:t>
       </w:r>
     </w:p>
     <w:p>
@@ -516,378 +875,20 @@
         <w:ind w:firstLine="708"/>
       </w:pPr>
       <w:r>
-        <w:rPr>
-          <w:highlight w:val="yellow"/>
-        </w:rPr>
-        <w:t>O documento de requisitos é o artefato mais importante em um processo de desenvolvimento de sistemas</w:t>
-      </w:r>
-      <w:r>
-        <w:t xml:space="preserve">. Ao longo do ciclo de desenvolvimento, este documento sofre refinamentos, saindo de uma visão mais abstrata para uma representação mais próxima de uma </w:t>
-      </w:r>
-      <w:proofErr w:type="gramStart"/>
-      <w:r>
-        <w:t>implementação</w:t>
-      </w:r>
-      <w:proofErr w:type="gramEnd"/>
-      <w:r>
-        <w:t xml:space="preserve">. Porém os requisitos geralmente são expressos de maneira informal, por meio de linguagem natural </w:t>
-      </w:r>
-      <w:r>
-        <w:t>[3]</w:t>
-      </w:r>
-      <w:r>
-        <w:t xml:space="preserve">, que pode gerar ambigüidade e incompletudes. </w:t>
-      </w:r>
-      <w:r>
-        <w:rPr>
-          <w:highlight w:val="green"/>
-        </w:rPr>
-        <w:t>A formalização deste artefato</w:t>
-      </w:r>
-      <w:proofErr w:type="gramStart"/>
-      <w:r>
-        <w:rPr>
-          <w:highlight w:val="green"/>
-        </w:rPr>
-        <w:t>, pode</w:t>
-      </w:r>
-      <w:proofErr w:type="gramEnd"/>
-      <w:r>
-        <w:rPr>
-          <w:highlight w:val="green"/>
-        </w:rPr>
-        <w:t xml:space="preserve"> ser feita utilizando SCR (Software </w:t>
-      </w:r>
-      <w:proofErr w:type="spellStart"/>
-      <w:r>
-        <w:rPr>
-          <w:highlight w:val="green"/>
-        </w:rPr>
-        <w:t>Cost</w:t>
-      </w:r>
-      <w:proofErr w:type="spellEnd"/>
-      <w:r>
-        <w:rPr>
-          <w:highlight w:val="green"/>
-        </w:rPr>
-        <w:t xml:space="preserve"> </w:t>
-      </w:r>
-      <w:proofErr w:type="spellStart"/>
-      <w:r>
-        <w:rPr>
-          <w:highlight w:val="green"/>
-        </w:rPr>
-        <w:t>Reduction</w:t>
-      </w:r>
-      <w:proofErr w:type="spellEnd"/>
-      <w:r>
-        <w:rPr>
-          <w:highlight w:val="green"/>
-        </w:rPr>
-        <w:t>),</w:t>
-      </w:r>
-      <w:r>
-        <w:t xml:space="preserve"> que consiste em um método para descrição formal de requisitos. Como demonstrado por </w:t>
-      </w:r>
-      <w:r>
-        <w:t>[3]</w:t>
-      </w:r>
-      <w:r>
-        <w:t>, é possível se obter modelos SCADE a partir de especificações descrita em SCR. SCADE possui em seu ambiente de desenvolvimento um gerador automático de código na linguagem C este código segue o padrão DO-178C o que garante sua certificação.</w:t>
-      </w:r>
-    </w:p>
-    <w:p>
-      <w:pPr>
-        <w:ind w:firstLine="708"/>
-      </w:pPr>
-      <w:r>
-        <w:rPr>
-          <w:highlight w:val="yellow"/>
-        </w:rPr>
-        <w:t>Para determinadas empresas</w:t>
-      </w:r>
-      <w:r>
-        <w:rPr>
-          <w:highlight w:val="yellow"/>
-        </w:rPr>
-        <w:t xml:space="preserve"> que desenvolvem sistemas críticos, </w:t>
-      </w:r>
-      <w:r>
-        <w:rPr>
-          <w:highlight w:val="yellow"/>
-        </w:rPr>
-        <w:t xml:space="preserve">como a Embraer, que trabalham </w:t>
-      </w:r>
-      <w:r>
-        <w:rPr>
-          <w:highlight w:val="yellow"/>
-        </w:rPr>
-        <w:t xml:space="preserve">mais diretamente com </w:t>
-      </w:r>
-      <w:r>
-        <w:rPr>
-          <w:highlight w:val="yellow"/>
-        </w:rPr>
-        <w:t>sistemas de controle,</w:t>
-      </w:r>
-      <w:r>
-        <w:rPr>
-          <w:highlight w:val="yellow"/>
-        </w:rPr>
-        <w:t xml:space="preserve"> por meio de modelos </w:t>
-      </w:r>
-      <w:proofErr w:type="spellStart"/>
-      <w:r>
-        <w:rPr>
-          <w:highlight w:val="yellow"/>
-        </w:rPr>
-        <w:t>Simulink</w:t>
-      </w:r>
-      <w:proofErr w:type="spellEnd"/>
-      <w:r>
-        <w:rPr>
-          <w:highlight w:val="yellow"/>
-        </w:rPr>
-        <w:t>/SCADE, entre outros.O</w:t>
-      </w:r>
-      <w:r>
-        <w:rPr>
-          <w:highlight w:val="yellow"/>
-        </w:rPr>
-        <w:t xml:space="preserve"> uso de mode</w:t>
-      </w:r>
-      <w:r>
-        <w:rPr>
-          <w:highlight w:val="yellow"/>
-        </w:rPr>
-        <w:t xml:space="preserve">los de simulação induz a atualizações </w:t>
-      </w:r>
-      <w:r>
-        <w:rPr>
-          <w:highlight w:val="yellow"/>
-        </w:rPr>
-        <w:t>nos requisitos</w:t>
-      </w:r>
-      <w:r>
-        <w:rPr>
-          <w:highlight w:val="yellow"/>
-        </w:rPr>
-        <w:t>de maneira que</w:t>
-      </w:r>
-      <w:r>
-        <w:rPr>
-          <w:highlight w:val="yellow"/>
-        </w:rPr>
-        <w:t>, tanto os requisitos quanto os modelos</w:t>
-      </w:r>
-      <w:r>
-        <w:rPr>
-          <w:highlight w:val="yellow"/>
-        </w:rPr>
-        <w:t xml:space="preserve"> estejam em </w:t>
-      </w:r>
-      <w:r>
-        <w:rPr>
-          <w:highlight w:val="yellow"/>
-        </w:rPr>
-        <w:t>conformidade um com o outro</w:t>
-      </w:r>
-      <w:r>
-        <w:rPr>
-          <w:highlight w:val="yellow"/>
-        </w:rPr>
-        <w:t>.</w:t>
-      </w:r>
-      <w:r>
-        <w:rPr>
-          <w:highlight w:val="yellow"/>
-        </w:rPr>
-        <w:t xml:space="preserve"> Atualmente, o processo</w:t>
-      </w:r>
-      <w:r>
-        <w:rPr>
-          <w:highlight w:val="yellow"/>
-        </w:rPr>
-        <w:t xml:space="preserve"> de atualização do documento de requisitos apôs o resultado das simulações com os modelos, é feito por seres humanos</w:t>
-      </w:r>
-      <w:r>
-        <w:rPr>
-          <w:highlight w:val="yellow"/>
-        </w:rPr>
-        <w:t>, o que pode gerar inconsistências na rastreabilidade destes artefatos</w:t>
-      </w:r>
-      <w:r>
-        <w:rPr>
-          <w:highlight w:val="yellow"/>
-        </w:rPr>
-        <w:t>.</w:t>
-      </w:r>
-      <w:r>
-        <w:t xml:space="preserve"> Deste modo, </w:t>
-      </w:r>
-      <w:r>
-        <w:t>a criação de um tradutor de modelos SCADE para requisitos SCR</w:t>
-      </w:r>
-      <w:r>
-        <w:t>, seria uma ferramenta de grand</w:t>
-      </w:r>
-      <w:r>
-        <w:t xml:space="preserve">e valia para essas empresas. </w:t>
-      </w:r>
-      <w:r>
-        <w:t>Visto que</w:t>
-      </w:r>
-      <w:r>
-        <w:t>, a</w:t>
-      </w:r>
-      <w:r>
-        <w:t xml:space="preserve"> automação </w:t>
-      </w:r>
-      <w:r>
-        <w:t>desse processo</w:t>
-      </w:r>
-      <w:r>
-        <w:t xml:space="preserve">,garante que os requisitos ajustados de acordo com os modelos de simulação </w:t>
-      </w:r>
-      <w:proofErr w:type="spellStart"/>
-      <w:r>
-        <w:t>Simulink</w:t>
-      </w:r>
-      <w:proofErr w:type="spellEnd"/>
-      <w:r>
-        <w:t xml:space="preserve">/SCADE </w:t>
-      </w:r>
-      <w:r>
-        <w:t>satisfazem</w:t>
-      </w:r>
-      <w:r>
-        <w:t xml:space="preserve"> as normas de certificação internacionais como a DO-178C</w:t>
-      </w:r>
-      <w:r>
-        <w:t xml:space="preserve"> que exige</w:t>
-      </w:r>
-      <w:r>
-        <w:t xml:space="preserve"> uma correta</w:t>
-      </w:r>
-      <w:r>
-        <w:t xml:space="preserve"> a rastreabilidade dos artefatos do projeto</w:t>
-      </w:r>
-      <w:r>
-        <w:t>.Facilitando</w:t>
-      </w:r>
-      <w:r>
-        <w:t xml:space="preserve"> a gerencia dos</w:t>
-      </w:r>
-      <w:r>
-        <w:t xml:space="preserve"> requisitos</w:t>
-      </w:r>
-      <w:r>
-        <w:t xml:space="preserve"> do sistema em desenvolvimento</w:t>
-      </w:r>
-      <w:r>
-        <w:t>,</w:t>
-      </w:r>
-      <w:r>
-        <w:t xml:space="preserve"> bem como assegurar a equivalência entre modelos de desenvolvimento e o documento de requisitos</w:t>
-      </w:r>
-      <w:r>
-        <w:t>.</w:t>
-      </w:r>
-    </w:p>
-    <w:p>
-      <w:pPr>
-        <w:rPr>
-          <w:b/>
-        </w:rPr>
-      </w:pPr>
-      <w:r>
-        <w:rPr>
-          <w:b/>
-        </w:rPr>
-        <w:t>R</w:t>
-      </w:r>
-      <w:r>
-        <w:rPr>
-          <w:b/>
-        </w:rPr>
-        <w:t xml:space="preserve">evisão da </w:t>
-      </w:r>
-      <w:r>
-        <w:rPr>
-          <w:b/>
-        </w:rPr>
-        <w:t>L</w:t>
-      </w:r>
-      <w:r>
-        <w:rPr>
-          <w:b/>
-        </w:rPr>
-        <w:t>iteratura</w:t>
-      </w:r>
-    </w:p>
-    <w:p>
-      <w:pPr>
-        <w:ind w:firstLine="708"/>
-      </w:pPr>
-      <w:r>
-        <w:t xml:space="preserve">Sistemas </w:t>
-      </w:r>
-      <w:r>
-        <w:t>de controle utilizados na aviação</w:t>
-      </w:r>
-      <w:r>
-        <w:t xml:space="preserve"> apresentam-se</w:t>
-      </w:r>
-      <w:r>
-        <w:t xml:space="preserve"> como um</w:t>
-      </w:r>
-      <w:r>
-        <w:t xml:space="preserve"> conjunto de softwares e outros sistemas de controles que são responsáveis por diversas funções importantes em aeronaves modernas. Alguns destes sistemas operam em solo, </w:t>
-      </w:r>
-      <w:r>
-        <w:t xml:space="preserve">como sistemas para controle de trafego aéreo, </w:t>
-      </w:r>
-      <w:r>
-        <w:t>bem como podem ser embarcados nas aeronaves</w:t>
-      </w:r>
-      <w:r>
-        <w:t xml:space="preserve">, </w:t>
-      </w:r>
-      <w:r>
-        <w:t>sendo então</w:t>
-      </w:r>
-      <w:r>
-        <w:t xml:space="preserve"> denominados aviônicos </w:t>
-      </w:r>
-      <w:r>
-        <w:t>[</w:t>
-      </w:r>
-      <w:r>
-        <w:t>1</w:t>
-      </w:r>
-      <w:r>
-        <w:t>].</w:t>
-      </w:r>
-    </w:p>
-    <w:p>
-      <w:pPr>
-        <w:ind w:firstLine="708"/>
-      </w:pPr>
-      <w:r>
         <w:t xml:space="preserve">Para que uma aeronave civil possa entrar em operação, o projeto deve ser homologado por autoridades aeronáuticas competentes [1]. </w:t>
       </w:r>
       <w:r>
-        <w:t xml:space="preserve">Como visto em [1], </w:t>
+        <w:t xml:space="preserve">Como visto em [1], devido a acordos internacionais, o processo </w:t>
+      </w:r>
+      <w:r>
+        <w:t>de certificaç</w:t>
+      </w:r>
+      <w:r>
+        <w:t xml:space="preserve">ão se dá de acordo com o </w:t>
       </w:r>
       <w:r>
         <w:lastRenderedPageBreak/>
-        <w:t xml:space="preserve">devido a acordos internacionais, o processo </w:t>
-      </w:r>
-      <w:r>
-        <w:t>de certificaç</w:t>
-      </w:r>
-      <w:r>
-        <w:t xml:space="preserve">ão se dá de acordo com o padrão adotado pela </w:t>
+        <w:t xml:space="preserve">padrão adotado pela </w:t>
       </w:r>
       <w:r>
         <w:t>FAA.</w:t>
@@ -1231,7 +1232,7 @@
       <w:tblPr>
         <w:tblStyle w:val="Tabelacomgrade"/>
         <w:tblW w:w="0" w:type="auto"/>
-        <w:tblLook w:val="04A0"/>
+        <w:tblLook w:val="04A0" w:firstRow="1" w:lastRow="0" w:firstColumn="1" w:lastColumn="0" w:noHBand="0" w:noVBand="1"/>
       </w:tblPr>
       <w:tblGrid>
         <w:gridCol w:w="1751"/>
@@ -3165,7 +3166,7 @@
 </file>
 
 <file path=word/numbering.xml><?xml version="1.0" encoding="utf-8"?>
-<w:numbering xmlns:ve="http://schemas.openxmlformats.org/markup-compatibility/2006" xmlns:o="urn:schemas-microsoft-com:office:office" xmlns:r="http://schemas.openxmlformats.org/officeDocument/2006/relationships" xmlns:m="http://schemas.openxmlformats.org/officeDocument/2006/math" xmlns:v="urn:schemas-microsoft-com:vml" xmlns:wp="http://schemas.openxmlformats.org/drawingml/2006/wordprocessingDrawing" xmlns:w10="urn:schemas-microsoft-com:office:word" xmlns:w="http://schemas.openxmlformats.org/wordprocessingml/2006/main" xmlns:wne="http://schemas.microsoft.com/office/word/2006/wordml">
+<w:numbering xmlns:wpc="http://schemas.microsoft.com/office/word/2010/wordprocessingCanvas" xmlns:mc="http://schemas.openxmlformats.org/markup-compatibility/2006" xmlns:o="urn:schemas-microsoft-com:office:office" xmlns:r="http://schemas.openxmlformats.org/officeDocument/2006/relationships" xmlns:m="http://schemas.openxmlformats.org/officeDocument/2006/math" xmlns:v="urn:schemas-microsoft-com:vml" xmlns:wp14="http://schemas.microsoft.com/office/word/2010/wordprocessingDrawing" xmlns:wp="http://schemas.openxmlformats.org/drawingml/2006/wordprocessingDrawing" xmlns:w10="urn:schemas-microsoft-com:office:word" xmlns:w="http://schemas.openxmlformats.org/wordprocessingml/2006/main" xmlns:w14="http://schemas.microsoft.com/office/word/2010/wordml" xmlns:wpg="http://schemas.microsoft.com/office/word/2010/wordprocessingGroup" xmlns:wpi="http://schemas.microsoft.com/office/word/2010/wordprocessingInk" xmlns:wne="http://schemas.microsoft.com/office/word/2006/wordml" xmlns:wps="http://schemas.microsoft.com/office/word/2010/wordprocessingShape" mc:Ignorable="w14 wp14">
   <w:abstractNum w:abstractNumId="0">
     <w:nsid w:val="3CD73F27"/>
     <w:multiLevelType w:val="hybridMultilevel"/>
@@ -3733,7 +3734,7 @@
 </file>
 
 <file path=word/styles.xml><?xml version="1.0" encoding="utf-8"?>
-<w:styles xmlns:r="http://schemas.openxmlformats.org/officeDocument/2006/relationships" xmlns:w="http://schemas.openxmlformats.org/wordprocessingml/2006/main">
+<w:styles xmlns:mc="http://schemas.openxmlformats.org/markup-compatibility/2006" xmlns:r="http://schemas.openxmlformats.org/officeDocument/2006/relationships" xmlns:w="http://schemas.openxmlformats.org/wordprocessingml/2006/main" xmlns:w14="http://schemas.microsoft.com/office/word/2010/wordml" mc:Ignorable="w14">
   <w:docDefaults>
     <w:rPrDefault>
       <w:rPr>
@@ -3932,7 +3933,6 @@
     <w:uiPriority w:val="99"/>
     <w:semiHidden/>
     <w:unhideWhenUsed/>
-    <w:qFormat/>
     <w:tblPr>
       <w:tblInd w:w="0" w:type="dxa"/>
       <w:tblCellMar>

</xml_diff>

<commit_message>
modificaoes na revisao de literatura
</commit_message>
<xml_diff>
--- a/pre_projeto_Francisco V1.0.docx
+++ b/pre_projeto_Francisco V1.0.docx
@@ -1,6 +1,6 @@
 
 <file path=word/document.xml><?xml version="1.0" encoding="utf-8"?>
-<w:document xmlns:wpc="http://schemas.microsoft.com/office/word/2010/wordprocessingCanvas" xmlns:mc="http://schemas.openxmlformats.org/markup-compatibility/2006" xmlns:o="urn:schemas-microsoft-com:office:office" xmlns:r="http://schemas.openxmlformats.org/officeDocument/2006/relationships" xmlns:m="http://schemas.openxmlformats.org/officeDocument/2006/math" xmlns:v="urn:schemas-microsoft-com:vml" xmlns:wp14="http://schemas.microsoft.com/office/word/2010/wordprocessingDrawing" xmlns:wp="http://schemas.openxmlformats.org/drawingml/2006/wordprocessingDrawing" xmlns:w10="urn:schemas-microsoft-com:office:word" xmlns:w="http://schemas.openxmlformats.org/wordprocessingml/2006/main" xmlns:w14="http://schemas.microsoft.com/office/word/2010/wordml" xmlns:wpg="http://schemas.microsoft.com/office/word/2010/wordprocessingGroup" xmlns:wpi="http://schemas.microsoft.com/office/word/2010/wordprocessingInk" xmlns:wne="http://schemas.microsoft.com/office/word/2006/wordml" xmlns:wps="http://schemas.microsoft.com/office/word/2010/wordprocessingShape" mc:Ignorable="w14 wp14">
+<w:document xmlns:ve="http://schemas.openxmlformats.org/markup-compatibility/2006" xmlns:o="urn:schemas-microsoft-com:office:office" xmlns:r="http://schemas.openxmlformats.org/officeDocument/2006/relationships" xmlns:m="http://schemas.openxmlformats.org/officeDocument/2006/math" xmlns:v="urn:schemas-microsoft-com:vml" xmlns:wp="http://schemas.openxmlformats.org/drawingml/2006/wordprocessingDrawing" xmlns:w10="urn:schemas-microsoft-com:office:word" xmlns:w="http://schemas.openxmlformats.org/wordprocessingml/2006/main" xmlns:wne="http://schemas.microsoft.com/office/word/2006/wordml">
   <w:body>
     <w:tbl>
       <w:tblPr>
@@ -18,7 +18,7 @@
           <w:left w:w="70" w:type="dxa"/>
           <w:right w:w="70" w:type="dxa"/>
         </w:tblCellMar>
-        <w:tblLook w:val="0000" w:firstRow="0" w:lastRow="0" w:firstColumn="0" w:lastColumn="0" w:noHBand="0" w:noVBand="0"/>
+        <w:tblLook w:val="0000"/>
       </w:tblPr>
       <w:tblGrid>
         <w:gridCol w:w="8978"/>
@@ -158,7 +158,13 @@
               <w:rPr>
                 <w:b/>
               </w:rPr>
-              <w:t>Gerador de Requisitos SCR a Partir de Modelos SCADE</w:t>
+              <w:t>Gerador de Modelos</w:t>
+            </w:r>
+            <w:r>
+              <w:rPr>
+                <w:b/>
+              </w:rPr>
+              <w:t xml:space="preserve"> SCR a Partir de Modelos SCADE</w:t>
             </w:r>
           </w:p>
         </w:tc>
@@ -221,77 +227,59 @@
         <w:t>O desenvolvimento de sistemas críticos engloba uma série questões no que</w:t>
       </w:r>
       <w:r>
-        <w:t xml:space="preserve"> diz respeito a sua implantação.</w:t>
-      </w:r>
-      <w:r>
+        <w:t xml:space="preserve"> diz respeito a sua implantação.P</w:t>
+      </w:r>
+      <w:r>
+        <w:t>ara que tais sistemas pos</w:t>
+      </w:r>
+      <w:r>
+        <w:t>sam ser postos em funcionamento,e</w:t>
+      </w:r>
+      <w:r>
+        <w:t>stes sistemas devem satisfazer determinados padrões, que regem normas para seu desenvolvime</w:t>
+      </w:r>
+      <w:r>
+        <w:t>nto. Para sistemas av</w:t>
+      </w:r>
+      <w:r>
+        <w:t>iônicos, a norma DO-178C é o padrão que regulamenta o desenvolvimento de software para aeronaves. Este padrão é adotado pela FAA (</w:t>
+      </w:r>
+      <w:r>
+        <w:rPr>
+          <w:i/>
+        </w:rPr>
+        <w:t xml:space="preserve">Federal </w:t>
+      </w:r>
+      <w:proofErr w:type="spellStart"/>
+      <w:r>
+        <w:rPr>
+          <w:i/>
+        </w:rPr>
+        <w:t>Aviation</w:t>
+      </w:r>
+      <w:proofErr w:type="spellEnd"/>
+      <w:r>
+        <w:rPr>
+          <w:i/>
+        </w:rPr>
         <w:t xml:space="preserve"> </w:t>
       </w:r>
-      <w:r>
-        <w:t>P</w:t>
-      </w:r>
-      <w:r>
-        <w:t>ara que tais sistemas pos</w:t>
-      </w:r>
-      <w:r>
-        <w:t>sam ser postos em funcionamento,</w:t>
-      </w:r>
-      <w:r>
-        <w:t xml:space="preserve"> </w:t>
-      </w:r>
-      <w:r>
-        <w:t>e</w:t>
-      </w:r>
-      <w:r>
-        <w:t>stes sistemas devem satisfazer determinados padrões, que regem normas para seu desenvolvime</w:t>
-      </w:r>
-      <w:r>
-        <w:t>nto. Para sistemas av</w:t>
-      </w:r>
-      <w:r>
-        <w:t>iônicos, a norma DO-178C é o padrão que regulamenta o desenvolvimento de software para aeronaves. Este padrão é adotado pela FAA (</w:t>
-      </w:r>
+      <w:proofErr w:type="spellStart"/>
       <w:r>
         <w:rPr>
           <w:i/>
         </w:rPr>
-        <w:t xml:space="preserve">Federal </w:t>
-      </w:r>
-      <w:proofErr w:type="spellStart"/>
-      <w:r>
-        <w:rPr>
-          <w:i/>
-        </w:rPr>
-        <w:t>Aviation</w:t>
+        <w:t>Administration</w:t>
       </w:r>
       <w:proofErr w:type="spellEnd"/>
       <w:r>
-        <w:rPr>
-          <w:i/>
-        </w:rPr>
-        <w:t xml:space="preserve"> </w:t>
-      </w:r>
-      <w:proofErr w:type="spellStart"/>
-      <w:r>
-        <w:rPr>
-          <w:i/>
-        </w:rPr>
-        <w:t>Administration</w:t>
-      </w:r>
-      <w:proofErr w:type="spellEnd"/>
-      <w:r>
         <w:t>) dos EUA, pela ANAC no Brasil e EASA n</w:t>
       </w:r>
       <w:r>
         <w:t>a Europa [1</w:t>
       </w:r>
       <w:r>
-        <w:t>,</w:t>
-      </w:r>
-      <w:r>
-        <w:t xml:space="preserve"> </w:t>
-      </w:r>
-      <w:r>
-        <w:t>4</w:t>
+        <w:t>,4</w:t>
       </w:r>
       <w:r>
         <w:t>]</w:t>
@@ -340,99 +328,82 @@
         <w:t>Certificados de segurança garantem a sociedade como um todo que a implantação de um dado sistema não representa um risco de dano inaceitável</w:t>
       </w:r>
       <w:r>
+        <w:t>[2</w:t>
+      </w:r>
+      <w:r>
+        <w:t>]</w:t>
+      </w:r>
+      <w:r>
+        <w:t>. Para as entidades certificadoras, é necessário que todos os artefatos do projeto satisfaçam os altos padrões de qualidade como, por exemplo, o DO-178C.</w:t>
+      </w:r>
+      <w:r>
+        <w:t xml:space="preserve">Porem, como discutido em [3], os requisitos de um sistema normalmente </w:t>
+      </w:r>
+      <w:r>
+        <w:t>são</w:t>
+      </w:r>
+      <w:r>
+        <w:t xml:space="preserve">descritos informalmente, </w:t>
+      </w:r>
+      <w:r>
+        <w:t>usando</w:t>
+      </w:r>
+      <w:r>
+        <w:t xml:space="preserve"> linguagem natural. Por meio do SCR (Software </w:t>
+      </w:r>
+      <w:proofErr w:type="spellStart"/>
+      <w:r>
+        <w:t>Cost</w:t>
+      </w:r>
+      <w:proofErr w:type="spellEnd"/>
+      <w:r>
         <w:t xml:space="preserve"> </w:t>
       </w:r>
-      <w:r>
-        <w:t>[2</w:t>
-      </w:r>
-      <w:r>
-        <w:t>]</w:t>
-      </w:r>
-      <w:r>
-        <w:t>. Para as entidades certificadoras, é necessário que todos os artefatos do projeto satisfaçam os altos padrões de qualidade como, por exemplo, o DO-178C.</w:t>
+      <w:proofErr w:type="spellStart"/>
+      <w:r>
+        <w:t>Reduction</w:t>
+      </w:r>
+      <w:proofErr w:type="spellEnd"/>
+      <w:r>
+        <w:t>), pode-se obter a descrição formal de requisitos em uma linguagem amigável,</w:t>
+      </w:r>
+      <w:r>
+        <w:t xml:space="preserve"> mas isso não é suficiente para obtenção de certificado de segurança, </w:t>
+      </w:r>
+      <w:r>
+        <w:t>código certificado é um outro</w:t>
+      </w:r>
+      <w:r>
+        <w:t>ponto chave</w:t>
+      </w:r>
+      <w:r>
+        <w:t xml:space="preserve"> para </w:t>
+      </w:r>
+      <w:r>
+        <w:t>certificação</w:t>
+      </w:r>
+      <w:r>
+        <w:t xml:space="preserve"> do sistema</w:t>
+      </w:r>
+      <w:r>
+        <w:t xml:space="preserve">, é possível se obter </w:t>
+      </w:r>
+      <w:r>
+        <w:t>código</w:t>
+      </w:r>
+      <w:r>
+        <w:t xml:space="preserve"> certificado de acordo com DO-178C utilizando SCADE (ambiente de desenvolvimento baseado em modelos)</w:t>
+      </w:r>
+      <w:r>
+        <w:t xml:space="preserve"> [3]</w:t>
+      </w:r>
+      <w:r>
+        <w:t>.</w:t>
       </w:r>
       <w:r>
         <w:t xml:space="preserve"> </w:t>
       </w:r>
       <w:r>
-        <w:t xml:space="preserve">Porem, como discutido em [3], os requisitos de um sistema normalmente </w:t>
-      </w:r>
-      <w:r>
-        <w:t>são</w:t>
-      </w:r>
-      <w:r>
-        <w:t xml:space="preserve"> </w:t>
-      </w:r>
-      <w:r>
-        <w:t xml:space="preserve">descritos informalmente, </w:t>
-      </w:r>
-      <w:r>
-        <w:t>usando</w:t>
-      </w:r>
-      <w:r>
-        <w:t xml:space="preserve"> linguagem natural. Por meio do SCR (Software </w:t>
-      </w:r>
-      <w:proofErr w:type="spellStart"/>
-      <w:r>
-        <w:t>Cost</w:t>
-      </w:r>
-      <w:proofErr w:type="spellEnd"/>
-      <w:r>
-        <w:t xml:space="preserve"> </w:t>
-      </w:r>
-      <w:proofErr w:type="spellStart"/>
-      <w:r>
-        <w:t>Reduction</w:t>
-      </w:r>
-      <w:proofErr w:type="spellEnd"/>
-      <w:r>
-        <w:t>), pode-se obter a descrição formal de requisitos em uma linguagem amigável,</w:t>
-      </w:r>
-      <w:r>
-        <w:t xml:space="preserve"> mas isso não é suficiente para obtenção de certificado de segurança, </w:t>
-      </w:r>
-      <w:r>
-        <w:t xml:space="preserve">código certificado é </w:t>
-      </w:r>
-      <w:proofErr w:type="gramStart"/>
-      <w:r>
-        <w:t>um outro</w:t>
-      </w:r>
-      <w:proofErr w:type="gramEnd"/>
-      <w:r>
-        <w:t xml:space="preserve"> </w:t>
-      </w:r>
-      <w:r>
-        <w:t>ponto chave</w:t>
-      </w:r>
-      <w:r>
-        <w:t xml:space="preserve"> para </w:t>
-      </w:r>
-      <w:r>
-        <w:t>certificação</w:t>
-      </w:r>
-      <w:r>
-        <w:t xml:space="preserve"> do sistema</w:t>
-      </w:r>
-      <w:r>
-        <w:t xml:space="preserve">, é possível se obter </w:t>
-      </w:r>
-      <w:r>
-        <w:t>código</w:t>
-      </w:r>
-      <w:r>
-        <w:t xml:space="preserve"> certificado de acordo com DO-178C utilizando SCADE (ambiente de desenvolvimento baseado em modelos)</w:t>
-      </w:r>
-      <w:r>
-        <w:t xml:space="preserve"> [3]</w:t>
-      </w:r>
-      <w:r>
-        <w:t>.</w:t>
-      </w:r>
-      <w:r>
-        <w:t xml:space="preserve"> </w:t>
-      </w:r>
-      <w:r>
         <w:t xml:space="preserve">A norma DO-178C exige que </w:t>
       </w:r>
       <w:r>
@@ -449,9 +420,6 @@
       </w:r>
       <w:r>
         <w:t xml:space="preserve"> estes artefatos satisfação as exigências dos órgãos certificadores [3].</w:t>
-      </w:r>
-      <w:r>
-        <w:t xml:space="preserve"> </w:t>
       </w:r>
     </w:p>
     <w:p>
@@ -521,7 +489,13 @@
         <w:t xml:space="preserve">documento de </w:t>
       </w:r>
       <w:r>
-        <w:t xml:space="preserve">requisitos </w:t>
+        <w:t>requisitos</w:t>
+      </w:r>
+      <w:r>
+        <w:t>, a cada vez que uma simulação e rodada,</w:t>
+      </w:r>
+      <w:r>
+        <w:t xml:space="preserve"> </w:t>
       </w:r>
       <w:r>
         <w:t>para que</w:t>
@@ -536,11 +510,11 @@
         <w:t>m</w:t>
       </w:r>
       <w:r>
-        <w:t xml:space="preserve"> em conformidade um com o outro. Atualmente, o processo de atualização do documento de requisitos apôs o resultado das </w:t>
+        <w:t xml:space="preserve"> em conformidade um com o outro. Atualmente, o processo de atualização do documento </w:t>
       </w:r>
       <w:r>
         <w:lastRenderedPageBreak/>
-        <w:t>simulações com os modelos, é feito por seres humanos, o que pode gerar inconsistências na rastreabilidade destes artefatos.</w:t>
+        <w:t>de requisitos apôs o resultado das simulações com os modelos, é feito por seres humanos, o que pode gerar inconsistências na rastreabilidade destes artefatos.</w:t>
       </w:r>
     </w:p>
     <w:p>
@@ -550,9 +524,6 @@
       <w:r>
         <w:t>Deste modo, a criação de um tradutor de modelos SCADE para requisitos SCR, seria uma ferramenta de grande valia para essas empresas. Visto que, a automação desse processo,</w:t>
       </w:r>
-      <w:r>
-        <w:t xml:space="preserve"> </w:t>
-      </w:r>
       <w:bookmarkStart w:id="0" w:name="_GoBack"/>
       <w:bookmarkEnd w:id="0"/>
       <w:r>
@@ -569,92 +540,77 @@
     </w:p>
     <w:p>
       <w:pPr>
-        <w:ind w:firstLine="708"/>
-      </w:pPr>
+        <w:rPr>
+          <w:b/>
+        </w:rPr>
+      </w:pPr>
+      <w:r>
+        <w:rPr>
+          <w:b/>
+        </w:rPr>
+        <w:t>R</w:t>
+      </w:r>
+      <w:r>
+        <w:rPr>
+          <w:b/>
+        </w:rPr>
+        <w:t xml:space="preserve">evisão da </w:t>
+      </w:r>
+      <w:r>
+        <w:rPr>
+          <w:b/>
+        </w:rPr>
+        <w:t>L</w:t>
+      </w:r>
+      <w:r>
+        <w:rPr>
+          <w:b/>
+        </w:rPr>
+        <w:t>iteratura</w:t>
+      </w:r>
     </w:p>
     <w:p>
       <w:pPr>
         <w:ind w:firstLine="708"/>
       </w:pPr>
       <w:r>
-        <w:rPr>
-          <w:highlight w:val="yellow"/>
-        </w:rPr>
-        <w:t>O documento de requisitos é o artefato mais importante em um processo de desenvolvimento de sistemas</w:t>
-      </w:r>
-      <w:r>
-        <w:t xml:space="preserve">. Ao longo do ciclo de desenvolvimento, este documento sofre refinamentos, saindo de uma visão mais abstrata para uma representação mais próxima de uma </w:t>
-      </w:r>
-      <w:proofErr w:type="gramStart"/>
-      <w:r>
-        <w:t>implementação</w:t>
-      </w:r>
-      <w:proofErr w:type="gramEnd"/>
-      <w:r>
-        <w:t xml:space="preserve">. Porém os requisitos geralmente são expressos de maneira informal, por meio de linguagem natural </w:t>
-      </w:r>
-      <w:r>
-        <w:t>[3]</w:t>
-      </w:r>
-      <w:r>
-        <w:t xml:space="preserve">, que pode gerar ambigüidade e incompletudes. </w:t>
-      </w:r>
-      <w:r>
-        <w:rPr>
-          <w:highlight w:val="green"/>
-        </w:rPr>
-        <w:t>A formalização deste artefato</w:t>
-      </w:r>
-      <w:proofErr w:type="gramStart"/>
-      <w:r>
-        <w:rPr>
-          <w:highlight w:val="green"/>
-        </w:rPr>
-        <w:t>, pode</w:t>
-      </w:r>
-      <w:proofErr w:type="gramEnd"/>
-      <w:r>
-        <w:rPr>
-          <w:highlight w:val="green"/>
-        </w:rPr>
-        <w:t xml:space="preserve"> ser feita utilizando SCR (Software </w:t>
-      </w:r>
-      <w:proofErr w:type="spellStart"/>
-      <w:r>
-        <w:rPr>
-          <w:highlight w:val="green"/>
-        </w:rPr>
-        <w:t>Cost</w:t>
-      </w:r>
-      <w:proofErr w:type="spellEnd"/>
-      <w:r>
-        <w:rPr>
-          <w:highlight w:val="green"/>
-        </w:rPr>
-        <w:t xml:space="preserve"> </w:t>
-      </w:r>
-      <w:proofErr w:type="spellStart"/>
-      <w:r>
-        <w:rPr>
-          <w:highlight w:val="green"/>
-        </w:rPr>
-        <w:t>Reduction</w:t>
-      </w:r>
-      <w:proofErr w:type="spellEnd"/>
-      <w:r>
-        <w:rPr>
-          <w:highlight w:val="green"/>
-        </w:rPr>
-        <w:t>),</w:t>
-      </w:r>
-      <w:r>
-        <w:t xml:space="preserve"> que consiste em um método para descrição formal de requisitos. Como demonstrado por </w:t>
-      </w:r>
-      <w:r>
-        <w:t>[3]</w:t>
-      </w:r>
-      <w:r>
-        <w:t>, é possível se obter modelos SCADE a partir de especificações descrita em SCR. SCADE possui em seu ambiente de desenvolvimento um gerador automático de código na linguagem C este código segue o padrão DO-178C o que garante sua certificação.</w:t>
+        <w:t xml:space="preserve">Sistemas </w:t>
+      </w:r>
+      <w:r>
+        <w:t>de controle utilizados na aviação</w:t>
+      </w:r>
+      <w:r>
+        <w:t xml:space="preserve"> apresentam-se</w:t>
+      </w:r>
+      <w:r>
+        <w:t xml:space="preserve"> como um</w:t>
+      </w:r>
+      <w:r>
+        <w:t xml:space="preserve"> conjunto de softwares e outros sistemas que são responsáveis por diversas funções importantes em aeronaves modernas. Alguns destes sistemas operam em solo, </w:t>
+      </w:r>
+      <w:r>
+        <w:t xml:space="preserve">como sistemas para controle de trafego aéreo, </w:t>
+      </w:r>
+      <w:r>
+        <w:t>bem como podem ser embarcados nas aeronaves</w:t>
+      </w:r>
+      <w:r>
+        <w:t xml:space="preserve">, </w:t>
+      </w:r>
+      <w:r>
+        <w:t>sendo então</w:t>
+      </w:r>
+      <w:r>
+        <w:t xml:space="preserve"> denominados aviônicos </w:t>
+      </w:r>
+      <w:r>
+        <w:t>[</w:t>
+      </w:r>
+      <w:r>
+        <w:t>1</w:t>
+      </w:r>
+      <w:r>
+        <w:t>].</w:t>
       </w:r>
     </w:p>
     <w:p>
@@ -662,306 +618,321 @@
         <w:ind w:firstLine="708"/>
       </w:pPr>
       <w:r>
-        <w:rPr>
-          <w:highlight w:val="yellow"/>
-        </w:rPr>
-        <w:t>Para determinadas empresas</w:t>
-      </w:r>
-      <w:r>
-        <w:rPr>
-          <w:highlight w:val="yellow"/>
-        </w:rPr>
-        <w:t xml:space="preserve"> que desenvolvem sistemas críticos, </w:t>
-      </w:r>
-      <w:r>
-        <w:rPr>
-          <w:highlight w:val="yellow"/>
-        </w:rPr>
-        <w:t xml:space="preserve">como a Embraer, que trabalham </w:t>
-      </w:r>
-      <w:r>
-        <w:rPr>
-          <w:highlight w:val="yellow"/>
-        </w:rPr>
-        <w:t xml:space="preserve">mais diretamente com </w:t>
-      </w:r>
-      <w:r>
-        <w:rPr>
-          <w:highlight w:val="yellow"/>
-        </w:rPr>
-        <w:t>sistemas de controle,</w:t>
-      </w:r>
-      <w:r>
-        <w:rPr>
-          <w:highlight w:val="yellow"/>
-        </w:rPr>
-        <w:t xml:space="preserve"> por meio de modelos </w:t>
+        <w:t xml:space="preserve">Sistemas aviônicos são classificados com sistemas críticos, visto que o </w:t>
+      </w:r>
+      <w:r>
+        <w:t>mau</w:t>
+      </w:r>
+      <w:r>
+        <w:t xml:space="preserve"> funcionamento deste pode acarretar em risco para</w:t>
+      </w:r>
+      <w:r>
+        <w:t xml:space="preserve"> os que o operam ou o utilizam de </w:t>
+      </w:r>
+      <w:r>
+        <w:t>outras formas</w:t>
+      </w:r>
+      <w:r>
+        <w:t xml:space="preserve">. </w:t>
+      </w:r>
+      <w:r>
+        <w:t>Sistemas desta natureza requerem regulamentação por órgãos competentes para que possam entrar em atividade [1, 3]</w:t>
+      </w:r>
+      <w:r>
+        <w:t xml:space="preserve">. </w:t>
+      </w:r>
+      <w:r>
+        <w:t>Estas entidades emitem certificados de segurança (</w:t>
       </w:r>
       <w:proofErr w:type="spellStart"/>
       <w:r>
         <w:rPr>
-          <w:highlight w:val="yellow"/>
-        </w:rPr>
-        <w:t>Simulink</w:t>
+          <w:i/>
+        </w:rPr>
+        <w:t>safety</w:t>
       </w:r>
       <w:proofErr w:type="spellEnd"/>
       <w:r>
-        <w:rPr>
-          <w:highlight w:val="yellow"/>
-        </w:rPr>
-        <w:t xml:space="preserve">/SCADE, entre </w:t>
-      </w:r>
-      <w:proofErr w:type="spellStart"/>
-      <w:r>
-        <w:rPr>
-          <w:highlight w:val="yellow"/>
-        </w:rPr>
-        <w:t>outros.O</w:t>
-      </w:r>
-      <w:proofErr w:type="spellEnd"/>
-      <w:r>
-        <w:rPr>
-          <w:highlight w:val="yellow"/>
-        </w:rPr>
-        <w:t xml:space="preserve"> uso de mode</w:t>
-      </w:r>
-      <w:r>
-        <w:rPr>
-          <w:highlight w:val="yellow"/>
-        </w:rPr>
-        <w:t xml:space="preserve">los de simulação induz a atualizações </w:t>
-      </w:r>
-      <w:r>
-        <w:rPr>
-          <w:highlight w:val="yellow"/>
-        </w:rPr>
-        <w:t>nos requisitos</w:t>
-      </w:r>
-      <w:r>
-        <w:rPr>
-          <w:highlight w:val="yellow"/>
-        </w:rPr>
-        <w:t>de maneira que</w:t>
-      </w:r>
-      <w:r>
-        <w:rPr>
-          <w:highlight w:val="yellow"/>
-        </w:rPr>
-        <w:t>, tanto os requisitos quanto os modelos</w:t>
-      </w:r>
-      <w:r>
-        <w:rPr>
-          <w:highlight w:val="yellow"/>
-        </w:rPr>
-        <w:t xml:space="preserve"> estejam em </w:t>
-      </w:r>
-      <w:r>
-        <w:rPr>
-          <w:highlight w:val="yellow"/>
-        </w:rPr>
-        <w:t>conformidade um com o outro</w:t>
-      </w:r>
-      <w:r>
-        <w:rPr>
-          <w:highlight w:val="yellow"/>
-        </w:rPr>
-        <w:t>.</w:t>
-      </w:r>
-      <w:r>
-        <w:rPr>
-          <w:highlight w:val="yellow"/>
-        </w:rPr>
-        <w:t xml:space="preserve"> Atualmente, o processo</w:t>
-      </w:r>
-      <w:r>
-        <w:rPr>
-          <w:highlight w:val="yellow"/>
-        </w:rPr>
-        <w:t xml:space="preserve"> de atualização do documento de requisitos apôs o resultado das simulações com os modelos, é feito por seres humanos</w:t>
-      </w:r>
-      <w:r>
-        <w:rPr>
-          <w:highlight w:val="yellow"/>
-        </w:rPr>
-        <w:t>, o que pode gerar inconsistências na rastreabilidade destes artefatos</w:t>
-      </w:r>
-      <w:r>
-        <w:rPr>
-          <w:highlight w:val="yellow"/>
-        </w:rPr>
-        <w:t>.</w:t>
+        <w:t xml:space="preserve">) garantindo </w:t>
+      </w:r>
+      <w:r>
+        <w:t xml:space="preserve">a sociedade </w:t>
+      </w:r>
+      <w:r>
+        <w:t>que o sistema funcionará como planejado.</w:t>
+      </w:r>
+      <w:r>
+        <w:t xml:space="preserve"> A</w:t>
       </w:r>
       <w:r>
         <w:t xml:space="preserve"> </w:t>
+      </w:r>
+      <w:r>
+        <w:t>certificação</w:t>
+      </w:r>
+      <w:r>
+        <w:t xml:space="preserve"> de sistemas </w:t>
+      </w:r>
+      <w:r>
+        <w:t>av</w:t>
+      </w:r>
+      <w:r>
+        <w:t>iônicos</w:t>
+      </w:r>
+      <w:r>
+        <w:t xml:space="preserve">, </w:t>
+      </w:r>
+      <w:r>
+        <w:t xml:space="preserve">devido a acordos internacionais </w:t>
+      </w:r>
+      <w:r>
+        <w:t>se dá de acordo com o padrão adotado pela FAA</w:t>
+      </w:r>
+      <w:r>
+        <w:t>, atualmente o padrão DO-178C é o padrão vigente para este órgão.</w:t>
       </w:r>
     </w:p>
     <w:p>
       <w:pPr>
-        <w:rPr>
-          <w:b/>
-        </w:rPr>
-      </w:pPr>
-      <w:r>
-        <w:rPr>
-          <w:b/>
-        </w:rPr>
-        <w:t>R</w:t>
-      </w:r>
-      <w:r>
-        <w:rPr>
-          <w:b/>
-        </w:rPr>
-        <w:t xml:space="preserve">evisão da </w:t>
-      </w:r>
-      <w:r>
-        <w:rPr>
-          <w:b/>
-        </w:rPr>
-        <w:t>L</w:t>
-      </w:r>
-      <w:r>
-        <w:rPr>
-          <w:b/>
-        </w:rPr>
-        <w:t>iteratura</w:t>
+        <w:ind w:firstLine="708"/>
+      </w:pPr>
+      <w:r>
+        <w:t>O padrão DO-178</w:t>
+      </w:r>
+      <w:r>
+        <w:t xml:space="preserve"> </w:t>
+      </w:r>
+      <w:r>
+        <w:t>(</w:t>
+      </w:r>
+      <w:r>
+        <w:t xml:space="preserve">seu equivalente na Europa </w:t>
+      </w:r>
+      <w:r>
+        <w:t xml:space="preserve">é o </w:t>
+      </w:r>
+      <w:r>
+        <w:t>ED-12</w:t>
+      </w:r>
+      <w:r>
+        <w:t xml:space="preserve">) fornece várias orientações sobre os diversos processos do ciclo de vida de softwares críticos, com forte ênfase na verificação. Sua versão mais bem sucedida foi a DO-178B que foi introduzida em 1992, durante seus vinte anos de vigência </w:t>
+      </w:r>
+      <w:r>
+        <w:t xml:space="preserve">este padrão </w:t>
+      </w:r>
+      <w:r>
+        <w:t>n</w:t>
+      </w:r>
+      <w:r>
+        <w:t>ão acarretou nenhuma fatalidade</w:t>
+      </w:r>
+      <w:r>
+        <w:t xml:space="preserve"> devido </w:t>
+      </w:r>
+      <w:r>
+        <w:t>à</w:t>
+      </w:r>
+      <w:r>
+        <w:t xml:space="preserve"> falha na </w:t>
+      </w:r>
+      <w:proofErr w:type="gramStart"/>
+      <w:r>
+        <w:t>implementação</w:t>
+      </w:r>
+      <w:proofErr w:type="gramEnd"/>
+      <w:r>
+        <w:t xml:space="preserve"> de requisitos de software</w:t>
+      </w:r>
+      <w:r>
+        <w:t xml:space="preserve"> [6]</w:t>
+      </w:r>
+      <w:r>
+        <w:t>.</w:t>
+      </w:r>
+      <w:r>
+        <w:t xml:space="preserve"> DO-178B </w:t>
+      </w:r>
+      <w:r>
+        <w:t>pa</w:t>
+      </w:r>
+      <w:r>
+        <w:t xml:space="preserve">ssou por um processo de revisão </w:t>
+      </w:r>
+      <w:r>
+        <w:t>e sofreu mudanças para esclarecer algumas inconsistências, e introduzir novas metodologias e tecnologias</w:t>
+      </w:r>
+      <w:r>
+        <w:t xml:space="preserve"> </w:t>
+      </w:r>
+      <w:r>
+        <w:t>[4]</w:t>
+      </w:r>
+      <w:r>
+        <w:t>. O padrão DO-178C é atualmente o padrão adotado pela FAA</w:t>
+      </w:r>
+      <w:r>
+        <w:t>, dentre outras melhorias,</w:t>
+      </w:r>
+      <w:r>
+        <w:t xml:space="preserve"> est</w:t>
+      </w:r>
+      <w:r>
+        <w:t>e padrão inclui um suplemento para</w:t>
+      </w:r>
+      <w:r>
+        <w:t xml:space="preserve"> métodos </w:t>
+      </w:r>
+      <w:proofErr w:type="gramStart"/>
+      <w:r>
+        <w:t>formais conhecido</w:t>
+      </w:r>
+      <w:proofErr w:type="gramEnd"/>
+      <w:r>
+        <w:t xml:space="preserve"> como DO-3334 [4, 6].</w:t>
       </w:r>
     </w:p>
     <w:p>
       <w:pPr>
         <w:ind w:firstLine="708"/>
       </w:pPr>
-      <w:r>
-        <w:t xml:space="preserve">Sistemas </w:t>
-      </w:r>
-      <w:r>
-        <w:t>de controle utilizados na aviação</w:t>
-      </w:r>
-      <w:r>
-        <w:t xml:space="preserve"> apresentam-se</w:t>
-      </w:r>
-      <w:r>
-        <w:t xml:space="preserve"> como um</w:t>
-      </w:r>
-      <w:r>
-        <w:t xml:space="preserve"> conjunto de softwares e outros sistemas de controles que são responsáveis por diversas funções importantes em aeronaves modernas. Alguns destes sistemas operam em solo, </w:t>
-      </w:r>
-      <w:r>
-        <w:t xml:space="preserve">como sistemas para controle de trafego aéreo, </w:t>
-      </w:r>
-      <w:r>
-        <w:t>bem como podem ser embarcados nas aeronaves</w:t>
-      </w:r>
-      <w:r>
-        <w:t xml:space="preserve">, </w:t>
-      </w:r>
-      <w:r>
-        <w:t>sendo então</w:t>
-      </w:r>
-      <w:r>
-        <w:t xml:space="preserve"> denominados aviônicos </w:t>
-      </w:r>
-      <w:r>
-        <w:t>[</w:t>
-      </w:r>
-      <w:r>
-        <w:t>1</w:t>
-      </w:r>
-      <w:r>
-        <w:t>].</w:t>
-      </w:r>
     </w:p>
     <w:p>
       <w:pPr>
         <w:ind w:firstLine="708"/>
       </w:pPr>
       <w:r>
-        <w:t xml:space="preserve">Para que uma aeronave civil possa entrar em operação, o projeto deve ser homologado por autoridades aeronáuticas competentes [1]. </w:t>
-      </w:r>
-      <w:r>
-        <w:t xml:space="preserve">Como visto em [1], devido a acordos internacionais, o processo </w:t>
-      </w:r>
-      <w:r>
-        <w:t>de certificaç</w:t>
-      </w:r>
-      <w:r>
-        <w:t xml:space="preserve">ão se dá de acordo com o </w:t>
+        <w:t xml:space="preserve"> </w:t>
+      </w:r>
+      <w:r>
+        <w:t xml:space="preserve"> </w:t>
+      </w:r>
+      <w:commentRangeStart w:id="1"/>
+      <w:proofErr w:type="gramStart"/>
+      <w:r>
+        <w:t>requer</w:t>
+      </w:r>
+      <w:commentRangeEnd w:id="1"/>
+      <w:proofErr w:type="gramEnd"/>
+      <w:r>
+        <w:rPr>
+          <w:rStyle w:val="Refdecomentrio"/>
+        </w:rPr>
+        <w:commentReference w:id="1"/>
+      </w:r>
+      <w:r>
+        <w:t xml:space="preserve"> de seus artefatos extrema clareza, não ambigüidades e que haja rastreabilidade. Estas são as exigências das agencias que regulam e homologam</w:t>
+      </w:r>
+      <w:r>
+        <w:t xml:space="preserve"> </w:t>
+      </w:r>
+      <w:r>
+        <w:t xml:space="preserve">o desenvolvimento de sistemas para aeronaves </w:t>
+      </w:r>
+      <w:r>
+        <w:t xml:space="preserve">por meio de certificação de segurança </w:t>
       </w:r>
       <w:r>
         <w:lastRenderedPageBreak/>
-        <w:t xml:space="preserve">padrão adotado pela </w:t>
-      </w:r>
-      <w:r>
-        <w:t>FAA.</w:t>
-      </w:r>
-      <w:r>
-        <w:t xml:space="preserve"> No que diz respeito </w:t>
-      </w:r>
-      <w:r>
-        <w:t>à</w:t>
-      </w:r>
-      <w:r>
-        <w:t xml:space="preserve"> certificação de sistemas de so</w:t>
-      </w:r>
-      <w:r>
-        <w:t>ftware para aeronaves, tem-se o padrão DO-178C</w:t>
-      </w:r>
-      <w:r>
-        <w:t xml:space="preserve">, este padrão é o sucessor do padrão DO-178B que foi implantado em 1992 </w:t>
-      </w:r>
-      <w:r>
-        <w:t xml:space="preserve">e sofreu mudanças para esclarecer algumas </w:t>
-      </w:r>
-      <w:r>
-        <w:t>inconsistências, e introduzir novas metodologias e tecnologias</w:t>
-      </w:r>
-      <w:r>
-        <w:t>[4].</w:t>
+        <w:t xml:space="preserve">do sistema </w:t>
+      </w:r>
+      <w:r>
+        <w:t>[1].</w:t>
+      </w:r>
+      <w:r>
+        <w:t xml:space="preserve"> Esta certificação é um meio de garantir a sociedade</w:t>
+      </w:r>
+      <w:r>
+        <w:t xml:space="preserve"> </w:t>
+      </w:r>
+      <w:r>
+        <w:t xml:space="preserve">Como visto em [1], </w:t>
       </w:r>
     </w:p>
     <w:p>
       <w:pPr>
         <w:ind w:firstLine="708"/>
       </w:pPr>
-      <w:r>
-        <w:t xml:space="preserve"> As </w:t>
-      </w:r>
-      <w:r>
-        <w:t>normas requeridas pelos órgãos internacionais de certificação</w:t>
-      </w:r>
-      <w:r>
-        <w:t xml:space="preserve"> prevêem</w:t>
-      </w:r>
-      <w:r>
-        <w:t xml:space="preserve"> que os artefatos do processo de desenvolvimento de sistemas para aviação estejam de acordo com as exigência</w:t>
-      </w:r>
-      <w:r>
-        <w:t>s</w:t>
-      </w:r>
-      <w:r>
-        <w:t xml:space="preserve"> de padrões como o DO-178C. Um problema deste processo era garantir que os requisitos fossem expressos de maneira formal, evitando incompletudes e ambigüidades. A solução apontada por [3], utiliza SCR</w:t>
-      </w:r>
-      <w:r>
-        <w:t xml:space="preserve"> para descrever os requisitos em forma de tabelas por meio de expressões lógicas, além disto, o trabalho de [3] mostra como obter modelos SCADE a partir das especificações SCR</w:t>
-      </w:r>
-      <w:r>
-        <w:t>.</w:t>
-      </w:r>
-      <w:r>
-        <w:t xml:space="preserve"> SCADE possui em seu ambiente de desenvolvimento um gerador automático de código, o código gerado pelo SCADE satisfaz a norma DO-178C.</w:t>
-      </w:r>
     </w:p>
     <w:p>
       <w:pPr>
         <w:ind w:firstLine="708"/>
-        <w:rPr>
-          <w:b/>
-        </w:rPr>
-      </w:pPr>
-      <w:r>
-        <w:rPr>
-          <w:b/>
-        </w:rPr>
-        <w:t>Gestão de requisitos para sistemas aviônicos</w:t>
+      </w:pPr>
+      <w:proofErr w:type="gramStart"/>
+      <w:r>
+        <w:rPr>
+          <w:highlight w:val="green"/>
+        </w:rPr>
+        <w:t>devido</w:t>
+      </w:r>
+      <w:proofErr w:type="gramEnd"/>
+      <w:r>
+        <w:rPr>
+          <w:highlight w:val="green"/>
+        </w:rPr>
+        <w:t xml:space="preserve"> a acordos internacionais, o processo </w:t>
+      </w:r>
+      <w:r>
+        <w:rPr>
+          <w:highlight w:val="green"/>
+        </w:rPr>
+        <w:t>de certificaç</w:t>
+      </w:r>
+      <w:r>
+        <w:rPr>
+          <w:highlight w:val="green"/>
+        </w:rPr>
+        <w:t xml:space="preserve">ão se dá de acordo com o padrão adotado pela </w:t>
+      </w:r>
+      <w:r>
+        <w:rPr>
+          <w:highlight w:val="green"/>
+        </w:rPr>
+        <w:t>FAA</w:t>
+      </w:r>
+      <w:r>
+        <w:t>.</w:t>
+      </w:r>
+      <w:r>
+        <w:t xml:space="preserve"> No que diz respeito </w:t>
+      </w:r>
+      <w:r>
+        <w:t>à</w:t>
+      </w:r>
+      <w:r>
+        <w:t xml:space="preserve"> certificação de sistemas de so</w:t>
+      </w:r>
+      <w:r>
+        <w:t xml:space="preserve">ftware para aeronaves, tem-se </w:t>
+      </w:r>
+      <w:r>
+        <w:rPr>
+          <w:highlight w:val="green"/>
+        </w:rPr>
+        <w:t>o padrão DO-178C</w:t>
+      </w:r>
+      <w:r>
+        <w:rPr>
+          <w:highlight w:val="green"/>
+        </w:rPr>
+        <w:t xml:space="preserve">, este padrão é o sucessor do padrão DO-178B que foi implantado em 1992 </w:t>
+      </w:r>
+      <w:r>
+        <w:rPr>
+          <w:highlight w:val="green"/>
+        </w:rPr>
+        <w:t xml:space="preserve">e sofreu mudanças para esclarecer algumas </w:t>
+      </w:r>
+      <w:r>
+        <w:rPr>
+          <w:highlight w:val="green"/>
+        </w:rPr>
+        <w:t>inconsistências, e introduzir novas metodologias e tecnologias</w:t>
+      </w:r>
+      <w:r>
+        <w:rPr>
+          <w:highlight w:val="green"/>
+        </w:rPr>
+        <w:t>[4].</w:t>
       </w:r>
     </w:p>
     <w:p>
@@ -969,61 +940,122 @@
         <w:ind w:firstLine="708"/>
       </w:pPr>
       <w:r>
-        <w:t>Uma questão a ser considerada d</w:t>
-      </w:r>
-      <w:r>
-        <w:t xml:space="preserve">urante o </w:t>
-      </w:r>
-      <w:r>
-        <w:t xml:space="preserve">ciclo de desenvolvimento </w:t>
-      </w:r>
-      <w:r>
-        <w:t>de um sistema de software</w:t>
-      </w:r>
-      <w:r>
-        <w:t xml:space="preserve"> para aeronaves</w:t>
-      </w:r>
-      <w:r>
-        <w:t>é a gestão dos</w:t>
-      </w:r>
-      <w:r>
-        <w:t xml:space="preserve"> requisitos</w:t>
-      </w:r>
-      <w:r>
-        <w:t xml:space="preserve"> do sistema. </w:t>
-      </w:r>
-      <w:r>
-        <w:t>Requisitos estão sujeitos a</w:t>
-      </w:r>
-      <w:r>
-        <w:t xml:space="preserve"> alterações</w:t>
-      </w:r>
-      <w:r>
-        <w:t xml:space="preserve"> e ajustes, a fim de</w:t>
-      </w:r>
-      <w:r>
-        <w:t xml:space="preserve"> corrigir algumas incompletudes</w:t>
-      </w:r>
-      <w:r>
-        <w:t xml:space="preserve"> e ambiguidades</w:t>
-      </w:r>
-      <w:r>
-        <w:t xml:space="preserve"> ou atender mudanças </w:t>
-      </w:r>
-      <w:r>
-        <w:t xml:space="preserve">para estar de acordo com </w:t>
-      </w:r>
-      <w:r>
-        <w:t>as normas de segurança.</w:t>
+        <w:t xml:space="preserve"> As </w:t>
+      </w:r>
+      <w:r>
+        <w:t>normas requeridas pelos órgãos internacionais de certificação</w:t>
+      </w:r>
+      <w:r>
+        <w:t xml:space="preserve"> prevêem</w:t>
+      </w:r>
+      <w:r>
+        <w:t xml:space="preserve"> que os artefatos do processo de desenvolvimento de sistemas para aviação estejam de acordo com as exigência</w:t>
+      </w:r>
+      <w:r>
+        <w:t>s</w:t>
+      </w:r>
+      <w:r>
+        <w:t xml:space="preserve"> de padrões como o DO-178C. Um problema deste processo era garantir que os requisitos fossem expressos de maneira formal, evitando incompletudes e ambigüidades. A solução apontada por [3], utiliza SCR</w:t>
+      </w:r>
+      <w:r>
+        <w:t xml:space="preserve"> para descrever os requisitos em forma de tabelas por meio de expressões lógicas, além disto, o trabalho de [3] mostra como obter modelos SCADE a partir das especificações SCR</w:t>
+      </w:r>
+      <w:r>
+        <w:t>.</w:t>
+      </w:r>
+      <w:r>
+        <w:t xml:space="preserve"> SCADE possui em seu ambiente de desenvolvimento um gerador automático de código, o código gerado pelo SCADE satisfaz a norma DO-178C.</w:t>
       </w:r>
     </w:p>
     <w:p>
       <w:pPr>
         <w:ind w:firstLine="708"/>
+        <w:rPr>
+          <w:b/>
+        </w:rPr>
+      </w:pPr>
+      <w:r>
+        <w:rPr>
+          <w:b/>
+        </w:rPr>
+        <w:t>Gestão de requisitos para sistemas aviônicos</w:t>
+      </w:r>
+    </w:p>
+    <w:p>
+      <w:pPr>
+        <w:ind w:firstLine="708"/>
+      </w:pPr>
+      <w:r>
+        <w:t>Uma questão a ser considerada d</w:t>
+      </w:r>
+      <w:r>
+        <w:t xml:space="preserve">urante o </w:t>
+      </w:r>
+      <w:r>
+        <w:t xml:space="preserve">ciclo de desenvolvimento </w:t>
+      </w:r>
+      <w:r>
+        <w:t>de um sistema de software</w:t>
+      </w:r>
+      <w:r>
+        <w:t xml:space="preserve"> para aeronaves</w:t>
+      </w:r>
+      <w:r>
+        <w:t>é a gestão dos</w:t>
+      </w:r>
+      <w:r>
+        <w:t xml:space="preserve"> requisitos</w:t>
+      </w:r>
+      <w:r>
+        <w:t xml:space="preserve"> do sistema. </w:t>
+      </w:r>
+      <w:r>
+        <w:t>Requisitos estão sujeitos a</w:t>
+      </w:r>
+      <w:r>
+        <w:t xml:space="preserve"> alterações</w:t>
+      </w:r>
+      <w:r>
+        <w:t xml:space="preserve"> e ajustes, a fim de</w:t>
+      </w:r>
+      <w:r>
+        <w:t xml:space="preserve"> corrigir algumas incompletudes</w:t>
+      </w:r>
+      <w:r>
+        <w:t xml:space="preserve"> e ambiguidades</w:t>
+      </w:r>
+      <w:r>
+        <w:t xml:space="preserve"> ou atender mudanças </w:t>
+      </w:r>
+      <w:r>
+        <w:t xml:space="preserve">para estar de acordo com </w:t>
+      </w:r>
+      <w:r>
+        <w:t>as normas de segurança.</w:t>
+      </w:r>
+    </w:p>
+    <w:p>
+      <w:pPr>
+        <w:ind w:firstLine="708"/>
       </w:pPr>
       <w:r>
         <w:t>O uso de uma linguagem modelos de simulação como o SCADE,</w:t>
       </w:r>
+    </w:p>
+    <w:p>
+      <w:pPr>
+        <w:ind w:firstLine="708"/>
+      </w:pPr>
+    </w:p>
+    <w:p>
+      <w:pPr>
+        <w:ind w:firstLine="708"/>
+      </w:pPr>
+    </w:p>
+    <w:p>
+      <w:pPr>
+        <w:ind w:firstLine="708"/>
+      </w:pPr>
     </w:p>
     <w:p>
       <w:pPr>
@@ -1057,6 +1089,7 @@
         <w:rPr>
           <w:b/>
         </w:rPr>
+        <w:lastRenderedPageBreak/>
         <w:t>O</w:t>
       </w:r>
       <w:r>
@@ -1130,7 +1163,6 @@
     </w:p>
     <w:p>
       <w:r>
-        <w:lastRenderedPageBreak/>
         <w:tab/>
         <w:t>O desenvolvimento do tradutor de diagramas SCADE para requisitos SCRse dará da seguinte forma:</w:t>
       </w:r>
@@ -1232,7 +1264,7 @@
       <w:tblPr>
         <w:tblStyle w:val="Tabelacomgrade"/>
         <w:tblW w:w="0" w:type="auto"/>
-        <w:tblLook w:val="04A0" w:firstRow="1" w:lastRow="0" w:firstColumn="1" w:lastColumn="0" w:noHBand="0" w:noVBand="1"/>
+        <w:tblLook w:val="04A0"/>
       </w:tblPr>
       <w:tblGrid>
         <w:gridCol w:w="1751"/>
@@ -2779,7 +2811,11 @@
         <w:t xml:space="preserve">. </w:t>
       </w:r>
       <w:r>
-        <w:t xml:space="preserve">Após esta etapa iniciará a construção do sistema proposto partindo da definição das regras de tradução, </w:t>
+        <w:t xml:space="preserve">Após esta etapa iniciará a construção do sistema proposto partindo da definição das regras de </w:t>
+      </w:r>
+      <w:r>
+        <w:lastRenderedPageBreak/>
+        <w:t xml:space="preserve">tradução, </w:t>
       </w:r>
       <w:r>
         <w:t xml:space="preserve">em seguida </w:t>
@@ -2840,6 +2876,12 @@
         <w:rPr>
           <w:b/>
         </w:rPr>
+        <w:t xml:space="preserve"> </w:t>
+      </w:r>
+      <w:r>
+        <w:rPr>
+          <w:b/>
+        </w:rPr>
         <w:t>B</w:t>
       </w:r>
       <w:r>
@@ -2856,7 +2898,6 @@
         </w:rPr>
       </w:pPr>
       <w:r>
-        <w:lastRenderedPageBreak/>
         <w:t xml:space="preserve">[1] </w:t>
       </w:r>
       <w:r>
@@ -3088,26 +3129,38 @@
         </w:rPr>
         <w:t>Cornélio</w:t>
       </w:r>
+      <w:proofErr w:type="spellEnd"/>
+      <w:r>
+        <w:rPr>
+          <w:lang w:val="en-US"/>
+        </w:rPr>
+        <w:t>;</w:t>
+      </w:r>
+      <w:r>
+        <w:rPr>
+          <w:lang w:val="en-US"/>
+        </w:rPr>
+        <w:t xml:space="preserve"> </w:t>
+      </w:r>
+      <w:r>
+        <w:rPr>
+          <w:lang w:val="en-US"/>
+        </w:rPr>
+        <w:t xml:space="preserve">Generating SCADE Models </w:t>
+      </w:r>
       <w:proofErr w:type="gramStart"/>
       <w:r>
         <w:rPr>
           <w:lang w:val="en-US"/>
         </w:rPr>
-        <w:t>;</w:t>
-      </w:r>
-      <w:r>
-        <w:rPr>
-          <w:lang w:val="en-US"/>
-        </w:rPr>
-        <w:t>Generating</w:t>
-      </w:r>
-      <w:proofErr w:type="spellEnd"/>
+        <w:t>From</w:t>
+      </w:r>
       <w:proofErr w:type="gramEnd"/>
       <w:r>
         <w:rPr>
           <w:lang w:val="en-US"/>
         </w:rPr>
-        <w:t xml:space="preserve"> SCADE Models From SCR</w:t>
+        <w:t xml:space="preserve"> SCR</w:t>
       </w:r>
     </w:p>
     <w:p>
@@ -3142,17 +3195,198 @@
         <w:t xml:space="preserve">[4] </w:t>
       </w:r>
       <w:r>
-        <w:t>S. Nordhoff, 2012</w:t>
-      </w:r>
-      <w:r>
-        <w:t>, Através de</w:t>
+        <w:t xml:space="preserve">S. </w:t>
+      </w:r>
+      <w:proofErr w:type="spellStart"/>
+      <w:r>
+        <w:t>Nordhoff</w:t>
+      </w:r>
+      <w:proofErr w:type="spellEnd"/>
+      <w:r>
+        <w:t>, 2012</w:t>
+      </w:r>
+      <w:r>
+        <w:t xml:space="preserve">, Através </w:t>
+      </w:r>
+      <w:proofErr w:type="spellStart"/>
+      <w:proofErr w:type="gramStart"/>
+      <w:r>
+        <w:t>de</w:t>
       </w:r>
       <w:r>
         <w:rPr>
           <w:rStyle w:val="apple-style-span"/>
           <w:bCs/>
         </w:rPr>
-        <w:t>www.sqs.com_de-group__download_DO-178C_ED-12C.pdf</w:t>
+        <w:t>www</w:t>
+      </w:r>
+      <w:proofErr w:type="spellEnd"/>
+      <w:r>
+        <w:rPr>
+          <w:rStyle w:val="apple-style-span"/>
+          <w:bCs/>
+        </w:rPr>
+        <w:t>.</w:t>
+      </w:r>
+      <w:proofErr w:type="gramEnd"/>
+      <w:r>
+        <w:rPr>
+          <w:rStyle w:val="apple-style-span"/>
+          <w:bCs/>
+        </w:rPr>
+        <w:t>sqs.com_</w:t>
+      </w:r>
+      <w:proofErr w:type="spellStart"/>
+      <w:r>
+        <w:rPr>
+          <w:rStyle w:val="apple-style-span"/>
+          <w:bCs/>
+        </w:rPr>
+        <w:t>de-group__download_DO</w:t>
+      </w:r>
+      <w:proofErr w:type="spellEnd"/>
+      <w:r>
+        <w:rPr>
+          <w:rStyle w:val="apple-style-span"/>
+          <w:bCs/>
+        </w:rPr>
+        <w:t>-178C_ED-12C.</w:t>
+      </w:r>
+      <w:proofErr w:type="spellStart"/>
+      <w:r>
+        <w:rPr>
+          <w:rStyle w:val="apple-style-span"/>
+          <w:bCs/>
+        </w:rPr>
+        <w:t>pdf</w:t>
+      </w:r>
+      <w:proofErr w:type="spellEnd"/>
+    </w:p>
+    <w:p>
+      <w:r>
+        <w:rPr>
+          <w:rStyle w:val="apple-style-span"/>
+          <w:bCs/>
+        </w:rPr>
+        <w:t xml:space="preserve">[5] </w:t>
+      </w:r>
+      <w:r>
+        <w:t>http://www.esterel-technologies.com/products/scade-suite/</w:t>
+      </w:r>
+    </w:p>
+    <w:p>
+      <w:pPr>
+        <w:rPr>
+          <w:rStyle w:val="apple-style-span"/>
+          <w:bCs/>
+          <w:lang w:val="en-US"/>
+        </w:rPr>
+      </w:pPr>
+      <w:r>
+        <w:rPr>
+          <w:lang w:val="en-US"/>
+        </w:rPr>
+        <w:t>[6]</w:t>
+      </w:r>
+      <w:r>
+        <w:rPr>
+          <w:lang w:val="en-US"/>
+        </w:rPr>
+        <w:t xml:space="preserve"> Y. Moy, E. </w:t>
+      </w:r>
+      <w:proofErr w:type="spellStart"/>
+      <w:r>
+        <w:rPr>
+          <w:lang w:val="en-US"/>
+        </w:rPr>
+        <w:t>Ledinot</w:t>
+      </w:r>
+      <w:proofErr w:type="spellEnd"/>
+      <w:r>
+        <w:rPr>
+          <w:lang w:val="en-US"/>
+        </w:rPr>
+        <w:t xml:space="preserve">, H. </w:t>
+      </w:r>
+      <w:proofErr w:type="spellStart"/>
+      <w:r>
+        <w:rPr>
+          <w:lang w:val="en-US"/>
+        </w:rPr>
+        <w:t>Delseny</w:t>
+      </w:r>
+      <w:proofErr w:type="spellEnd"/>
+      <w:r>
+        <w:rPr>
+          <w:lang w:val="en-US"/>
+        </w:rPr>
+        <w:t>,</w:t>
+      </w:r>
+      <w:r>
+        <w:rPr>
+          <w:lang w:val="en-US"/>
+        </w:rPr>
+        <w:t xml:space="preserve"> V. </w:t>
+      </w:r>
+      <w:proofErr w:type="spellStart"/>
+      <w:r>
+        <w:rPr>
+          <w:lang w:val="en-US"/>
+        </w:rPr>
+        <w:t>Viels</w:t>
+      </w:r>
+      <w:proofErr w:type="spellEnd"/>
+      <w:r>
+        <w:rPr>
+          <w:lang w:val="en-US"/>
+        </w:rPr>
+        <w:t xml:space="preserve">, B. </w:t>
+      </w:r>
+      <w:proofErr w:type="spellStart"/>
+      <w:r>
+        <w:rPr>
+          <w:lang w:val="en-US"/>
+        </w:rPr>
+        <w:t>Monate</w:t>
+      </w:r>
+      <w:proofErr w:type="spellEnd"/>
+      <w:r>
+        <w:rPr>
+          <w:lang w:val="en-US"/>
+        </w:rPr>
+        <w:t>. (</w:t>
+      </w:r>
+      <w:proofErr w:type="gramStart"/>
+      <w:r>
+        <w:rPr>
+          <w:lang w:val="en-US"/>
+        </w:rPr>
+        <w:t>2013,</w:t>
+      </w:r>
+      <w:proofErr w:type="gramEnd"/>
+      <w:r>
+        <w:rPr>
+          <w:lang w:val="en-US"/>
+        </w:rPr>
+        <w:t xml:space="preserve"> Set)</w:t>
+      </w:r>
+      <w:r>
+        <w:rPr>
+          <w:lang w:val="en-US"/>
+        </w:rPr>
+        <w:t xml:space="preserve"> Testing or Formal Verification: DO-178C Alternatives and Industrial Experience</w:t>
+      </w:r>
+      <w:r>
+        <w:rPr>
+          <w:lang w:val="en-US"/>
+        </w:rPr>
+        <w:t xml:space="preserve">. IEEE Software. 30(3), 50-57. Available: </w:t>
+      </w:r>
+      <w:r>
+        <w:rPr>
+          <w:lang w:val="en-US"/>
+        </w:rPr>
+        <w:t>http://ieeexplore.ieee.org/xpl/abstractAuthors.jsp?tp=&amp;arnumber=6471965&amp;url=http%3A%2F%2Fieeexplore.ieee.org%2Fxpls%2Fabs_all.jsp%3Farnumber%3D6471965</w:t>
       </w:r>
     </w:p>
     <w:sectPr>
@@ -3165,8 +3399,37 @@
 </w:document>
 </file>
 
+<file path=word/comments.xml><?xml version="1.0" encoding="utf-8"?>
+<w:comments xmlns:ve="http://schemas.openxmlformats.org/markup-compatibility/2006" xmlns:o="urn:schemas-microsoft-com:office:office" xmlns:r="http://schemas.openxmlformats.org/officeDocument/2006/relationships" xmlns:m="http://schemas.openxmlformats.org/officeDocument/2006/math" xmlns:v="urn:schemas-microsoft-com:vml" xmlns:wp="http://schemas.openxmlformats.org/drawingml/2006/wordprocessingDrawing" xmlns:w10="urn:schemas-microsoft-com:office:word" xmlns:w="http://schemas.openxmlformats.org/wordprocessingml/2006/main" xmlns:wne="http://schemas.microsoft.com/office/word/2006/wordml">
+  <w:comment w:id="1" w:author="Francisco Ioneiton da Silva" w:date="2013-10-30T01:38:00Z" w:initials="FIdS">
+    <w:p>
+      <w:pPr>
+        <w:pStyle w:val="Textodecomentrio"/>
+      </w:pPr>
+      <w:r>
+        <w:rPr>
+          <w:rStyle w:val="Refdecomentrio"/>
+        </w:rPr>
+        <w:annotationRef/>
+      </w:r>
+      <w:r>
+        <w:t xml:space="preserve">Ler IEE </w:t>
+      </w:r>
+      <w:proofErr w:type="spellStart"/>
+      <w:r>
+        <w:t>doc</w:t>
+      </w:r>
+      <w:proofErr w:type="spellEnd"/>
+      <w:r>
+        <w:t xml:space="preserve"> e complementar</w:t>
+      </w:r>
+    </w:p>
+  </w:comment>
+</w:comments>
+</file>
+
 <file path=word/numbering.xml><?xml version="1.0" encoding="utf-8"?>
-<w:numbering xmlns:wpc="http://schemas.microsoft.com/office/word/2010/wordprocessingCanvas" xmlns:mc="http://schemas.openxmlformats.org/markup-compatibility/2006" xmlns:o="urn:schemas-microsoft-com:office:office" xmlns:r="http://schemas.openxmlformats.org/officeDocument/2006/relationships" xmlns:m="http://schemas.openxmlformats.org/officeDocument/2006/math" xmlns:v="urn:schemas-microsoft-com:vml" xmlns:wp14="http://schemas.microsoft.com/office/word/2010/wordprocessingDrawing" xmlns:wp="http://schemas.openxmlformats.org/drawingml/2006/wordprocessingDrawing" xmlns:w10="urn:schemas-microsoft-com:office:word" xmlns:w="http://schemas.openxmlformats.org/wordprocessingml/2006/main" xmlns:w14="http://schemas.microsoft.com/office/word/2010/wordml" xmlns:wpg="http://schemas.microsoft.com/office/word/2010/wordprocessingGroup" xmlns:wpi="http://schemas.microsoft.com/office/word/2010/wordprocessingInk" xmlns:wne="http://schemas.microsoft.com/office/word/2006/wordml" xmlns:wps="http://schemas.microsoft.com/office/word/2010/wordprocessingShape" mc:Ignorable="w14 wp14">
+<w:numbering xmlns:ve="http://schemas.openxmlformats.org/markup-compatibility/2006" xmlns:o="urn:schemas-microsoft-com:office:office" xmlns:r="http://schemas.openxmlformats.org/officeDocument/2006/relationships" xmlns:m="http://schemas.openxmlformats.org/officeDocument/2006/math" xmlns:v="urn:schemas-microsoft-com:vml" xmlns:wp="http://schemas.openxmlformats.org/drawingml/2006/wordprocessingDrawing" xmlns:w10="urn:schemas-microsoft-com:office:word" xmlns:w="http://schemas.openxmlformats.org/wordprocessingml/2006/main" xmlns:wne="http://schemas.microsoft.com/office/word/2006/wordml">
   <w:abstractNum w:abstractNumId="0">
     <w:nsid w:val="3CD73F27"/>
     <w:multiLevelType w:val="hybridMultilevel"/>
@@ -3734,7 +3997,7 @@
 </file>
 
 <file path=word/styles.xml><?xml version="1.0" encoding="utf-8"?>
-<w:styles xmlns:mc="http://schemas.openxmlformats.org/markup-compatibility/2006" xmlns:r="http://schemas.openxmlformats.org/officeDocument/2006/relationships" xmlns:w="http://schemas.openxmlformats.org/wordprocessingml/2006/main" xmlns:w14="http://schemas.microsoft.com/office/word/2010/wordml" mc:Ignorable="w14">
+<w:styles xmlns:r="http://schemas.openxmlformats.org/officeDocument/2006/relationships" xmlns:w="http://schemas.openxmlformats.org/wordprocessingml/2006/main">
   <w:docDefaults>
     <w:rPrDefault>
       <w:rPr>
@@ -3933,6 +4196,7 @@
     <w:uiPriority w:val="99"/>
     <w:semiHidden/>
     <w:unhideWhenUsed/>
+    <w:qFormat/>
     <w:tblPr>
       <w:tblInd w:w="0" w:type="dxa"/>
       <w:tblCellMar>
@@ -3963,7 +4227,6 @@
     <w:name w:val="Hyperlink"/>
     <w:basedOn w:val="Fontepargpadro"/>
     <w:uiPriority w:val="99"/>
-    <w:semiHidden/>
     <w:unhideWhenUsed/>
     <w:rsid w:val="00ED50F9"/>
     <w:rPr>
@@ -4067,6 +4330,103 @@
         <w:right w:w="108" w:type="dxa"/>
       </w:tblCellMar>
     </w:tblPr>
+  </w:style>
+  <w:style w:type="character" w:styleId="Refdecomentrio">
+    <w:name w:val="annotation reference"/>
+    <w:basedOn w:val="Fontepargpadro"/>
+    <w:uiPriority w:val="99"/>
+    <w:semiHidden/>
+    <w:unhideWhenUsed/>
+    <w:rsid w:val="00A623CA"/>
+    <w:rPr>
+      <w:sz w:val="16"/>
+      <w:szCs w:val="16"/>
+    </w:rPr>
+  </w:style>
+  <w:style w:type="paragraph" w:styleId="Textodecomentrio">
+    <w:name w:val="annotation text"/>
+    <w:basedOn w:val="Normal"/>
+    <w:link w:val="TextodecomentrioChar"/>
+    <w:uiPriority w:val="99"/>
+    <w:semiHidden/>
+    <w:unhideWhenUsed/>
+    <w:rsid w:val="00A623CA"/>
+    <w:pPr>
+      <w:spacing w:line="240" w:lineRule="auto"/>
+    </w:pPr>
+    <w:rPr>
+      <w:sz w:val="20"/>
+      <w:szCs w:val="20"/>
+    </w:rPr>
+  </w:style>
+  <w:style w:type="character" w:customStyle="1" w:styleId="TextodecomentrioChar">
+    <w:name w:val="Texto de comentário Char"/>
+    <w:basedOn w:val="Fontepargpadro"/>
+    <w:link w:val="Textodecomentrio"/>
+    <w:uiPriority w:val="99"/>
+    <w:semiHidden/>
+    <w:rsid w:val="00A623CA"/>
+    <w:rPr>
+      <w:rFonts w:ascii="Arial" w:hAnsi="Arial" w:cs="Arial"/>
+      <w:sz w:val="20"/>
+      <w:szCs w:val="20"/>
+    </w:rPr>
+  </w:style>
+  <w:style w:type="paragraph" w:styleId="Assuntodocomentrio">
+    <w:name w:val="annotation subject"/>
+    <w:basedOn w:val="Textodecomentrio"/>
+    <w:next w:val="Textodecomentrio"/>
+    <w:link w:val="AssuntodocomentrioChar"/>
+    <w:uiPriority w:val="99"/>
+    <w:semiHidden/>
+    <w:unhideWhenUsed/>
+    <w:rsid w:val="00A623CA"/>
+    <w:rPr>
+      <w:b/>
+      <w:bCs/>
+    </w:rPr>
+  </w:style>
+  <w:style w:type="character" w:customStyle="1" w:styleId="AssuntodocomentrioChar">
+    <w:name w:val="Assunto do comentário Char"/>
+    <w:basedOn w:val="TextodecomentrioChar"/>
+    <w:link w:val="Assuntodocomentrio"/>
+    <w:uiPriority w:val="99"/>
+    <w:semiHidden/>
+    <w:rsid w:val="00A623CA"/>
+    <w:rPr>
+      <w:b/>
+      <w:bCs/>
+    </w:rPr>
+  </w:style>
+  <w:style w:type="paragraph" w:styleId="Textodebalo">
+    <w:name w:val="Balloon Text"/>
+    <w:basedOn w:val="Normal"/>
+    <w:link w:val="TextodebaloChar"/>
+    <w:uiPriority w:val="99"/>
+    <w:semiHidden/>
+    <w:unhideWhenUsed/>
+    <w:rsid w:val="00A623CA"/>
+    <w:pPr>
+      <w:spacing w:after="0" w:line="240" w:lineRule="auto"/>
+    </w:pPr>
+    <w:rPr>
+      <w:rFonts w:ascii="Tahoma" w:hAnsi="Tahoma" w:cs="Tahoma"/>
+      <w:sz w:val="16"/>
+      <w:szCs w:val="16"/>
+    </w:rPr>
+  </w:style>
+  <w:style w:type="character" w:customStyle="1" w:styleId="TextodebaloChar">
+    <w:name w:val="Texto de balão Char"/>
+    <w:basedOn w:val="Fontepargpadro"/>
+    <w:link w:val="Textodebalo"/>
+    <w:uiPriority w:val="99"/>
+    <w:semiHidden/>
+    <w:rsid w:val="00A623CA"/>
+    <w:rPr>
+      <w:rFonts w:ascii="Tahoma" w:hAnsi="Tahoma" w:cs="Tahoma"/>
+      <w:sz w:val="16"/>
+      <w:szCs w:val="16"/>
+    </w:rPr>
   </w:style>
 </w:styles>
 </file>
@@ -4690,4 +5050,16 @@
   <a:objectDefaults/>
   <a:extraClrSchemeLst/>
 </a:theme>
+</file>
+
+<file path=customXml/item1.xml><?xml version="1.0" encoding="utf-8"?>
+<b:Sources xmlns:b="http://schemas.openxmlformats.org/officeDocument/2006/bibliography" xmlns="http://schemas.openxmlformats.org/officeDocument/2006/bibliography" SelectedStyle="\APA.XSL" StyleName="APA"/>
+</file>
+
+<file path=customXml/itemProps1.xml><?xml version="1.0" encoding="utf-8"?>
+<ds:datastoreItem xmlns:ds="http://schemas.openxmlformats.org/officeDocument/2006/customXml" ds:itemID="{ACB75971-C87E-4FF9-B5A8-1ADD808A5BFD}">
+  <ds:schemaRefs>
+    <ds:schemaRef ds:uri="http://schemas.openxmlformats.org/officeDocument/2006/bibliography"/>
+  </ds:schemaRefs>
+</ds:datastoreItem>
 </file>
</xml_diff>

<commit_message>
Adicao De figura no desenvolvimento
</commit_message>
<xml_diff>
--- a/pre_projeto_Francisco V1.0.docx
+++ b/pre_projeto_Francisco V1.0.docx
@@ -1,6 +1,6 @@
 
 <file path=word/document.xml><?xml version="1.0" encoding="utf-8"?>
-<w:document xmlns:ve="http://schemas.openxmlformats.org/markup-compatibility/2006" xmlns:o="urn:schemas-microsoft-com:office:office" xmlns:r="http://schemas.openxmlformats.org/officeDocument/2006/relationships" xmlns:m="http://schemas.openxmlformats.org/officeDocument/2006/math" xmlns:v="urn:schemas-microsoft-com:vml" xmlns:wp="http://schemas.openxmlformats.org/drawingml/2006/wordprocessingDrawing" xmlns:w10="urn:schemas-microsoft-com:office:word" xmlns:w="http://schemas.openxmlformats.org/wordprocessingml/2006/main" xmlns:wne="http://schemas.microsoft.com/office/word/2006/wordml">
+<w:document xmlns:wpc="http://schemas.microsoft.com/office/word/2010/wordprocessingCanvas" xmlns:mc="http://schemas.openxmlformats.org/markup-compatibility/2006" xmlns:o="urn:schemas-microsoft-com:office:office" xmlns:r="http://schemas.openxmlformats.org/officeDocument/2006/relationships" xmlns:m="http://schemas.openxmlformats.org/officeDocument/2006/math" xmlns:v="urn:schemas-microsoft-com:vml" xmlns:wp14="http://schemas.microsoft.com/office/word/2010/wordprocessingDrawing" xmlns:wp="http://schemas.openxmlformats.org/drawingml/2006/wordprocessingDrawing" xmlns:w10="urn:schemas-microsoft-com:office:word" xmlns:w="http://schemas.openxmlformats.org/wordprocessingml/2006/main" xmlns:w14="http://schemas.microsoft.com/office/word/2010/wordml" xmlns:wpg="http://schemas.microsoft.com/office/word/2010/wordprocessingGroup" xmlns:wpi="http://schemas.microsoft.com/office/word/2010/wordprocessingInk" xmlns:wne="http://schemas.microsoft.com/office/word/2006/wordml" xmlns:wps="http://schemas.microsoft.com/office/word/2010/wordprocessingShape" mc:Ignorable="w14 wp14">
   <w:body>
     <w:tbl>
       <w:tblPr>
@@ -18,7 +18,7 @@
           <w:left w:w="70" w:type="dxa"/>
           <w:right w:w="70" w:type="dxa"/>
         </w:tblCellMar>
-        <w:tblLook w:val="0000"/>
+        <w:tblLook w:val="0000" w:firstRow="0" w:lastRow="0" w:firstColumn="0" w:lastColumn="0" w:noHBand="0" w:noVBand="0"/>
       </w:tblPr>
       <w:tblGrid>
         <w:gridCol w:w="8978"/>
@@ -419,7 +419,21 @@
         <w:t xml:space="preserve"> rastreabilidade entre estes artefatos de forma que garanta que, ao final do processo de desenvolvimento</w:t>
       </w:r>
       <w:r>
-        <w:t xml:space="preserve"> estes artefatos satisfação as exigências dos órgãos certificadores [3].</w:t>
+        <w:t xml:space="preserve"> estes artefatos satisfação </w:t>
+      </w:r>
+      <w:proofErr w:type="gramStart"/>
+      <w:r>
+        <w:t>as</w:t>
+      </w:r>
+      <w:proofErr w:type="gramEnd"/>
+      <w:r>
+        <w:t xml:space="preserve"> exigências dos órgãos certificadores [3</w:t>
+      </w:r>
+      <w:r>
+        <w:t>, 6</w:t>
+      </w:r>
+      <w:r>
+        <w:t>].</w:t>
       </w:r>
     </w:p>
     <w:p>
@@ -522,449 +536,546 @@
         <w:ind w:firstLine="708"/>
       </w:pPr>
       <w:r>
-        <w:t>Deste modo, a criação de um tradutor de modelos SCADE para requisitos SCR, seria uma ferramenta de grande valia para essas empresas. Visto que, a automação desse processo,</w:t>
+        <w:t xml:space="preserve">Deste modo, a criação de um tradutor de modelos SCADE para requisitos SCR, seria uma ferramenta de grande valia para essas empresas. Visto que, a automação desse processo,garante que os requisitos ajustados de acordo com os modelos de simulação </w:t>
+      </w:r>
+      <w:proofErr w:type="spellStart"/>
+      <w:r>
+        <w:t>Simulink</w:t>
+      </w:r>
+      <w:proofErr w:type="spellEnd"/>
+      <w:r>
+        <w:t>/SCADE satisfazem as normas de certificação internacionais como a DO-178C que exige uma correta a rastreabilidade dos artefatos do projeto. Facilitando a gerencia dos requisitos do sistema em desenvolvimento, bem como assegurar a equivalência entre modelos de desenvolvimento e o documento de requisitos.</w:t>
+      </w:r>
+    </w:p>
+    <w:p>
+      <w:pPr>
+        <w:rPr>
+          <w:b/>
+        </w:rPr>
+      </w:pPr>
+      <w:r>
+        <w:rPr>
+          <w:b/>
+        </w:rPr>
+        <w:t>R</w:t>
+      </w:r>
+      <w:r>
+        <w:rPr>
+          <w:b/>
+        </w:rPr>
+        <w:t xml:space="preserve">evisão da </w:t>
+      </w:r>
+      <w:r>
+        <w:rPr>
+          <w:b/>
+        </w:rPr>
+        <w:t>L</w:t>
+      </w:r>
+      <w:r>
+        <w:rPr>
+          <w:b/>
+        </w:rPr>
+        <w:t>iteratura</w:t>
+      </w:r>
+    </w:p>
+    <w:p>
+      <w:pPr>
+        <w:ind w:firstLine="708"/>
+      </w:pPr>
+      <w:r>
+        <w:t xml:space="preserve">Sistemas </w:t>
+      </w:r>
+      <w:r>
+        <w:t>de controle utilizados na aviação</w:t>
+      </w:r>
+      <w:r>
+        <w:t xml:space="preserve"> apresentam-se</w:t>
+      </w:r>
+      <w:r>
+        <w:t xml:space="preserve"> como um</w:t>
+      </w:r>
+      <w:r>
+        <w:t xml:space="preserve"> conjunto de softwares e outros sistemas que são responsáveis por diversas funções importantes em aeronaves modernas. Alguns destes sistemas operam em solo, </w:t>
+      </w:r>
+      <w:r>
+        <w:t xml:space="preserve">como sistemas para controle de trafego aéreo, </w:t>
+      </w:r>
+      <w:r>
+        <w:t>bem como podem ser embarcados nas aeronaves</w:t>
+      </w:r>
+      <w:r>
+        <w:t xml:space="preserve">, </w:t>
+      </w:r>
+      <w:r>
+        <w:t>sendo então</w:t>
+      </w:r>
+      <w:r>
+        <w:t xml:space="preserve"> denominados aviônicos </w:t>
+      </w:r>
+      <w:r>
+        <w:t>[</w:t>
+      </w:r>
+      <w:r>
+        <w:t>1</w:t>
+      </w:r>
+      <w:r>
+        <w:t>].</w:t>
+      </w:r>
+    </w:p>
+    <w:p>
+      <w:pPr>
+        <w:ind w:firstLine="708"/>
+      </w:pPr>
+      <w:r>
+        <w:t xml:space="preserve">Sistemas aviônicos são classificados com sistemas críticos, visto que o </w:t>
+      </w:r>
+      <w:r>
+        <w:t>mau</w:t>
+      </w:r>
+      <w:r>
+        <w:t xml:space="preserve"> funcionamento deste pode acarretar em risco para</w:t>
+      </w:r>
+      <w:r>
+        <w:t xml:space="preserve"> os que o operam ou o utilizam de </w:t>
+      </w:r>
+      <w:r>
+        <w:t>outras formas</w:t>
+      </w:r>
+      <w:r>
+        <w:t xml:space="preserve">. </w:t>
+      </w:r>
+      <w:r>
+        <w:t>Sistemas desta natureza requerem regulamentação por órgãos competentes para que possam entrar em atividade [1, 3]</w:t>
+      </w:r>
+      <w:r>
+        <w:t xml:space="preserve">. </w:t>
+      </w:r>
+      <w:r>
+        <w:t>Estas entidades emitem certificados de segurança (</w:t>
+      </w:r>
+      <w:proofErr w:type="spellStart"/>
+      <w:r>
+        <w:rPr>
+          <w:i/>
+        </w:rPr>
+        <w:t>safety</w:t>
+      </w:r>
+      <w:proofErr w:type="spellEnd"/>
+      <w:r>
+        <w:t xml:space="preserve">) garantindo </w:t>
+      </w:r>
+      <w:r>
+        <w:t xml:space="preserve">a sociedade </w:t>
+      </w:r>
+      <w:r>
+        <w:t>que o sistema funcionará como planejado.</w:t>
+      </w:r>
+      <w:r>
+        <w:t xml:space="preserve"> A</w:t>
+      </w:r>
+      <w:r>
+        <w:t xml:space="preserve"> </w:t>
+      </w:r>
+      <w:r>
+        <w:t>certificação</w:t>
+      </w:r>
+      <w:r>
+        <w:t xml:space="preserve"> de sistemas </w:t>
+      </w:r>
+      <w:r>
+        <w:t>av</w:t>
+      </w:r>
+      <w:r>
+        <w:t>iônicos</w:t>
+      </w:r>
+      <w:r>
+        <w:t xml:space="preserve">, </w:t>
+      </w:r>
+      <w:r>
+        <w:t xml:space="preserve">devido a acordos internacionais </w:t>
+      </w:r>
+      <w:r>
+        <w:t>se dá de acordo com o padrão adotado pela FAA</w:t>
+      </w:r>
+      <w:r>
+        <w:t>, atualmente o padrão DO-178C é o padrão vigente para este órgão.</w:t>
+      </w:r>
+    </w:p>
+    <w:p>
+      <w:pPr>
+        <w:ind w:firstLine="708"/>
+      </w:pPr>
+      <w:r>
+        <w:t>O padrão DO-178</w:t>
+      </w:r>
+      <w:r>
+        <w:t xml:space="preserve"> </w:t>
+      </w:r>
+      <w:r>
+        <w:t>(</w:t>
+      </w:r>
+      <w:r>
+        <w:t xml:space="preserve">seu equivalente na Europa </w:t>
+      </w:r>
+      <w:r>
+        <w:t xml:space="preserve">é o </w:t>
+      </w:r>
+      <w:r>
+        <w:t>ED-12</w:t>
+      </w:r>
+      <w:r>
+        <w:t>) fornece várias orientações sobre os diversos processos do ciclo de vida de softwares críticos, com forte ênfase na verificaçã</w:t>
+      </w:r>
+      <w:r>
+        <w:t xml:space="preserve">o. Sua versão mais bem sucedida </w:t>
+      </w:r>
+      <w:r>
+        <w:t xml:space="preserve">a DO-178B </w:t>
+      </w:r>
+      <w:r>
+        <w:t>f</w:t>
+      </w:r>
+      <w:r>
+        <w:t xml:space="preserve">oi introduzida em 1992, durante seus vinte anos de vigência </w:t>
+      </w:r>
+      <w:r>
+        <w:t xml:space="preserve">este padrão </w:t>
+      </w:r>
+      <w:r>
+        <w:t>n</w:t>
+      </w:r>
+      <w:r>
+        <w:t>ão acarretou nenhuma fatalidade</w:t>
+      </w:r>
+      <w:r>
+        <w:t xml:space="preserve"> devido </w:t>
+      </w:r>
+      <w:r>
+        <w:t>à</w:t>
+      </w:r>
+      <w:r>
+        <w:t xml:space="preserve"> falha na </w:t>
+      </w:r>
+      <w:proofErr w:type="gramStart"/>
+      <w:r>
+        <w:t>implementação</w:t>
+      </w:r>
+      <w:proofErr w:type="gramEnd"/>
+      <w:r>
+        <w:t xml:space="preserve"> de requisitos de software</w:t>
+      </w:r>
+      <w:r>
+        <w:t xml:space="preserve"> [6]</w:t>
+      </w:r>
+      <w:r>
+        <w:t>.</w:t>
+      </w:r>
+      <w:r>
+        <w:t xml:space="preserve"> DO-178B </w:t>
+      </w:r>
+      <w:r>
+        <w:t>pa</w:t>
+      </w:r>
+      <w:r>
+        <w:t xml:space="preserve">ssou por um processo de revisão </w:t>
+      </w:r>
+      <w:r>
+        <w:t>e sofreu mudanças para esclarecer algumas inconsistências, e introduzir novas metodologias e tecnologias</w:t>
+      </w:r>
+      <w:r>
+        <w:t xml:space="preserve"> </w:t>
+      </w:r>
+      <w:r>
+        <w:t>[4]</w:t>
+      </w:r>
+      <w:r>
+        <w:t>. O padrão DO-178C</w:t>
+      </w:r>
+      <w:r>
+        <w:t>, dentre outras melhorias,</w:t>
+      </w:r>
+      <w:r>
+        <w:t xml:space="preserve"> </w:t>
+      </w:r>
+      <w:r>
+        <w:t>inclui um suplemento para</w:t>
+      </w:r>
+      <w:r>
+        <w:t xml:space="preserve"> métodos </w:t>
+      </w:r>
+      <w:proofErr w:type="gramStart"/>
+      <w:r>
+        <w:t>formais conhecido</w:t>
+      </w:r>
+      <w:proofErr w:type="gramEnd"/>
+      <w:r>
+        <w:t xml:space="preserve"> como DO-3334 [4, 6].</w:t>
+      </w:r>
+    </w:p>
+    <w:p>
+      <w:pPr>
+        <w:ind w:firstLine="708"/>
+      </w:pPr>
+      <w:r>
+        <w:t>As normas estabelecidas no DO-178C, para certificação de software aviônico requerem atividades</w:t>
+      </w:r>
+      <w:r>
+        <w:t xml:space="preserve"> </w:t>
+      </w:r>
+      <w:r>
+        <w:t>de verificação</w:t>
+      </w:r>
+      <w:r>
+        <w:t xml:space="preserve"> </w:t>
+      </w:r>
+      <w:r>
+        <w:t>(fig. 1)</w:t>
+      </w:r>
+      <w:r>
+        <w:t xml:space="preserve"> </w:t>
+      </w:r>
+      <w:r>
+        <w:t>que demonstrem que o software em execução satisfaz estes requisitos</w:t>
+      </w:r>
+      <w:r>
+        <w:t>, este fluxo de atividades reforça a necessidade, de haver rastreabilidade entre os artefatos do projeto</w:t>
+      </w:r>
+      <w:r>
+        <w:t xml:space="preserve"> [6].</w:t>
       </w:r>
       <w:bookmarkStart w:id="0" w:name="_GoBack"/>
       <w:bookmarkEnd w:id="0"/>
       <w:r>
-        <w:t xml:space="preserve">garante que os requisitos ajustados de acordo com os modelos de simulação </w:t>
-      </w:r>
-      <w:proofErr w:type="spellStart"/>
-      <w:r>
-        <w:t>Simulink</w:t>
-      </w:r>
-      <w:proofErr w:type="spellEnd"/>
-      <w:r>
-        <w:t>/SCADE satisfazem as normas de certificação internacionais como a DO-178C que exige uma correta a rastreabilidade dos artefatos do projeto. Facilitando a gerencia dos requisitos do sistema em desenvolvimento, bem como assegurar a equivalência entre modelos de desenvolvimento e o documento de requisitos.</w:t>
+        <w:t xml:space="preserve"> </w:t>
       </w:r>
     </w:p>
     <w:p>
       <w:pPr>
-        <w:rPr>
-          <w:b/>
-        </w:rPr>
-      </w:pPr>
-      <w:r>
-        <w:rPr>
-          <w:b/>
-        </w:rPr>
-        <w:t>R</w:t>
-      </w:r>
-      <w:r>
-        <w:rPr>
-          <w:b/>
-        </w:rPr>
-        <w:t xml:space="preserve">evisão da </w:t>
-      </w:r>
-      <w:r>
-        <w:rPr>
-          <w:b/>
-        </w:rPr>
-        <w:t>L</w:t>
-      </w:r>
-      <w:r>
-        <w:rPr>
-          <w:b/>
-        </w:rPr>
-        <w:t>iteratura</w:t>
+        <w:ind w:firstLine="708"/>
+      </w:pPr>
+      <w:r>
+        <w:rPr>
+          <w:noProof/>
+          <w:lang w:eastAsia="pt-BR"/>
+        </w:rPr>
+        <w:lastRenderedPageBreak/>
+        <w:drawing>
+          <wp:inline distT="0" distB="0" distL="0" distR="0">
+            <wp:extent cx="5760085" cy="4090670"/>
+            <wp:effectExtent l="0" t="0" r="0" b="0"/>
+            <wp:docPr id="1" name="Imagem 1"/>
+            <wp:cNvGraphicFramePr>
+              <a:graphicFrameLocks xmlns:a="http://schemas.openxmlformats.org/drawingml/2006/main" noChangeAspect="1"/>
+            </wp:cNvGraphicFramePr>
+            <a:graphic xmlns:a="http://schemas.openxmlformats.org/drawingml/2006/main">
+              <a:graphicData uri="http://schemas.openxmlformats.org/drawingml/2006/picture">
+                <pic:pic xmlns:pic="http://schemas.openxmlformats.org/drawingml/2006/picture">
+                  <pic:nvPicPr>
+                    <pic:cNvPr id="0" name="Atividades DO-178c.PNG"/>
+                    <pic:cNvPicPr/>
+                  </pic:nvPicPr>
+                  <pic:blipFill>
+                    <a:blip r:embed="rId7">
+                      <a:extLst>
+                        <a:ext uri="{28A0092B-C50C-407E-A947-70E740481C1C}">
+                          <a14:useLocalDpi xmlns:a14="http://schemas.microsoft.com/office/drawing/2010/main" val="0"/>
+                        </a:ext>
+                      </a:extLst>
+                    </a:blip>
+                    <a:stretch>
+                      <a:fillRect/>
+                    </a:stretch>
+                  </pic:blipFill>
+                  <pic:spPr>
+                    <a:xfrm>
+                      <a:off x="0" y="0"/>
+                      <a:ext cx="5760085" cy="4090670"/>
+                    </a:xfrm>
+                    <a:prstGeom prst="rect">
+                      <a:avLst/>
+                    </a:prstGeom>
+                  </pic:spPr>
+                </pic:pic>
+              </a:graphicData>
+            </a:graphic>
+          </wp:inline>
+        </w:drawing>
       </w:r>
     </w:p>
     <w:p>
       <w:pPr>
         <w:ind w:firstLine="708"/>
       </w:pPr>
-      <w:r>
-        <w:t xml:space="preserve">Sistemas </w:t>
-      </w:r>
-      <w:r>
-        <w:t>de controle utilizados na aviação</w:t>
-      </w:r>
-      <w:r>
-        <w:t xml:space="preserve"> apresentam-se</w:t>
-      </w:r>
-      <w:r>
-        <w:t xml:space="preserve"> como um</w:t>
-      </w:r>
-      <w:r>
-        <w:t xml:space="preserve"> conjunto de softwares e outros sistemas que são responsáveis por diversas funções importantes em aeronaves modernas. Alguns destes sistemas operam em solo, </w:t>
-      </w:r>
-      <w:r>
-        <w:t xml:space="preserve">como sistemas para controle de trafego aéreo, </w:t>
-      </w:r>
-      <w:r>
-        <w:t>bem como podem ser embarcados nas aeronaves</w:t>
-      </w:r>
-      <w:r>
-        <w:t xml:space="preserve">, </w:t>
-      </w:r>
-      <w:r>
-        <w:t>sendo então</w:t>
-      </w:r>
-      <w:r>
-        <w:t xml:space="preserve"> denominados aviônicos </w:t>
-      </w:r>
-      <w:r>
-        <w:t>[</w:t>
-      </w:r>
-      <w:r>
-        <w:t>1</w:t>
-      </w:r>
-      <w:r>
-        <w:t>].</w:t>
-      </w:r>
     </w:p>
     <w:p>
       <w:pPr>
         <w:ind w:firstLine="708"/>
       </w:pPr>
       <w:r>
-        <w:t xml:space="preserve">Sistemas aviônicos são classificados com sistemas críticos, visto que o </w:t>
-      </w:r>
-      <w:r>
-        <w:t>mau</w:t>
-      </w:r>
-      <w:r>
-        <w:t xml:space="preserve"> funcionamento deste pode acarretar em risco para</w:t>
-      </w:r>
-      <w:r>
-        <w:t xml:space="preserve"> os que o operam ou o utilizam de </w:t>
-      </w:r>
-      <w:r>
-        <w:t>outras formas</w:t>
-      </w:r>
-      <w:r>
-        <w:t xml:space="preserve">. </w:t>
-      </w:r>
-      <w:r>
-        <w:t>Sistemas desta natureza requerem regulamentação por órgãos competentes para que possam entrar em atividade [1, 3]</w:t>
-      </w:r>
-      <w:r>
-        <w:t xml:space="preserve">. </w:t>
-      </w:r>
-      <w:r>
-        <w:t>Estas entidades emitem certificados de segurança (</w:t>
-      </w:r>
-      <w:proofErr w:type="spellStart"/>
-      <w:r>
-        <w:rPr>
-          <w:i/>
-        </w:rPr>
-        <w:t>safety</w:t>
-      </w:r>
-      <w:proofErr w:type="spellEnd"/>
-      <w:r>
-        <w:t xml:space="preserve">) garantindo </w:t>
-      </w:r>
-      <w:r>
-        <w:t xml:space="preserve">a sociedade </w:t>
-      </w:r>
-      <w:r>
-        <w:t>que o sistema funcionará como planejado.</w:t>
-      </w:r>
-      <w:r>
-        <w:t xml:space="preserve"> A</w:t>
-      </w:r>
-      <w:r>
         <w:t xml:space="preserve"> </w:t>
       </w:r>
       <w:r>
-        <w:t>certificação</w:t>
-      </w:r>
-      <w:r>
-        <w:t xml:space="preserve"> de sistemas </w:t>
-      </w:r>
-      <w:r>
-        <w:t>av</w:t>
-      </w:r>
-      <w:r>
-        <w:t>iônicos</w:t>
-      </w:r>
-      <w:r>
-        <w:t xml:space="preserve">, </w:t>
-      </w:r>
-      <w:r>
-        <w:t xml:space="preserve">devido a acordos internacionais </w:t>
-      </w:r>
-      <w:r>
-        <w:t>se dá de acordo com o padrão adotado pela FAA</w:t>
-      </w:r>
-      <w:r>
-        <w:t>, atualmente o padrão DO-178C é o padrão vigente para este órgão.</w:t>
+        <w:t xml:space="preserve"> </w:t>
+      </w:r>
+      <w:commentRangeStart w:id="1"/>
+      <w:proofErr w:type="gramStart"/>
+      <w:r>
+        <w:t>requer</w:t>
+      </w:r>
+      <w:commentRangeEnd w:id="1"/>
+      <w:proofErr w:type="gramEnd"/>
+      <w:r>
+        <w:rPr>
+          <w:rStyle w:val="Refdecomentrio"/>
+        </w:rPr>
+        <w:commentReference w:id="1"/>
+      </w:r>
+      <w:r>
+        <w:t xml:space="preserve"> de seus artefatos extrema clareza, não ambigüidades e que haja rastreabilidade. Estas são as exigências das agencias que regulam e homologam</w:t>
+      </w:r>
+      <w:r>
+        <w:t xml:space="preserve"> </w:t>
+      </w:r>
+      <w:r>
+        <w:t xml:space="preserve">o desenvolvimento de sistemas para aeronaves </w:t>
+      </w:r>
+      <w:r>
+        <w:t xml:space="preserve">por meio de certificação de segurança do sistema </w:t>
+      </w:r>
+      <w:r>
+        <w:t>[1].</w:t>
+      </w:r>
+      <w:r>
+        <w:t xml:space="preserve"> Esta certificação é um meio de garantir a sociedade</w:t>
+      </w:r>
+      <w:r>
+        <w:t xml:space="preserve"> </w:t>
+      </w:r>
+      <w:r>
+        <w:t xml:space="preserve">Como visto em [1], </w:t>
       </w:r>
     </w:p>
     <w:p>
       <w:pPr>
         <w:ind w:firstLine="708"/>
       </w:pPr>
-      <w:r>
-        <w:t>O padrão DO-178</w:t>
-      </w:r>
-      <w:r>
-        <w:t xml:space="preserve"> </w:t>
-      </w:r>
-      <w:r>
-        <w:t>(</w:t>
-      </w:r>
-      <w:r>
-        <w:t xml:space="preserve">seu equivalente na Europa </w:t>
-      </w:r>
-      <w:r>
-        <w:t xml:space="preserve">é o </w:t>
-      </w:r>
-      <w:r>
-        <w:t>ED-12</w:t>
-      </w:r>
-      <w:r>
-        <w:t xml:space="preserve">) fornece várias orientações sobre os diversos processos do ciclo de vida de softwares críticos, com forte ênfase na verificação. Sua versão mais bem sucedida foi a DO-178B que foi introduzida em 1992, durante seus vinte anos de vigência </w:t>
-      </w:r>
-      <w:r>
-        <w:t xml:space="preserve">este padrão </w:t>
-      </w:r>
-      <w:r>
-        <w:t>n</w:t>
-      </w:r>
-      <w:r>
-        <w:t>ão acarretou nenhuma fatalidade</w:t>
-      </w:r>
-      <w:r>
-        <w:t xml:space="preserve"> devido </w:t>
-      </w:r>
-      <w:r>
-        <w:t>à</w:t>
-      </w:r>
-      <w:r>
-        <w:t xml:space="preserve"> falha na </w:t>
-      </w:r>
-      <w:proofErr w:type="gramStart"/>
-      <w:r>
-        <w:t>implementação</w:t>
-      </w:r>
-      <w:proofErr w:type="gramEnd"/>
-      <w:r>
-        <w:t xml:space="preserve"> de requisitos de software</w:t>
-      </w:r>
-      <w:r>
-        <w:t xml:space="preserve"> [6]</w:t>
-      </w:r>
-      <w:r>
-        <w:t>.</w:t>
-      </w:r>
-      <w:r>
-        <w:t xml:space="preserve"> DO-178B </w:t>
-      </w:r>
-      <w:r>
-        <w:t>pa</w:t>
-      </w:r>
-      <w:r>
-        <w:t xml:space="preserve">ssou por um processo de revisão </w:t>
-      </w:r>
-      <w:r>
-        <w:t>e sofreu mudanças para esclarecer algumas inconsistências, e introduzir novas metodologias e tecnologias</w:t>
-      </w:r>
-      <w:r>
-        <w:t xml:space="preserve"> </w:t>
-      </w:r>
-      <w:r>
-        <w:t>[4]</w:t>
-      </w:r>
-      <w:r>
-        <w:t>. O padrão DO-178C é atualmente o padrão adotado pela FAA</w:t>
-      </w:r>
-      <w:r>
-        <w:t>, dentre outras melhorias,</w:t>
-      </w:r>
-      <w:r>
-        <w:t xml:space="preserve"> est</w:t>
-      </w:r>
-      <w:r>
-        <w:t>e padrão inclui um suplemento para</w:t>
-      </w:r>
-      <w:r>
-        <w:t xml:space="preserve"> métodos </w:t>
-      </w:r>
-      <w:proofErr w:type="gramStart"/>
-      <w:r>
-        <w:t>formais conhecido</w:t>
-      </w:r>
-      <w:proofErr w:type="gramEnd"/>
-      <w:r>
-        <w:t xml:space="preserve"> como DO-3334 [4, 6].</w:t>
-      </w:r>
     </w:p>
     <w:p>
       <w:pPr>
         <w:ind w:firstLine="708"/>
       </w:pPr>
+      <w:proofErr w:type="gramStart"/>
+      <w:r>
+        <w:rPr>
+          <w:highlight w:val="green"/>
+        </w:rPr>
+        <w:t>devido</w:t>
+      </w:r>
+      <w:proofErr w:type="gramEnd"/>
+      <w:r>
+        <w:rPr>
+          <w:highlight w:val="green"/>
+        </w:rPr>
+        <w:t xml:space="preserve"> a acordos internacionais, o processo </w:t>
+      </w:r>
+      <w:r>
+        <w:rPr>
+          <w:highlight w:val="green"/>
+        </w:rPr>
+        <w:t>de certificaç</w:t>
+      </w:r>
+      <w:r>
+        <w:rPr>
+          <w:highlight w:val="green"/>
+        </w:rPr>
+        <w:t xml:space="preserve">ão se dá de acordo com o padrão adotado pela </w:t>
+      </w:r>
+      <w:r>
+        <w:rPr>
+          <w:highlight w:val="green"/>
+        </w:rPr>
+        <w:t>FAA</w:t>
+      </w:r>
+      <w:r>
+        <w:t>.</w:t>
+      </w:r>
+      <w:r>
+        <w:t xml:space="preserve"> No que diz respeito </w:t>
+      </w:r>
+      <w:r>
+        <w:t>à</w:t>
+      </w:r>
+      <w:r>
+        <w:t xml:space="preserve"> certificação de sistemas de so</w:t>
+      </w:r>
+      <w:r>
+        <w:t xml:space="preserve">ftware para aeronaves, tem-se </w:t>
+      </w:r>
+      <w:r>
+        <w:rPr>
+          <w:highlight w:val="green"/>
+        </w:rPr>
+        <w:t>o padrão DO-178C</w:t>
+      </w:r>
+      <w:r>
+        <w:rPr>
+          <w:highlight w:val="green"/>
+        </w:rPr>
+        <w:t xml:space="preserve">, este padrão é o sucessor do padrão DO-178B que foi implantado em 1992 </w:t>
+      </w:r>
+      <w:r>
+        <w:rPr>
+          <w:highlight w:val="green"/>
+        </w:rPr>
+        <w:t xml:space="preserve">e sofreu mudanças para esclarecer algumas </w:t>
+      </w:r>
+      <w:r>
+        <w:rPr>
+          <w:highlight w:val="green"/>
+        </w:rPr>
+        <w:t>inconsistências, e introduzir novas metodologias e tecnologias</w:t>
+      </w:r>
+      <w:r>
+        <w:rPr>
+          <w:highlight w:val="green"/>
+        </w:rPr>
+        <w:t>[4].</w:t>
+      </w:r>
     </w:p>
     <w:p>
       <w:pPr>
         <w:ind w:firstLine="708"/>
       </w:pPr>
       <w:r>
-        <w:t xml:space="preserve"> </w:t>
-      </w:r>
-      <w:r>
-        <w:t xml:space="preserve"> </w:t>
-      </w:r>
-      <w:commentRangeStart w:id="1"/>
-      <w:proofErr w:type="gramStart"/>
-      <w:r>
-        <w:t>requer</w:t>
-      </w:r>
-      <w:commentRangeEnd w:id="1"/>
-      <w:proofErr w:type="gramEnd"/>
-      <w:r>
-        <w:rPr>
-          <w:rStyle w:val="Refdecomentrio"/>
-        </w:rPr>
-        <w:commentReference w:id="1"/>
-      </w:r>
-      <w:r>
-        <w:t xml:space="preserve"> de seus artefatos extrema clareza, não ambigüidades e que haja rastreabilidade. Estas são as exigências das agencias que regulam e homologam</w:t>
-      </w:r>
-      <w:r>
-        <w:t xml:space="preserve"> </w:t>
-      </w:r>
-      <w:r>
-        <w:t xml:space="preserve">o desenvolvimento de sistemas para aeronaves </w:t>
-      </w:r>
-      <w:r>
-        <w:t xml:space="preserve">por meio de certificação de segurança </w:t>
+        <w:t xml:space="preserve"> As </w:t>
+      </w:r>
+      <w:r>
+        <w:t>normas requeridas pelos órgãos internacionais de certificação</w:t>
+      </w:r>
+      <w:r>
+        <w:t xml:space="preserve"> prevêem</w:t>
+      </w:r>
+      <w:r>
+        <w:t xml:space="preserve"> que os artefatos do processo de desenvolvimento de sistemas para aviação estejam de acordo com as exigência</w:t>
+      </w:r>
+      <w:r>
+        <w:t>s</w:t>
+      </w:r>
+      <w:r>
+        <w:t xml:space="preserve"> de padrões como o DO-178C. Um problema deste processo era garantir que os requisitos fossem expressos de maneira formal, evitando incompletudes e ambigüidades. A solução apontada por [3], utiliza SCR</w:t>
+      </w:r>
+      <w:r>
+        <w:t xml:space="preserve"> para descrever os requisitos em forma de tabelas por meio de expressões lógicas, além disto, o trabalho de [3] mostra como obter modelos SCADE a partir das especificações SCR</w:t>
+      </w:r>
+      <w:r>
+        <w:t>.</w:t>
+      </w:r>
+      <w:r>
+        <w:t xml:space="preserve"> SCADE possui em seu ambiente de desenvolvimento um </w:t>
       </w:r>
       <w:r>
         <w:lastRenderedPageBreak/>
-        <w:t xml:space="preserve">do sistema </w:t>
-      </w:r>
-      <w:r>
-        <w:t>[1].</w:t>
-      </w:r>
-      <w:r>
-        <w:t xml:space="preserve"> Esta certificação é um meio de garantir a sociedade</w:t>
-      </w:r>
-      <w:r>
-        <w:t xml:space="preserve"> </w:t>
-      </w:r>
-      <w:r>
-        <w:t xml:space="preserve">Como visto em [1], </w:t>
-      </w:r>
-    </w:p>
-    <w:p>
-      <w:pPr>
-        <w:ind w:firstLine="708"/>
-      </w:pPr>
-    </w:p>
-    <w:p>
-      <w:pPr>
-        <w:ind w:firstLine="708"/>
-      </w:pPr>
-      <w:proofErr w:type="gramStart"/>
-      <w:r>
-        <w:rPr>
-          <w:highlight w:val="green"/>
-        </w:rPr>
-        <w:t>devido</w:t>
-      </w:r>
-      <w:proofErr w:type="gramEnd"/>
-      <w:r>
-        <w:rPr>
-          <w:highlight w:val="green"/>
-        </w:rPr>
-        <w:t xml:space="preserve"> a acordos internacionais, o processo </w:t>
-      </w:r>
-      <w:r>
-        <w:rPr>
-          <w:highlight w:val="green"/>
-        </w:rPr>
-        <w:t>de certificaç</w:t>
-      </w:r>
-      <w:r>
-        <w:rPr>
-          <w:highlight w:val="green"/>
-        </w:rPr>
-        <w:t xml:space="preserve">ão se dá de acordo com o padrão adotado pela </w:t>
-      </w:r>
-      <w:r>
-        <w:rPr>
-          <w:highlight w:val="green"/>
-        </w:rPr>
-        <w:t>FAA</w:t>
-      </w:r>
-      <w:r>
-        <w:t>.</w:t>
-      </w:r>
-      <w:r>
-        <w:t xml:space="preserve"> No que diz respeito </w:t>
-      </w:r>
-      <w:r>
-        <w:t>à</w:t>
-      </w:r>
-      <w:r>
-        <w:t xml:space="preserve"> certificação de sistemas de so</w:t>
-      </w:r>
-      <w:r>
-        <w:t xml:space="preserve">ftware para aeronaves, tem-se </w:t>
-      </w:r>
-      <w:r>
-        <w:rPr>
-          <w:highlight w:val="green"/>
-        </w:rPr>
-        <w:t>o padrão DO-178C</w:t>
-      </w:r>
-      <w:r>
-        <w:rPr>
-          <w:highlight w:val="green"/>
-        </w:rPr>
-        <w:t xml:space="preserve">, este padrão é o sucessor do padrão DO-178B que foi implantado em 1992 </w:t>
-      </w:r>
-      <w:r>
-        <w:rPr>
-          <w:highlight w:val="green"/>
-        </w:rPr>
-        <w:t xml:space="preserve">e sofreu mudanças para esclarecer algumas </w:t>
-      </w:r>
-      <w:r>
-        <w:rPr>
-          <w:highlight w:val="green"/>
-        </w:rPr>
-        <w:t>inconsistências, e introduzir novas metodologias e tecnologias</w:t>
-      </w:r>
-      <w:r>
-        <w:rPr>
-          <w:highlight w:val="green"/>
-        </w:rPr>
-        <w:t>[4].</w:t>
-      </w:r>
-    </w:p>
-    <w:p>
-      <w:pPr>
-        <w:ind w:firstLine="708"/>
-      </w:pPr>
-      <w:r>
-        <w:t xml:space="preserve"> As </w:t>
-      </w:r>
-      <w:r>
-        <w:t>normas requeridas pelos órgãos internacionais de certificação</w:t>
-      </w:r>
-      <w:r>
-        <w:t xml:space="preserve"> prevêem</w:t>
-      </w:r>
-      <w:r>
-        <w:t xml:space="preserve"> que os artefatos do processo de desenvolvimento de sistemas para aviação estejam de acordo com as exigência</w:t>
-      </w:r>
-      <w:r>
-        <w:t>s</w:t>
-      </w:r>
-      <w:r>
-        <w:t xml:space="preserve"> de padrões como o DO-178C. Um problema deste processo era garantir que os requisitos fossem expressos de maneira formal, evitando incompletudes e ambigüidades. A solução apontada por [3], utiliza SCR</w:t>
-      </w:r>
-      <w:r>
-        <w:t xml:space="preserve"> para descrever os requisitos em forma de tabelas por meio de expressões lógicas, além disto, o trabalho de [3] mostra como obter modelos SCADE a partir das especificações SCR</w:t>
-      </w:r>
-      <w:r>
-        <w:t>.</w:t>
-      </w:r>
-      <w:r>
-        <w:t xml:space="preserve"> SCADE possui em seu ambiente de desenvolvimento um gerador automático de código, o código gerado pelo SCADE satisfaz a norma DO-178C.</w:t>
+        <w:t>gerador automático de código, o código gerado pelo SCADE satisfaz a norma DO-178C.</w:t>
       </w:r>
     </w:p>
     <w:p>
@@ -1089,7 +1200,6 @@
         <w:rPr>
           <w:b/>
         </w:rPr>
-        <w:lastRenderedPageBreak/>
         <w:t>O</w:t>
       </w:r>
       <w:r>
@@ -1251,6 +1361,7 @@
         <w:rPr>
           <w:b/>
         </w:rPr>
+        <w:lastRenderedPageBreak/>
         <w:t>C</w:t>
       </w:r>
       <w:r>
@@ -1264,7 +1375,7 @@
       <w:tblPr>
         <w:tblStyle w:val="Tabelacomgrade"/>
         <w:tblW w:w="0" w:type="auto"/>
-        <w:tblLook w:val="04A0"/>
+        <w:tblLook w:val="04A0" w:firstRow="1" w:lastRow="0" w:firstColumn="1" w:lastColumn="0" w:noHBand="0" w:noVBand="1"/>
       </w:tblPr>
       <w:tblGrid>
         <w:gridCol w:w="1751"/>
@@ -2811,11 +2922,7 @@
         <w:t xml:space="preserve">. </w:t>
       </w:r>
       <w:r>
-        <w:t xml:space="preserve">Após esta etapa iniciará a construção do sistema proposto partindo da definição das regras de </w:t>
-      </w:r>
-      <w:r>
-        <w:lastRenderedPageBreak/>
-        <w:t xml:space="preserve">tradução, </w:t>
+        <w:t xml:space="preserve">Após esta etapa iniciará a construção do sistema proposto partindo da definição das regras de tradução, </w:t>
       </w:r>
       <w:r>
         <w:t xml:space="preserve">em seguida </w:t>
@@ -2930,15 +3037,7 @@
         <w:t> </w:t>
       </w:r>
       <w:r>
-        <w:t xml:space="preserve">Considerações Sobre Reuso de Software </w:t>
-      </w:r>
-      <w:proofErr w:type="spellStart"/>
-      <w:r>
-        <w:t>Aviônico</w:t>
-      </w:r>
-      <w:proofErr w:type="spellEnd"/>
-      <w:r>
-        <w:t xml:space="preserve">. In: VII SITRAER - Simpósio Brasileiro de Pesquisa em Transporte Aéreo, 2008, Rio de Janeiro. </w:t>
+        <w:t xml:space="preserve">Considerações Sobre Reuso de Software Aviônico. In: VII SITRAER - Simpósio Brasileiro de Pesquisa em Transporte Aéreo, 2008, Rio de Janeiro. </w:t>
       </w:r>
       <w:proofErr w:type="spellStart"/>
       <w:r>
@@ -3192,6 +3291,7 @@
         </w:rPr>
       </w:pPr>
       <w:r>
+        <w:lastRenderedPageBreak/>
         <w:t xml:space="preserve">[4] </w:t>
       </w:r>
       <w:r>
@@ -3208,7 +3308,6 @@
       <w:r>
         <w:t xml:space="preserve">, Através </w:t>
       </w:r>
-      <w:proofErr w:type="spellStart"/>
       <w:proofErr w:type="gramStart"/>
       <w:r>
         <w:t>de</w:t>
@@ -3218,49 +3317,16 @@
           <w:rStyle w:val="apple-style-span"/>
           <w:bCs/>
         </w:rPr>
-        <w:t>www</w:t>
-      </w:r>
-      <w:proofErr w:type="spellEnd"/>
+        <w:t>www.</w:t>
+      </w:r>
+      <w:proofErr w:type="gramEnd"/>
       <w:r>
         <w:rPr>
           <w:rStyle w:val="apple-style-span"/>
           <w:bCs/>
         </w:rPr>
-        <w:t>.</w:t>
-      </w:r>
-      <w:proofErr w:type="gramEnd"/>
-      <w:r>
-        <w:rPr>
-          <w:rStyle w:val="apple-style-span"/>
-          <w:bCs/>
-        </w:rPr>
-        <w:t>sqs.com_</w:t>
-      </w:r>
-      <w:proofErr w:type="spellStart"/>
-      <w:r>
-        <w:rPr>
-          <w:rStyle w:val="apple-style-span"/>
-          <w:bCs/>
-        </w:rPr>
-        <w:t>de-group__download_DO</w:t>
-      </w:r>
-      <w:proofErr w:type="spellEnd"/>
-      <w:r>
-        <w:rPr>
-          <w:rStyle w:val="apple-style-span"/>
-          <w:bCs/>
-        </w:rPr>
-        <w:t>-178C_ED-12C.</w:t>
-      </w:r>
-      <w:proofErr w:type="spellStart"/>
-      <w:r>
-        <w:rPr>
-          <w:rStyle w:val="apple-style-span"/>
-          <w:bCs/>
-        </w:rPr>
-        <w:t>pdf</w:t>
-      </w:r>
-      <w:proofErr w:type="spellEnd"/>
+        <w:t>sqs.com_de-group__download_DO-178C_ED-12C.pdf</w:t>
+      </w:r>
     </w:p>
     <w:p>
       <w:r>
@@ -3400,7 +3466,7 @@
 </file>
 
 <file path=word/comments.xml><?xml version="1.0" encoding="utf-8"?>
-<w:comments xmlns:ve="http://schemas.openxmlformats.org/markup-compatibility/2006" xmlns:o="urn:schemas-microsoft-com:office:office" xmlns:r="http://schemas.openxmlformats.org/officeDocument/2006/relationships" xmlns:m="http://schemas.openxmlformats.org/officeDocument/2006/math" xmlns:v="urn:schemas-microsoft-com:vml" xmlns:wp="http://schemas.openxmlformats.org/drawingml/2006/wordprocessingDrawing" xmlns:w10="urn:schemas-microsoft-com:office:word" xmlns:w="http://schemas.openxmlformats.org/wordprocessingml/2006/main" xmlns:wne="http://schemas.microsoft.com/office/word/2006/wordml">
+<w:comments xmlns:wpc="http://schemas.microsoft.com/office/word/2010/wordprocessingCanvas" xmlns:mc="http://schemas.openxmlformats.org/markup-compatibility/2006" xmlns:o="urn:schemas-microsoft-com:office:office" xmlns:r="http://schemas.openxmlformats.org/officeDocument/2006/relationships" xmlns:m="http://schemas.openxmlformats.org/officeDocument/2006/math" xmlns:v="urn:schemas-microsoft-com:vml" xmlns:wp14="http://schemas.microsoft.com/office/word/2010/wordprocessingDrawing" xmlns:wp="http://schemas.openxmlformats.org/drawingml/2006/wordprocessingDrawing" xmlns:w10="urn:schemas-microsoft-com:office:word" xmlns:w="http://schemas.openxmlformats.org/wordprocessingml/2006/main" xmlns:w14="http://schemas.microsoft.com/office/word/2010/wordml" xmlns:wpg="http://schemas.microsoft.com/office/word/2010/wordprocessingGroup" xmlns:wpi="http://schemas.microsoft.com/office/word/2010/wordprocessingInk" xmlns:wne="http://schemas.microsoft.com/office/word/2006/wordml" xmlns:wps="http://schemas.microsoft.com/office/word/2010/wordprocessingShape" mc:Ignorable="w14 wp14">
   <w:comment w:id="1" w:author="Francisco Ioneiton da Silva" w:date="2013-10-30T01:38:00Z" w:initials="FIdS">
     <w:p>
       <w:pPr>
@@ -3429,7 +3495,7 @@
 </file>
 
 <file path=word/numbering.xml><?xml version="1.0" encoding="utf-8"?>
-<w:numbering xmlns:ve="http://schemas.openxmlformats.org/markup-compatibility/2006" xmlns:o="urn:schemas-microsoft-com:office:office" xmlns:r="http://schemas.openxmlformats.org/officeDocument/2006/relationships" xmlns:m="http://schemas.openxmlformats.org/officeDocument/2006/math" xmlns:v="urn:schemas-microsoft-com:vml" xmlns:wp="http://schemas.openxmlformats.org/drawingml/2006/wordprocessingDrawing" xmlns:w10="urn:schemas-microsoft-com:office:word" xmlns:w="http://schemas.openxmlformats.org/wordprocessingml/2006/main" xmlns:wne="http://schemas.microsoft.com/office/word/2006/wordml">
+<w:numbering xmlns:wpc="http://schemas.microsoft.com/office/word/2010/wordprocessingCanvas" xmlns:mc="http://schemas.openxmlformats.org/markup-compatibility/2006" xmlns:o="urn:schemas-microsoft-com:office:office" xmlns:r="http://schemas.openxmlformats.org/officeDocument/2006/relationships" xmlns:m="http://schemas.openxmlformats.org/officeDocument/2006/math" xmlns:v="urn:schemas-microsoft-com:vml" xmlns:wp14="http://schemas.microsoft.com/office/word/2010/wordprocessingDrawing" xmlns:wp="http://schemas.openxmlformats.org/drawingml/2006/wordprocessingDrawing" xmlns:w10="urn:schemas-microsoft-com:office:word" xmlns:w="http://schemas.openxmlformats.org/wordprocessingml/2006/main" xmlns:w14="http://schemas.microsoft.com/office/word/2010/wordml" xmlns:wpg="http://schemas.microsoft.com/office/word/2010/wordprocessingGroup" xmlns:wpi="http://schemas.microsoft.com/office/word/2010/wordprocessingInk" xmlns:wne="http://schemas.microsoft.com/office/word/2006/wordml" xmlns:wps="http://schemas.microsoft.com/office/word/2010/wordprocessingShape" mc:Ignorable="w14 wp14">
   <w:abstractNum w:abstractNumId="0">
     <w:nsid w:val="3CD73F27"/>
     <w:multiLevelType w:val="hybridMultilevel"/>
@@ -3997,7 +4063,7 @@
 </file>
 
 <file path=word/styles.xml><?xml version="1.0" encoding="utf-8"?>
-<w:styles xmlns:r="http://schemas.openxmlformats.org/officeDocument/2006/relationships" xmlns:w="http://schemas.openxmlformats.org/wordprocessingml/2006/main">
+<w:styles xmlns:mc="http://schemas.openxmlformats.org/markup-compatibility/2006" xmlns:r="http://schemas.openxmlformats.org/officeDocument/2006/relationships" xmlns:w="http://schemas.openxmlformats.org/wordprocessingml/2006/main" xmlns:w14="http://schemas.microsoft.com/office/word/2010/wordml" mc:Ignorable="w14">
   <w:docDefaults>
     <w:rPrDefault>
       <w:rPr>
@@ -4196,7 +4262,6 @@
     <w:uiPriority w:val="99"/>
     <w:semiHidden/>
     <w:unhideWhenUsed/>
-    <w:qFormat/>
     <w:tblPr>
       <w:tblInd w:w="0" w:type="dxa"/>
       <w:tblCellMar>
@@ -4394,8 +4459,11 @@
     <w:semiHidden/>
     <w:rsid w:val="00A623CA"/>
     <w:rPr>
+      <w:rFonts w:ascii="Arial" w:hAnsi="Arial" w:cs="Arial"/>
       <w:b/>
       <w:bCs/>
+      <w:sz w:val="20"/>
+      <w:szCs w:val="20"/>
     </w:rPr>
   </w:style>
   <w:style w:type="paragraph" w:styleId="Textodebalo">
@@ -5057,7 +5125,7 @@
 </file>
 
 <file path=customXml/itemProps1.xml><?xml version="1.0" encoding="utf-8"?>
-<ds:datastoreItem xmlns:ds="http://schemas.openxmlformats.org/officeDocument/2006/customXml" ds:itemID="{ACB75971-C87E-4FF9-B5A8-1ADD808A5BFD}">
+<ds:datastoreItem xmlns:ds="http://schemas.openxmlformats.org/officeDocument/2006/customXml" ds:itemID="{1AEEB9D7-9623-4244-A96B-63D2B65550F2}">
   <ds:schemaRefs>
     <ds:schemaRef ds:uri="http://schemas.openxmlformats.org/officeDocument/2006/bibliography"/>
   </ds:schemaRefs>

</xml_diff>

<commit_message>
Versao final do preprojeto enviada para revisao de Alexandre Mota
</commit_message>
<xml_diff>
--- a/pre_projeto_Francisco V1.0.docx
+++ b/pre_projeto_Francisco V1.0.docx
@@ -1,6 +1,6 @@
 
 <file path=word/document.xml><?xml version="1.0" encoding="utf-8"?>
-<w:document xmlns:wpc="http://schemas.microsoft.com/office/word/2010/wordprocessingCanvas" xmlns:mc="http://schemas.openxmlformats.org/markup-compatibility/2006" xmlns:o="urn:schemas-microsoft-com:office:office" xmlns:r="http://schemas.openxmlformats.org/officeDocument/2006/relationships" xmlns:m="http://schemas.openxmlformats.org/officeDocument/2006/math" xmlns:v="urn:schemas-microsoft-com:vml" xmlns:wp14="http://schemas.microsoft.com/office/word/2010/wordprocessingDrawing" xmlns:wp="http://schemas.openxmlformats.org/drawingml/2006/wordprocessingDrawing" xmlns:w10="urn:schemas-microsoft-com:office:word" xmlns:w="http://schemas.openxmlformats.org/wordprocessingml/2006/main" xmlns:w14="http://schemas.microsoft.com/office/word/2010/wordml" xmlns:wpg="http://schemas.microsoft.com/office/word/2010/wordprocessingGroup" xmlns:wpi="http://schemas.microsoft.com/office/word/2010/wordprocessingInk" xmlns:wne="http://schemas.microsoft.com/office/word/2006/wordml" xmlns:wps="http://schemas.microsoft.com/office/word/2010/wordprocessingShape" mc:Ignorable="w14 wp14">
+<w:document xmlns:ve="http://schemas.openxmlformats.org/markup-compatibility/2006" xmlns:o="urn:schemas-microsoft-com:office:office" xmlns:r="http://schemas.openxmlformats.org/officeDocument/2006/relationships" xmlns:m="http://schemas.openxmlformats.org/officeDocument/2006/math" xmlns:v="urn:schemas-microsoft-com:vml" xmlns:wp="http://schemas.openxmlformats.org/drawingml/2006/wordprocessingDrawing" xmlns:w10="urn:schemas-microsoft-com:office:word" xmlns:w="http://schemas.openxmlformats.org/wordprocessingml/2006/main" xmlns:wne="http://schemas.microsoft.com/office/word/2006/wordml">
   <w:body>
     <w:tbl>
       <w:tblPr>
@@ -18,7 +18,7 @@
           <w:left w:w="70" w:type="dxa"/>
           <w:right w:w="70" w:type="dxa"/>
         </w:tblCellMar>
-        <w:tblLook w:val="0000" w:firstRow="0" w:lastRow="0" w:firstColumn="0" w:lastColumn="0" w:noHBand="0" w:noVBand="0"/>
+        <w:tblLook w:val="0000"/>
       </w:tblPr>
       <w:tblGrid>
         <w:gridCol w:w="8978"/>
@@ -371,7 +371,15 @@
         <w:t xml:space="preserve"> mas isso não é suficiente para obtenção de certificado de segurança, </w:t>
       </w:r>
       <w:r>
-        <w:t>código certificado é um outro</w:t>
+        <w:t xml:space="preserve">código certificado é </w:t>
+      </w:r>
+      <w:proofErr w:type="gramStart"/>
+      <w:r>
+        <w:t>um outro</w:t>
+      </w:r>
+      <w:proofErr w:type="gramEnd"/>
+      <w:r>
+        <w:t xml:space="preserve"> </w:t>
       </w:r>
       <w:r>
         <w:t>ponto chave</w:t>
@@ -401,9 +409,6 @@
         <w:t>.</w:t>
       </w:r>
       <w:r>
-        <w:t xml:space="preserve"> </w:t>
-      </w:r>
-      <w:r>
         <w:t xml:space="preserve">A norma DO-178C exige que </w:t>
       </w:r>
       <w:r>
@@ -419,15 +424,7 @@
         <w:t xml:space="preserve"> rastreabilidade entre estes artefatos de forma que garanta que, ao final do processo de desenvolvimento</w:t>
       </w:r>
       <w:r>
-        <w:t xml:space="preserve"> estes artefatos satisfação </w:t>
-      </w:r>
-      <w:proofErr w:type="gramStart"/>
-      <w:r>
-        <w:t>as</w:t>
-      </w:r>
-      <w:proofErr w:type="gramEnd"/>
-      <w:r>
-        <w:t xml:space="preserve"> exigências dos órgãos certificadores [3</w:t>
+        <w:t xml:space="preserve"> estes artefatos satisfação as exigências dos órgãos certificadores [3</w:t>
       </w:r>
       <w:r>
         <w:t>, 6</w:t>
@@ -450,9 +447,6 @@
         <w:t xml:space="preserve"> com maior</w:t>
       </w:r>
       <w:r>
-        <w:t xml:space="preserve"> </w:t>
-      </w:r>
-      <w:r>
         <w:t>freqüência</w:t>
       </w:r>
       <w:r>
@@ -482,9 +476,6 @@
         <w:t>. O uso de modelos de simulação</w:t>
       </w:r>
       <w:r>
-        <w:t xml:space="preserve"> </w:t>
-      </w:r>
-      <w:r>
         <w:t xml:space="preserve">gera resultados (curva de resposta) que muitas vezes vão de encontro </w:t>
       </w:r>
       <w:r>
@@ -507,9 +498,6 @@
       </w:r>
       <w:r>
         <w:t>, a cada vez que uma simulação e rodada,</w:t>
-      </w:r>
-      <w:r>
-        <w:t xml:space="preserve"> </w:t>
       </w:r>
       <w:r>
         <w:t>para que</w:t>
@@ -698,7 +686,13 @@
         <w:t>se dá de acordo com o padrão adotado pela FAA</w:t>
       </w:r>
       <w:r>
-        <w:t>, atualmente o padrão DO-178C é o padrão vigente para este órgão.</w:t>
+        <w:t xml:space="preserve">, atualmente o padrão DO-178C é o padrão </w:t>
+      </w:r>
+      <w:r>
+        <w:t>utilizado po</w:t>
+      </w:r>
+      <w:r>
+        <w:t>r este órgão.</w:t>
       </w:r>
     </w:p>
     <w:p>
@@ -715,10 +709,10 @@
         <w:t>(</w:t>
       </w:r>
       <w:r>
-        <w:t xml:space="preserve">seu equivalente na Europa </w:t>
-      </w:r>
-      <w:r>
-        <w:t xml:space="preserve">é o </w:t>
+        <w:t xml:space="preserve">e seu equivalente na Europa </w:t>
+      </w:r>
+      <w:r>
+        <w:t xml:space="preserve">o </w:t>
       </w:r>
       <w:r>
         <w:t>ED-12</w:t>
@@ -736,7 +730,16 @@
         <w:t>f</w:t>
       </w:r>
       <w:r>
-        <w:t xml:space="preserve">oi introduzida em 1992, durante seus vinte anos de vigência </w:t>
+        <w:t>oi i</w:t>
+      </w:r>
+      <w:r>
+        <w:t>ntroduzida em 1992, durante os</w:t>
+      </w:r>
+      <w:r>
+        <w:t xml:space="preserve"> vinte anos de vigência </w:t>
+      </w:r>
+      <w:r>
+        <w:t>d</w:t>
       </w:r>
       <w:r>
         <w:t xml:space="preserve">este padrão </w:t>
@@ -745,24 +748,30 @@
         <w:t>n</w:t>
       </w:r>
       <w:r>
-        <w:t>ão acarretou nenhuma fatalidade</w:t>
+        <w:t xml:space="preserve">ão </w:t>
+      </w:r>
+      <w:r>
+        <w:t>foram registradas</w:t>
+      </w:r>
+      <w:r>
+        <w:t xml:space="preserve"> nenhuma fatalidade</w:t>
       </w:r>
       <w:r>
         <w:t xml:space="preserve"> devido </w:t>
       </w:r>
+      <w:proofErr w:type="gramStart"/>
       <w:r>
         <w:t>à</w:t>
       </w:r>
-      <w:r>
-        <w:t xml:space="preserve"> falha na </w:t>
-      </w:r>
-      <w:proofErr w:type="gramStart"/>
-      <w:r>
-        <w:t>implementação</w:t>
-      </w:r>
       <w:proofErr w:type="gramEnd"/>
       <w:r>
-        <w:t xml:space="preserve"> de requisitos de software</w:t>
+        <w:t xml:space="preserve"> falha</w:t>
+      </w:r>
+      <w:r>
+        <w:t>s</w:t>
+      </w:r>
+      <w:r>
+        <w:t xml:space="preserve"> na implementação de requisitos de software</w:t>
       </w:r>
       <w:r>
         <w:t xml:space="preserve"> [6]</w:t>
@@ -771,7 +780,13 @@
         <w:t>.</w:t>
       </w:r>
       <w:r>
-        <w:t xml:space="preserve"> DO-178B </w:t>
+        <w:t xml:space="preserve"> </w:t>
+      </w:r>
+      <w:r>
+        <w:t xml:space="preserve">O </w:t>
+      </w:r>
+      <w:r>
+        <w:t xml:space="preserve">DO-178B </w:t>
       </w:r>
       <w:r>
         <w:t>pa</w:t>
@@ -817,7 +832,13 @@
         <w:ind w:firstLine="708"/>
       </w:pPr>
       <w:r>
-        <w:t>As normas estabelecidas no DO-178C, para certificação de software aviônico requerem atividades</w:t>
+        <w:t xml:space="preserve">As normas estabelecidas no DO-178C, para certificação de software </w:t>
+      </w:r>
+      <w:r>
+        <w:t>aviônico</w:t>
+      </w:r>
+      <w:r>
+        <w:t xml:space="preserve"> requerem atividades</w:t>
       </w:r>
       <w:r>
         <w:t xml:space="preserve"> </w:t>
@@ -839,15 +860,15 @@
       </w:r>
       <w:r>
         <w:t>, este fluxo de atividades reforça a necessidade, de haver rastreabilidade entre os artefatos do projeto</w:t>
+      </w:r>
+      <w:r>
+        <w:t>, para que o software desenvolvido esteja de acordo com as exigências dos órgãos competentes</w:t>
       </w:r>
       <w:r>
         <w:t xml:space="preserve"> [6].</w:t>
       </w:r>
       <w:bookmarkStart w:id="0" w:name="_GoBack"/>
       <w:bookmarkEnd w:id="0"/>
-      <w:r>
-        <w:t xml:space="preserve"> </w:t>
-      </w:r>
     </w:p>
     <w:p>
       <w:pPr>
@@ -856,13 +877,13 @@
       <w:r>
         <w:rPr>
           <w:noProof/>
-          <w:lang w:eastAsia="pt-BR"/>
+          <w:lang w:val="en-US"/>
         </w:rPr>
         <w:lastRenderedPageBreak/>
         <w:drawing>
           <wp:inline distT="0" distB="0" distL="0" distR="0">
-            <wp:extent cx="5760085" cy="4090670"/>
-            <wp:effectExtent l="0" t="0" r="0" b="0"/>
+            <wp:extent cx="4656317" cy="3306801"/>
+            <wp:effectExtent l="19050" t="0" r="0" b="0"/>
             <wp:docPr id="1" name="Imagem 1"/>
             <wp:cNvGraphicFramePr>
               <a:graphicFrameLocks xmlns:a="http://schemas.openxmlformats.org/drawingml/2006/main" noChangeAspect="1"/>
@@ -875,10 +896,10 @@
                     <pic:cNvPicPr/>
                   </pic:nvPicPr>
                   <pic:blipFill>
-                    <a:blip r:embed="rId7">
+                    <a:blip r:embed="rId6">
                       <a:extLst>
                         <a:ext uri="{28A0092B-C50C-407E-A947-70E740481C1C}">
-                          <a14:useLocalDpi xmlns:a14="http://schemas.microsoft.com/office/drawing/2010/main" val="0"/>
+                          <a14:useLocalDpi xmlns:a14="http://schemas.microsoft.com/office/drawing/2010/main" xmlns:wps="http://schemas.microsoft.com/office/word/2010/wordprocessingShape" xmlns:wpi="http://schemas.microsoft.com/office/word/2010/wordprocessingInk" xmlns:wpg="http://schemas.microsoft.com/office/word/2010/wordprocessingGroup" xmlns:w14="http://schemas.microsoft.com/office/word/2010/wordml" xmlns:w="http://schemas.openxmlformats.org/wordprocessingml/2006/main" xmlns:w10="urn:schemas-microsoft-com:office:word" xmlns:wp14="http://schemas.microsoft.com/office/word/2010/wordprocessingDrawing" xmlns:v="urn:schemas-microsoft-com:vml" xmlns:o="urn:schemas-microsoft-com:office:office" xmlns:mc="http://schemas.openxmlformats.org/markup-compatibility/2006" xmlns:wpc="http://schemas.microsoft.com/office/word/2010/wordprocessingCanvas" xmlns="" val="0"/>
                         </a:ext>
                       </a:extLst>
                     </a:blip>
@@ -889,7 +910,7 @@
                   <pic:spPr>
                     <a:xfrm>
                       <a:off x="0" y="0"/>
-                      <a:ext cx="5760085" cy="4090670"/>
+                      <a:ext cx="4661400" cy="3310411"/>
                     </a:xfrm>
                     <a:prstGeom prst="rect">
                       <a:avLst/>
@@ -904,192 +925,318 @@
     </w:p>
     <w:p>
       <w:pPr>
-        <w:ind w:firstLine="708"/>
-      </w:pPr>
+        <w:jc w:val="center"/>
+        <w:rPr>
+          <w:sz w:val="20"/>
+          <w:szCs w:val="20"/>
+        </w:rPr>
+      </w:pPr>
+      <w:r>
+        <w:rPr>
+          <w:sz w:val="20"/>
+          <w:szCs w:val="20"/>
+        </w:rPr>
+        <w:t>Figura 1: Atividades de verificação do padrão DO-178C [6]</w:t>
+      </w:r>
     </w:p>
     <w:p>
       <w:pPr>
         <w:ind w:firstLine="708"/>
       </w:pPr>
       <w:r>
+        <w:t>O documento de requisitos é o artefato mais importante em um processo de desenvolvimento de sistemas.</w:t>
+      </w:r>
+      <w:r>
+        <w:t xml:space="preserve"> Porém os requisitos geralmente são expressos de maneira informal, por meio de linguagem natural [3], que pode gerar ambigüidade e incompletudes.</w:t>
+      </w:r>
+      <w:r>
+        <w:t xml:space="preserve"> Uma alternativa para formalização de requisitos é utilizar SCR (Software </w:t>
+      </w:r>
+      <w:proofErr w:type="spellStart"/>
+      <w:r>
+        <w:t>Cost</w:t>
+      </w:r>
+      <w:proofErr w:type="spellEnd"/>
+      <w:r>
         <w:t xml:space="preserve"> </w:t>
       </w:r>
+      <w:proofErr w:type="spellStart"/>
+      <w:r>
+        <w:t>Reduction</w:t>
+      </w:r>
+      <w:proofErr w:type="spellEnd"/>
+      <w:r>
+        <w:t>), um método formal para descrever comportamento de sistemas complexos usando tabelas, e expressões lógicas simples [3].</w:t>
+      </w:r>
       <w:r>
         <w:t xml:space="preserve"> </w:t>
       </w:r>
-      <w:commentRangeStart w:id="1"/>
-      <w:proofErr w:type="gramStart"/>
-      <w:r>
-        <w:t>requer</w:t>
-      </w:r>
-      <w:commentRangeEnd w:id="1"/>
-      <w:proofErr w:type="gramEnd"/>
-      <w:r>
-        <w:rPr>
-          <w:rStyle w:val="Refdecomentrio"/>
-        </w:rPr>
-        <w:commentReference w:id="1"/>
-      </w:r>
-      <w:r>
-        <w:t xml:space="preserve"> de seus artefatos extrema clareza, não ambigüidades e que haja rastreabilidade. Estas são as exigências das agencias que regulam e homologam</w:t>
+      <w:r>
+        <w:t>SCR foi desenvolvido pelo laboratório de pesquisas navais dos Estados Unidos, para documentar as especificações do programa de vôo da aeronave</w:t>
       </w:r>
       <w:r>
         <w:t xml:space="preserve"> </w:t>
       </w:r>
-      <w:r>
-        <w:t xml:space="preserve">o desenvolvimento de sistemas para aeronaves </w:t>
-      </w:r>
-      <w:r>
-        <w:t xml:space="preserve">por meio de certificação de segurança do sistema </w:t>
-      </w:r>
-      <w:r>
-        <w:t>[1].</w:t>
-      </w:r>
-      <w:r>
-        <w:t xml:space="preserve"> Esta certificação é um meio de garantir a sociedade</w:t>
-      </w:r>
+      <w:proofErr w:type="spellStart"/>
+      <w:r>
+        <w:t>U.S.</w:t>
+      </w:r>
+      <w:proofErr w:type="spellEnd"/>
       <w:r>
         <w:t xml:space="preserve"> </w:t>
       </w:r>
-      <w:r>
-        <w:t xml:space="preserve">Como visto em [1], </w:t>
+      <w:proofErr w:type="spellStart"/>
+      <w:r>
+        <w:t>Navy’s</w:t>
+      </w:r>
+      <w:proofErr w:type="spellEnd"/>
+      <w:r>
+        <w:t xml:space="preserve"> A-7</w:t>
+      </w:r>
+      <w:r>
+        <w:t xml:space="preserve"> [3</w:t>
+      </w:r>
+      <w:r>
+        <w:t>, 7</w:t>
+      </w:r>
+      <w:r>
+        <w:t>]</w:t>
+      </w:r>
+      <w:r>
+        <w:t>.</w:t>
       </w:r>
     </w:p>
     <w:p>
       <w:pPr>
         <w:ind w:firstLine="708"/>
       </w:pPr>
+      <w:r>
+        <w:t>Por meio da composição de tabelas SCR, se define o comportamento do sistema, cada tabela por sua vez define os valores de uma determinada variável</w:t>
+      </w:r>
+      <w:r>
+        <w:t>,</w:t>
+      </w:r>
+      <w:r>
+        <w:t xml:space="preserve"> por meio de avaliação de expressões booleanas (predicados)</w:t>
+      </w:r>
+      <w:r>
+        <w:t>, a tabela 1 traz um exemplo de uma tabela SCR</w:t>
+      </w:r>
+      <w:r>
+        <w:t>.</w:t>
+      </w:r>
+      <w:r>
+        <w:t xml:space="preserve"> As variáveis em SCR</w:t>
+      </w:r>
+      <w:r>
+        <w:t xml:space="preserve"> podem ser</w:t>
+      </w:r>
+      <w:r>
+        <w:t xml:space="preserve"> </w:t>
+      </w:r>
+      <w:r>
+        <w:t>de</w:t>
+      </w:r>
+      <w:r>
+        <w:t xml:space="preserve"> quatro tipos; as variáveis controladas e monitoradas que </w:t>
+      </w:r>
+      <w:proofErr w:type="gramStart"/>
+      <w:r>
+        <w:t>referem-se</w:t>
+      </w:r>
+      <w:proofErr w:type="gramEnd"/>
+      <w:r>
+        <w:t xml:space="preserve"> </w:t>
+      </w:r>
+      <w:r>
+        <w:t>às</w:t>
+      </w:r>
+      <w:r>
+        <w:t xml:space="preserve"> entradas e saídas advindas do ambiente</w:t>
+      </w:r>
+      <w:r>
+        <w:t>, e as variáveis auxiliares Termo e Classe de Modo [3</w:t>
+      </w:r>
+      <w:r>
+        <w:t>, 7</w:t>
+      </w:r>
+      <w:r>
+        <w:t>].</w:t>
+      </w:r>
+      <w:r>
+        <w:t xml:space="preserve"> Algumas ferramentas podem ser utilizadas para apoiar ouso de SCR, o SCR</w:t>
+      </w:r>
+      <w:r>
+        <w:t xml:space="preserve"> </w:t>
+      </w:r>
+      <w:proofErr w:type="spellStart"/>
+      <w:r>
+        <w:t>Toolset</w:t>
+      </w:r>
+      <w:proofErr w:type="spellEnd"/>
+      <w:r>
+        <w:t xml:space="preserve"> que sua </w:t>
+      </w:r>
+      <w:r>
+        <w:t>permissão</w:t>
+      </w:r>
+      <w:r>
+        <w:t xml:space="preserve"> de uso é cedida apenas</w:t>
+      </w:r>
+      <w:r>
+        <w:t xml:space="preserve"> a agencias do governo dos EUA, e </w:t>
+      </w:r>
+      <w:proofErr w:type="spellStart"/>
+      <w:r>
+        <w:t>T-Vec</w:t>
+      </w:r>
+      <w:proofErr w:type="spellEnd"/>
+      <w:r>
+        <w:t xml:space="preserve"> que enfatiza o desenvolvimento de especificações e geração automática de casos de teste. </w:t>
+      </w:r>
     </w:p>
     <w:p>
       <w:pPr>
         <w:ind w:firstLine="708"/>
       </w:pPr>
-      <w:proofErr w:type="gramStart"/>
-      <w:r>
-        <w:rPr>
-          <w:highlight w:val="green"/>
-        </w:rPr>
-        <w:t>devido</w:t>
-      </w:r>
-      <w:proofErr w:type="gramEnd"/>
-      <w:r>
-        <w:rPr>
-          <w:highlight w:val="green"/>
-        </w:rPr>
-        <w:t xml:space="preserve"> a acordos internacionais, o processo </w:t>
-      </w:r>
-      <w:r>
-        <w:rPr>
-          <w:highlight w:val="green"/>
-        </w:rPr>
-        <w:t>de certificaç</w:t>
-      </w:r>
-      <w:r>
-        <w:rPr>
-          <w:highlight w:val="green"/>
-        </w:rPr>
-        <w:t xml:space="preserve">ão se dá de acordo com o padrão adotado pela </w:t>
-      </w:r>
-      <w:r>
-        <w:rPr>
-          <w:highlight w:val="green"/>
-        </w:rPr>
-        <w:t>FAA</w:t>
-      </w:r>
-      <w:r>
-        <w:t>.</w:t>
-      </w:r>
-      <w:r>
-        <w:t xml:space="preserve"> No que diz respeito </w:t>
-      </w:r>
-      <w:r>
-        <w:t>à</w:t>
-      </w:r>
-      <w:r>
-        <w:t xml:space="preserve"> certificação de sistemas de so</w:t>
-      </w:r>
-      <w:r>
-        <w:t xml:space="preserve">ftware para aeronaves, tem-se </w:t>
-      </w:r>
-      <w:r>
-        <w:rPr>
-          <w:highlight w:val="green"/>
-        </w:rPr>
-        <w:t>o padrão DO-178C</w:t>
-      </w:r>
-      <w:r>
-        <w:rPr>
-          <w:highlight w:val="green"/>
-        </w:rPr>
-        <w:t xml:space="preserve">, este padrão é o sucessor do padrão DO-178B que foi implantado em 1992 </w:t>
-      </w:r>
-      <w:r>
-        <w:rPr>
-          <w:highlight w:val="green"/>
-        </w:rPr>
-        <w:t xml:space="preserve">e sofreu mudanças para esclarecer algumas </w:t>
-      </w:r>
-      <w:r>
-        <w:rPr>
-          <w:highlight w:val="green"/>
-        </w:rPr>
-        <w:t>inconsistências, e introduzir novas metodologias e tecnologias</w:t>
-      </w:r>
-      <w:r>
-        <w:rPr>
-          <w:highlight w:val="green"/>
-        </w:rPr>
-        <w:t>[4].</w:t>
+      <w:r>
+        <w:t>A respeito da certificação de código fonte para sistemas críticos,</w:t>
+      </w:r>
+      <w:r>
+        <w:t xml:space="preserve"> tem-se</w:t>
+      </w:r>
+      <w:r>
+        <w:t xml:space="preserve"> </w:t>
+      </w:r>
+      <w:r>
+        <w:t>a suíte SCADE (</w:t>
+      </w:r>
+      <w:proofErr w:type="spellStart"/>
+      <w:r>
+        <w:t>Safety</w:t>
+      </w:r>
+      <w:proofErr w:type="spellEnd"/>
+      <w:r>
+        <w:t xml:space="preserve"> </w:t>
+      </w:r>
+      <w:proofErr w:type="spellStart"/>
+      <w:r>
+        <w:t>Critical</w:t>
+      </w:r>
+      <w:proofErr w:type="spellEnd"/>
+      <w:r>
+        <w:t xml:space="preserve"> Application </w:t>
+      </w:r>
+      <w:proofErr w:type="spellStart"/>
+      <w:r>
+        <w:t>Development</w:t>
+      </w:r>
+      <w:proofErr w:type="spellEnd"/>
+      <w:r>
+        <w:t xml:space="preserve"> </w:t>
+      </w:r>
+      <w:proofErr w:type="spellStart"/>
+      <w:r>
+        <w:t>Environment</w:t>
+      </w:r>
+      <w:proofErr w:type="spellEnd"/>
+      <w:r>
+        <w:t>)</w:t>
+      </w:r>
+      <w:r>
+        <w:t xml:space="preserve">, </w:t>
+      </w:r>
+      <w:r>
+        <w:t xml:space="preserve">a linguagem de programação </w:t>
+      </w:r>
+      <w:r>
+        <w:t xml:space="preserve">do </w:t>
+      </w:r>
+      <w:r>
+        <w:t>SCADE</w:t>
+      </w:r>
+      <w:r>
+        <w:t xml:space="preserve"> utiliza </w:t>
+      </w:r>
+      <w:r>
+        <w:t>notação de blocos</w:t>
+      </w:r>
+      <w:r>
+        <w:t xml:space="preserve"> que se conectam, é baseada no paradigma síncrono e na linguagem Lustre</w:t>
+      </w:r>
+      <w:r>
+        <w:t xml:space="preserve"> [3, 5]. </w:t>
+      </w:r>
+      <w:r>
+        <w:t xml:space="preserve">O ambiente de desenvolvimento </w:t>
+      </w:r>
+      <w:r>
+        <w:lastRenderedPageBreak/>
+        <w:t>possui um gerador automático de código, que produz código na linguagem C, certificado segundo o padrão Do-178C [3, 5].</w:t>
       </w:r>
     </w:p>
     <w:p>
       <w:pPr>
         <w:ind w:firstLine="708"/>
-      </w:pPr>
-      <w:r>
-        <w:t xml:space="preserve"> As </w:t>
-      </w:r>
-      <w:r>
-        <w:t>normas requeridas pelos órgãos internacionais de certificação</w:t>
-      </w:r>
-      <w:r>
-        <w:t xml:space="preserve"> prevêem</w:t>
-      </w:r>
-      <w:r>
-        <w:t xml:space="preserve"> que os artefatos do processo de desenvolvimento de sistemas para aviação estejam de acordo com as exigência</w:t>
-      </w:r>
-      <w:r>
-        <w:t>s</w:t>
-      </w:r>
-      <w:r>
-        <w:t xml:space="preserve"> de padrões como o DO-178C. Um problema deste processo era garantir que os requisitos fossem expressos de maneira formal, evitando incompletudes e ambigüidades. A solução apontada por [3], utiliza SCR</w:t>
-      </w:r>
-      <w:r>
-        <w:t xml:space="preserve"> para descrever os requisitos em forma de tabelas por meio de expressões lógicas, além disto, o trabalho de [3] mostra como obter modelos SCADE a partir das especificações SCR</w:t>
-      </w:r>
-      <w:r>
-        <w:t>.</w:t>
-      </w:r>
-      <w:r>
-        <w:t xml:space="preserve"> SCADE possui em seu ambiente de desenvolvimento um </w:t>
-      </w:r>
-      <w:r>
-        <w:lastRenderedPageBreak/>
-        <w:t>gerador automático de código, o código gerado pelo SCADE satisfaz a norma DO-178C.</w:t>
+        <w:jc w:val="center"/>
+      </w:pPr>
+      <w:r>
+        <w:rPr>
+          <w:noProof/>
+          <w:lang w:val="en-US"/>
+        </w:rPr>
+        <w:drawing>
+          <wp:inline distT="0" distB="0" distL="0" distR="0">
+            <wp:extent cx="3630599" cy="1026221"/>
+            <wp:effectExtent l="19050" t="0" r="7951" b="0"/>
+            <wp:docPr id="2" name="Imagem 1" descr="SCR.PNG"/>
+            <wp:cNvGraphicFramePr>
+              <a:graphicFrameLocks xmlns:a="http://schemas.openxmlformats.org/drawingml/2006/main" noChangeAspect="1"/>
+            </wp:cNvGraphicFramePr>
+            <a:graphic xmlns:a="http://schemas.openxmlformats.org/drawingml/2006/main">
+              <a:graphicData uri="http://schemas.openxmlformats.org/drawingml/2006/picture">
+                <pic:pic xmlns:pic="http://schemas.openxmlformats.org/drawingml/2006/picture">
+                  <pic:nvPicPr>
+                    <pic:cNvPr id="0" name="SCR.PNG"/>
+                    <pic:cNvPicPr/>
+                  </pic:nvPicPr>
+                  <pic:blipFill>
+                    <a:blip r:embed="rId7"/>
+                    <a:stretch>
+                      <a:fillRect/>
+                    </a:stretch>
+                  </pic:blipFill>
+                  <pic:spPr>
+                    <a:xfrm>
+                      <a:off x="0" y="0"/>
+                      <a:ext cx="3627222" cy="1025266"/>
+                    </a:xfrm>
+                    <a:prstGeom prst="rect">
+                      <a:avLst/>
+                    </a:prstGeom>
+                  </pic:spPr>
+                </pic:pic>
+              </a:graphicData>
+            </a:graphic>
+          </wp:inline>
+        </w:drawing>
       </w:r>
     </w:p>
     <w:p>
       <w:pPr>
         <w:ind w:firstLine="708"/>
-        <w:rPr>
-          <w:b/>
-        </w:rPr>
-      </w:pPr>
-      <w:r>
-        <w:rPr>
-          <w:b/>
-        </w:rPr>
-        <w:t>Gestão de requisitos para sistemas aviônicos</w:t>
+        <w:jc w:val="center"/>
+        <w:rPr>
+          <w:sz w:val="20"/>
+          <w:szCs w:val="20"/>
+        </w:rPr>
+      </w:pPr>
+      <w:r>
+        <w:rPr>
+          <w:sz w:val="20"/>
+          <w:szCs w:val="20"/>
+        </w:rPr>
+        <w:t>Tabela 1: Exemplo de uma tabela SCR [7]</w:t>
       </w:r>
     </w:p>
     <w:p>
@@ -1097,52 +1244,30 @@
         <w:ind w:firstLine="708"/>
       </w:pPr>
       <w:r>
-        <w:t>Uma questão a ser considerada d</w:t>
-      </w:r>
-      <w:r>
-        <w:t xml:space="preserve">urante o </w:t>
-      </w:r>
-      <w:r>
-        <w:t xml:space="preserve">ciclo de desenvolvimento </w:t>
-      </w:r>
-      <w:r>
-        <w:t>de um sistema de software</w:t>
-      </w:r>
-      <w:r>
-        <w:t xml:space="preserve"> para aeronaves</w:t>
-      </w:r>
-      <w:r>
-        <w:t>é a gestão dos</w:t>
-      </w:r>
-      <w:r>
-        <w:t xml:space="preserve"> requisitos</w:t>
-      </w:r>
-      <w:r>
-        <w:t xml:space="preserve"> do sistema. </w:t>
-      </w:r>
-      <w:r>
-        <w:t>Requisitos estão sujeitos a</w:t>
-      </w:r>
-      <w:r>
-        <w:t xml:space="preserve"> alterações</w:t>
-      </w:r>
-      <w:r>
-        <w:t xml:space="preserve"> e ajustes, a fim de</w:t>
-      </w:r>
-      <w:r>
-        <w:t xml:space="preserve"> corrigir algumas incompletudes</w:t>
-      </w:r>
-      <w:r>
-        <w:t xml:space="preserve"> e ambiguidades</w:t>
-      </w:r>
-      <w:r>
-        <w:t xml:space="preserve"> ou atender mudanças </w:t>
-      </w:r>
-      <w:r>
-        <w:t xml:space="preserve">para estar de acordo com </w:t>
-      </w:r>
-      <w:r>
-        <w:t>as normas de segurança.</w:t>
+        <w:t>Podemos ver no trabalho desenvolvido em [3] a criação de uma</w:t>
+      </w:r>
+      <w:r>
+        <w:t xml:space="preserve"> </w:t>
+      </w:r>
+      <w:r>
+        <w:t>ferramenta que</w:t>
+      </w:r>
+      <w:r>
+        <w:t xml:space="preserve"> </w:t>
+      </w:r>
+      <w:r>
+        <w:t>torna possível se obter numa única solução, requisitos formais e código certificado.</w:t>
+      </w:r>
+      <w:r>
+        <w:t xml:space="preserve"> Por meio de regras de tradução, os requisitos SCR, são mapeados para modelos SCADE, além da criação das regras de tradução o trabalho de [3] inclui a criação de um tradutor automático utilizando o framework de transformação de software </w:t>
+      </w:r>
+      <w:proofErr w:type="spellStart"/>
+      <w:r>
+        <w:t>Stratego</w:t>
+      </w:r>
+      <w:proofErr w:type="spellEnd"/>
+      <w:r>
+        <w:t>/XT.</w:t>
       </w:r>
     </w:p>
     <w:p>
@@ -1150,131 +1275,144 @@
         <w:ind w:firstLine="708"/>
       </w:pPr>
       <w:r>
-        <w:t>O uso de uma linguagem modelos de simulação como o SCADE,</w:t>
+        <w:t>Porém, uma questão a ser considerada durante o ciclo de desenvolvimento de um sistema de software para aeronaves é a gestão dos requisitos do sistema. O documento de requisitos ao longo do ciclo de desenvolvimento</w:t>
+      </w:r>
+      <w:proofErr w:type="gramStart"/>
+      <w:r>
+        <w:t>, sofre</w:t>
+      </w:r>
+      <w:proofErr w:type="gramEnd"/>
+      <w:r>
+        <w:t xml:space="preserve"> refinamentos,</w:t>
+      </w:r>
+      <w:r>
+        <w:t xml:space="preserve"> devido aos resultados das simulações com os modelos</w:t>
+      </w:r>
+      <w:r>
+        <w:t xml:space="preserve">, a curva de resposta pode não </w:t>
+      </w:r>
+      <w:r>
+        <w:t>corresponder em uma proporção de um</w:t>
+      </w:r>
+      <w:r>
+        <w:t xml:space="preserve"> para um com os requisitos do sistema.</w:t>
+      </w:r>
+      <w:r>
+        <w:t xml:space="preserve"> </w:t>
+      </w:r>
+      <w:r>
+        <w:t>Atualmente esta atualização no documento é feita manualmente, fato que pode causar incompletudes, ambigüidades e inconsistências neste artefato</w:t>
       </w:r>
     </w:p>
     <w:p>
       <w:pPr>
-        <w:ind w:firstLine="708"/>
-      </w:pPr>
+        <w:rPr>
+          <w:b/>
+        </w:rPr>
+      </w:pPr>
+      <w:r>
+        <w:rPr>
+          <w:b/>
+        </w:rPr>
+        <w:t>O</w:t>
+      </w:r>
+      <w:r>
+        <w:rPr>
+          <w:b/>
+        </w:rPr>
+        <w:t>bjetivo</w:t>
+      </w:r>
     </w:p>
     <w:p>
-      <w:pPr>
-        <w:ind w:firstLine="708"/>
-      </w:pPr>
+      <w:r>
+        <w:rPr>
+          <w:b/>
+        </w:rPr>
+        <w:tab/>
+      </w:r>
+      <w:r>
+        <w:t xml:space="preserve">Portanto, esta proposta de projeto de mestrado visa </w:t>
+      </w:r>
+      <w:r>
+        <w:t>à</w:t>
+      </w:r>
+      <w:r>
+        <w:t xml:space="preserve"> construção de um tradutor de modelos SCADE para requisitos em SCR,</w:t>
+      </w:r>
+      <w:r>
+        <w:t xml:space="preserve"> e por meio desse </w:t>
+      </w:r>
+      <w:r>
+        <w:t>aperfeiçoar</w:t>
+      </w:r>
+      <w:r>
+        <w:t xml:space="preserve"> o processo de rastreabilidade e gestão de requisitos do sistema,</w:t>
+      </w:r>
+      <w:r>
+        <w:t xml:space="preserve"> garantindo a consistência entre os artefatos gerados no processo de desenvolvimento. A</w:t>
+      </w:r>
+      <w:r>
+        <w:t>lém disto,</w:t>
+      </w:r>
+      <w:r>
+        <w:t xml:space="preserve"> busca-se neste projeto a integração com o tradutor gerado</w:t>
+      </w:r>
+      <w:r>
+        <w:t xml:space="preserve"> em [3]</w:t>
+      </w:r>
+      <w:r>
+        <w:t>,</w:t>
+      </w:r>
+      <w:r>
+        <w:t xml:space="preserve"> tanto para realizar uma verificação nas saídas obtidas pela solução proposta, como também possibilitar</w:t>
+      </w:r>
+      <w:r>
+        <w:t xml:space="preserve"> </w:t>
+      </w:r>
+      <w:r>
+        <w:t xml:space="preserve">a criação de </w:t>
+      </w:r>
+      <w:r>
+        <w:t xml:space="preserve">uma estratégia de desenvolvimento </w:t>
+      </w:r>
+      <w:proofErr w:type="gramStart"/>
+      <w:r>
+        <w:t>Round</w:t>
+      </w:r>
+      <w:proofErr w:type="gramEnd"/>
+      <w:r>
+        <w:t xml:space="preserve"> Trip.</w:t>
+      </w:r>
     </w:p>
     <w:p>
       <w:pPr>
-        <w:ind w:firstLine="708"/>
-      </w:pPr>
+        <w:rPr>
+          <w:b/>
+        </w:rPr>
+      </w:pPr>
+      <w:r>
+        <w:rPr>
+          <w:b/>
+        </w:rPr>
+        <w:t>M</w:t>
+      </w:r>
+      <w:r>
+        <w:rPr>
+          <w:b/>
+        </w:rPr>
+        <w:t xml:space="preserve">etodologia </w:t>
+      </w:r>
     </w:p>
     <w:p>
-      <w:pPr>
-        <w:ind w:firstLine="708"/>
-      </w:pPr>
-    </w:p>
-    <w:p>
-      <w:pPr>
-        <w:ind w:firstLine="708"/>
-      </w:pPr>
-    </w:p>
-    <w:p>
-      <w:pPr>
-        <w:ind w:firstLine="708"/>
-      </w:pPr>
-    </w:p>
-    <w:p>
-      <w:pPr>
-        <w:ind w:firstLine="708"/>
-      </w:pPr>
-    </w:p>
-    <w:p/>
-    <w:p/>
-    <w:p>
-      <w:pPr>
-        <w:rPr>
-          <w:b/>
-        </w:rPr>
-      </w:pPr>
-      <w:r>
-        <w:rPr>
-          <w:b/>
-        </w:rPr>
-        <w:t>O</w:t>
-      </w:r>
-      <w:r>
-        <w:rPr>
-          <w:b/>
-        </w:rPr>
-        <w:t>bjetivo</w:t>
-      </w:r>
-    </w:p>
-    <w:p>
-      <w:r>
-        <w:rPr>
-          <w:b/>
-        </w:rPr>
+      <w:r>
         <w:tab/>
-      </w:r>
-      <w:r>
-        <w:t xml:space="preserve">Portanto, esta proposta de projeto de mestrado visa </w:t>
-      </w:r>
-      <w:r>
-        <w:t>à</w:t>
-      </w:r>
-      <w:r>
-        <w:t xml:space="preserve"> construção de um tradutor de modelos SCADE para requisitos em SCR,</w:t>
-      </w:r>
-      <w:r>
-        <w:t xml:space="preserve"> e por meio desse </w:t>
-      </w:r>
-      <w:r>
-        <w:t>aperfeiçoar</w:t>
-      </w:r>
-      <w:r>
-        <w:t xml:space="preserve"> o processo de rastreabilidade e gestão de requisitos do </w:t>
-      </w:r>
-      <w:proofErr w:type="gramStart"/>
-      <w:r>
-        <w:t>sistema,</w:t>
-      </w:r>
-      <w:proofErr w:type="gramEnd"/>
-      <w:r>
-        <w:t>além disto,</w:t>
-      </w:r>
-      <w:r>
-        <w:t xml:space="preserve"> busca-se neste projeto a integração com o tradutor gerado</w:t>
-      </w:r>
-      <w:r>
-        <w:t xml:space="preserve"> em [3]</w:t>
-      </w:r>
-      <w:r>
-        <w:t>, possibilitando assim uma estratégia de desenvolvimento Round Trip.</w:t>
-      </w:r>
-    </w:p>
-    <w:p>
-      <w:pPr>
-        <w:rPr>
-          <w:b/>
-        </w:rPr>
-      </w:pPr>
-      <w:r>
-        <w:rPr>
-          <w:b/>
-        </w:rPr>
-        <w:t>M</w:t>
-      </w:r>
-      <w:r>
-        <w:rPr>
-          <w:b/>
-        </w:rPr>
-        <w:t xml:space="preserve">etodologia </w:t>
-      </w:r>
-    </w:p>
-    <w:p>
-      <w:r>
-        <w:tab/>
-        <w:t>O desenvolvimento do tradutor de diagramas SCADE para requisitos SCRse dará da seguinte forma:</w:t>
+        <w:t>O desenvolvimento do tradutor de diagramas SCADE para requisitos SCR</w:t>
+      </w:r>
+      <w:r>
+        <w:t xml:space="preserve"> </w:t>
+      </w:r>
+      <w:r>
+        <w:t>se dará da seguinte forma:</w:t>
       </w:r>
     </w:p>
     <w:p>
@@ -1327,7 +1465,21 @@
         </w:numPr>
       </w:pPr>
       <w:r>
-        <w:t>Realizar a verificação, dos requisitos SRC gerados após a tradução;</w:t>
+        <w:t>Inte</w:t>
+      </w:r>
+      <w:r>
+        <w:t xml:space="preserve">grar a ferramenta apresentada em [3] com o tradutor desenvolvido a fim de se obter </w:t>
+      </w:r>
+      <w:r>
+        <w:t>tradução em duas vias (</w:t>
+      </w:r>
+      <w:proofErr w:type="spellStart"/>
+      <w:r>
+        <w:t>roundtrip</w:t>
+      </w:r>
+      <w:proofErr w:type="spellEnd"/>
+      <w:r>
+        <w:t>);</w:t>
       </w:r>
     </w:p>
     <w:p>
@@ -1339,29 +1491,496 @@
         </w:numPr>
       </w:pPr>
       <w:r>
-        <w:t>Inte</w:t>
-      </w:r>
-      <w:r>
-        <w:t xml:space="preserve">grar a ferramenta apresentada em [3] com o tradutor desenvolvido a fim de se obter </w:t>
-      </w:r>
-      <w:r>
-        <w:t>tradução em duas vias (</w:t>
+        <w:t xml:space="preserve">Utilizar a ferramenta </w:t>
       </w:r>
       <w:proofErr w:type="spellStart"/>
       <w:r>
-        <w:t>roundtrip</w:t>
+        <w:t>T-Vec</w:t>
       </w:r>
       <w:proofErr w:type="spellEnd"/>
       <w:r>
-        <w:t>);</w:t>
+        <w:t xml:space="preserve"> para gerar casos de teste</w:t>
       </w:r>
     </w:p>
     <w:p>
+      <w:pPr>
+        <w:pStyle w:val="PargrafodaLista"/>
+        <w:numPr>
+          <w:ilvl w:val="0"/>
+          <w:numId w:val="5"/>
+        </w:numPr>
+      </w:pPr>
+      <w:r>
+        <w:lastRenderedPageBreak/>
+        <w:t xml:space="preserve">Realizar a verificação, dos requisitos SRC gerados após a tradução, </w:t>
+      </w:r>
+      <w:r>
+        <w:t xml:space="preserve">utilizando os estudos de casos que validaram o </w:t>
+      </w:r>
+      <w:r>
+        <w:t>tradutor de [3]</w:t>
+      </w:r>
+      <w:r>
+        <w:t xml:space="preserve">, e observar se </w:t>
+      </w:r>
+      <w:proofErr w:type="gramStart"/>
+      <w:r>
+        <w:t xml:space="preserve">as saídas </w:t>
+      </w:r>
+      <w:r>
+        <w:t>gerada pelo tradutor criado nesta proposta</w:t>
+      </w:r>
+      <w:r>
+        <w:t xml:space="preserve"> corresponde</w:t>
+      </w:r>
+      <w:proofErr w:type="gramEnd"/>
+      <w:r>
+        <w:t xml:space="preserve"> com as produzidas pelo tradutor de [3]</w:t>
+      </w:r>
+      <w:r>
+        <w:t xml:space="preserve"> (Fig. 2);</w:t>
+      </w:r>
+    </w:p>
+    <w:p/>
+    <w:tbl>
+      <w:tblPr>
+        <w:tblStyle w:val="Tabelacomgrade"/>
+        <w:tblW w:w="0" w:type="auto"/>
+        <w:tblLook w:val="04A0"/>
+      </w:tblPr>
+      <w:tblGrid>
+        <w:gridCol w:w="9287"/>
+      </w:tblGrid>
+      <w:tr>
+        <w:trPr>
+          <w:trHeight w:val="3095"/>
+        </w:trPr>
+        <w:tc>
+          <w:tcPr>
+            <w:tcW w:w="9287" w:type="dxa"/>
+          </w:tcPr>
+          <w:p>
+            <w:pPr>
+              <w:spacing w:line="360" w:lineRule="auto"/>
+              <w:rPr>
+                <w:sz w:val="16"/>
+                <w:szCs w:val="16"/>
+              </w:rPr>
+            </w:pPr>
+            <w:r>
+              <w:rPr>
+                <w:noProof/>
+                <w:sz w:val="16"/>
+                <w:szCs w:val="16"/>
+                <w:lang w:val="en-US"/>
+              </w:rPr>
+              <w:pict>
+                <v:shapetype id="_x0000_t202" coordsize="21600,21600" o:spt="202" path="m,l,21600r21600,l21600,xe">
+                  <v:stroke joinstyle="miter"/>
+                  <v:path gradientshapeok="t" o:connecttype="rect"/>
+                </v:shapetype>
+                <v:shape id="_x0000_s1037" type="#_x0000_t202" style="position:absolute;left:0;text-align:left;margin-left:134.7pt;margin-top:.65pt;width:30.7pt;height:23.8pt;z-index:251661312" filled="f" stroked="f">
+                  <v:textbox style="mso-next-textbox:#_x0000_s1037">
+                    <w:txbxContent>
+                      <w:p>
+                        <w:pPr>
+                          <w:rPr>
+                            <w:lang w:val="en-US"/>
+                          </w:rPr>
+                        </w:pPr>
+                        <w:r>
+                          <w:rPr>
+                            <w:lang w:val="en-US"/>
+                          </w:rPr>
+                          <w:t>C</w:t>
+                        </w:r>
+                        <w:r>
+                          <w:rPr>
+                            <w:sz w:val="22"/>
+                            <w:vertAlign w:val="subscript"/>
+                            <w:lang w:val="en-US"/>
+                          </w:rPr>
+                          <w:t>a</w:t>
+                        </w:r>
+                      </w:p>
+                    </w:txbxContent>
+                  </v:textbox>
+                </v:shape>
+              </w:pict>
+            </w:r>
+            <w:r>
+              <w:rPr>
+                <w:noProof/>
+                <w:sz w:val="16"/>
+                <w:szCs w:val="16"/>
+                <w:lang w:val="en-US"/>
+              </w:rPr>
+              <w:pict>
+                <v:shapetype id="_x0000_t13" coordsize="21600,21600" o:spt="13" adj="16200,5400" path="m@0,l@0@1,0@1,0@2@0@2@0,21600,21600,10800xe">
+                  <v:stroke joinstyle="miter"/>
+                  <v:formulas>
+                    <v:f eqn="val #0"/>
+                    <v:f eqn="val #1"/>
+                    <v:f eqn="sum height 0 #1"/>
+                    <v:f eqn="sum 10800 0 #1"/>
+                    <v:f eqn="sum width 0 #0"/>
+                    <v:f eqn="prod @4 @3 10800"/>
+                    <v:f eqn="sum width 0 @5"/>
+                  </v:formulas>
+                  <v:path o:connecttype="custom" o:connectlocs="@0,0;0,10800;@0,21600;21600,10800" o:connectangles="270,180,90,0" textboxrect="0,@1,@6,@2"/>
+                  <v:handles>
+                    <v:h position="#0,#1" xrange="0,21600" yrange="0,10800"/>
+                  </v:handles>
+                </v:shapetype>
+                <v:shape id="_x0000_s1036" type="#_x0000_t13" style="position:absolute;left:0;text-align:left;margin-left:119.7pt;margin-top:48.45pt;width:194.05pt;height:16.3pt;flip:x;z-index:251660288" fillcolor="#b8cce4 [1300]"/>
+              </w:pict>
+            </w:r>
+            <w:r>
+              <w:rPr>
+                <w:noProof/>
+                <w:sz w:val="16"/>
+                <w:szCs w:val="16"/>
+                <w:lang w:val="en-US"/>
+              </w:rPr>
+              <w:pict>
+                <v:shape id="_x0000_s1035" type="#_x0000_t13" style="position:absolute;left:0;text-align:left;margin-left:123.45pt;margin-top:20.05pt;width:193.45pt;height:16.3pt;z-index:251659264" fillcolor="#b8cce4 [1300]"/>
+              </w:pict>
+            </w:r>
+            <w:r>
+              <w:rPr>
+                <w:noProof/>
+                <w:sz w:val="16"/>
+                <w:szCs w:val="16"/>
+                <w:lang w:val="en-US"/>
+              </w:rPr>
+              <w:drawing>
+                <wp:inline distT="0" distB="0" distL="0" distR="0">
+                  <wp:extent cx="1221354" cy="659958"/>
+                  <wp:effectExtent l="19050" t="0" r="0" b="0"/>
+                  <wp:docPr id="3" name="Imagem 2" descr="SCR.PNG"/>
+                  <wp:cNvGraphicFramePr>
+                    <a:graphicFrameLocks xmlns:a="http://schemas.openxmlformats.org/drawingml/2006/main" noChangeAspect="1"/>
+                  </wp:cNvGraphicFramePr>
+                  <a:graphic xmlns:a="http://schemas.openxmlformats.org/drawingml/2006/main">
+                    <a:graphicData uri="http://schemas.openxmlformats.org/drawingml/2006/picture">
+                      <pic:pic xmlns:pic="http://schemas.openxmlformats.org/drawingml/2006/picture">
+                        <pic:nvPicPr>
+                          <pic:cNvPr id="0" name="SCR.PNG"/>
+                          <pic:cNvPicPr/>
+                        </pic:nvPicPr>
+                        <pic:blipFill>
+                          <a:blip r:embed="rId8" cstate="print"/>
+                          <a:stretch>
+                            <a:fillRect/>
+                          </a:stretch>
+                        </pic:blipFill>
+                        <pic:spPr>
+                          <a:xfrm>
+                            <a:off x="0" y="0"/>
+                            <a:ext cx="1221354" cy="659958"/>
+                          </a:xfrm>
+                          <a:prstGeom prst="rect">
+                            <a:avLst/>
+                          </a:prstGeom>
+                        </pic:spPr>
+                      </pic:pic>
+                    </a:graphicData>
+                  </a:graphic>
+                </wp:inline>
+              </w:drawing>
+            </w:r>
+          </w:p>
+          <w:p>
+            <w:pPr>
+              <w:spacing w:line="360" w:lineRule="auto"/>
+              <w:rPr>
+                <w:sz w:val="16"/>
+                <w:szCs w:val="16"/>
+              </w:rPr>
+            </w:pPr>
+            <w:r>
+              <w:rPr>
+                <w:noProof/>
+                <w:sz w:val="16"/>
+                <w:szCs w:val="16"/>
+                <w:lang w:val="en-US"/>
+              </w:rPr>
+              <w:pict>
+                <v:shape id="_x0000_s1038" type="#_x0000_t202" style="position:absolute;left:0;text-align:left;margin-left:265.55pt;margin-top:8.2pt;width:31.3pt;height:26.85pt;z-index:251662336" filled="f" stroked="f">
+                  <v:textbox>
+                    <w:txbxContent>
+                      <w:p>
+                        <w:pPr>
+                          <w:rPr>
+                            <w:lang w:val="en-US"/>
+                          </w:rPr>
+                        </w:pPr>
+                        <w:proofErr w:type="spellStart"/>
+                        <w:r>
+                          <w:rPr>
+                            <w:lang w:val="en-US"/>
+                          </w:rPr>
+                          <w:t>C</w:t>
+                        </w:r>
+                        <w:r>
+                          <w:rPr>
+                            <w:vertAlign w:val="subscript"/>
+                            <w:lang w:val="en-US"/>
+                          </w:rPr>
+                          <w:t>b</w:t>
+                        </w:r>
+                        <w:proofErr w:type="spellEnd"/>
+                      </w:p>
+                    </w:txbxContent>
+                  </v:textbox>
+                </v:shape>
+              </w:pict>
+            </w:r>
+          </w:p>
+          <w:p>
+            <w:pPr>
+              <w:spacing w:line="276" w:lineRule="auto"/>
+              <w:rPr>
+                <w:sz w:val="16"/>
+                <w:szCs w:val="16"/>
+              </w:rPr>
+            </w:pPr>
+            <w:r>
+              <w:rPr>
+                <w:noProof/>
+                <w:sz w:val="16"/>
+                <w:szCs w:val="16"/>
+                <w:lang w:val="en-US"/>
+              </w:rPr>
+              <w:drawing>
+                <wp:anchor distT="0" distB="0" distL="114300" distR="114300" simplePos="0" relativeHeight="251658240" behindDoc="0" locked="0" layoutInCell="1" allowOverlap="1">
+                  <wp:simplePos x="0" y="0"/>
+                  <wp:positionH relativeFrom="margin">
+                    <wp:align>right</wp:align>
+                  </wp:positionH>
+                  <wp:positionV relativeFrom="margin">
+                    <wp:posOffset>111760</wp:posOffset>
+                  </wp:positionV>
+                  <wp:extent cx="1164590" cy="603885"/>
+                  <wp:effectExtent l="19050" t="0" r="0" b="0"/>
+                  <wp:wrapSquare wrapText="bothSides"/>
+                  <wp:docPr id="4" name="Imagem 3" descr="SCADE.PNG"/>
+                  <wp:cNvGraphicFramePr>
+                    <a:graphicFrameLocks xmlns:a="http://schemas.openxmlformats.org/drawingml/2006/main" noChangeAspect="1"/>
+                  </wp:cNvGraphicFramePr>
+                  <a:graphic xmlns:a="http://schemas.openxmlformats.org/drawingml/2006/main">
+                    <a:graphicData uri="http://schemas.openxmlformats.org/drawingml/2006/picture">
+                      <pic:pic xmlns:pic="http://schemas.openxmlformats.org/drawingml/2006/picture">
+                        <pic:nvPicPr>
+                          <pic:cNvPr id="0" name="SCADE.PNG"/>
+                          <pic:cNvPicPr/>
+                        </pic:nvPicPr>
+                        <pic:blipFill>
+                          <a:blip r:embed="rId9"/>
+                          <a:stretch>
+                            <a:fillRect/>
+                          </a:stretch>
+                        </pic:blipFill>
+                        <pic:spPr>
+                          <a:xfrm>
+                            <a:off x="0" y="0"/>
+                            <a:ext cx="1164590" cy="603885"/>
+                          </a:xfrm>
+                          <a:prstGeom prst="rect">
+                            <a:avLst/>
+                          </a:prstGeom>
+                        </pic:spPr>
+                      </pic:pic>
+                    </a:graphicData>
+                  </a:graphic>
+                </wp:anchor>
+              </w:drawing>
+            </w:r>
+            <w:r>
+              <w:rPr>
+                <w:sz w:val="16"/>
+                <w:szCs w:val="16"/>
+              </w:rPr>
+              <w:t xml:space="preserve">     </w:t>
+            </w:r>
+            <w:r>
+              <w:rPr>
+                <w:sz w:val="16"/>
+                <w:szCs w:val="16"/>
+              </w:rPr>
+              <w:t xml:space="preserve">        </w:t>
+            </w:r>
+            <w:r>
+              <w:rPr>
+                <w:b/>
+                <w:sz w:val="24"/>
+                <w:szCs w:val="24"/>
+              </w:rPr>
+              <w:t>SCR</w:t>
+            </w:r>
+            <w:r>
+              <w:rPr>
+                <w:sz w:val="16"/>
+                <w:szCs w:val="16"/>
+              </w:rPr>
+              <w:t xml:space="preserve">   </w:t>
+            </w:r>
+            <w:r>
+              <w:rPr>
+                <w:sz w:val="16"/>
+                <w:szCs w:val="16"/>
+              </w:rPr>
+              <w:t xml:space="preserve">                                                                   </w:t>
+            </w:r>
+            <w:r>
+              <w:rPr>
+                <w:sz w:val="16"/>
+                <w:szCs w:val="16"/>
+              </w:rPr>
+              <w:t xml:space="preserve">                                                           </w:t>
+            </w:r>
+            <w:r>
+              <w:rPr>
+                <w:sz w:val="16"/>
+                <w:szCs w:val="16"/>
+              </w:rPr>
+              <w:t xml:space="preserve">  </w:t>
+            </w:r>
+            <w:r>
+              <w:rPr>
+                <w:b/>
+                <w:sz w:val="24"/>
+                <w:szCs w:val="24"/>
+              </w:rPr>
+              <w:t xml:space="preserve">SCADE </w:t>
+            </w:r>
+            <w:r>
+              <w:rPr>
+                <w:sz w:val="16"/>
+                <w:szCs w:val="16"/>
+              </w:rPr>
+              <w:t xml:space="preserve">       </w:t>
+            </w:r>
+          </w:p>
+          <w:p>
+            <w:pPr>
+              <w:spacing w:line="276" w:lineRule="auto"/>
+              <w:rPr>
+                <w:sz w:val="16"/>
+                <w:szCs w:val="16"/>
+              </w:rPr>
+            </w:pPr>
+          </w:p>
+          <w:p>
+            <w:pPr>
+              <w:spacing w:line="276" w:lineRule="auto"/>
+              <w:rPr>
+                <w:sz w:val="16"/>
+                <w:szCs w:val="16"/>
+              </w:rPr>
+            </w:pPr>
+          </w:p>
+          <w:p>
+            <w:pPr>
+              <w:spacing w:line="276" w:lineRule="auto"/>
+              <w:jc w:val="center"/>
+              <w:rPr>
+                <w:sz w:val="16"/>
+                <w:szCs w:val="16"/>
+              </w:rPr>
+            </w:pPr>
+            <w:r>
+              <w:rPr>
+                <w:noProof/>
+                <w:sz w:val="16"/>
+                <w:szCs w:val="16"/>
+                <w:lang w:val="en-US"/>
+              </w:rPr>
+              <w:pict>
+                <v:shape id="_x0000_s1039" type="#_x0000_t202" style="position:absolute;left:0;text-align:left;margin-left:194.85pt;margin-top:.35pt;width:61.35pt;height:38.8pt;z-index:251663360">
+                  <v:textbox>
+                    <w:txbxContent>
+                      <w:p>
+                        <w:pPr>
+                          <w:rPr>
+                            <w:lang w:val="en-US"/>
+                          </w:rPr>
+                        </w:pPr>
+                        <w:r>
+                          <w:rPr>
+                            <w:lang w:val="en-US"/>
+                          </w:rPr>
+                          <w:t>C</w:t>
+                        </w:r>
+                        <w:r>
+                          <w:rPr>
+                            <w:vertAlign w:val="subscript"/>
+                            <w:lang w:val="en-US"/>
+                          </w:rPr>
+                          <w:t>a</w:t>
+                        </w:r>
+                        <w:r>
+                          <w:rPr>
+                            <w:lang w:val="en-US"/>
+                          </w:rPr>
+                          <w:t xml:space="preserve"> = </w:t>
+                        </w:r>
+                        <w:proofErr w:type="spellStart"/>
+                        <w:r>
+                          <w:rPr>
+                            <w:lang w:val="en-US"/>
+                          </w:rPr>
+                          <w:t>C</w:t>
+                        </w:r>
+                        <w:r>
+                          <w:rPr>
+                            <w:vertAlign w:val="subscript"/>
+                            <w:lang w:val="en-US"/>
+                          </w:rPr>
+                          <w:t>b</w:t>
+                        </w:r>
+                        <w:proofErr w:type="spellEnd"/>
+                      </w:p>
+                    </w:txbxContent>
+                  </v:textbox>
+                </v:shape>
+              </w:pict>
+            </w:r>
+          </w:p>
+          <w:p>
+            <w:pPr>
+              <w:spacing w:line="276" w:lineRule="auto"/>
+              <w:jc w:val="center"/>
+              <w:rPr>
+                <w:sz w:val="16"/>
+                <w:szCs w:val="16"/>
+              </w:rPr>
+            </w:pPr>
+          </w:p>
+          <w:p>
+            <w:pPr>
+              <w:spacing w:line="276" w:lineRule="auto"/>
+              <w:jc w:val="center"/>
+              <w:rPr>
+                <w:sz w:val="16"/>
+                <w:szCs w:val="16"/>
+              </w:rPr>
+            </w:pPr>
+          </w:p>
+        </w:tc>
+      </w:tr>
+    </w:tbl>
+    <w:p/>
+    <w:p>
+      <w:pPr>
+        <w:pStyle w:val="PargrafodaLista"/>
+      </w:pPr>
+    </w:p>
+    <w:p>
       <w:r>
         <w:rPr>
           <w:b/>
         </w:rPr>
-        <w:lastRenderedPageBreak/>
         <w:t>C</w:t>
       </w:r>
       <w:r>
@@ -1375,7 +1994,7 @@
       <w:tblPr>
         <w:tblStyle w:val="Tabelacomgrade"/>
         <w:tblW w:w="0" w:type="auto"/>
-        <w:tblLook w:val="04A0" w:firstRow="1" w:lastRow="0" w:firstColumn="1" w:lastColumn="0" w:noHBand="0" w:noVBand="1"/>
+        <w:tblLook w:val="04A0"/>
       </w:tblPr>
       <w:tblGrid>
         <w:gridCol w:w="1751"/>
@@ -1646,96 +2265,70 @@
         <w:tc>
           <w:tcPr>
             <w:tcW w:w="684" w:type="dxa"/>
-          </w:tcPr>
-          <w:p>
-            <w:r>
-              <w:t>X</w:t>
-            </w:r>
-          </w:p>
+            <w:shd w:val="clear" w:color="auto" w:fill="7F7F7F" w:themeFill="text1" w:themeFillTint="80"/>
+          </w:tcPr>
+          <w:p/>
         </w:tc>
         <w:tc>
           <w:tcPr>
             <w:tcW w:w="691" w:type="dxa"/>
-          </w:tcPr>
-          <w:p>
-            <w:r>
-              <w:t>X</w:t>
-            </w:r>
-          </w:p>
+            <w:shd w:val="clear" w:color="auto" w:fill="7F7F7F" w:themeFill="text1" w:themeFillTint="80"/>
+          </w:tcPr>
+          <w:p/>
         </w:tc>
         <w:tc>
           <w:tcPr>
             <w:tcW w:w="692" w:type="dxa"/>
-          </w:tcPr>
-          <w:p>
-            <w:r>
-              <w:t>X</w:t>
-            </w:r>
-          </w:p>
+            <w:shd w:val="clear" w:color="auto" w:fill="7F7F7F" w:themeFill="text1" w:themeFillTint="80"/>
+          </w:tcPr>
+          <w:p/>
         </w:tc>
         <w:tc>
           <w:tcPr>
             <w:tcW w:w="652" w:type="dxa"/>
-          </w:tcPr>
-          <w:p>
-            <w:r>
-              <w:t>X</w:t>
-            </w:r>
-          </w:p>
+            <w:shd w:val="clear" w:color="auto" w:fill="7F7F7F" w:themeFill="text1" w:themeFillTint="80"/>
+          </w:tcPr>
+          <w:p/>
         </w:tc>
         <w:tc>
           <w:tcPr>
             <w:tcW w:w="711" w:type="dxa"/>
-          </w:tcPr>
-          <w:p>
-            <w:r>
-              <w:t>X</w:t>
-            </w:r>
-          </w:p>
+            <w:shd w:val="clear" w:color="auto" w:fill="7F7F7F" w:themeFill="text1" w:themeFillTint="80"/>
+          </w:tcPr>
+          <w:p/>
         </w:tc>
         <w:tc>
           <w:tcPr>
             <w:tcW w:w="679" w:type="dxa"/>
-          </w:tcPr>
-          <w:p>
-            <w:r>
-              <w:t>X</w:t>
-            </w:r>
-          </w:p>
+            <w:shd w:val="clear" w:color="auto" w:fill="7F7F7F" w:themeFill="text1" w:themeFillTint="80"/>
+          </w:tcPr>
+          <w:p/>
         </w:tc>
         <w:tc>
           <w:tcPr>
             <w:tcW w:w="692" w:type="dxa"/>
-          </w:tcPr>
-          <w:p>
-            <w:r>
-              <w:t>X</w:t>
-            </w:r>
-          </w:p>
+            <w:shd w:val="clear" w:color="auto" w:fill="7F7F7F" w:themeFill="text1" w:themeFillTint="80"/>
+          </w:tcPr>
+          <w:p/>
         </w:tc>
         <w:tc>
           <w:tcPr>
             <w:tcW w:w="712" w:type="dxa"/>
-          </w:tcPr>
-          <w:p>
-            <w:r>
-              <w:t>X</w:t>
-            </w:r>
-          </w:p>
+            <w:shd w:val="clear" w:color="auto" w:fill="7F7F7F" w:themeFill="text1" w:themeFillTint="80"/>
+          </w:tcPr>
+          <w:p/>
         </w:tc>
         <w:tc>
           <w:tcPr>
             <w:tcW w:w="712" w:type="dxa"/>
-          </w:tcPr>
-          <w:p>
-            <w:r>
-              <w:t>X</w:t>
-            </w:r>
-          </w:p>
+            <w:shd w:val="clear" w:color="auto" w:fill="7F7F7F" w:themeFill="text1" w:themeFillTint="80"/>
+          </w:tcPr>
+          <w:p/>
         </w:tc>
         <w:tc>
           <w:tcPr>
             <w:tcW w:w="608" w:type="dxa"/>
+            <w:shd w:val="clear" w:color="auto" w:fill="7F7F7F" w:themeFill="text1" w:themeFillTint="80"/>
           </w:tcPr>
           <w:p/>
         </w:tc>
@@ -1794,62 +2387,44 @@
         <w:tc>
           <w:tcPr>
             <w:tcW w:w="711" w:type="dxa"/>
-          </w:tcPr>
-          <w:p>
-            <w:r>
-              <w:t>X</w:t>
-            </w:r>
-          </w:p>
+            <w:shd w:val="clear" w:color="auto" w:fill="7F7F7F" w:themeFill="text1" w:themeFillTint="80"/>
+          </w:tcPr>
+          <w:p/>
         </w:tc>
         <w:tc>
           <w:tcPr>
             <w:tcW w:w="679" w:type="dxa"/>
-          </w:tcPr>
-          <w:p>
-            <w:r>
-              <w:t>X</w:t>
-            </w:r>
-          </w:p>
+            <w:shd w:val="clear" w:color="auto" w:fill="7F7F7F" w:themeFill="text1" w:themeFillTint="80"/>
+          </w:tcPr>
+          <w:p/>
         </w:tc>
         <w:tc>
           <w:tcPr>
             <w:tcW w:w="692" w:type="dxa"/>
-          </w:tcPr>
-          <w:p>
-            <w:r>
-              <w:t>X</w:t>
-            </w:r>
-          </w:p>
+            <w:shd w:val="clear" w:color="auto" w:fill="7F7F7F" w:themeFill="text1" w:themeFillTint="80"/>
+          </w:tcPr>
+          <w:p/>
         </w:tc>
         <w:tc>
           <w:tcPr>
             <w:tcW w:w="712" w:type="dxa"/>
-          </w:tcPr>
-          <w:p>
-            <w:r>
-              <w:t>X</w:t>
-            </w:r>
-          </w:p>
+            <w:shd w:val="clear" w:color="auto" w:fill="7F7F7F" w:themeFill="text1" w:themeFillTint="80"/>
+          </w:tcPr>
+          <w:p/>
         </w:tc>
         <w:tc>
           <w:tcPr>
             <w:tcW w:w="712" w:type="dxa"/>
-          </w:tcPr>
-          <w:p>
-            <w:r>
-              <w:t>X</w:t>
-            </w:r>
-          </w:p>
+            <w:shd w:val="clear" w:color="auto" w:fill="7F7F7F" w:themeFill="text1" w:themeFillTint="80"/>
+          </w:tcPr>
+          <w:p/>
         </w:tc>
         <w:tc>
           <w:tcPr>
             <w:tcW w:w="608" w:type="dxa"/>
-          </w:tcPr>
-          <w:p>
-            <w:r>
-              <w:t>X</w:t>
-            </w:r>
-          </w:p>
+            <w:shd w:val="clear" w:color="auto" w:fill="7F7F7F" w:themeFill="text1" w:themeFillTint="80"/>
+          </w:tcPr>
+          <w:p/>
         </w:tc>
       </w:tr>
       <w:tr>
@@ -1919,42 +2494,30 @@
         <w:tc>
           <w:tcPr>
             <w:tcW w:w="692" w:type="dxa"/>
-          </w:tcPr>
-          <w:p>
-            <w:r>
-              <w:t>X</w:t>
-            </w:r>
-          </w:p>
+            <w:shd w:val="clear" w:color="auto" w:fill="7F7F7F" w:themeFill="text1" w:themeFillTint="80"/>
+          </w:tcPr>
+          <w:p/>
         </w:tc>
         <w:tc>
           <w:tcPr>
             <w:tcW w:w="712" w:type="dxa"/>
-          </w:tcPr>
-          <w:p>
-            <w:r>
-              <w:t>X</w:t>
-            </w:r>
-          </w:p>
+            <w:shd w:val="clear" w:color="auto" w:fill="7F7F7F" w:themeFill="text1" w:themeFillTint="80"/>
+          </w:tcPr>
+          <w:p/>
         </w:tc>
         <w:tc>
           <w:tcPr>
             <w:tcW w:w="712" w:type="dxa"/>
-          </w:tcPr>
-          <w:p>
-            <w:r>
-              <w:t>X</w:t>
-            </w:r>
-          </w:p>
+            <w:shd w:val="clear" w:color="auto" w:fill="7F7F7F" w:themeFill="text1" w:themeFillTint="80"/>
+          </w:tcPr>
+          <w:p/>
         </w:tc>
         <w:tc>
           <w:tcPr>
             <w:tcW w:w="608" w:type="dxa"/>
-          </w:tcPr>
-          <w:p>
-            <w:r>
-              <w:t>X</w:t>
-            </w:r>
-          </w:p>
+            <w:shd w:val="clear" w:color="auto" w:fill="7F7F7F" w:themeFill="text1" w:themeFillTint="80"/>
+          </w:tcPr>
+          <w:p/>
         </w:tc>
       </w:tr>
       <w:tr>
@@ -2472,52 +3035,37 @@
         <w:tc>
           <w:tcPr>
             <w:tcW w:w="703" w:type="dxa"/>
-          </w:tcPr>
-          <w:p>
-            <w:r>
-              <w:t>X</w:t>
-            </w:r>
-          </w:p>
+            <w:shd w:val="clear" w:color="auto" w:fill="7F7F7F" w:themeFill="text1" w:themeFillTint="80"/>
+          </w:tcPr>
+          <w:p/>
         </w:tc>
         <w:tc>
           <w:tcPr>
             <w:tcW w:w="684" w:type="dxa"/>
-          </w:tcPr>
-          <w:p>
-            <w:r>
-              <w:t>X</w:t>
-            </w:r>
-          </w:p>
+            <w:shd w:val="clear" w:color="auto" w:fill="7F7F7F" w:themeFill="text1" w:themeFillTint="80"/>
+          </w:tcPr>
+          <w:p/>
         </w:tc>
         <w:tc>
           <w:tcPr>
             <w:tcW w:w="691" w:type="dxa"/>
-          </w:tcPr>
-          <w:p>
-            <w:r>
-              <w:t>X</w:t>
-            </w:r>
-          </w:p>
+            <w:shd w:val="clear" w:color="auto" w:fill="7F7F7F" w:themeFill="text1" w:themeFillTint="80"/>
+          </w:tcPr>
+          <w:p/>
         </w:tc>
         <w:tc>
           <w:tcPr>
             <w:tcW w:w="692" w:type="dxa"/>
-          </w:tcPr>
-          <w:p>
-            <w:r>
-              <w:t>X</w:t>
-            </w:r>
-          </w:p>
+            <w:shd w:val="clear" w:color="auto" w:fill="7F7F7F" w:themeFill="text1" w:themeFillTint="80"/>
+          </w:tcPr>
+          <w:p/>
         </w:tc>
         <w:tc>
           <w:tcPr>
             <w:tcW w:w="652" w:type="dxa"/>
-          </w:tcPr>
-          <w:p>
-            <w:r>
-              <w:t>X</w:t>
-            </w:r>
-          </w:p>
+            <w:shd w:val="clear" w:color="auto" w:fill="7F7F7F" w:themeFill="text1" w:themeFillTint="80"/>
+          </w:tcPr>
+          <w:p/>
         </w:tc>
         <w:tc>
           <w:tcPr>
@@ -2581,62 +3129,44 @@
         <w:tc>
           <w:tcPr>
             <w:tcW w:w="703" w:type="dxa"/>
-          </w:tcPr>
-          <w:p>
-            <w:r>
-              <w:t>X</w:t>
-            </w:r>
-          </w:p>
+            <w:shd w:val="clear" w:color="auto" w:fill="7F7F7F" w:themeFill="text1" w:themeFillTint="80"/>
+          </w:tcPr>
+          <w:p/>
         </w:tc>
         <w:tc>
           <w:tcPr>
             <w:tcW w:w="684" w:type="dxa"/>
-          </w:tcPr>
-          <w:p>
-            <w:r>
-              <w:t>X</w:t>
-            </w:r>
-          </w:p>
+            <w:shd w:val="clear" w:color="auto" w:fill="7F7F7F" w:themeFill="text1" w:themeFillTint="80"/>
+          </w:tcPr>
+          <w:p/>
         </w:tc>
         <w:tc>
           <w:tcPr>
             <w:tcW w:w="691" w:type="dxa"/>
-          </w:tcPr>
-          <w:p>
-            <w:r>
-              <w:t>X</w:t>
-            </w:r>
-          </w:p>
+            <w:shd w:val="clear" w:color="auto" w:fill="7F7F7F" w:themeFill="text1" w:themeFillTint="80"/>
+          </w:tcPr>
+          <w:p/>
         </w:tc>
         <w:tc>
           <w:tcPr>
             <w:tcW w:w="692" w:type="dxa"/>
-          </w:tcPr>
-          <w:p>
-            <w:r>
-              <w:t>X</w:t>
-            </w:r>
-          </w:p>
+            <w:shd w:val="clear" w:color="auto" w:fill="7F7F7F" w:themeFill="text1" w:themeFillTint="80"/>
+          </w:tcPr>
+          <w:p/>
         </w:tc>
         <w:tc>
           <w:tcPr>
             <w:tcW w:w="652" w:type="dxa"/>
-          </w:tcPr>
-          <w:p>
-            <w:r>
-              <w:t>X</w:t>
-            </w:r>
-          </w:p>
+            <w:shd w:val="clear" w:color="auto" w:fill="7F7F7F" w:themeFill="text1" w:themeFillTint="80"/>
+          </w:tcPr>
+          <w:p/>
         </w:tc>
         <w:tc>
           <w:tcPr>
             <w:tcW w:w="711" w:type="dxa"/>
-          </w:tcPr>
-          <w:p>
-            <w:r>
-              <w:t>X</w:t>
-            </w:r>
-          </w:p>
+            <w:shd w:val="clear" w:color="auto" w:fill="7F7F7F" w:themeFill="text1" w:themeFillTint="80"/>
+          </w:tcPr>
+          <w:p/>
         </w:tc>
         <w:tc>
           <w:tcPr>
@@ -2712,42 +3242,30 @@
         <w:tc>
           <w:tcPr>
             <w:tcW w:w="692" w:type="dxa"/>
-          </w:tcPr>
-          <w:p>
-            <w:r>
-              <w:t>X</w:t>
-            </w:r>
-          </w:p>
+            <w:shd w:val="clear" w:color="auto" w:fill="7F7F7F" w:themeFill="text1" w:themeFillTint="80"/>
+          </w:tcPr>
+          <w:p/>
         </w:tc>
         <w:tc>
           <w:tcPr>
             <w:tcW w:w="652" w:type="dxa"/>
-          </w:tcPr>
-          <w:p>
-            <w:r>
-              <w:t>X</w:t>
-            </w:r>
-          </w:p>
+            <w:shd w:val="clear" w:color="auto" w:fill="7F7F7F" w:themeFill="text1" w:themeFillTint="80"/>
+          </w:tcPr>
+          <w:p/>
         </w:tc>
         <w:tc>
           <w:tcPr>
             <w:tcW w:w="711" w:type="dxa"/>
-          </w:tcPr>
-          <w:p>
-            <w:r>
-              <w:t>X</w:t>
-            </w:r>
-          </w:p>
+            <w:shd w:val="clear" w:color="auto" w:fill="7F7F7F" w:themeFill="text1" w:themeFillTint="80"/>
+          </w:tcPr>
+          <w:p/>
         </w:tc>
         <w:tc>
           <w:tcPr>
             <w:tcW w:w="679" w:type="dxa"/>
-          </w:tcPr>
-          <w:p>
-            <w:r>
-              <w:t>X</w:t>
-            </w:r>
-          </w:p>
+            <w:shd w:val="clear" w:color="auto" w:fill="7F7F7F" w:themeFill="text1" w:themeFillTint="80"/>
+          </w:tcPr>
+          <w:p/>
         </w:tc>
         <w:tc>
           <w:tcPr>
@@ -2805,92 +3323,65 @@
         <w:tc>
           <w:tcPr>
             <w:tcW w:w="684" w:type="dxa"/>
-          </w:tcPr>
-          <w:p>
-            <w:r>
-              <w:t>X</w:t>
-            </w:r>
-          </w:p>
+            <w:shd w:val="clear" w:color="auto" w:fill="7F7F7F" w:themeFill="text1" w:themeFillTint="80"/>
+          </w:tcPr>
+          <w:p/>
         </w:tc>
         <w:tc>
           <w:tcPr>
             <w:tcW w:w="691" w:type="dxa"/>
-          </w:tcPr>
-          <w:p>
-            <w:r>
-              <w:t>X</w:t>
-            </w:r>
-          </w:p>
+            <w:shd w:val="clear" w:color="auto" w:fill="7F7F7F" w:themeFill="text1" w:themeFillTint="80"/>
+          </w:tcPr>
+          <w:p/>
         </w:tc>
         <w:tc>
           <w:tcPr>
             <w:tcW w:w="692" w:type="dxa"/>
-          </w:tcPr>
-          <w:p>
-            <w:r>
-              <w:t>X</w:t>
-            </w:r>
-          </w:p>
+            <w:shd w:val="clear" w:color="auto" w:fill="7F7F7F" w:themeFill="text1" w:themeFillTint="80"/>
+          </w:tcPr>
+          <w:p/>
         </w:tc>
         <w:tc>
           <w:tcPr>
             <w:tcW w:w="652" w:type="dxa"/>
-          </w:tcPr>
-          <w:p>
-            <w:r>
-              <w:t>X</w:t>
-            </w:r>
-          </w:p>
+            <w:shd w:val="clear" w:color="auto" w:fill="7F7F7F" w:themeFill="text1" w:themeFillTint="80"/>
+          </w:tcPr>
+          <w:p/>
         </w:tc>
         <w:tc>
           <w:tcPr>
             <w:tcW w:w="711" w:type="dxa"/>
-          </w:tcPr>
-          <w:p>
-            <w:r>
-              <w:t>X</w:t>
-            </w:r>
-          </w:p>
+            <w:shd w:val="clear" w:color="auto" w:fill="7F7F7F" w:themeFill="text1" w:themeFillTint="80"/>
+          </w:tcPr>
+          <w:p/>
         </w:tc>
         <w:tc>
           <w:tcPr>
             <w:tcW w:w="679" w:type="dxa"/>
-          </w:tcPr>
-          <w:p>
-            <w:r>
-              <w:t>X</w:t>
-            </w:r>
-          </w:p>
+            <w:shd w:val="clear" w:color="auto" w:fill="7F7F7F" w:themeFill="text1" w:themeFillTint="80"/>
+          </w:tcPr>
+          <w:p/>
         </w:tc>
         <w:tc>
           <w:tcPr>
             <w:tcW w:w="692" w:type="dxa"/>
-          </w:tcPr>
-          <w:p>
-            <w:r>
-              <w:t>X</w:t>
-            </w:r>
-          </w:p>
+            <w:shd w:val="clear" w:color="auto" w:fill="7F7F7F" w:themeFill="text1" w:themeFillTint="80"/>
+          </w:tcPr>
+          <w:p/>
         </w:tc>
         <w:tc>
           <w:tcPr>
             <w:tcW w:w="712" w:type="dxa"/>
-          </w:tcPr>
-          <w:p>
-            <w:r>
-              <w:t>X</w:t>
-            </w:r>
-          </w:p>
+            <w:shd w:val="clear" w:color="auto" w:fill="7F7F7F" w:themeFill="text1" w:themeFillTint="80"/>
+          </w:tcPr>
+          <w:p/>
         </w:tc>
         <w:tc>
           <w:tcPr>
             <w:tcW w:w="712" w:type="dxa"/>
-          </w:tcPr>
-          <w:p>
-            <w:r>
-              <w:t>X</w:t>
-            </w:r>
-          </w:p>
+            <w:shd w:val="clear" w:color="auto" w:fill="7F7F7F" w:themeFill="text1" w:themeFillTint="80"/>
+          </w:tcPr>
+          <w:p/>
         </w:tc>
         <w:tc>
           <w:tcPr>
@@ -2922,7 +3413,11 @@
         <w:t xml:space="preserve">. </w:t>
       </w:r>
       <w:r>
-        <w:t xml:space="preserve">Após esta etapa iniciará a construção do sistema proposto partindo da definição das regras de tradução, </w:t>
+        <w:t xml:space="preserve">Após esta etapa iniciará a construção do sistema proposto partindo da definição das regras de </w:t>
+      </w:r>
+      <w:r>
+        <w:lastRenderedPageBreak/>
+        <w:t xml:space="preserve">tradução, </w:t>
       </w:r>
       <w:r>
         <w:t xml:space="preserve">em seguida </w:t>
@@ -2978,12 +3473,6 @@
           <w:b/>
         </w:rPr>
         <w:t>eferências</w:t>
-      </w:r>
-      <w:r>
-        <w:rPr>
-          <w:b/>
-        </w:rPr>
-        <w:t xml:space="preserve"> </w:t>
       </w:r>
       <w:r>
         <w:rPr>
@@ -3228,38 +3717,26 @@
         </w:rPr>
         <w:t>Cornélio</w:t>
       </w:r>
+      <w:proofErr w:type="gramStart"/>
+      <w:r>
+        <w:rPr>
+          <w:lang w:val="en-US"/>
+        </w:rPr>
+        <w:t>;</w:t>
+      </w:r>
+      <w:r>
+        <w:rPr>
+          <w:lang w:val="en-US"/>
+        </w:rPr>
+        <w:t>Generating</w:t>
+      </w:r>
       <w:proofErr w:type="spellEnd"/>
+      <w:proofErr w:type="gramEnd"/>
       <w:r>
         <w:rPr>
           <w:lang w:val="en-US"/>
         </w:rPr>
-        <w:t>;</w:t>
-      </w:r>
-      <w:r>
-        <w:rPr>
-          <w:lang w:val="en-US"/>
-        </w:rPr>
-        <w:t xml:space="preserve"> </w:t>
-      </w:r>
-      <w:r>
-        <w:rPr>
-          <w:lang w:val="en-US"/>
-        </w:rPr>
-        <w:t xml:space="preserve">Generating SCADE Models </w:t>
-      </w:r>
-      <w:proofErr w:type="gramStart"/>
-      <w:r>
-        <w:rPr>
-          <w:lang w:val="en-US"/>
-        </w:rPr>
-        <w:t>From</w:t>
-      </w:r>
-      <w:proofErr w:type="gramEnd"/>
-      <w:r>
-        <w:rPr>
-          <w:lang w:val="en-US"/>
-        </w:rPr>
-        <w:t xml:space="preserve"> SCR</w:t>
+        <w:t xml:space="preserve"> SCADE Models From SCR</w:t>
       </w:r>
     </w:p>
     <w:p>
@@ -3291,7 +3768,6 @@
         </w:rPr>
       </w:pPr>
       <w:r>
-        <w:lastRenderedPageBreak/>
         <w:t xml:space="preserve">[4] </w:t>
       </w:r>
       <w:r>
@@ -3308,6 +3784,7 @@
       <w:r>
         <w:t xml:space="preserve">, Através </w:t>
       </w:r>
+      <w:proofErr w:type="spellStart"/>
       <w:proofErr w:type="gramStart"/>
       <w:r>
         <w:t>de</w:t>
@@ -3317,16 +3794,49 @@
           <w:rStyle w:val="apple-style-span"/>
           <w:bCs/>
         </w:rPr>
-        <w:t>www.</w:t>
-      </w:r>
-      <w:proofErr w:type="gramEnd"/>
+        <w:t>www</w:t>
+      </w:r>
+      <w:proofErr w:type="spellEnd"/>
       <w:r>
         <w:rPr>
           <w:rStyle w:val="apple-style-span"/>
           <w:bCs/>
         </w:rPr>
-        <w:t>sqs.com_de-group__download_DO-178C_ED-12C.pdf</w:t>
-      </w:r>
+        <w:t>.</w:t>
+      </w:r>
+      <w:proofErr w:type="gramEnd"/>
+      <w:r>
+        <w:rPr>
+          <w:rStyle w:val="apple-style-span"/>
+          <w:bCs/>
+        </w:rPr>
+        <w:t>sqs.com_</w:t>
+      </w:r>
+      <w:proofErr w:type="spellStart"/>
+      <w:r>
+        <w:rPr>
+          <w:rStyle w:val="apple-style-span"/>
+          <w:bCs/>
+        </w:rPr>
+        <w:t>de-group__download_DO</w:t>
+      </w:r>
+      <w:proofErr w:type="spellEnd"/>
+      <w:r>
+        <w:rPr>
+          <w:rStyle w:val="apple-style-span"/>
+          <w:bCs/>
+        </w:rPr>
+        <w:t>-178C_ED-12C.</w:t>
+      </w:r>
+      <w:proofErr w:type="spellStart"/>
+      <w:r>
+        <w:rPr>
+          <w:rStyle w:val="apple-style-span"/>
+          <w:bCs/>
+        </w:rPr>
+        <w:t>pdf</w:t>
+      </w:r>
+      <w:proofErr w:type="spellEnd"/>
     </w:p>
     <w:p>
       <w:r>
@@ -3338,6 +3848,119 @@
       </w:r>
       <w:r>
         <w:t>http://www.esterel-technologies.com/products/scade-suite/</w:t>
+      </w:r>
+    </w:p>
+    <w:p>
+      <w:pPr>
+        <w:rPr>
+          <w:lang w:val="en-US"/>
+        </w:rPr>
+      </w:pPr>
+      <w:r>
+        <w:rPr>
+          <w:lang w:val="en-US"/>
+        </w:rPr>
+        <w:t>[6]</w:t>
+      </w:r>
+      <w:r>
+        <w:rPr>
+          <w:lang w:val="en-US"/>
+        </w:rPr>
+        <w:t xml:space="preserve"> Y. Moy, E. </w:t>
+      </w:r>
+      <w:proofErr w:type="spellStart"/>
+      <w:r>
+        <w:rPr>
+          <w:lang w:val="en-US"/>
+        </w:rPr>
+        <w:t>Ledinot</w:t>
+      </w:r>
+      <w:proofErr w:type="spellEnd"/>
+      <w:r>
+        <w:rPr>
+          <w:lang w:val="en-US"/>
+        </w:rPr>
+        <w:t xml:space="preserve">, H. </w:t>
+      </w:r>
+      <w:proofErr w:type="spellStart"/>
+      <w:r>
+        <w:rPr>
+          <w:lang w:val="en-US"/>
+        </w:rPr>
+        <w:t>Delseny</w:t>
+      </w:r>
+      <w:proofErr w:type="spellEnd"/>
+      <w:r>
+        <w:rPr>
+          <w:lang w:val="en-US"/>
+        </w:rPr>
+        <w:t>,</w:t>
+      </w:r>
+      <w:r>
+        <w:rPr>
+          <w:lang w:val="en-US"/>
+        </w:rPr>
+        <w:t xml:space="preserve"> V. </w:t>
+      </w:r>
+      <w:proofErr w:type="spellStart"/>
+      <w:r>
+        <w:rPr>
+          <w:lang w:val="en-US"/>
+        </w:rPr>
+        <w:t>Viels</w:t>
+      </w:r>
+      <w:proofErr w:type="spellEnd"/>
+      <w:r>
+        <w:rPr>
+          <w:lang w:val="en-US"/>
+        </w:rPr>
+        <w:t xml:space="preserve">, B. </w:t>
+      </w:r>
+      <w:proofErr w:type="spellStart"/>
+      <w:r>
+        <w:rPr>
+          <w:lang w:val="en-US"/>
+        </w:rPr>
+        <w:t>Monate</w:t>
+      </w:r>
+      <w:proofErr w:type="spellEnd"/>
+      <w:r>
+        <w:rPr>
+          <w:lang w:val="en-US"/>
+        </w:rPr>
+        <w:t>. (</w:t>
+      </w:r>
+      <w:proofErr w:type="gramStart"/>
+      <w:r>
+        <w:rPr>
+          <w:lang w:val="en-US"/>
+        </w:rPr>
+        <w:t>2013,</w:t>
+      </w:r>
+      <w:proofErr w:type="gramEnd"/>
+      <w:r>
+        <w:rPr>
+          <w:lang w:val="en-US"/>
+        </w:rPr>
+        <w:t xml:space="preserve"> Set)</w:t>
+      </w:r>
+      <w:r>
+        <w:rPr>
+          <w:lang w:val="en-US"/>
+        </w:rPr>
+        <w:t xml:space="preserve"> Testing or Formal Verification: DO-178C Alternatives and Industrial Experience</w:t>
+      </w:r>
+      <w:r>
+        <w:rPr>
+          <w:lang w:val="en-US"/>
+        </w:rPr>
+        <w:t xml:space="preserve">. IEEE Software. 30(3), 50-57. Available: </w:t>
+      </w:r>
+      <w:r>
+        <w:rPr>
+          <w:lang w:val="en-US"/>
+        </w:rPr>
+        <w:t>http://ieeexplore.ieee.org/xpl/abstractAuthors.jsp?tp=&amp;arnumber=6471965&amp;url=http%3A%2F%2Fieeexplore.ieee.org%2Fxpls%2Fabs_all.jsp%3Farnumber%3D6471965</w:t>
       </w:r>
     </w:p>
     <w:p>
@@ -3352,107 +3975,13 @@
         <w:rPr>
           <w:lang w:val="en-US"/>
         </w:rPr>
-        <w:t>[6]</w:t>
+        <w:t xml:space="preserve">[7] </w:t>
       </w:r>
       <w:r>
         <w:rPr>
           <w:lang w:val="en-US"/>
         </w:rPr>
-        <w:t xml:space="preserve"> Y. Moy, E. </w:t>
-      </w:r>
-      <w:proofErr w:type="spellStart"/>
-      <w:r>
-        <w:rPr>
-          <w:lang w:val="en-US"/>
-        </w:rPr>
-        <w:t>Ledinot</w:t>
-      </w:r>
-      <w:proofErr w:type="spellEnd"/>
-      <w:r>
-        <w:rPr>
-          <w:lang w:val="en-US"/>
-        </w:rPr>
-        <w:t xml:space="preserve">, H. </w:t>
-      </w:r>
-      <w:proofErr w:type="spellStart"/>
-      <w:r>
-        <w:rPr>
-          <w:lang w:val="en-US"/>
-        </w:rPr>
-        <w:t>Delseny</w:t>
-      </w:r>
-      <w:proofErr w:type="spellEnd"/>
-      <w:r>
-        <w:rPr>
-          <w:lang w:val="en-US"/>
-        </w:rPr>
-        <w:t>,</w:t>
-      </w:r>
-      <w:r>
-        <w:rPr>
-          <w:lang w:val="en-US"/>
-        </w:rPr>
-        <w:t xml:space="preserve"> V. </w:t>
-      </w:r>
-      <w:proofErr w:type="spellStart"/>
-      <w:r>
-        <w:rPr>
-          <w:lang w:val="en-US"/>
-        </w:rPr>
-        <w:t>Viels</w:t>
-      </w:r>
-      <w:proofErr w:type="spellEnd"/>
-      <w:r>
-        <w:rPr>
-          <w:lang w:val="en-US"/>
-        </w:rPr>
-        <w:t xml:space="preserve">, B. </w:t>
-      </w:r>
-      <w:proofErr w:type="spellStart"/>
-      <w:r>
-        <w:rPr>
-          <w:lang w:val="en-US"/>
-        </w:rPr>
-        <w:t>Monate</w:t>
-      </w:r>
-      <w:proofErr w:type="spellEnd"/>
-      <w:r>
-        <w:rPr>
-          <w:lang w:val="en-US"/>
-        </w:rPr>
-        <w:t>. (</w:t>
-      </w:r>
-      <w:proofErr w:type="gramStart"/>
-      <w:r>
-        <w:rPr>
-          <w:lang w:val="en-US"/>
-        </w:rPr>
-        <w:t>2013,</w:t>
-      </w:r>
-      <w:proofErr w:type="gramEnd"/>
-      <w:r>
-        <w:rPr>
-          <w:lang w:val="en-US"/>
-        </w:rPr>
-        <w:t xml:space="preserve"> Set)</w:t>
-      </w:r>
-      <w:r>
-        <w:rPr>
-          <w:lang w:val="en-US"/>
-        </w:rPr>
-        <w:t xml:space="preserve"> Testing or Formal Verification: DO-178C Alternatives and Industrial Experience</w:t>
-      </w:r>
-      <w:r>
-        <w:rPr>
-          <w:lang w:val="en-US"/>
-        </w:rPr>
-        <w:t xml:space="preserve">. IEEE Software. 30(3), 50-57. Available: </w:t>
-      </w:r>
-      <w:r>
-        <w:rPr>
-          <w:lang w:val="en-US"/>
-        </w:rPr>
-        <w:t>http://ieeexplore.ieee.org/xpl/abstractAuthors.jsp?tp=&amp;arnumber=6471965&amp;url=http%3A%2F%2Fieeexplore.ieee.org%2Fxpls%2Fabs_all.jsp%3Farnumber%3D6471965</w:t>
+        <w:t>http://www.nrl.navy.mil/itd/chacs/5546/SCR</w:t>
       </w:r>
     </w:p>
     <w:sectPr>
@@ -3465,37 +3994,8 @@
 </w:document>
 </file>
 
-<file path=word/comments.xml><?xml version="1.0" encoding="utf-8"?>
-<w:comments xmlns:wpc="http://schemas.microsoft.com/office/word/2010/wordprocessingCanvas" xmlns:mc="http://schemas.openxmlformats.org/markup-compatibility/2006" xmlns:o="urn:schemas-microsoft-com:office:office" xmlns:r="http://schemas.openxmlformats.org/officeDocument/2006/relationships" xmlns:m="http://schemas.openxmlformats.org/officeDocument/2006/math" xmlns:v="urn:schemas-microsoft-com:vml" xmlns:wp14="http://schemas.microsoft.com/office/word/2010/wordprocessingDrawing" xmlns:wp="http://schemas.openxmlformats.org/drawingml/2006/wordprocessingDrawing" xmlns:w10="urn:schemas-microsoft-com:office:word" xmlns:w="http://schemas.openxmlformats.org/wordprocessingml/2006/main" xmlns:w14="http://schemas.microsoft.com/office/word/2010/wordml" xmlns:wpg="http://schemas.microsoft.com/office/word/2010/wordprocessingGroup" xmlns:wpi="http://schemas.microsoft.com/office/word/2010/wordprocessingInk" xmlns:wne="http://schemas.microsoft.com/office/word/2006/wordml" xmlns:wps="http://schemas.microsoft.com/office/word/2010/wordprocessingShape" mc:Ignorable="w14 wp14">
-  <w:comment w:id="1" w:author="Francisco Ioneiton da Silva" w:date="2013-10-30T01:38:00Z" w:initials="FIdS">
-    <w:p>
-      <w:pPr>
-        <w:pStyle w:val="Textodecomentrio"/>
-      </w:pPr>
-      <w:r>
-        <w:rPr>
-          <w:rStyle w:val="Refdecomentrio"/>
-        </w:rPr>
-        <w:annotationRef/>
-      </w:r>
-      <w:r>
-        <w:t xml:space="preserve">Ler IEE </w:t>
-      </w:r>
-      <w:proofErr w:type="spellStart"/>
-      <w:r>
-        <w:t>doc</w:t>
-      </w:r>
-      <w:proofErr w:type="spellEnd"/>
-      <w:r>
-        <w:t xml:space="preserve"> e complementar</w:t>
-      </w:r>
-    </w:p>
-  </w:comment>
-</w:comments>
-</file>
-
 <file path=word/numbering.xml><?xml version="1.0" encoding="utf-8"?>
-<w:numbering xmlns:wpc="http://schemas.microsoft.com/office/word/2010/wordprocessingCanvas" xmlns:mc="http://schemas.openxmlformats.org/markup-compatibility/2006" xmlns:o="urn:schemas-microsoft-com:office:office" xmlns:r="http://schemas.openxmlformats.org/officeDocument/2006/relationships" xmlns:m="http://schemas.openxmlformats.org/officeDocument/2006/math" xmlns:v="urn:schemas-microsoft-com:vml" xmlns:wp14="http://schemas.microsoft.com/office/word/2010/wordprocessingDrawing" xmlns:wp="http://schemas.openxmlformats.org/drawingml/2006/wordprocessingDrawing" xmlns:w10="urn:schemas-microsoft-com:office:word" xmlns:w="http://schemas.openxmlformats.org/wordprocessingml/2006/main" xmlns:w14="http://schemas.microsoft.com/office/word/2010/wordml" xmlns:wpg="http://schemas.microsoft.com/office/word/2010/wordprocessingGroup" xmlns:wpi="http://schemas.microsoft.com/office/word/2010/wordprocessingInk" xmlns:wne="http://schemas.microsoft.com/office/word/2006/wordml" xmlns:wps="http://schemas.microsoft.com/office/word/2010/wordprocessingShape" mc:Ignorable="w14 wp14">
+<w:numbering xmlns:ve="http://schemas.openxmlformats.org/markup-compatibility/2006" xmlns:o="urn:schemas-microsoft-com:office:office" xmlns:r="http://schemas.openxmlformats.org/officeDocument/2006/relationships" xmlns:m="http://schemas.openxmlformats.org/officeDocument/2006/math" xmlns:v="urn:schemas-microsoft-com:vml" xmlns:wp="http://schemas.openxmlformats.org/drawingml/2006/wordprocessingDrawing" xmlns:w10="urn:schemas-microsoft-com:office:word" xmlns:w="http://schemas.openxmlformats.org/wordprocessingml/2006/main" xmlns:wne="http://schemas.microsoft.com/office/word/2006/wordml">
   <w:abstractNum w:abstractNumId="0">
     <w:nsid w:val="3CD73F27"/>
     <w:multiLevelType w:val="hybridMultilevel"/>
@@ -4063,7 +4563,7 @@
 </file>
 
 <file path=word/styles.xml><?xml version="1.0" encoding="utf-8"?>
-<w:styles xmlns:mc="http://schemas.openxmlformats.org/markup-compatibility/2006" xmlns:r="http://schemas.openxmlformats.org/officeDocument/2006/relationships" xmlns:w="http://schemas.openxmlformats.org/wordprocessingml/2006/main" xmlns:w14="http://schemas.microsoft.com/office/word/2010/wordml" mc:Ignorable="w14">
+<w:styles xmlns:r="http://schemas.openxmlformats.org/officeDocument/2006/relationships" xmlns:w="http://schemas.openxmlformats.org/wordprocessingml/2006/main">
   <w:docDefaults>
     <w:rPrDefault>
       <w:rPr>
@@ -4262,6 +4762,7 @@
     <w:uiPriority w:val="99"/>
     <w:semiHidden/>
     <w:unhideWhenUsed/>
+    <w:qFormat/>
     <w:tblPr>
       <w:tblInd w:w="0" w:type="dxa"/>
       <w:tblCellMar>
@@ -5125,7 +5626,7 @@
 </file>
 
 <file path=customXml/itemProps1.xml><?xml version="1.0" encoding="utf-8"?>
-<ds:datastoreItem xmlns:ds="http://schemas.openxmlformats.org/officeDocument/2006/customXml" ds:itemID="{1AEEB9D7-9623-4244-A96B-63D2B65550F2}">
+<ds:datastoreItem xmlns:ds="http://schemas.openxmlformats.org/officeDocument/2006/customXml" ds:itemID="{2D5BD4C0-AEEC-4220-B96E-BE9F8FD4353E}">
   <ds:schemaRefs>
     <ds:schemaRef ds:uri="http://schemas.openxmlformats.org/officeDocument/2006/bibliography"/>
   </ds:schemaRefs>

</xml_diff>

<commit_message>
Mudanca na figura 2
</commit_message>
<xml_diff>
--- a/pre_projeto_Francisco V1.0.docx
+++ b/pre_projeto_Francisco V1.0.docx
@@ -1,6 +1,6 @@
 
 <file path=word/document.xml><?xml version="1.0" encoding="utf-8"?>
-<w:document xmlns:ve="http://schemas.openxmlformats.org/markup-compatibility/2006" xmlns:o="urn:schemas-microsoft-com:office:office" xmlns:r="http://schemas.openxmlformats.org/officeDocument/2006/relationships" xmlns:m="http://schemas.openxmlformats.org/officeDocument/2006/math" xmlns:v="urn:schemas-microsoft-com:vml" xmlns:wp="http://schemas.openxmlformats.org/drawingml/2006/wordprocessingDrawing" xmlns:w10="urn:schemas-microsoft-com:office:word" xmlns:w="http://schemas.openxmlformats.org/wordprocessingml/2006/main" xmlns:wne="http://schemas.microsoft.com/office/word/2006/wordml">
+<w:document xmlns:wpc="http://schemas.microsoft.com/office/word/2010/wordprocessingCanvas" xmlns:mc="http://schemas.openxmlformats.org/markup-compatibility/2006" xmlns:o="urn:schemas-microsoft-com:office:office" xmlns:r="http://schemas.openxmlformats.org/officeDocument/2006/relationships" xmlns:m="http://schemas.openxmlformats.org/officeDocument/2006/math" xmlns:v="urn:schemas-microsoft-com:vml" xmlns:wp14="http://schemas.microsoft.com/office/word/2010/wordprocessingDrawing" xmlns:wp="http://schemas.openxmlformats.org/drawingml/2006/wordprocessingDrawing" xmlns:w10="urn:schemas-microsoft-com:office:word" xmlns:w="http://schemas.openxmlformats.org/wordprocessingml/2006/main" xmlns:w14="http://schemas.microsoft.com/office/word/2010/wordml" xmlns:wpg="http://schemas.microsoft.com/office/word/2010/wordprocessingGroup" xmlns:wpi="http://schemas.microsoft.com/office/word/2010/wordprocessingInk" xmlns:wne="http://schemas.microsoft.com/office/word/2006/wordml" xmlns:wps="http://schemas.microsoft.com/office/word/2010/wordprocessingShape" mc:Ignorable="w14 wp14">
   <w:body>
     <w:tbl>
       <w:tblPr>
@@ -18,7 +18,7 @@
           <w:left w:w="70" w:type="dxa"/>
           <w:right w:w="70" w:type="dxa"/>
         </w:tblCellMar>
-        <w:tblLook w:val="0000"/>
+        <w:tblLook w:val="0000" w:firstRow="0" w:lastRow="0" w:firstColumn="0" w:lastColumn="0" w:noHBand="0" w:noVBand="0"/>
       </w:tblPr>
       <w:tblGrid>
         <w:gridCol w:w="8978"/>
@@ -39,6 +39,7 @@
                 <w:szCs w:val="32"/>
               </w:rPr>
             </w:pPr>
+            <w:bookmarkStart w:id="0" w:name="_GoBack"/>
             <w:r>
               <w:rPr>
                 <w:b/>
@@ -81,6 +82,7 @@
           </w:p>
         </w:tc>
       </w:tr>
+      <w:bookmarkEnd w:id="0"/>
       <w:tr>
         <w:trPr>
           <w:trHeight w:val="458"/>
@@ -227,13 +229,27 @@
         <w:t>O desenvolvimento de sistemas críticos engloba uma série questões no que</w:t>
       </w:r>
       <w:r>
-        <w:t xml:space="preserve"> diz respeito a sua implantação.P</w:t>
+        <w:t xml:space="preserve"> diz respeito a sua implantação.</w:t>
+      </w:r>
+      <w:r>
+        <w:t xml:space="preserve"> </w:t>
+      </w:r>
+      <w:r>
+        <w:t>P</w:t>
       </w:r>
       <w:r>
         <w:t>ara que tais sistemas pos</w:t>
       </w:r>
       <w:r>
-        <w:t>sam ser postos em funcionamento,e</w:t>
+        <w:t xml:space="preserve">sam ser postos em </w:t>
+      </w:r>
+      <w:proofErr w:type="gramStart"/>
+      <w:r>
+        <w:t>funcionamento,</w:t>
+      </w:r>
+      <w:proofErr w:type="gramEnd"/>
+      <w:r>
+        <w:t>e</w:t>
       </w:r>
       <w:r>
         <w:t>stes sistemas devem satisfazer determinados padrões, que regem normas para seu desenvolvime</w:t>
@@ -365,19 +381,30 @@
       </w:r>
       <w:proofErr w:type="spellEnd"/>
       <w:r>
-        <w:t>), pode-se obter a descrição formal de requisitos em uma linguagem amigável,</w:t>
+        <w:t xml:space="preserve">), pode-se obter a descrição formal de requisitos </w:t>
+      </w:r>
+      <w:proofErr w:type="gramStart"/>
+      <w:r>
+        <w:t>em</w:t>
+      </w:r>
+      <w:proofErr w:type="gramEnd"/>
+      <w:r>
+        <w:t xml:space="preserve"> </w:t>
+      </w:r>
+      <w:proofErr w:type="gramStart"/>
+      <w:r>
+        <w:t>uma</w:t>
+      </w:r>
+      <w:proofErr w:type="gramEnd"/>
+      <w:r>
+        <w:t xml:space="preserve"> linguagem amigável,</w:t>
       </w:r>
       <w:r>
         <w:t xml:space="preserve"> mas isso não é suficiente para obtenção de certificado de segurança, </w:t>
       </w:r>
       <w:r>
-        <w:t xml:space="preserve">código certificado é </w:t>
-      </w:r>
-      <w:proofErr w:type="gramStart"/>
-      <w:r>
-        <w:t>um outro</w:t>
-      </w:r>
-      <w:proofErr w:type="gramEnd"/>
+        <w:t>código certificado é um outro</w:t>
+      </w:r>
       <w:r>
         <w:t xml:space="preserve"> </w:t>
       </w:r>
@@ -867,8 +894,6 @@
       <w:r>
         <w:t xml:space="preserve"> [6].</w:t>
       </w:r>
-      <w:bookmarkStart w:id="0" w:name="_GoBack"/>
-      <w:bookmarkEnd w:id="0"/>
     </w:p>
     <w:p>
       <w:pPr>
@@ -877,7 +902,7 @@
       <w:r>
         <w:rPr>
           <w:noProof/>
-          <w:lang w:val="en-US"/>
+          <w:lang w:eastAsia="pt-BR"/>
         </w:rPr>
         <w:lastRenderedPageBreak/>
         <w:drawing>
@@ -896,10 +921,10 @@
                     <pic:cNvPicPr/>
                   </pic:nvPicPr>
                   <pic:blipFill>
-                    <a:blip r:embed="rId6">
+                    <a:blip r:embed="rId7">
                       <a:extLst>
                         <a:ext uri="{28A0092B-C50C-407E-A947-70E740481C1C}">
-                          <a14:useLocalDpi xmlns:a14="http://schemas.microsoft.com/office/drawing/2010/main" xmlns:wps="http://schemas.microsoft.com/office/word/2010/wordprocessingShape" xmlns:wpi="http://schemas.microsoft.com/office/word/2010/wordprocessingInk" xmlns:wpg="http://schemas.microsoft.com/office/word/2010/wordprocessingGroup" xmlns:w14="http://schemas.microsoft.com/office/word/2010/wordml" xmlns:w="http://schemas.openxmlformats.org/wordprocessingml/2006/main" xmlns:w10="urn:schemas-microsoft-com:office:word" xmlns:wp14="http://schemas.microsoft.com/office/word/2010/wordprocessingDrawing" xmlns:v="urn:schemas-microsoft-com:vml" xmlns:o="urn:schemas-microsoft-com:office:office" xmlns:mc="http://schemas.openxmlformats.org/markup-compatibility/2006" xmlns:wpc="http://schemas.microsoft.com/office/word/2010/wordprocessingCanvas" xmlns="" val="0"/>
+                          <a14:useLocalDpi xmlns:a14="http://schemas.microsoft.com/office/drawing/2010/main" val="0"/>
                         </a:ext>
                       </a:extLst>
                     </a:blip>
@@ -972,18 +997,18 @@
         <w:t xml:space="preserve"> </w:t>
       </w:r>
       <w:r>
-        <w:t>SCR foi desenvolvido pelo laboratório de pesquisas navais dos Estados Unidos, para documentar as especificações do programa de vôo da aeronave</w:t>
-      </w:r>
-      <w:r>
-        <w:t xml:space="preserve"> </w:t>
+        <w:t xml:space="preserve">SCR foi desenvolvido pelo laboratório de pesquisas navais dos Estados Unidos, para documentar as especificações do programa de </w:t>
       </w:r>
       <w:proofErr w:type="spellStart"/>
       <w:r>
-        <w:t>U.S.</w:t>
+        <w:t>vôo</w:t>
       </w:r>
       <w:proofErr w:type="spellEnd"/>
       <w:r>
-        <w:t xml:space="preserve"> </w:t>
+        <w:t xml:space="preserve"> da aeronave</w:t>
+      </w:r>
+      <w:r>
+        <w:t xml:space="preserve"> U.S. </w:t>
       </w:r>
       <w:proofErr w:type="spellStart"/>
       <w:r>
@@ -1125,7 +1150,15 @@
       </w:r>
       <w:proofErr w:type="spellEnd"/>
       <w:r>
-        <w:t xml:space="preserve"> Application </w:t>
+        <w:t xml:space="preserve"> </w:t>
+      </w:r>
+      <w:proofErr w:type="spellStart"/>
+      <w:r>
+        <w:t>Application</w:t>
+      </w:r>
+      <w:proofErr w:type="spellEnd"/>
+      <w:r>
+        <w:t xml:space="preserve"> </w:t>
       </w:r>
       <w:proofErr w:type="spellStart"/>
       <w:r>
@@ -1183,7 +1216,7 @@
       <w:r>
         <w:rPr>
           <w:noProof/>
-          <w:lang w:val="en-US"/>
+          <w:lang w:eastAsia="pt-BR"/>
         </w:rPr>
         <w:drawing>
           <wp:inline distT="0" distB="0" distL="0" distR="0">
@@ -1201,7 +1234,7 @@
                     <pic:cNvPicPr/>
                   </pic:nvPicPr>
                   <pic:blipFill>
-                    <a:blip r:embed="rId7"/>
+                    <a:blip r:embed="rId8"/>
                     <a:stretch>
                       <a:fillRect/>
                     </a:stretch>
@@ -1501,6 +1534,9 @@
       <w:r>
         <w:t xml:space="preserve"> para gerar casos de teste</w:t>
       </w:r>
+      <w:r>
+        <w:t>;</w:t>
+      </w:r>
     </w:p>
     <w:p>
       <w:pPr>
@@ -1512,7 +1548,10 @@
       </w:pPr>
       <w:r>
         <w:lastRenderedPageBreak/>
-        <w:t xml:space="preserve">Realizar a verificação, dos requisitos SRC gerados após a tradução, </w:t>
+        <w:t>Realizar a verificação</w:t>
+      </w:r>
+      <w:r>
+        <w:t xml:space="preserve"> dos requisitos SRC gerados após a tradução, </w:t>
       </w:r>
       <w:r>
         <w:t xml:space="preserve">utilizando os estudos de casos que validaram o </w:t>
@@ -1521,460 +1560,162 @@
         <w:t>tradutor de [3]</w:t>
       </w:r>
       <w:r>
-        <w:t xml:space="preserve">, e observar se </w:t>
-      </w:r>
-      <w:proofErr w:type="gramStart"/>
-      <w:r>
-        <w:t xml:space="preserve">as saídas </w:t>
-      </w:r>
-      <w:r>
-        <w:t>gerada pelo tradutor criado nesta proposta</w:t>
+        <w:t>, e observar se as saídas</w:t>
+      </w:r>
+      <w:r>
+        <w:t xml:space="preserve"> (C</w:t>
+      </w:r>
+      <w:r>
+        <w:rPr>
+          <w:vertAlign w:val="subscript"/>
+        </w:rPr>
+        <w:t>b</w:t>
+      </w:r>
+      <w:r>
+        <w:t>)</w:t>
+      </w:r>
+      <w:r>
+        <w:t xml:space="preserve"> </w:t>
+      </w:r>
+      <w:r>
+        <w:t>gerada</w:t>
+      </w:r>
+      <w:r>
+        <w:t>s</w:t>
+      </w:r>
+      <w:r>
+        <w:t xml:space="preserve"> pelo tradutor desenvolvido neste</w:t>
+      </w:r>
+      <w:r>
+        <w:t xml:space="preserve"> pro</w:t>
+      </w:r>
+      <w:r>
+        <w:t>je</w:t>
+      </w:r>
+      <w:r>
+        <w:t>t</w:t>
+      </w:r>
+      <w:r>
+        <w:t>o</w:t>
       </w:r>
       <w:r>
         <w:t xml:space="preserve"> corresponde</w:t>
       </w:r>
-      <w:proofErr w:type="gramEnd"/>
+      <w:r>
+        <w:t>m</w:t>
+      </w:r>
       <w:r>
         <w:t xml:space="preserve"> com as produzidas pelo tradutor de [3]</w:t>
       </w:r>
       <w:r>
-        <w:t xml:space="preserve"> (Fig. 2);</w:t>
+        <w:t xml:space="preserve"> </w:t>
+      </w:r>
+      <w:r>
+        <w:t>(C</w:t>
+      </w:r>
+      <w:r>
+        <w:rPr>
+          <w:vertAlign w:val="subscript"/>
+        </w:rPr>
+        <w:t>a</w:t>
+      </w:r>
+      <w:r>
+        <w:t xml:space="preserve">) </w:t>
+      </w:r>
+      <w:r>
+        <w:t>Fig</w:t>
+      </w:r>
+      <w:r>
+        <w:t>ura</w:t>
+      </w:r>
+      <w:r>
+        <w:t xml:space="preserve"> 2;</w:t>
       </w:r>
     </w:p>
-    <w:p/>
-    <w:tbl>
-      <w:tblPr>
-        <w:tblStyle w:val="Tabelacomgrade"/>
-        <w:tblW w:w="0" w:type="auto"/>
-        <w:tblLook w:val="04A0"/>
-      </w:tblPr>
-      <w:tblGrid>
-        <w:gridCol w:w="9287"/>
-      </w:tblGrid>
-      <w:tr>
-        <w:trPr>
-          <w:trHeight w:val="3095"/>
-        </w:trPr>
-        <w:tc>
-          <w:tcPr>
-            <w:tcW w:w="9287" w:type="dxa"/>
-          </w:tcPr>
-          <w:p>
-            <w:pPr>
-              <w:spacing w:line="360" w:lineRule="auto"/>
-              <w:rPr>
-                <w:sz w:val="16"/>
-                <w:szCs w:val="16"/>
-              </w:rPr>
-            </w:pPr>
-            <w:r>
-              <w:rPr>
-                <w:noProof/>
-                <w:sz w:val="16"/>
-                <w:szCs w:val="16"/>
-                <w:lang w:val="en-US"/>
-              </w:rPr>
-              <w:pict>
-                <v:shapetype id="_x0000_t202" coordsize="21600,21600" o:spt="202" path="m,l,21600r21600,l21600,xe">
-                  <v:stroke joinstyle="miter"/>
-                  <v:path gradientshapeok="t" o:connecttype="rect"/>
-                </v:shapetype>
-                <v:shape id="_x0000_s1037" type="#_x0000_t202" style="position:absolute;left:0;text-align:left;margin-left:134.7pt;margin-top:.65pt;width:30.7pt;height:23.8pt;z-index:251661312" filled="f" stroked="f">
-                  <v:textbox style="mso-next-textbox:#_x0000_s1037">
-                    <w:txbxContent>
-                      <w:p>
-                        <w:pPr>
-                          <w:rPr>
-                            <w:lang w:val="en-US"/>
-                          </w:rPr>
-                        </w:pPr>
-                        <w:r>
-                          <w:rPr>
-                            <w:lang w:val="en-US"/>
-                          </w:rPr>
-                          <w:t>C</w:t>
-                        </w:r>
-                        <w:r>
-                          <w:rPr>
-                            <w:sz w:val="22"/>
-                            <w:vertAlign w:val="subscript"/>
-                            <w:lang w:val="en-US"/>
-                          </w:rPr>
-                          <w:t>a</w:t>
-                        </w:r>
-                      </w:p>
-                    </w:txbxContent>
-                  </v:textbox>
-                </v:shape>
-              </w:pict>
-            </w:r>
-            <w:r>
-              <w:rPr>
-                <w:noProof/>
-                <w:sz w:val="16"/>
-                <w:szCs w:val="16"/>
-                <w:lang w:val="en-US"/>
-              </w:rPr>
-              <w:pict>
-                <v:shapetype id="_x0000_t13" coordsize="21600,21600" o:spt="13" adj="16200,5400" path="m@0,l@0@1,0@1,0@2@0@2@0,21600,21600,10800xe">
-                  <v:stroke joinstyle="miter"/>
-                  <v:formulas>
-                    <v:f eqn="val #0"/>
-                    <v:f eqn="val #1"/>
-                    <v:f eqn="sum height 0 #1"/>
-                    <v:f eqn="sum 10800 0 #1"/>
-                    <v:f eqn="sum width 0 #0"/>
-                    <v:f eqn="prod @4 @3 10800"/>
-                    <v:f eqn="sum width 0 @5"/>
-                  </v:formulas>
-                  <v:path o:connecttype="custom" o:connectlocs="@0,0;0,10800;@0,21600;21600,10800" o:connectangles="270,180,90,0" textboxrect="0,@1,@6,@2"/>
-                  <v:handles>
-                    <v:h position="#0,#1" xrange="0,21600" yrange="0,10800"/>
-                  </v:handles>
-                </v:shapetype>
-                <v:shape id="_x0000_s1036" type="#_x0000_t13" style="position:absolute;left:0;text-align:left;margin-left:119.7pt;margin-top:48.45pt;width:194.05pt;height:16.3pt;flip:x;z-index:251660288" fillcolor="#b8cce4 [1300]"/>
-              </w:pict>
-            </w:r>
-            <w:r>
-              <w:rPr>
-                <w:noProof/>
-                <w:sz w:val="16"/>
-                <w:szCs w:val="16"/>
-                <w:lang w:val="en-US"/>
-              </w:rPr>
-              <w:pict>
-                <v:shape id="_x0000_s1035" type="#_x0000_t13" style="position:absolute;left:0;text-align:left;margin-left:123.45pt;margin-top:20.05pt;width:193.45pt;height:16.3pt;z-index:251659264" fillcolor="#b8cce4 [1300]"/>
-              </w:pict>
-            </w:r>
-            <w:r>
-              <w:rPr>
-                <w:noProof/>
-                <w:sz w:val="16"/>
-                <w:szCs w:val="16"/>
-                <w:lang w:val="en-US"/>
-              </w:rPr>
-              <w:drawing>
-                <wp:inline distT="0" distB="0" distL="0" distR="0">
-                  <wp:extent cx="1221354" cy="659958"/>
-                  <wp:effectExtent l="19050" t="0" r="0" b="0"/>
-                  <wp:docPr id="3" name="Imagem 2" descr="SCR.PNG"/>
-                  <wp:cNvGraphicFramePr>
-                    <a:graphicFrameLocks xmlns:a="http://schemas.openxmlformats.org/drawingml/2006/main" noChangeAspect="1"/>
-                  </wp:cNvGraphicFramePr>
-                  <a:graphic xmlns:a="http://schemas.openxmlformats.org/drawingml/2006/main">
-                    <a:graphicData uri="http://schemas.openxmlformats.org/drawingml/2006/picture">
-                      <pic:pic xmlns:pic="http://schemas.openxmlformats.org/drawingml/2006/picture">
-                        <pic:nvPicPr>
-                          <pic:cNvPr id="0" name="SCR.PNG"/>
-                          <pic:cNvPicPr/>
-                        </pic:nvPicPr>
-                        <pic:blipFill>
-                          <a:blip r:embed="rId8" cstate="print"/>
-                          <a:stretch>
-                            <a:fillRect/>
-                          </a:stretch>
-                        </pic:blipFill>
-                        <pic:spPr>
-                          <a:xfrm>
-                            <a:off x="0" y="0"/>
-                            <a:ext cx="1221354" cy="659958"/>
-                          </a:xfrm>
-                          <a:prstGeom prst="rect">
-                            <a:avLst/>
-                          </a:prstGeom>
-                        </pic:spPr>
-                      </pic:pic>
-                    </a:graphicData>
-                  </a:graphic>
-                </wp:inline>
-              </w:drawing>
-            </w:r>
-          </w:p>
-          <w:p>
-            <w:pPr>
-              <w:spacing w:line="360" w:lineRule="auto"/>
-              <w:rPr>
-                <w:sz w:val="16"/>
-                <w:szCs w:val="16"/>
-              </w:rPr>
-            </w:pPr>
-            <w:r>
-              <w:rPr>
-                <w:noProof/>
-                <w:sz w:val="16"/>
-                <w:szCs w:val="16"/>
-                <w:lang w:val="en-US"/>
-              </w:rPr>
-              <w:pict>
-                <v:shape id="_x0000_s1038" type="#_x0000_t202" style="position:absolute;left:0;text-align:left;margin-left:265.55pt;margin-top:8.2pt;width:31.3pt;height:26.85pt;z-index:251662336" filled="f" stroked="f">
-                  <v:textbox>
-                    <w:txbxContent>
-                      <w:p>
-                        <w:pPr>
-                          <w:rPr>
-                            <w:lang w:val="en-US"/>
-                          </w:rPr>
-                        </w:pPr>
-                        <w:proofErr w:type="spellStart"/>
-                        <w:r>
-                          <w:rPr>
-                            <w:lang w:val="en-US"/>
-                          </w:rPr>
-                          <w:t>C</w:t>
-                        </w:r>
-                        <w:r>
-                          <w:rPr>
-                            <w:vertAlign w:val="subscript"/>
-                            <w:lang w:val="en-US"/>
-                          </w:rPr>
-                          <w:t>b</w:t>
-                        </w:r>
-                        <w:proofErr w:type="spellEnd"/>
-                      </w:p>
-                    </w:txbxContent>
-                  </v:textbox>
-                </v:shape>
-              </w:pict>
-            </w:r>
-          </w:p>
-          <w:p>
-            <w:pPr>
-              <w:spacing w:line="276" w:lineRule="auto"/>
-              <w:rPr>
-                <w:sz w:val="16"/>
-                <w:szCs w:val="16"/>
-              </w:rPr>
-            </w:pPr>
-            <w:r>
-              <w:rPr>
-                <w:noProof/>
-                <w:sz w:val="16"/>
-                <w:szCs w:val="16"/>
-                <w:lang w:val="en-US"/>
-              </w:rPr>
-              <w:drawing>
-                <wp:anchor distT="0" distB="0" distL="114300" distR="114300" simplePos="0" relativeHeight="251658240" behindDoc="0" locked="0" layoutInCell="1" allowOverlap="1">
-                  <wp:simplePos x="0" y="0"/>
-                  <wp:positionH relativeFrom="margin">
-                    <wp:align>right</wp:align>
-                  </wp:positionH>
-                  <wp:positionV relativeFrom="margin">
-                    <wp:posOffset>111760</wp:posOffset>
-                  </wp:positionV>
-                  <wp:extent cx="1164590" cy="603885"/>
-                  <wp:effectExtent l="19050" t="0" r="0" b="0"/>
-                  <wp:wrapSquare wrapText="bothSides"/>
-                  <wp:docPr id="4" name="Imagem 3" descr="SCADE.PNG"/>
-                  <wp:cNvGraphicFramePr>
-                    <a:graphicFrameLocks xmlns:a="http://schemas.openxmlformats.org/drawingml/2006/main" noChangeAspect="1"/>
-                  </wp:cNvGraphicFramePr>
-                  <a:graphic xmlns:a="http://schemas.openxmlformats.org/drawingml/2006/main">
-                    <a:graphicData uri="http://schemas.openxmlformats.org/drawingml/2006/picture">
-                      <pic:pic xmlns:pic="http://schemas.openxmlformats.org/drawingml/2006/picture">
-                        <pic:nvPicPr>
-                          <pic:cNvPr id="0" name="SCADE.PNG"/>
-                          <pic:cNvPicPr/>
-                        </pic:nvPicPr>
-                        <pic:blipFill>
-                          <a:blip r:embed="rId9"/>
-                          <a:stretch>
-                            <a:fillRect/>
-                          </a:stretch>
-                        </pic:blipFill>
-                        <pic:spPr>
-                          <a:xfrm>
-                            <a:off x="0" y="0"/>
-                            <a:ext cx="1164590" cy="603885"/>
-                          </a:xfrm>
-                          <a:prstGeom prst="rect">
-                            <a:avLst/>
-                          </a:prstGeom>
-                        </pic:spPr>
-                      </pic:pic>
-                    </a:graphicData>
-                  </a:graphic>
-                </wp:anchor>
-              </w:drawing>
-            </w:r>
-            <w:r>
-              <w:rPr>
-                <w:sz w:val="16"/>
-                <w:szCs w:val="16"/>
-              </w:rPr>
-              <w:t xml:space="preserve">     </w:t>
-            </w:r>
-            <w:r>
-              <w:rPr>
-                <w:sz w:val="16"/>
-                <w:szCs w:val="16"/>
-              </w:rPr>
-              <w:t xml:space="preserve">        </w:t>
-            </w:r>
-            <w:r>
-              <w:rPr>
-                <w:b/>
-                <w:sz w:val="24"/>
-                <w:szCs w:val="24"/>
-              </w:rPr>
-              <w:t>SCR</w:t>
-            </w:r>
-            <w:r>
-              <w:rPr>
-                <w:sz w:val="16"/>
-                <w:szCs w:val="16"/>
-              </w:rPr>
-              <w:t xml:space="preserve">   </w:t>
-            </w:r>
-            <w:r>
-              <w:rPr>
-                <w:sz w:val="16"/>
-                <w:szCs w:val="16"/>
-              </w:rPr>
-              <w:t xml:space="preserve">                                                                   </w:t>
-            </w:r>
-            <w:r>
-              <w:rPr>
-                <w:sz w:val="16"/>
-                <w:szCs w:val="16"/>
-              </w:rPr>
-              <w:t xml:space="preserve">                                                           </w:t>
-            </w:r>
-            <w:r>
-              <w:rPr>
-                <w:sz w:val="16"/>
-                <w:szCs w:val="16"/>
-              </w:rPr>
-              <w:t xml:space="preserve">  </w:t>
-            </w:r>
-            <w:r>
-              <w:rPr>
-                <w:b/>
-                <w:sz w:val="24"/>
-                <w:szCs w:val="24"/>
-              </w:rPr>
-              <w:t xml:space="preserve">SCADE </w:t>
-            </w:r>
-            <w:r>
-              <w:rPr>
-                <w:sz w:val="16"/>
-                <w:szCs w:val="16"/>
-              </w:rPr>
-              <w:t xml:space="preserve">       </w:t>
-            </w:r>
-          </w:p>
-          <w:p>
-            <w:pPr>
-              <w:spacing w:line="276" w:lineRule="auto"/>
-              <w:rPr>
-                <w:sz w:val="16"/>
-                <w:szCs w:val="16"/>
-              </w:rPr>
-            </w:pPr>
-          </w:p>
-          <w:p>
-            <w:pPr>
-              <w:spacing w:line="276" w:lineRule="auto"/>
-              <w:rPr>
-                <w:sz w:val="16"/>
-                <w:szCs w:val="16"/>
-              </w:rPr>
-            </w:pPr>
-          </w:p>
-          <w:p>
-            <w:pPr>
-              <w:spacing w:line="276" w:lineRule="auto"/>
-              <w:jc w:val="center"/>
-              <w:rPr>
-                <w:sz w:val="16"/>
-                <w:szCs w:val="16"/>
-              </w:rPr>
-            </w:pPr>
-            <w:r>
-              <w:rPr>
-                <w:noProof/>
-                <w:sz w:val="16"/>
-                <w:szCs w:val="16"/>
-                <w:lang w:val="en-US"/>
-              </w:rPr>
-              <w:pict>
-                <v:shape id="_x0000_s1039" type="#_x0000_t202" style="position:absolute;left:0;text-align:left;margin-left:194.85pt;margin-top:.35pt;width:61.35pt;height:38.8pt;z-index:251663360">
-                  <v:textbox>
-                    <w:txbxContent>
-                      <w:p>
-                        <w:pPr>
-                          <w:rPr>
-                            <w:lang w:val="en-US"/>
-                          </w:rPr>
-                        </w:pPr>
-                        <w:r>
-                          <w:rPr>
-                            <w:lang w:val="en-US"/>
-                          </w:rPr>
-                          <w:t>C</w:t>
-                        </w:r>
-                        <w:r>
-                          <w:rPr>
-                            <w:vertAlign w:val="subscript"/>
-                            <w:lang w:val="en-US"/>
-                          </w:rPr>
-                          <w:t>a</w:t>
-                        </w:r>
-                        <w:r>
-                          <w:rPr>
-                            <w:lang w:val="en-US"/>
-                          </w:rPr>
-                          <w:t xml:space="preserve"> = </w:t>
-                        </w:r>
-                        <w:proofErr w:type="spellStart"/>
-                        <w:r>
-                          <w:rPr>
-                            <w:lang w:val="en-US"/>
-                          </w:rPr>
-                          <w:t>C</w:t>
-                        </w:r>
-                        <w:r>
-                          <w:rPr>
-                            <w:vertAlign w:val="subscript"/>
-                            <w:lang w:val="en-US"/>
-                          </w:rPr>
-                          <w:t>b</w:t>
-                        </w:r>
-                        <w:proofErr w:type="spellEnd"/>
-                      </w:p>
-                    </w:txbxContent>
-                  </v:textbox>
-                </v:shape>
-              </w:pict>
-            </w:r>
-          </w:p>
-          <w:p>
-            <w:pPr>
-              <w:spacing w:line="276" w:lineRule="auto"/>
-              <w:jc w:val="center"/>
-              <w:rPr>
-                <w:sz w:val="16"/>
-                <w:szCs w:val="16"/>
-              </w:rPr>
-            </w:pPr>
-          </w:p>
-          <w:p>
-            <w:pPr>
-              <w:spacing w:line="276" w:lineRule="auto"/>
-              <w:jc w:val="center"/>
-              <w:rPr>
-                <w:sz w:val="16"/>
-                <w:szCs w:val="16"/>
-              </w:rPr>
-            </w:pPr>
-          </w:p>
-        </w:tc>
-      </w:tr>
-    </w:tbl>
-    <w:p/>
     <w:p>
       <w:pPr>
-        <w:pStyle w:val="PargrafodaLista"/>
-      </w:pPr>
+        <w:spacing w:after="0" w:line="240" w:lineRule="auto"/>
+        <w:jc w:val="center"/>
+        <w:rPr>
+          <w:noProof/>
+          <w:sz w:val="16"/>
+          <w:szCs w:val="16"/>
+          <w:lang w:eastAsia="pt-BR"/>
+        </w:rPr>
+      </w:pPr>
+      <w:r>
+        <w:rPr>
+          <w:noProof/>
+          <w:sz w:val="16"/>
+          <w:szCs w:val="16"/>
+          <w:lang w:eastAsia="pt-BR"/>
+        </w:rPr>
+        <w:drawing>
+          <wp:inline distT="0" distB="0" distL="0" distR="0" wp14:anchorId="333FD4E3" wp14:editId="32D6E3A7">
+            <wp:extent cx="3135085" cy="1490353"/>
+            <wp:effectExtent l="0" t="0" r="0" b="0"/>
+            <wp:docPr id="5" name="Imagem 5"/>
+            <wp:cNvGraphicFramePr>
+              <a:graphicFrameLocks xmlns:a="http://schemas.openxmlformats.org/drawingml/2006/main" noChangeAspect="1"/>
+            </wp:cNvGraphicFramePr>
+            <a:graphic xmlns:a="http://schemas.openxmlformats.org/drawingml/2006/main">
+              <a:graphicData uri="http://schemas.openxmlformats.org/drawingml/2006/picture">
+                <pic:pic xmlns:pic="http://schemas.openxmlformats.org/drawingml/2006/picture">
+                  <pic:nvPicPr>
+                    <pic:cNvPr id="0" name="Diagrama.PNG"/>
+                    <pic:cNvPicPr/>
+                  </pic:nvPicPr>
+                  <pic:blipFill>
+                    <a:blip r:embed="rId9" cstate="print">
+                      <a:extLst>
+                        <a:ext uri="{28A0092B-C50C-407E-A947-70E740481C1C}">
+                          <a14:useLocalDpi xmlns:a14="http://schemas.microsoft.com/office/drawing/2010/main" val="0"/>
+                        </a:ext>
+                      </a:extLst>
+                    </a:blip>
+                    <a:stretch>
+                      <a:fillRect/>
+                    </a:stretch>
+                  </pic:blipFill>
+                  <pic:spPr>
+                    <a:xfrm>
+                      <a:off x="0" y="0"/>
+                      <a:ext cx="3139728" cy="1492560"/>
+                    </a:xfrm>
+                    <a:prstGeom prst="rect">
+                      <a:avLst/>
+                    </a:prstGeom>
+                  </pic:spPr>
+                </pic:pic>
+              </a:graphicData>
+            </a:graphic>
+          </wp:inline>
+        </w:drawing>
+      </w:r>
+    </w:p>
+    <w:p>
+      <w:pPr>
+        <w:spacing w:line="360" w:lineRule="auto"/>
+        <w:jc w:val="center"/>
+        <w:rPr>
+          <w:sz w:val="20"/>
+          <w:szCs w:val="20"/>
+        </w:rPr>
+      </w:pPr>
+      <w:r>
+        <w:rPr>
+          <w:sz w:val="20"/>
+          <w:szCs w:val="20"/>
+        </w:rPr>
+        <w:t>Figura 2:</w:t>
+      </w:r>
+      <w:r>
+        <w:rPr>
+          <w:sz w:val="20"/>
+          <w:szCs w:val="20"/>
+        </w:rPr>
+        <w:t xml:space="preserve"> Esquema de validação do tradutor</w:t>
+      </w:r>
     </w:p>
     <w:p>
       <w:r>
@@ -1994,7 +1735,7 @@
       <w:tblPr>
         <w:tblStyle w:val="Tabelacomgrade"/>
         <w:tblW w:w="0" w:type="auto"/>
-        <w:tblLook w:val="04A0"/>
+        <w:tblLook w:val="04A0" w:firstRow="1" w:lastRow="0" w:firstColumn="1" w:lastColumn="0" w:noHBand="0" w:noVBand="1"/>
       </w:tblPr>
       <w:tblGrid>
         <w:gridCol w:w="1751"/>
@@ -2527,7 +2268,230 @@
           </w:tcPr>
           <w:p>
             <w:pPr>
-              <w:jc w:val="left"/>
+              <w:rPr>
+                <w:b/>
+              </w:rPr>
+            </w:pPr>
+            <w:r>
+              <w:rPr>
+                <w:b/>
+              </w:rPr>
+              <w:t>201</w:t>
+            </w:r>
+            <w:r>
+              <w:rPr>
+                <w:b/>
+              </w:rPr>
+              <w:t>5</w:t>
+            </w:r>
+          </w:p>
+        </w:tc>
+        <w:tc>
+          <w:tcPr>
+            <w:tcW w:w="703" w:type="dxa"/>
+          </w:tcPr>
+          <w:p>
+            <w:pPr>
+              <w:rPr>
+                <w:b/>
+              </w:rPr>
+            </w:pPr>
+            <w:r>
+              <w:rPr>
+                <w:b/>
+              </w:rPr>
+              <w:t>Fev</w:t>
+            </w:r>
+          </w:p>
+        </w:tc>
+        <w:tc>
+          <w:tcPr>
+            <w:tcW w:w="684" w:type="dxa"/>
+          </w:tcPr>
+          <w:p>
+            <w:pPr>
+              <w:rPr>
+                <w:b/>
+              </w:rPr>
+            </w:pPr>
+            <w:r>
+              <w:rPr>
+                <w:b/>
+              </w:rPr>
+              <w:t>Mar</w:t>
+            </w:r>
+          </w:p>
+        </w:tc>
+        <w:tc>
+          <w:tcPr>
+            <w:tcW w:w="691" w:type="dxa"/>
+          </w:tcPr>
+          <w:p>
+            <w:pPr>
+              <w:rPr>
+                <w:b/>
+              </w:rPr>
+            </w:pPr>
+            <w:r>
+              <w:rPr>
+                <w:b/>
+              </w:rPr>
+              <w:t>Abr</w:t>
+            </w:r>
+          </w:p>
+        </w:tc>
+        <w:tc>
+          <w:tcPr>
+            <w:tcW w:w="692" w:type="dxa"/>
+          </w:tcPr>
+          <w:p>
+            <w:pPr>
+              <w:rPr>
+                <w:b/>
+              </w:rPr>
+            </w:pPr>
+            <w:r>
+              <w:rPr>
+                <w:b/>
+              </w:rPr>
+              <w:t>Mai</w:t>
+            </w:r>
+          </w:p>
+        </w:tc>
+        <w:tc>
+          <w:tcPr>
+            <w:tcW w:w="652" w:type="dxa"/>
+          </w:tcPr>
+          <w:p>
+            <w:pPr>
+              <w:rPr>
+                <w:b/>
+              </w:rPr>
+            </w:pPr>
+            <w:r>
+              <w:rPr>
+                <w:b/>
+              </w:rPr>
+              <w:t>Jun</w:t>
+            </w:r>
+          </w:p>
+        </w:tc>
+        <w:tc>
+          <w:tcPr>
+            <w:tcW w:w="711" w:type="dxa"/>
+          </w:tcPr>
+          <w:p>
+            <w:pPr>
+              <w:rPr>
+                <w:b/>
+              </w:rPr>
+            </w:pPr>
+            <w:r>
+              <w:rPr>
+                <w:b/>
+              </w:rPr>
+              <w:t>Jul</w:t>
+            </w:r>
+          </w:p>
+        </w:tc>
+        <w:tc>
+          <w:tcPr>
+            <w:tcW w:w="679" w:type="dxa"/>
+          </w:tcPr>
+          <w:p>
+            <w:pPr>
+              <w:rPr>
+                <w:b/>
+              </w:rPr>
+            </w:pPr>
+            <w:r>
+              <w:rPr>
+                <w:b/>
+              </w:rPr>
+              <w:t>Ago</w:t>
+            </w:r>
+          </w:p>
+        </w:tc>
+        <w:tc>
+          <w:tcPr>
+            <w:tcW w:w="692" w:type="dxa"/>
+          </w:tcPr>
+          <w:p>
+            <w:pPr>
+              <w:rPr>
+                <w:b/>
+              </w:rPr>
+            </w:pPr>
+            <w:r>
+              <w:rPr>
+                <w:b/>
+              </w:rPr>
+              <w:t>Set</w:t>
+            </w:r>
+          </w:p>
+        </w:tc>
+        <w:tc>
+          <w:tcPr>
+            <w:tcW w:w="712" w:type="dxa"/>
+          </w:tcPr>
+          <w:p>
+            <w:pPr>
+              <w:rPr>
+                <w:b/>
+              </w:rPr>
+            </w:pPr>
+            <w:r>
+              <w:rPr>
+                <w:b/>
+              </w:rPr>
+              <w:t>Out</w:t>
+            </w:r>
+          </w:p>
+        </w:tc>
+        <w:tc>
+          <w:tcPr>
+            <w:tcW w:w="712" w:type="dxa"/>
+          </w:tcPr>
+          <w:p>
+            <w:pPr>
+              <w:rPr>
+                <w:b/>
+              </w:rPr>
+            </w:pPr>
+            <w:r>
+              <w:rPr>
+                <w:b/>
+              </w:rPr>
+              <w:t>Nov</w:t>
+            </w:r>
+          </w:p>
+        </w:tc>
+        <w:tc>
+          <w:tcPr>
+            <w:tcW w:w="608" w:type="dxa"/>
+          </w:tcPr>
+          <w:p>
+            <w:pPr>
+              <w:rPr>
+                <w:b/>
+              </w:rPr>
+            </w:pPr>
+            <w:r>
+              <w:rPr>
+                <w:b/>
+              </w:rPr>
+              <w:t>Dez</w:t>
+            </w:r>
+          </w:p>
+        </w:tc>
+      </w:tr>
+      <w:tr>
+        <w:tc>
+          <w:tcPr>
+            <w:tcW w:w="1751" w:type="dxa"/>
+          </w:tcPr>
+          <w:p>
+            <w:pPr>
               <w:rPr>
                 <w:sz w:val="20"/>
                 <w:szCs w:val="20"/>
@@ -2538,37 +2502,42 @@
                 <w:sz w:val="20"/>
                 <w:szCs w:val="20"/>
               </w:rPr>
-              <w:t>Aplicação de testes temporais</w:t>
+              <w:t>Pesquisa Bibliográfica</w:t>
             </w:r>
           </w:p>
         </w:tc>
         <w:tc>
           <w:tcPr>
             <w:tcW w:w="703" w:type="dxa"/>
+            <w:shd w:val="clear" w:color="auto" w:fill="7F7F7F" w:themeFill="text1" w:themeFillTint="80"/>
           </w:tcPr>
           <w:p/>
         </w:tc>
         <w:tc>
           <w:tcPr>
             <w:tcW w:w="684" w:type="dxa"/>
+            <w:shd w:val="clear" w:color="auto" w:fill="7F7F7F" w:themeFill="text1" w:themeFillTint="80"/>
           </w:tcPr>
           <w:p/>
         </w:tc>
         <w:tc>
           <w:tcPr>
             <w:tcW w:w="691" w:type="dxa"/>
+            <w:shd w:val="clear" w:color="auto" w:fill="7F7F7F" w:themeFill="text1" w:themeFillTint="80"/>
           </w:tcPr>
           <w:p/>
         </w:tc>
         <w:tc>
           <w:tcPr>
             <w:tcW w:w="692" w:type="dxa"/>
+            <w:shd w:val="clear" w:color="auto" w:fill="7F7F7F" w:themeFill="text1" w:themeFillTint="80"/>
           </w:tcPr>
           <w:p/>
         </w:tc>
         <w:tc>
           <w:tcPr>
             <w:tcW w:w="652" w:type="dxa"/>
+            <w:shd w:val="clear" w:color="auto" w:fill="7F7F7F" w:themeFill="text1" w:themeFillTint="80"/>
           </w:tcPr>
           <w:p/>
         </w:tc>
@@ -2627,43 +2596,49 @@
                 <w:sz w:val="20"/>
                 <w:szCs w:val="20"/>
               </w:rPr>
-              <w:t>Escrita da dissertação</w:t>
+              <w:t>Desenvolvimento de sistema de testes</w:t>
             </w:r>
           </w:p>
         </w:tc>
         <w:tc>
           <w:tcPr>
             <w:tcW w:w="703" w:type="dxa"/>
+            <w:shd w:val="clear" w:color="auto" w:fill="7F7F7F" w:themeFill="text1" w:themeFillTint="80"/>
           </w:tcPr>
           <w:p/>
         </w:tc>
         <w:tc>
           <w:tcPr>
             <w:tcW w:w="684" w:type="dxa"/>
+            <w:shd w:val="clear" w:color="auto" w:fill="7F7F7F" w:themeFill="text1" w:themeFillTint="80"/>
           </w:tcPr>
           <w:p/>
         </w:tc>
         <w:tc>
           <w:tcPr>
             <w:tcW w:w="691" w:type="dxa"/>
+            <w:shd w:val="clear" w:color="auto" w:fill="7F7F7F" w:themeFill="text1" w:themeFillTint="80"/>
           </w:tcPr>
           <w:p/>
         </w:tc>
         <w:tc>
           <w:tcPr>
             <w:tcW w:w="692" w:type="dxa"/>
+            <w:shd w:val="clear" w:color="auto" w:fill="7F7F7F" w:themeFill="text1" w:themeFillTint="80"/>
           </w:tcPr>
           <w:p/>
         </w:tc>
         <w:tc>
           <w:tcPr>
             <w:tcW w:w="652" w:type="dxa"/>
+            <w:shd w:val="clear" w:color="auto" w:fill="7F7F7F" w:themeFill="text1" w:themeFillTint="80"/>
           </w:tcPr>
           <w:p/>
         </w:tc>
         <w:tc>
           <w:tcPr>
             <w:tcW w:w="711" w:type="dxa"/>
+            <w:shd w:val="clear" w:color="auto" w:fill="7F7F7F" w:themeFill="text1" w:themeFillTint="80"/>
           </w:tcPr>
           <w:p/>
         </w:tc>
@@ -2696,230 +2671,6 @@
             <w:tcW w:w="608" w:type="dxa"/>
           </w:tcPr>
           <w:p/>
-        </w:tc>
-      </w:tr>
-      <w:tr>
-        <w:tc>
-          <w:tcPr>
-            <w:tcW w:w="1751" w:type="dxa"/>
-          </w:tcPr>
-          <w:p>
-            <w:pPr>
-              <w:rPr>
-                <w:b/>
-              </w:rPr>
-            </w:pPr>
-            <w:r>
-              <w:rPr>
-                <w:b/>
-              </w:rPr>
-              <w:t>201</w:t>
-            </w:r>
-            <w:r>
-              <w:rPr>
-                <w:b/>
-              </w:rPr>
-              <w:t>5</w:t>
-            </w:r>
-          </w:p>
-        </w:tc>
-        <w:tc>
-          <w:tcPr>
-            <w:tcW w:w="703" w:type="dxa"/>
-          </w:tcPr>
-          <w:p>
-            <w:pPr>
-              <w:rPr>
-                <w:b/>
-              </w:rPr>
-            </w:pPr>
-            <w:r>
-              <w:rPr>
-                <w:b/>
-              </w:rPr>
-              <w:t>Fev</w:t>
-            </w:r>
-          </w:p>
-        </w:tc>
-        <w:tc>
-          <w:tcPr>
-            <w:tcW w:w="684" w:type="dxa"/>
-          </w:tcPr>
-          <w:p>
-            <w:pPr>
-              <w:rPr>
-                <w:b/>
-              </w:rPr>
-            </w:pPr>
-            <w:r>
-              <w:rPr>
-                <w:b/>
-              </w:rPr>
-              <w:t>Mar</w:t>
-            </w:r>
-          </w:p>
-        </w:tc>
-        <w:tc>
-          <w:tcPr>
-            <w:tcW w:w="691" w:type="dxa"/>
-          </w:tcPr>
-          <w:p>
-            <w:pPr>
-              <w:rPr>
-                <w:b/>
-              </w:rPr>
-            </w:pPr>
-            <w:r>
-              <w:rPr>
-                <w:b/>
-              </w:rPr>
-              <w:t>Abr</w:t>
-            </w:r>
-          </w:p>
-        </w:tc>
-        <w:tc>
-          <w:tcPr>
-            <w:tcW w:w="692" w:type="dxa"/>
-          </w:tcPr>
-          <w:p>
-            <w:pPr>
-              <w:rPr>
-                <w:b/>
-              </w:rPr>
-            </w:pPr>
-            <w:r>
-              <w:rPr>
-                <w:b/>
-              </w:rPr>
-              <w:t>Mai</w:t>
-            </w:r>
-          </w:p>
-        </w:tc>
-        <w:tc>
-          <w:tcPr>
-            <w:tcW w:w="652" w:type="dxa"/>
-          </w:tcPr>
-          <w:p>
-            <w:pPr>
-              <w:rPr>
-                <w:b/>
-              </w:rPr>
-            </w:pPr>
-            <w:r>
-              <w:rPr>
-                <w:b/>
-              </w:rPr>
-              <w:t>Jun</w:t>
-            </w:r>
-          </w:p>
-        </w:tc>
-        <w:tc>
-          <w:tcPr>
-            <w:tcW w:w="711" w:type="dxa"/>
-          </w:tcPr>
-          <w:p>
-            <w:pPr>
-              <w:rPr>
-                <w:b/>
-              </w:rPr>
-            </w:pPr>
-            <w:r>
-              <w:rPr>
-                <w:b/>
-              </w:rPr>
-              <w:t>Jul</w:t>
-            </w:r>
-          </w:p>
-        </w:tc>
-        <w:tc>
-          <w:tcPr>
-            <w:tcW w:w="679" w:type="dxa"/>
-          </w:tcPr>
-          <w:p>
-            <w:pPr>
-              <w:rPr>
-                <w:b/>
-              </w:rPr>
-            </w:pPr>
-            <w:r>
-              <w:rPr>
-                <w:b/>
-              </w:rPr>
-              <w:t>Ago</w:t>
-            </w:r>
-          </w:p>
-        </w:tc>
-        <w:tc>
-          <w:tcPr>
-            <w:tcW w:w="692" w:type="dxa"/>
-          </w:tcPr>
-          <w:p>
-            <w:pPr>
-              <w:rPr>
-                <w:b/>
-              </w:rPr>
-            </w:pPr>
-            <w:r>
-              <w:rPr>
-                <w:b/>
-              </w:rPr>
-              <w:t>Set</w:t>
-            </w:r>
-          </w:p>
-        </w:tc>
-        <w:tc>
-          <w:tcPr>
-            <w:tcW w:w="712" w:type="dxa"/>
-          </w:tcPr>
-          <w:p>
-            <w:pPr>
-              <w:rPr>
-                <w:b/>
-              </w:rPr>
-            </w:pPr>
-            <w:r>
-              <w:rPr>
-                <w:b/>
-              </w:rPr>
-              <w:t>Out</w:t>
-            </w:r>
-          </w:p>
-        </w:tc>
-        <w:tc>
-          <w:tcPr>
-            <w:tcW w:w="712" w:type="dxa"/>
-          </w:tcPr>
-          <w:p>
-            <w:pPr>
-              <w:rPr>
-                <w:b/>
-              </w:rPr>
-            </w:pPr>
-            <w:r>
-              <w:rPr>
-                <w:b/>
-              </w:rPr>
-              <w:t>Nov</w:t>
-            </w:r>
-          </w:p>
-        </w:tc>
-        <w:tc>
-          <w:tcPr>
-            <w:tcW w:w="608" w:type="dxa"/>
-          </w:tcPr>
-          <w:p>
-            <w:pPr>
-              <w:rPr>
-                <w:b/>
-              </w:rPr>
-            </w:pPr>
-            <w:r>
-              <w:rPr>
-                <w:b/>
-              </w:rPr>
-              <w:t>Dez</w:t>
-            </w:r>
-          </w:p>
         </w:tc>
       </w:tr>
       <w:tr>
@@ -2940,7 +2691,7 @@
                 <w:sz w:val="20"/>
                 <w:szCs w:val="20"/>
               </w:rPr>
-              <w:t>Cursando carga horária</w:t>
+              <w:t>Aplicação de testes temporais</w:t>
             </w:r>
           </w:p>
         </w:tc>
@@ -2959,97 +2710,6 @@
         <w:tc>
           <w:tcPr>
             <w:tcW w:w="691" w:type="dxa"/>
-          </w:tcPr>
-          <w:p/>
-        </w:tc>
-        <w:tc>
-          <w:tcPr>
-            <w:tcW w:w="692" w:type="dxa"/>
-          </w:tcPr>
-          <w:p/>
-        </w:tc>
-        <w:tc>
-          <w:tcPr>
-            <w:tcW w:w="652" w:type="dxa"/>
-          </w:tcPr>
-          <w:p/>
-        </w:tc>
-        <w:tc>
-          <w:tcPr>
-            <w:tcW w:w="711" w:type="dxa"/>
-          </w:tcPr>
-          <w:p/>
-        </w:tc>
-        <w:tc>
-          <w:tcPr>
-            <w:tcW w:w="679" w:type="dxa"/>
-          </w:tcPr>
-          <w:p/>
-        </w:tc>
-        <w:tc>
-          <w:tcPr>
-            <w:tcW w:w="692" w:type="dxa"/>
-          </w:tcPr>
-          <w:p/>
-        </w:tc>
-        <w:tc>
-          <w:tcPr>
-            <w:tcW w:w="712" w:type="dxa"/>
-          </w:tcPr>
-          <w:p/>
-        </w:tc>
-        <w:tc>
-          <w:tcPr>
-            <w:tcW w:w="712" w:type="dxa"/>
-          </w:tcPr>
-          <w:p/>
-        </w:tc>
-        <w:tc>
-          <w:tcPr>
-            <w:tcW w:w="608" w:type="dxa"/>
-          </w:tcPr>
-          <w:p/>
-        </w:tc>
-      </w:tr>
-      <w:tr>
-        <w:tc>
-          <w:tcPr>
-            <w:tcW w:w="1751" w:type="dxa"/>
-          </w:tcPr>
-          <w:p>
-            <w:pPr>
-              <w:rPr>
-                <w:sz w:val="20"/>
-                <w:szCs w:val="20"/>
-              </w:rPr>
-            </w:pPr>
-            <w:r>
-              <w:rPr>
-                <w:sz w:val="20"/>
-                <w:szCs w:val="20"/>
-              </w:rPr>
-              <w:t>Pesquisa Bibliográfica</w:t>
-            </w:r>
-          </w:p>
-        </w:tc>
-        <w:tc>
-          <w:tcPr>
-            <w:tcW w:w="703" w:type="dxa"/>
-            <w:shd w:val="clear" w:color="auto" w:fill="7F7F7F" w:themeFill="text1" w:themeFillTint="80"/>
-          </w:tcPr>
-          <w:p/>
-        </w:tc>
-        <w:tc>
-          <w:tcPr>
-            <w:tcW w:w="684" w:type="dxa"/>
-            <w:shd w:val="clear" w:color="auto" w:fill="7F7F7F" w:themeFill="text1" w:themeFillTint="80"/>
-          </w:tcPr>
-          <w:p/>
-        </w:tc>
-        <w:tc>
-          <w:tcPr>
-            <w:tcW w:w="691" w:type="dxa"/>
-            <w:shd w:val="clear" w:color="auto" w:fill="7F7F7F" w:themeFill="text1" w:themeFillTint="80"/>
           </w:tcPr>
           <w:p/>
         </w:tc>
@@ -3070,12 +2730,14 @@
         <w:tc>
           <w:tcPr>
             <w:tcW w:w="711" w:type="dxa"/>
+            <w:shd w:val="clear" w:color="auto" w:fill="7F7F7F" w:themeFill="text1" w:themeFillTint="80"/>
           </w:tcPr>
           <w:p/>
         </w:tc>
         <w:tc>
           <w:tcPr>
             <w:tcW w:w="679" w:type="dxa"/>
+            <w:shd w:val="clear" w:color="auto" w:fill="7F7F7F" w:themeFill="text1" w:themeFillTint="80"/>
           </w:tcPr>
           <w:p/>
         </w:tc>
@@ -3122,14 +2784,13 @@
                 <w:sz w:val="20"/>
                 <w:szCs w:val="20"/>
               </w:rPr>
-              <w:t>Desenvolvimento de sistema de testes</w:t>
+              <w:t>Escrita da dissertação</w:t>
             </w:r>
           </w:p>
         </w:tc>
         <w:tc>
           <w:tcPr>
             <w:tcW w:w="703" w:type="dxa"/>
-            <w:shd w:val="clear" w:color="auto" w:fill="7F7F7F" w:themeFill="text1" w:themeFillTint="80"/>
           </w:tcPr>
           <w:p/>
         </w:tc>
@@ -3171,24 +2832,28 @@
         <w:tc>
           <w:tcPr>
             <w:tcW w:w="679" w:type="dxa"/>
+            <w:shd w:val="clear" w:color="auto" w:fill="7F7F7F" w:themeFill="text1" w:themeFillTint="80"/>
           </w:tcPr>
           <w:p/>
         </w:tc>
         <w:tc>
           <w:tcPr>
             <w:tcW w:w="692" w:type="dxa"/>
+            <w:shd w:val="clear" w:color="auto" w:fill="7F7F7F" w:themeFill="text1" w:themeFillTint="80"/>
           </w:tcPr>
           <w:p/>
         </w:tc>
         <w:tc>
           <w:tcPr>
             <w:tcW w:w="712" w:type="dxa"/>
+            <w:shd w:val="clear" w:color="auto" w:fill="7F7F7F" w:themeFill="text1" w:themeFillTint="80"/>
           </w:tcPr>
           <w:p/>
         </w:tc>
         <w:tc>
           <w:tcPr>
             <w:tcW w:w="712" w:type="dxa"/>
+            <w:shd w:val="clear" w:color="auto" w:fill="7F7F7F" w:themeFill="text1" w:themeFillTint="80"/>
           </w:tcPr>
           <w:p/>
         </w:tc>
@@ -3197,6 +2862,230 @@
             <w:tcW w:w="608" w:type="dxa"/>
           </w:tcPr>
           <w:p/>
+        </w:tc>
+      </w:tr>
+      <w:tr>
+        <w:tc>
+          <w:tcPr>
+            <w:tcW w:w="1751" w:type="dxa"/>
+          </w:tcPr>
+          <w:p>
+            <w:pPr>
+              <w:rPr>
+                <w:b/>
+              </w:rPr>
+            </w:pPr>
+            <w:r>
+              <w:rPr>
+                <w:b/>
+              </w:rPr>
+              <w:t>201</w:t>
+            </w:r>
+            <w:r>
+              <w:rPr>
+                <w:b/>
+              </w:rPr>
+              <w:t>6</w:t>
+            </w:r>
+          </w:p>
+        </w:tc>
+        <w:tc>
+          <w:tcPr>
+            <w:tcW w:w="703" w:type="dxa"/>
+          </w:tcPr>
+          <w:p>
+            <w:pPr>
+              <w:rPr>
+                <w:b/>
+              </w:rPr>
+            </w:pPr>
+            <w:r>
+              <w:rPr>
+                <w:b/>
+              </w:rPr>
+              <w:t>Fev</w:t>
+            </w:r>
+          </w:p>
+        </w:tc>
+        <w:tc>
+          <w:tcPr>
+            <w:tcW w:w="684" w:type="dxa"/>
+          </w:tcPr>
+          <w:p>
+            <w:pPr>
+              <w:rPr>
+                <w:b/>
+              </w:rPr>
+            </w:pPr>
+            <w:r>
+              <w:rPr>
+                <w:b/>
+              </w:rPr>
+              <w:t>Mar</w:t>
+            </w:r>
+          </w:p>
+        </w:tc>
+        <w:tc>
+          <w:tcPr>
+            <w:tcW w:w="691" w:type="dxa"/>
+          </w:tcPr>
+          <w:p>
+            <w:pPr>
+              <w:rPr>
+                <w:b/>
+              </w:rPr>
+            </w:pPr>
+            <w:r>
+              <w:rPr>
+                <w:b/>
+              </w:rPr>
+              <w:t>Abr</w:t>
+            </w:r>
+          </w:p>
+        </w:tc>
+        <w:tc>
+          <w:tcPr>
+            <w:tcW w:w="692" w:type="dxa"/>
+          </w:tcPr>
+          <w:p>
+            <w:pPr>
+              <w:rPr>
+                <w:b/>
+              </w:rPr>
+            </w:pPr>
+            <w:r>
+              <w:rPr>
+                <w:b/>
+              </w:rPr>
+              <w:t>Mai</w:t>
+            </w:r>
+          </w:p>
+        </w:tc>
+        <w:tc>
+          <w:tcPr>
+            <w:tcW w:w="652" w:type="dxa"/>
+          </w:tcPr>
+          <w:p>
+            <w:pPr>
+              <w:rPr>
+                <w:b/>
+              </w:rPr>
+            </w:pPr>
+            <w:r>
+              <w:rPr>
+                <w:b/>
+              </w:rPr>
+              <w:t>Jun</w:t>
+            </w:r>
+          </w:p>
+        </w:tc>
+        <w:tc>
+          <w:tcPr>
+            <w:tcW w:w="711" w:type="dxa"/>
+          </w:tcPr>
+          <w:p>
+            <w:pPr>
+              <w:rPr>
+                <w:b/>
+              </w:rPr>
+            </w:pPr>
+            <w:r>
+              <w:rPr>
+                <w:b/>
+              </w:rPr>
+              <w:t>Jul</w:t>
+            </w:r>
+          </w:p>
+        </w:tc>
+        <w:tc>
+          <w:tcPr>
+            <w:tcW w:w="679" w:type="dxa"/>
+          </w:tcPr>
+          <w:p>
+            <w:pPr>
+              <w:rPr>
+                <w:b/>
+              </w:rPr>
+            </w:pPr>
+            <w:r>
+              <w:rPr>
+                <w:b/>
+              </w:rPr>
+              <w:t>Ago</w:t>
+            </w:r>
+          </w:p>
+        </w:tc>
+        <w:tc>
+          <w:tcPr>
+            <w:tcW w:w="692" w:type="dxa"/>
+          </w:tcPr>
+          <w:p>
+            <w:pPr>
+              <w:rPr>
+                <w:b/>
+              </w:rPr>
+            </w:pPr>
+            <w:r>
+              <w:rPr>
+                <w:b/>
+              </w:rPr>
+              <w:t>Set</w:t>
+            </w:r>
+          </w:p>
+        </w:tc>
+        <w:tc>
+          <w:tcPr>
+            <w:tcW w:w="712" w:type="dxa"/>
+          </w:tcPr>
+          <w:p>
+            <w:pPr>
+              <w:rPr>
+                <w:b/>
+              </w:rPr>
+            </w:pPr>
+            <w:r>
+              <w:rPr>
+                <w:b/>
+              </w:rPr>
+              <w:t>Out</w:t>
+            </w:r>
+          </w:p>
+        </w:tc>
+        <w:tc>
+          <w:tcPr>
+            <w:tcW w:w="712" w:type="dxa"/>
+          </w:tcPr>
+          <w:p>
+            <w:pPr>
+              <w:rPr>
+                <w:b/>
+              </w:rPr>
+            </w:pPr>
+            <w:r>
+              <w:rPr>
+                <w:b/>
+              </w:rPr>
+              <w:t>Nov</w:t>
+            </w:r>
+          </w:p>
+        </w:tc>
+        <w:tc>
+          <w:tcPr>
+            <w:tcW w:w="608" w:type="dxa"/>
+          </w:tcPr>
+          <w:p>
+            <w:pPr>
+              <w:rPr>
+                <w:b/>
+              </w:rPr>
+            </w:pPr>
+            <w:r>
+              <w:rPr>
+                <w:b/>
+              </w:rPr>
+              <w:t>Dez</w:t>
+            </w:r>
+          </w:p>
         </w:tc>
       </w:tr>
       <w:tr>
@@ -3217,106 +3106,14 @@
                 <w:sz w:val="20"/>
                 <w:szCs w:val="20"/>
               </w:rPr>
-              <w:t>Aplicação de testes temporais</w:t>
+              <w:t>Escrita da dissertação</w:t>
             </w:r>
           </w:p>
         </w:tc>
         <w:tc>
           <w:tcPr>
             <w:tcW w:w="703" w:type="dxa"/>
-          </w:tcPr>
-          <w:p/>
-        </w:tc>
-        <w:tc>
-          <w:tcPr>
-            <w:tcW w:w="684" w:type="dxa"/>
-          </w:tcPr>
-          <w:p/>
-        </w:tc>
-        <w:tc>
-          <w:tcPr>
-            <w:tcW w:w="691" w:type="dxa"/>
-          </w:tcPr>
-          <w:p/>
-        </w:tc>
-        <w:tc>
-          <w:tcPr>
-            <w:tcW w:w="692" w:type="dxa"/>
             <w:shd w:val="clear" w:color="auto" w:fill="7F7F7F" w:themeFill="text1" w:themeFillTint="80"/>
-          </w:tcPr>
-          <w:p/>
-        </w:tc>
-        <w:tc>
-          <w:tcPr>
-            <w:tcW w:w="652" w:type="dxa"/>
-            <w:shd w:val="clear" w:color="auto" w:fill="7F7F7F" w:themeFill="text1" w:themeFillTint="80"/>
-          </w:tcPr>
-          <w:p/>
-        </w:tc>
-        <w:tc>
-          <w:tcPr>
-            <w:tcW w:w="711" w:type="dxa"/>
-            <w:shd w:val="clear" w:color="auto" w:fill="7F7F7F" w:themeFill="text1" w:themeFillTint="80"/>
-          </w:tcPr>
-          <w:p/>
-        </w:tc>
-        <w:tc>
-          <w:tcPr>
-            <w:tcW w:w="679" w:type="dxa"/>
-            <w:shd w:val="clear" w:color="auto" w:fill="7F7F7F" w:themeFill="text1" w:themeFillTint="80"/>
-          </w:tcPr>
-          <w:p/>
-        </w:tc>
-        <w:tc>
-          <w:tcPr>
-            <w:tcW w:w="692" w:type="dxa"/>
-          </w:tcPr>
-          <w:p/>
-        </w:tc>
-        <w:tc>
-          <w:tcPr>
-            <w:tcW w:w="712" w:type="dxa"/>
-          </w:tcPr>
-          <w:p/>
-        </w:tc>
-        <w:tc>
-          <w:tcPr>
-            <w:tcW w:w="712" w:type="dxa"/>
-          </w:tcPr>
-          <w:p/>
-        </w:tc>
-        <w:tc>
-          <w:tcPr>
-            <w:tcW w:w="608" w:type="dxa"/>
-          </w:tcPr>
-          <w:p/>
-        </w:tc>
-      </w:tr>
-      <w:tr>
-        <w:tc>
-          <w:tcPr>
-            <w:tcW w:w="1751" w:type="dxa"/>
-          </w:tcPr>
-          <w:p>
-            <w:pPr>
-              <w:jc w:val="left"/>
-              <w:rPr>
-                <w:sz w:val="20"/>
-                <w:szCs w:val="20"/>
-              </w:rPr>
-            </w:pPr>
-            <w:r>
-              <w:rPr>
-                <w:sz w:val="20"/>
-                <w:szCs w:val="20"/>
-              </w:rPr>
-              <w:t>Escrita da dissertação</w:t>
-            </w:r>
-          </w:p>
-        </w:tc>
-        <w:tc>
-          <w:tcPr>
-            <w:tcW w:w="703" w:type="dxa"/>
           </w:tcPr>
           <w:p/>
         </w:tc>
@@ -3330,56 +3127,56 @@
         <w:tc>
           <w:tcPr>
             <w:tcW w:w="691" w:type="dxa"/>
-            <w:shd w:val="clear" w:color="auto" w:fill="7F7F7F" w:themeFill="text1" w:themeFillTint="80"/>
+            <w:shd w:val="clear" w:color="auto" w:fill="auto"/>
           </w:tcPr>
           <w:p/>
         </w:tc>
         <w:tc>
           <w:tcPr>
             <w:tcW w:w="692" w:type="dxa"/>
-            <w:shd w:val="clear" w:color="auto" w:fill="7F7F7F" w:themeFill="text1" w:themeFillTint="80"/>
+            <w:shd w:val="clear" w:color="auto" w:fill="auto"/>
           </w:tcPr>
           <w:p/>
         </w:tc>
         <w:tc>
           <w:tcPr>
             <w:tcW w:w="652" w:type="dxa"/>
-            <w:shd w:val="clear" w:color="auto" w:fill="7F7F7F" w:themeFill="text1" w:themeFillTint="80"/>
+            <w:shd w:val="clear" w:color="auto" w:fill="auto"/>
           </w:tcPr>
           <w:p/>
         </w:tc>
         <w:tc>
           <w:tcPr>
             <w:tcW w:w="711" w:type="dxa"/>
-            <w:shd w:val="clear" w:color="auto" w:fill="7F7F7F" w:themeFill="text1" w:themeFillTint="80"/>
+            <w:shd w:val="clear" w:color="auto" w:fill="auto"/>
           </w:tcPr>
           <w:p/>
         </w:tc>
         <w:tc>
           <w:tcPr>
             <w:tcW w:w="679" w:type="dxa"/>
-            <w:shd w:val="clear" w:color="auto" w:fill="7F7F7F" w:themeFill="text1" w:themeFillTint="80"/>
+            <w:shd w:val="clear" w:color="auto" w:fill="auto"/>
           </w:tcPr>
           <w:p/>
         </w:tc>
         <w:tc>
           <w:tcPr>
             <w:tcW w:w="692" w:type="dxa"/>
-            <w:shd w:val="clear" w:color="auto" w:fill="7F7F7F" w:themeFill="text1" w:themeFillTint="80"/>
+            <w:shd w:val="clear" w:color="auto" w:fill="auto"/>
           </w:tcPr>
           <w:p/>
         </w:tc>
         <w:tc>
           <w:tcPr>
             <w:tcW w:w="712" w:type="dxa"/>
-            <w:shd w:val="clear" w:color="auto" w:fill="7F7F7F" w:themeFill="text1" w:themeFillTint="80"/>
+            <w:shd w:val="clear" w:color="auto" w:fill="auto"/>
           </w:tcPr>
           <w:p/>
         </w:tc>
         <w:tc>
           <w:tcPr>
             <w:tcW w:w="712" w:type="dxa"/>
-            <w:shd w:val="clear" w:color="auto" w:fill="7F7F7F" w:themeFill="text1" w:themeFillTint="80"/>
+            <w:shd w:val="clear" w:color="auto" w:fill="auto"/>
           </w:tcPr>
           <w:p/>
         </w:tc>
@@ -3413,11 +3210,7 @@
         <w:t xml:space="preserve">. </w:t>
       </w:r>
       <w:r>
-        <w:t xml:space="preserve">Após esta etapa iniciará a construção do sistema proposto partindo da definição das regras de </w:t>
-      </w:r>
-      <w:r>
-        <w:lastRenderedPageBreak/>
-        <w:t xml:space="preserve">tradução, </w:t>
+        <w:t xml:space="preserve">Após esta etapa iniciará a construção do sistema proposto partindo da definição das regras de tradução, </w:t>
       </w:r>
       <w:r>
         <w:t xml:space="preserve">em seguida </w:t>
@@ -3440,11 +3233,17 @@
         <w:t>se iniciará a fase de testes a fim de observar o comportamento da ferramenta e realizar a verificação dos requisitos obtidos.</w:t>
       </w:r>
       <w:r>
-        <w:t xml:space="preserve"> A ultima etapa do desenvolvimento</w:t>
+        <w:t xml:space="preserve"> A u</w:t>
+      </w:r>
+      <w:r>
+        <w:t>ltima etapa do desenvolvimento</w:t>
       </w:r>
       <w:proofErr w:type="gramStart"/>
       <w:r>
-        <w:t>, contempla</w:t>
+        <w:t xml:space="preserve">, </w:t>
+      </w:r>
+      <w:r>
+        <w:t>contempla</w:t>
       </w:r>
       <w:proofErr w:type="gramEnd"/>
       <w:r>
@@ -3462,10 +3261,12 @@
           <w:b/>
         </w:rPr>
       </w:pPr>
+      <w:proofErr w:type="gramStart"/>
       <w:r>
         <w:rPr>
           <w:b/>
         </w:rPr>
+        <w:lastRenderedPageBreak/>
         <w:t>R</w:t>
       </w:r>
       <w:r>
@@ -3485,176 +3286,194 @@
           <w:b/>
         </w:rPr>
         <w:t>ibliográficas</w:t>
-      </w:r>
-    </w:p>
-    <w:p>
-      <w:pPr>
-        <w:rPr>
-          <w:lang w:val="en-US"/>
-        </w:rPr>
-      </w:pPr>
-      <w:r>
-        <w:t xml:space="preserve">[1] </w:t>
-      </w:r>
-      <w:r>
-        <w:t xml:space="preserve">I. </w:t>
-      </w:r>
-      <w:proofErr w:type="gramStart"/>
-      <w:r>
-        <w:t>R</w:t>
-      </w:r>
-      <w:r>
-        <w:t>.</w:t>
-      </w:r>
-      <w:proofErr w:type="gramEnd"/>
-      <w:r>
-        <w:rPr>
-          <w:rStyle w:val="apple-style-span"/>
-        </w:rPr>
-        <w:t>de Oliveira</w:t>
-      </w:r>
-      <w:r>
-        <w:rPr>
-          <w:rStyle w:val="apple-style-span"/>
-        </w:rPr>
-        <w:t>;</w:t>
-      </w:r>
-      <w:r>
-        <w:rPr>
-          <w:rStyle w:val="apple-style-span"/>
-        </w:rPr>
-        <w:t> </w:t>
-      </w:r>
-      <w:r>
-        <w:t xml:space="preserve">Considerações Sobre Reuso de Software Aviônico. In: VII SITRAER - Simpósio Brasileiro de Pesquisa em Transporte Aéreo, 2008, Rio de Janeiro. </w:t>
-      </w:r>
-      <w:proofErr w:type="spellStart"/>
-      <w:r>
-        <w:rPr>
-          <w:lang w:val="en-US"/>
-        </w:rPr>
-        <w:t>Avanços</w:t>
-      </w:r>
-      <w:proofErr w:type="spellEnd"/>
-      <w:r>
-        <w:rPr>
-          <w:lang w:val="en-US"/>
-        </w:rPr>
-        <w:t xml:space="preserve"> do </w:t>
-      </w:r>
-      <w:proofErr w:type="spellStart"/>
-      <w:r>
-        <w:rPr>
-          <w:lang w:val="en-US"/>
-        </w:rPr>
-        <w:t>TransporteAéreoBrasileiro</w:t>
-      </w:r>
-      <w:proofErr w:type="spellEnd"/>
-      <w:r>
-        <w:rPr>
-          <w:lang w:val="en-US"/>
-        </w:rPr>
-        <w:t>, 2008.</w:t>
-      </w:r>
-    </w:p>
-    <w:p>
-      <w:pPr>
-        <w:spacing w:after="0"/>
-        <w:rPr>
-          <w:lang w:val="en-US"/>
-        </w:rPr>
-      </w:pPr>
-      <w:r>
-        <w:rPr>
-          <w:lang w:val="en-US"/>
-        </w:rPr>
-        <w:t xml:space="preserve">[2] </w:t>
-      </w:r>
-      <w:r>
-        <w:rPr>
-          <w:lang w:val="en-US"/>
-        </w:rPr>
-        <w:t xml:space="preserve">J. </w:t>
-      </w:r>
-      <w:proofErr w:type="spellStart"/>
-      <w:r>
-        <w:rPr>
-          <w:lang w:val="en-US"/>
-        </w:rPr>
-        <w:t>Rushby</w:t>
-      </w:r>
-      <w:proofErr w:type="spellEnd"/>
-      <w:r>
-        <w:rPr>
-          <w:lang w:val="en-US"/>
-        </w:rPr>
-        <w:t xml:space="preserve">; New challenges in </w:t>
-      </w:r>
-      <w:proofErr w:type="spellStart"/>
-      <w:r>
-        <w:rPr>
-          <w:lang w:val="en-US"/>
-        </w:rPr>
-        <w:t>certi</w:t>
-      </w:r>
-      <w:proofErr w:type="spellEnd"/>
-      <w:r>
-        <w:t>ﬁ</w:t>
-      </w:r>
-      <w:proofErr w:type="spellStart"/>
-      <w:r>
-        <w:rPr>
-          <w:lang w:val="en-US"/>
-        </w:rPr>
-        <w:t>cation</w:t>
-      </w:r>
-      <w:proofErr w:type="spellEnd"/>
-      <w:r>
-        <w:rPr>
-          <w:lang w:val="en-US"/>
-        </w:rPr>
-        <w:t xml:space="preserve"> for aircraft software. In Proceedings of</w:t>
-      </w:r>
-    </w:p>
-    <w:p>
-      <w:pPr>
-        <w:spacing w:after="0"/>
-        <w:rPr>
-          <w:lang w:val="en-US"/>
-        </w:rPr>
-      </w:pPr>
-      <w:proofErr w:type="gramStart"/>
-      <w:r>
-        <w:rPr>
-          <w:lang w:val="en-US"/>
-        </w:rPr>
-        <w:t>the</w:t>
-      </w:r>
-      <w:proofErr w:type="gramEnd"/>
-      <w:r>
-        <w:rPr>
-          <w:lang w:val="en-US"/>
-        </w:rPr>
-        <w:t xml:space="preserve"> ninth ACM international conference on Embedded software, EMSOFT ’11, pages</w:t>
-      </w:r>
-    </w:p>
-    <w:p>
-      <w:pPr>
-        <w:rPr>
-          <w:lang w:val="en-US"/>
-        </w:rPr>
-      </w:pPr>
-      <w:proofErr w:type="gramStart"/>
-      <w:r>
-        <w:rPr>
-          <w:lang w:val="en-US"/>
-        </w:rPr>
-        <w:t>211–218, New York, NY, USA.ACM.</w:t>
       </w:r>
       <w:proofErr w:type="gramEnd"/>
     </w:p>
     <w:p>
       <w:pPr>
+        <w:rPr>
+          <w:lang w:val="en-US"/>
+        </w:rPr>
+      </w:pPr>
+      <w:r>
+        <w:t xml:space="preserve">[1] </w:t>
+      </w:r>
+      <w:r>
+        <w:t xml:space="preserve">I. </w:t>
+      </w:r>
+      <w:proofErr w:type="gramStart"/>
+      <w:r>
+        <w:t>R</w:t>
+      </w:r>
+      <w:r>
+        <w:t>.</w:t>
+      </w:r>
+      <w:proofErr w:type="gramEnd"/>
+      <w:r>
+        <w:t xml:space="preserve"> </w:t>
+      </w:r>
+      <w:r>
+        <w:rPr>
+          <w:rStyle w:val="apple-style-span"/>
+        </w:rPr>
+        <w:t>de Oliveira</w:t>
+      </w:r>
+      <w:r>
+        <w:rPr>
+          <w:rStyle w:val="apple-style-span"/>
+        </w:rPr>
+        <w:t>;</w:t>
+      </w:r>
+      <w:r>
+        <w:rPr>
+          <w:rStyle w:val="apple-style-span"/>
+        </w:rPr>
+        <w:t> </w:t>
+      </w:r>
+      <w:r>
+        <w:t xml:space="preserve">Considerações Sobre Reuso de Software Aviônico. In: VII SITRAER - Simpósio Brasileiro de Pesquisa em Transporte Aéreo, 2008, Rio de Janeiro. </w:t>
+      </w:r>
+      <w:proofErr w:type="spellStart"/>
+      <w:r>
+        <w:rPr>
+          <w:lang w:val="en-US"/>
+        </w:rPr>
+        <w:t>Avanços</w:t>
+      </w:r>
+      <w:proofErr w:type="spellEnd"/>
+      <w:r>
+        <w:rPr>
+          <w:lang w:val="en-US"/>
+        </w:rPr>
+        <w:t xml:space="preserve"> do </w:t>
+      </w:r>
+      <w:proofErr w:type="spellStart"/>
+      <w:r>
+        <w:rPr>
+          <w:lang w:val="en-US"/>
+        </w:rPr>
+        <w:t>Transporte</w:t>
+      </w:r>
+      <w:proofErr w:type="spellEnd"/>
+      <w:r>
+        <w:rPr>
+          <w:lang w:val="en-US"/>
+        </w:rPr>
+        <w:t xml:space="preserve"> </w:t>
+      </w:r>
+      <w:proofErr w:type="spellStart"/>
+      <w:r>
+        <w:rPr>
+          <w:lang w:val="en-US"/>
+        </w:rPr>
+        <w:t>AéreoBrasileiro</w:t>
+      </w:r>
+      <w:proofErr w:type="spellEnd"/>
+      <w:r>
+        <w:rPr>
+          <w:lang w:val="en-US"/>
+        </w:rPr>
+        <w:t>, 2008.</w:t>
+      </w:r>
+    </w:p>
+    <w:p>
+      <w:pPr>
+        <w:spacing w:after="0"/>
+        <w:rPr>
+          <w:lang w:val="en-US"/>
+        </w:rPr>
+      </w:pPr>
+      <w:r>
+        <w:rPr>
+          <w:lang w:val="en-US"/>
+        </w:rPr>
+        <w:t xml:space="preserve">[2] </w:t>
+      </w:r>
+      <w:r>
+        <w:rPr>
+          <w:lang w:val="en-US"/>
+        </w:rPr>
+        <w:t xml:space="preserve">J. </w:t>
+      </w:r>
+      <w:proofErr w:type="spellStart"/>
+      <w:r>
+        <w:rPr>
+          <w:lang w:val="en-US"/>
+        </w:rPr>
+        <w:t>Rushby</w:t>
+      </w:r>
+      <w:proofErr w:type="spellEnd"/>
+      <w:r>
+        <w:rPr>
+          <w:lang w:val="en-US"/>
+        </w:rPr>
+        <w:t xml:space="preserve">; New challenges in </w:t>
+      </w:r>
+      <w:proofErr w:type="spellStart"/>
+      <w:r>
+        <w:rPr>
+          <w:lang w:val="en-US"/>
+        </w:rPr>
+        <w:t>certi</w:t>
+      </w:r>
+      <w:proofErr w:type="spellEnd"/>
+      <w:r>
+        <w:t>ﬁ</w:t>
+      </w:r>
+      <w:proofErr w:type="spellStart"/>
+      <w:r>
+        <w:rPr>
+          <w:lang w:val="en-US"/>
+        </w:rPr>
+        <w:t>cation</w:t>
+      </w:r>
+      <w:proofErr w:type="spellEnd"/>
+      <w:r>
+        <w:rPr>
+          <w:lang w:val="en-US"/>
+        </w:rPr>
+        <w:t xml:space="preserve"> for aircraft software. In Proceedings of</w:t>
+      </w:r>
+    </w:p>
+    <w:p>
+      <w:pPr>
+        <w:spacing w:after="0"/>
+        <w:rPr>
+          <w:lang w:val="en-US"/>
+        </w:rPr>
+      </w:pPr>
+      <w:proofErr w:type="gramStart"/>
+      <w:r>
+        <w:rPr>
+          <w:lang w:val="en-US"/>
+        </w:rPr>
+        <w:t>the</w:t>
+      </w:r>
+      <w:proofErr w:type="gramEnd"/>
+      <w:r>
+        <w:rPr>
+          <w:lang w:val="en-US"/>
+        </w:rPr>
+        <w:t xml:space="preserve"> ninth ACM international conference on Embedded software, EMSOFT ’11, pages</w:t>
+      </w:r>
+    </w:p>
+    <w:p>
+      <w:pPr>
+        <w:rPr>
+          <w:lang w:val="en-US"/>
+        </w:rPr>
+      </w:pPr>
+      <w:proofErr w:type="gramStart"/>
+      <w:r>
+        <w:rPr>
+          <w:lang w:val="en-US"/>
+        </w:rPr>
+        <w:t>211–218, New York, NY, USA.ACM.</w:t>
+      </w:r>
+      <w:proofErr w:type="gramEnd"/>
+    </w:p>
+    <w:p>
+      <w:pPr>
         <w:spacing w:after="0" w:line="240" w:lineRule="auto"/>
         <w:rPr>
           <w:lang w:val="en-US"/>
@@ -3784,7 +3603,6 @@
       <w:r>
         <w:t xml:space="preserve">, Através </w:t>
       </w:r>
-      <w:proofErr w:type="spellStart"/>
       <w:proofErr w:type="gramStart"/>
       <w:r>
         <w:t>de</w:t>
@@ -3794,63 +3612,30 @@
           <w:rStyle w:val="apple-style-span"/>
           <w:bCs/>
         </w:rPr>
-        <w:t>www</w:t>
-      </w:r>
-      <w:proofErr w:type="spellEnd"/>
+        <w:t>www.</w:t>
+      </w:r>
+      <w:proofErr w:type="gramEnd"/>
       <w:r>
         <w:rPr>
           <w:rStyle w:val="apple-style-span"/>
           <w:bCs/>
         </w:rPr>
-        <w:t>.</w:t>
-      </w:r>
-      <w:proofErr w:type="gramEnd"/>
+        <w:t>sqs.com_de-group__download_DO-178C_ED-12C.pdf</w:t>
+      </w:r>
+    </w:p>
+    <w:p>
       <w:r>
         <w:rPr>
           <w:rStyle w:val="apple-style-span"/>
           <w:bCs/>
         </w:rPr>
-        <w:t>sqs.com_</w:t>
-      </w:r>
-      <w:proofErr w:type="spellStart"/>
-      <w:r>
-        <w:rPr>
-          <w:rStyle w:val="apple-style-span"/>
-          <w:bCs/>
-        </w:rPr>
-        <w:t>de-group__download_DO</w:t>
-      </w:r>
-      <w:proofErr w:type="spellEnd"/>
-      <w:r>
-        <w:rPr>
-          <w:rStyle w:val="apple-style-span"/>
-          <w:bCs/>
-        </w:rPr>
-        <w:t>-178C_ED-12C.</w:t>
-      </w:r>
-      <w:proofErr w:type="spellStart"/>
-      <w:r>
-        <w:rPr>
-          <w:rStyle w:val="apple-style-span"/>
-          <w:bCs/>
-        </w:rPr>
-        <w:t>pdf</w:t>
-      </w:r>
-      <w:proofErr w:type="spellEnd"/>
+        <w:t xml:space="preserve">[5] </w:t>
+      </w:r>
+      <w:r>
+        <w:t>http://www.esterel-technologies.com/products/scade-suite/</w:t>
+      </w:r>
     </w:p>
     <w:p>
-      <w:r>
-        <w:rPr>
-          <w:rStyle w:val="apple-style-span"/>
-          <w:bCs/>
-        </w:rPr>
-        <w:t xml:space="preserve">[5] </w:t>
-      </w:r>
-      <w:r>
-        <w:t>http://www.esterel-technologies.com/products/scade-suite/</w:t>
-      </w:r>
-    </w:p>
-    <w:p>
       <w:pPr>
         <w:rPr>
           <w:lang w:val="en-US"/>
@@ -3960,7 +3745,13 @@
         <w:rPr>
           <w:lang w:val="en-US"/>
         </w:rPr>
-        <w:t>http://ieeexplore.ieee.org/xpl/abstractAuthors.jsp?tp=&amp;arnumber=6471965&amp;url=http%3A%2F%2Fieeexplore.ieee.org%2Fxpls%2Fabs_all.jsp%3Farnumber%3D6471965</w:t>
+        <w:t>h</w:t>
+      </w:r>
+      <w:r>
+        <w:rPr>
+          <w:lang w:val="en-US"/>
+        </w:rPr>
+        <w:t>ttp://ieeexplore.ieee.org/</w:t>
       </w:r>
     </w:p>
     <w:p>
@@ -3995,7 +3786,7 @@
 </file>
 
 <file path=word/numbering.xml><?xml version="1.0" encoding="utf-8"?>
-<w:numbering xmlns:ve="http://schemas.openxmlformats.org/markup-compatibility/2006" xmlns:o="urn:schemas-microsoft-com:office:office" xmlns:r="http://schemas.openxmlformats.org/officeDocument/2006/relationships" xmlns:m="http://schemas.openxmlformats.org/officeDocument/2006/math" xmlns:v="urn:schemas-microsoft-com:vml" xmlns:wp="http://schemas.openxmlformats.org/drawingml/2006/wordprocessingDrawing" xmlns:w10="urn:schemas-microsoft-com:office:word" xmlns:w="http://schemas.openxmlformats.org/wordprocessingml/2006/main" xmlns:wne="http://schemas.microsoft.com/office/word/2006/wordml">
+<w:numbering xmlns:wpc="http://schemas.microsoft.com/office/word/2010/wordprocessingCanvas" xmlns:mc="http://schemas.openxmlformats.org/markup-compatibility/2006" xmlns:o="urn:schemas-microsoft-com:office:office" xmlns:r="http://schemas.openxmlformats.org/officeDocument/2006/relationships" xmlns:m="http://schemas.openxmlformats.org/officeDocument/2006/math" xmlns:v="urn:schemas-microsoft-com:vml" xmlns:wp14="http://schemas.microsoft.com/office/word/2010/wordprocessingDrawing" xmlns:wp="http://schemas.openxmlformats.org/drawingml/2006/wordprocessingDrawing" xmlns:w10="urn:schemas-microsoft-com:office:word" xmlns:w="http://schemas.openxmlformats.org/wordprocessingml/2006/main" xmlns:w14="http://schemas.microsoft.com/office/word/2010/wordml" xmlns:wpg="http://schemas.microsoft.com/office/word/2010/wordprocessingGroup" xmlns:wpi="http://schemas.microsoft.com/office/word/2010/wordprocessingInk" xmlns:wne="http://schemas.microsoft.com/office/word/2006/wordml" xmlns:wps="http://schemas.microsoft.com/office/word/2010/wordprocessingShape" mc:Ignorable="w14 wp14">
   <w:abstractNum w:abstractNumId="0">
     <w:nsid w:val="3CD73F27"/>
     <w:multiLevelType w:val="hybridMultilevel"/>
@@ -4563,7 +4354,7 @@
 </file>
 
 <file path=word/styles.xml><?xml version="1.0" encoding="utf-8"?>
-<w:styles xmlns:r="http://schemas.openxmlformats.org/officeDocument/2006/relationships" xmlns:w="http://schemas.openxmlformats.org/wordprocessingml/2006/main">
+<w:styles xmlns:mc="http://schemas.openxmlformats.org/markup-compatibility/2006" xmlns:r="http://schemas.openxmlformats.org/officeDocument/2006/relationships" xmlns:w="http://schemas.openxmlformats.org/wordprocessingml/2006/main" xmlns:w14="http://schemas.microsoft.com/office/word/2010/wordml" mc:Ignorable="w14">
   <w:docDefaults>
     <w:rPrDefault>
       <w:rPr>
@@ -4762,7 +4553,6 @@
     <w:uiPriority w:val="99"/>
     <w:semiHidden/>
     <w:unhideWhenUsed/>
-    <w:qFormat/>
     <w:tblPr>
       <w:tblInd w:w="0" w:type="dxa"/>
       <w:tblCellMar>
@@ -5626,7 +5416,7 @@
 </file>
 
 <file path=customXml/itemProps1.xml><?xml version="1.0" encoding="utf-8"?>
-<ds:datastoreItem xmlns:ds="http://schemas.openxmlformats.org/officeDocument/2006/customXml" ds:itemID="{2D5BD4C0-AEEC-4220-B96E-BE9F8FD4353E}">
+<ds:datastoreItem xmlns:ds="http://schemas.openxmlformats.org/officeDocument/2006/customXml" ds:itemID="{2D788E42-9FCD-4917-8EAA-C1E6B2EEB0CB}">
   <ds:schemaRefs>
     <ds:schemaRef ds:uri="http://schemas.openxmlformats.org/officeDocument/2006/bibliography"/>
   </ds:schemaRefs>

</xml_diff>